<commit_message>
First draft of the General Overview section
</commit_message>
<xml_diff>
--- a/Documentation/MCFromCDoc.docx
+++ b/Documentation/MCFromCDoc.docx
@@ -6,7 +6,6 @@
       <w:pPr>
         <w:jc w:val="center"/>
         <w:rPr>
-          <w:rFonts w:hint="cs"/>
           <w:b/>
           <w:bCs/>
           <w:sz w:val="44"/>
@@ -50,6 +49,78 @@
         <w:rPr>
           <w:rStyle w:val="apple-style-span"/>
         </w:rPr>
+        <w:t>Glossary</w:t>
+      </w:r>
+    </w:p>
+    <w:p>
+      <w:pPr>
+        <w:pStyle w:val="ListParagraph"/>
+        <w:numPr>
+          <w:ilvl w:val="0"/>
+          <w:numId w:val="1"/>
+        </w:numPr>
+        <w:bidi w:val="0"/>
+      </w:pPr>
+      <w:r>
+        <w:t>AST – Abstract Syntax Tree – tree data structure that contains the given source code as syntax tree.</w:t>
+      </w:r>
+    </w:p>
+    <w:p>
+      <w:pPr>
+        <w:pStyle w:val="ListParagraph"/>
+        <w:numPr>
+          <w:ilvl w:val="0"/>
+          <w:numId w:val="1"/>
+        </w:numPr>
+        <w:bidi w:val="0"/>
+      </w:pPr>
+      <w:r>
+        <w:t>C.F.G – Control Flow Graph</w:t>
+      </w:r>
+    </w:p>
+    <w:p>
+      <w:pPr>
+        <w:pStyle w:val="ListParagraph"/>
+        <w:numPr>
+          <w:ilvl w:val="0"/>
+          <w:numId w:val="1"/>
+        </w:numPr>
+        <w:bidi w:val="0"/>
+      </w:pPr>
+      <w:r>
+        <w:t xml:space="preserve">MC – Monotonicity </w:t>
+      </w:r>
+      <w:proofErr w:type="gramStart"/>
+      <w:r>
+        <w:t>Constrains .</w:t>
+      </w:r>
+      <w:proofErr w:type="gramEnd"/>
+    </w:p>
+    <w:p>
+      <w:pPr>
+        <w:pStyle w:val="ListParagraph"/>
+        <w:numPr>
+          <w:ilvl w:val="0"/>
+          <w:numId w:val="1"/>
+        </w:numPr>
+        <w:bidi w:val="0"/>
+      </w:pPr>
+      <w:r>
+        <w:t xml:space="preserve">A.C.F.G – Annotated Control Flow Graph is C.F.G that contains MCs on its edges. </w:t>
+      </w:r>
+    </w:p>
+    <w:p>
+      <w:pPr>
+        <w:pStyle w:val="Heading1"/>
+        <w:bidi w:val="0"/>
+        <w:rPr>
+          <w:rStyle w:val="apple-style-span"/>
+        </w:rPr>
+      </w:pPr>
+      <w:r>
+        <w:rPr>
+          <w:rStyle w:val="apple-style-span"/>
+        </w:rPr>
         <w:t xml:space="preserve">General </w:t>
       </w:r>
       <w:r>
@@ -77,57 +148,2286 @@
         <w:rPr>
           <w:rStyle w:val="apple-style-span"/>
         </w:rPr>
-        <w:t xml:space="preserve">Overview </w:t>
-      </w:r>
-      <w:r>
-        <w:rPr>
-          <w:rStyle w:val="apple-style-span"/>
-        </w:rPr>
-        <w:t xml:space="preserve">of modules (DLLs / </w:t>
+        <w:t xml:space="preserve">The project architecture is based on layers where each layer takes input process it and output it as input to the next layer. The </w:t>
+      </w:r>
+      <w:r>
+        <w:rPr>
+          <w:rStyle w:val="apple-style-span"/>
+        </w:rPr>
+        <w:fldChar w:fldCharType="begin"/>
+      </w:r>
+      <w:r>
+        <w:rPr>
+          <w:rStyle w:val="apple-style-span"/>
+        </w:rPr>
+        <w:instrText xml:space="preserve"> REF _Ref267923024 \h </w:instrText>
+      </w:r>
+      <w:r>
+        <w:rPr>
+          <w:rStyle w:val="apple-style-span"/>
+        </w:rPr>
+      </w:r>
+      <w:r>
+        <w:rPr>
+          <w:rStyle w:val="apple-style-span"/>
+        </w:rPr>
+        <w:fldChar w:fldCharType="separate"/>
+      </w:r>
+      <w:r>
+        <w:t xml:space="preserve">Figure </w:t>
+      </w:r>
+      <w:r>
+        <w:rPr>
+          <w:noProof/>
+        </w:rPr>
+        <w:t>1</w:t>
+      </w:r>
+      <w:r>
+        <w:rPr>
+          <w:rStyle w:val="apple-style-span"/>
+        </w:rPr>
+        <w:fldChar w:fldCharType="end"/>
+      </w:r>
+      <w:r>
+        <w:rPr>
+          <w:rStyle w:val="apple-style-span"/>
+        </w:rPr>
+        <w:t xml:space="preserve"> </w:t>
+      </w:r>
+      <w:r>
+        <w:rPr>
+          <w:rStyle w:val="apple-style-span"/>
+        </w:rPr>
+        <w:t>describes shows a basic flow of the system.</w:t>
+      </w:r>
+    </w:p>
+    <w:p>
+      <w:pPr>
+        <w:pStyle w:val="NoSpacing"/>
+        <w:bidi w:val="0"/>
+        <w:rPr>
+          <w:rStyle w:val="apple-style-span"/>
+        </w:rPr>
+      </w:pPr>
+      <w:r>
+        <w:rPr>
+          <w:noProof/>
+        </w:rPr>
+        <mc:AlternateContent>
+          <mc:Choice Requires="wps">
+            <w:drawing>
+              <wp:anchor distT="0" distB="0" distL="114300" distR="114300" simplePos="0" relativeHeight="251679744" behindDoc="0" locked="0" layoutInCell="1" allowOverlap="1" wp14:anchorId="079ACF2C" wp14:editId="590A7CBC">
+                <wp:simplePos x="0" y="0"/>
+                <wp:positionH relativeFrom="column">
+                  <wp:posOffset>-485140</wp:posOffset>
+                </wp:positionH>
+                <wp:positionV relativeFrom="paragraph">
+                  <wp:posOffset>784225</wp:posOffset>
+                </wp:positionV>
+                <wp:extent cx="6361430" cy="635"/>
+                <wp:effectExtent l="0" t="0" r="0" b="0"/>
+                <wp:wrapNone/>
+                <wp:docPr id="19" name="Text Box 19"/>
+                <wp:cNvGraphicFramePr/>
+                <a:graphic xmlns:a="http://schemas.openxmlformats.org/drawingml/2006/main">
+                  <a:graphicData uri="http://schemas.microsoft.com/office/word/2010/wordprocessingShape">
+                    <wps:wsp>
+                      <wps:cNvSpPr txBox="1"/>
+                      <wps:spPr>
+                        <a:xfrm>
+                          <a:off x="0" y="0"/>
+                          <a:ext cx="6361430" cy="635"/>
+                        </a:xfrm>
+                        <a:prstGeom prst="rect">
+                          <a:avLst/>
+                        </a:prstGeom>
+                        <a:solidFill>
+                          <a:prstClr val="white"/>
+                        </a:solidFill>
+                        <a:ln>
+                          <a:noFill/>
+                        </a:ln>
+                        <a:effectLst/>
+                      </wps:spPr>
+                      <wps:txbx>
+                        <w:txbxContent>
+                          <w:p>
+                            <w:pPr>
+                              <w:pStyle w:val="Caption"/>
+                              <w:bidi w:val="0"/>
+                              <w:jc w:val="center"/>
+                              <w:rPr>
+                                <w:noProof/>
+                              </w:rPr>
+                            </w:pPr>
+                            <w:bookmarkStart w:id="0" w:name="_Ref267923024"/>
+                            <w:r>
+                              <w:t xml:space="preserve">Figure </w:t>
+                            </w:r>
+                            <w:r>
+                              <w:rPr>
+                                <w:noProof/>
+                              </w:rPr>
+                              <w:fldChar w:fldCharType="begin"/>
+                            </w:r>
+                            <w:r>
+                              <w:rPr>
+                                <w:noProof/>
+                              </w:rPr>
+                              <w:instrText xml:space="preserve"> SEQ Figure \* ARABIC </w:instrText>
+                            </w:r>
+                            <w:r>
+                              <w:rPr>
+                                <w:noProof/>
+                              </w:rPr>
+                              <w:fldChar w:fldCharType="separate"/>
+                            </w:r>
+                            <w:r>
+                              <w:rPr>
+                                <w:noProof/>
+                              </w:rPr>
+                              <w:t>1</w:t>
+                            </w:r>
+                            <w:r>
+                              <w:rPr>
+                                <w:noProof/>
+                              </w:rPr>
+                              <w:fldChar w:fldCharType="end"/>
+                            </w:r>
+                            <w:bookmarkEnd w:id="0"/>
+                            <w:r>
+                              <w:rPr>
+                                <w:noProof/>
+                              </w:rPr>
+                              <w:t xml:space="preserve"> - Syste Layers</w:t>
+                            </w:r>
+                          </w:p>
+                        </w:txbxContent>
+                      </wps:txbx>
+                      <wps:bodyPr rot="0" spcFirstLastPara="0" vertOverflow="overflow" horzOverflow="overflow" vert="horz" wrap="square" lIns="0" tIns="0" rIns="0" bIns="0" numCol="1" spcCol="0" rtlCol="1" fromWordArt="0" anchor="t" anchorCtr="0" forceAA="0" compatLnSpc="1">
+                        <a:prstTxWarp prst="textNoShape">
+                          <a:avLst/>
+                        </a:prstTxWarp>
+                        <a:spAutoFit/>
+                      </wps:bodyPr>
+                    </wps:wsp>
+                  </a:graphicData>
+                </a:graphic>
+              </wp:anchor>
+            </w:drawing>
+          </mc:Choice>
+          <mc:Fallback>
+            <w:pict>
+              <v:shapetype id="_x0000_t202" coordsize="21600,21600" o:spt="202" path="m,l,21600r21600,l21600,xe">
+                <v:stroke joinstyle="miter"/>
+                <v:path gradientshapeok="t" o:connecttype="rect"/>
+              </v:shapetype>
+              <v:shape id="Text Box 19" o:spid="_x0000_s1026" type="#_x0000_t202" style="position:absolute;margin-left:-38.2pt;margin-top:61.75pt;width:500.9pt;height:.05pt;z-index:251679744;visibility:visible;mso-wrap-style:square;mso-wrap-distance-left:9pt;mso-wrap-distance-top:0;mso-wrap-distance-right:9pt;mso-wrap-distance-bottom:0;mso-position-horizontal:absolute;mso-position-horizontal-relative:text;mso-position-vertical:absolute;mso-position-vertical-relative:text;v-text-anchor:top" o:gfxdata="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" stroked="f">
+                <v:textbox style="mso-fit-shape-to-text:t" inset="0,0,0,0">
+                  <w:txbxContent>
+                    <w:p>
+                      <w:pPr>
+                        <w:pStyle w:val="Caption"/>
+                        <w:bidi w:val="0"/>
+                        <w:jc w:val="center"/>
+                        <w:rPr>
+                          <w:noProof/>
+                        </w:rPr>
+                      </w:pPr>
+                      <w:bookmarkStart w:id="1" w:name="_Ref267923024"/>
+                      <w:r>
+                        <w:t xml:space="preserve">Figure </w:t>
+                      </w:r>
+                      <w:r>
+                        <w:rPr>
+                          <w:noProof/>
+                        </w:rPr>
+                        <w:fldChar w:fldCharType="begin"/>
+                      </w:r>
+                      <w:r>
+                        <w:rPr>
+                          <w:noProof/>
+                        </w:rPr>
+                        <w:instrText xml:space="preserve"> SEQ Figure \* ARABIC </w:instrText>
+                      </w:r>
+                      <w:r>
+                        <w:rPr>
+                          <w:noProof/>
+                        </w:rPr>
+                        <w:fldChar w:fldCharType="separate"/>
+                      </w:r>
+                      <w:r>
+                        <w:rPr>
+                          <w:noProof/>
+                        </w:rPr>
+                        <w:t>1</w:t>
+                      </w:r>
+                      <w:r>
+                        <w:rPr>
+                          <w:noProof/>
+                        </w:rPr>
+                        <w:fldChar w:fldCharType="end"/>
+                      </w:r>
+                      <w:bookmarkEnd w:id="1"/>
+                      <w:r>
+                        <w:rPr>
+                          <w:noProof/>
+                        </w:rPr>
+                        <w:t xml:space="preserve"> - Syste Layers</w:t>
+                      </w:r>
+                    </w:p>
+                  </w:txbxContent>
+                </v:textbox>
+              </v:shape>
+            </w:pict>
+          </mc:Fallback>
+        </mc:AlternateContent>
+      </w:r>
+      <w:r>
+        <w:rPr>
+          <w:noProof/>
+        </w:rPr>
+        <mc:AlternateContent>
+          <mc:Choice Requires="wpg">
+            <w:drawing>
+              <wp:anchor distT="0" distB="0" distL="114300" distR="114300" simplePos="0" relativeHeight="251677696" behindDoc="0" locked="0" layoutInCell="1" allowOverlap="1">
+                <wp:simplePos x="0" y="0"/>
+                <wp:positionH relativeFrom="column">
+                  <wp:posOffset>-485539</wp:posOffset>
+                </wp:positionH>
+                <wp:positionV relativeFrom="paragraph">
+                  <wp:posOffset>70910</wp:posOffset>
+                </wp:positionV>
+                <wp:extent cx="6361819" cy="657173"/>
+                <wp:effectExtent l="0" t="0" r="1270" b="10160"/>
+                <wp:wrapNone/>
+                <wp:docPr id="18" name="Group 18"/>
+                <wp:cNvGraphicFramePr/>
+                <a:graphic xmlns:a="http://schemas.openxmlformats.org/drawingml/2006/main">
+                  <a:graphicData uri="http://schemas.microsoft.com/office/word/2010/wordprocessingGroup">
+                    <wpg:wgp>
+                      <wpg:cNvGrpSpPr/>
+                      <wpg:grpSpPr>
+                        <a:xfrm>
+                          <a:off x="0" y="0"/>
+                          <a:ext cx="6361819" cy="657173"/>
+                          <a:chOff x="0" y="0"/>
+                          <a:chExt cx="6361819" cy="657173"/>
+                        </a:xfrm>
+                      </wpg:grpSpPr>
+                      <wps:wsp>
+                        <wps:cNvPr id="15" name="Text Box 2"/>
+                        <wps:cNvSpPr txBox="1">
+                          <a:spLocks noChangeArrowheads="1"/>
+                        </wps:cNvSpPr>
+                        <wps:spPr bwMode="auto">
+                          <a:xfrm>
+                            <a:off x="5592199" y="0"/>
+                            <a:ext cx="769620" cy="294640"/>
+                          </a:xfrm>
+                          <a:prstGeom prst="rect">
+                            <a:avLst/>
+                          </a:prstGeom>
+                          <a:solidFill>
+                            <a:srgbClr val="FFFFFF"/>
+                          </a:solidFill>
+                          <a:ln w="9525">
+                            <a:noFill/>
+                            <a:miter lim="800000"/>
+                            <a:headEnd/>
+                            <a:tailEnd/>
+                          </a:ln>
+                        </wps:spPr>
+                        <wps:txbx>
+                          <w:txbxContent>
+                            <w:p>
+                              <w:pPr>
+                                <w:jc w:val="center"/>
+                              </w:pPr>
+                              <w:r>
+                                <w:t>Output</w:t>
+                              </w:r>
+                            </w:p>
+                          </w:txbxContent>
+                        </wps:txbx>
+                        <wps:bodyPr rot="0" vert="horz" wrap="square" lIns="91440" tIns="45720" rIns="91440" bIns="45720" anchor="t" anchorCtr="0">
+                          <a:noAutofit/>
+                        </wps:bodyPr>
+                      </wps:wsp>
+                      <wps:wsp>
+                        <wps:cNvPr id="13" name="Text Box 2"/>
+                        <wps:cNvSpPr txBox="1">
+                          <a:spLocks noChangeArrowheads="1"/>
+                        </wps:cNvSpPr>
+                        <wps:spPr bwMode="auto">
+                          <a:xfrm>
+                            <a:off x="4209263" y="60456"/>
+                            <a:ext cx="769620" cy="294640"/>
+                          </a:xfrm>
+                          <a:prstGeom prst="rect">
+                            <a:avLst/>
+                          </a:prstGeom>
+                          <a:solidFill>
+                            <a:srgbClr val="FFFFFF"/>
+                          </a:solidFill>
+                          <a:ln w="9525">
+                            <a:noFill/>
+                            <a:miter lim="800000"/>
+                            <a:headEnd/>
+                            <a:tailEnd/>
+                          </a:ln>
+                        </wps:spPr>
+                        <wps:txbx>
+                          <w:txbxContent>
+                            <w:p>
+                              <w:pPr>
+                                <w:jc w:val="center"/>
+                                <w:rPr>
+                                  <w:rtl/>
+                                </w:rPr>
+                              </w:pPr>
+                              <w:r>
+                                <w:t>CFG</w:t>
+                              </w:r>
+                            </w:p>
+                          </w:txbxContent>
+                        </wps:txbx>
+                        <wps:bodyPr rot="0" vert="horz" wrap="square" lIns="91440" tIns="45720" rIns="91440" bIns="45720" anchor="t" anchorCtr="0">
+                          <a:noAutofit/>
+                        </wps:bodyPr>
+                      </wps:wsp>
+                      <wps:wsp>
+                        <wps:cNvPr id="11" name="Text Box 2"/>
+                        <wps:cNvSpPr txBox="1">
+                          <a:spLocks noChangeArrowheads="1"/>
+                        </wps:cNvSpPr>
+                        <wps:spPr bwMode="auto">
+                          <a:xfrm>
+                            <a:off x="2811213" y="52899"/>
+                            <a:ext cx="769620" cy="294640"/>
+                          </a:xfrm>
+                          <a:prstGeom prst="rect">
+                            <a:avLst/>
+                          </a:prstGeom>
+                          <a:solidFill>
+                            <a:srgbClr val="FFFFFF"/>
+                          </a:solidFill>
+                          <a:ln w="9525">
+                            <a:noFill/>
+                            <a:miter lim="800000"/>
+                            <a:headEnd/>
+                            <a:tailEnd/>
+                          </a:ln>
+                        </wps:spPr>
+                        <wps:txbx>
+                          <w:txbxContent>
+                            <w:p>
+                              <w:pPr>
+                                <w:jc w:val="center"/>
+                                <w:rPr>
+                                  <w:rtl/>
+                                </w:rPr>
+                              </w:pPr>
+                              <w:r>
+                                <w:t>CFG</w:t>
+                              </w:r>
+                            </w:p>
+                          </w:txbxContent>
+                        </wps:txbx>
+                        <wps:bodyPr rot="0" vert="horz" wrap="square" lIns="91440" tIns="45720" rIns="91440" bIns="45720" anchor="t" anchorCtr="0">
+                          <a:noAutofit/>
+                        </wps:bodyPr>
+                      </wps:wsp>
+                      <wps:wsp>
+                        <wps:cNvPr id="10" name="Text Box 2"/>
+                        <wps:cNvSpPr txBox="1">
+                          <a:spLocks noChangeArrowheads="1"/>
+                        </wps:cNvSpPr>
+                        <wps:spPr bwMode="auto">
+                          <a:xfrm>
+                            <a:off x="1428278" y="98241"/>
+                            <a:ext cx="769620" cy="294640"/>
+                          </a:xfrm>
+                          <a:prstGeom prst="rect">
+                            <a:avLst/>
+                          </a:prstGeom>
+                          <a:solidFill>
+                            <a:srgbClr val="FFFFFF"/>
+                          </a:solidFill>
+                          <a:ln w="9525">
+                            <a:noFill/>
+                            <a:miter lim="800000"/>
+                            <a:headEnd/>
+                            <a:tailEnd/>
+                          </a:ln>
+                        </wps:spPr>
+                        <wps:txbx>
+                          <w:txbxContent>
+                            <w:p>
+                              <w:pPr>
+                                <w:jc w:val="center"/>
+                                <w:rPr>
+                                  <w:rtl/>
+                                </w:rPr>
+                              </w:pPr>
+                              <w:r>
+                                <w:t>AST</w:t>
+                              </w:r>
+                            </w:p>
+                          </w:txbxContent>
+                        </wps:txbx>
+                        <wps:bodyPr rot="0" vert="horz" wrap="square" lIns="91440" tIns="45720" rIns="91440" bIns="45720" anchor="t" anchorCtr="0">
+                          <a:noAutofit/>
+                        </wps:bodyPr>
+                      </wps:wsp>
+                      <wps:wsp>
+                        <wps:cNvPr id="307" name="Text Box 2"/>
+                        <wps:cNvSpPr txBox="1">
+                          <a:spLocks noChangeArrowheads="1"/>
+                        </wps:cNvSpPr>
+                        <wps:spPr bwMode="auto">
+                          <a:xfrm>
+                            <a:off x="0" y="15114"/>
+                            <a:ext cx="770140" cy="294640"/>
+                          </a:xfrm>
+                          <a:prstGeom prst="rect">
+                            <a:avLst/>
+                          </a:prstGeom>
+                          <a:solidFill>
+                            <a:srgbClr val="FFFFFF"/>
+                          </a:solidFill>
+                          <a:ln w="9525">
+                            <a:noFill/>
+                            <a:miter lim="800000"/>
+                            <a:headEnd/>
+                            <a:tailEnd/>
+                          </a:ln>
+                        </wps:spPr>
+                        <wps:txbx>
+                          <w:txbxContent>
+                            <w:p>
+                              <w:pPr>
+                                <w:jc w:val="center"/>
+                                <w:rPr>
+                                  <w:rtl/>
+                                </w:rPr>
+                              </w:pPr>
+                              <w:r>
+                                <w:t>C Source</w:t>
+                              </w:r>
+                            </w:p>
+                          </w:txbxContent>
+                        </wps:txbx>
+                        <wps:bodyPr rot="0" vert="horz" wrap="square" lIns="91440" tIns="45720" rIns="91440" bIns="45720" anchor="t" anchorCtr="0">
+                          <a:noAutofit/>
+                        </wps:bodyPr>
+                      </wps:wsp>
+                      <wps:wsp>
+                        <wps:cNvPr id="1" name="Rectangle 1"/>
+                        <wps:cNvSpPr/>
+                        <wps:spPr>
+                          <a:xfrm>
+                            <a:off x="710360" y="158698"/>
+                            <a:ext cx="838200" cy="498475"/>
+                          </a:xfrm>
+                          <a:prstGeom prst="rect">
+                            <a:avLst/>
+                          </a:prstGeom>
+                        </wps:spPr>
+                        <wps:style>
+                          <a:lnRef idx="2">
+                            <a:schemeClr val="accent1">
+                              <a:shade val="50000"/>
+                            </a:schemeClr>
+                          </a:lnRef>
+                          <a:fillRef idx="1">
+                            <a:schemeClr val="accent1"/>
+                          </a:fillRef>
+                          <a:effectRef idx="0">
+                            <a:schemeClr val="accent1"/>
+                          </a:effectRef>
+                          <a:fontRef idx="minor">
+                            <a:schemeClr val="lt1"/>
+                          </a:fontRef>
+                        </wps:style>
+                        <wps:txbx>
+                          <w:txbxContent>
+                            <w:p>
+                              <w:pPr>
+                                <w:jc w:val="center"/>
+                              </w:pPr>
+                              <w:r>
+                                <w:t>Syntax Parser</w:t>
+                              </w:r>
+                            </w:p>
+                          </w:txbxContent>
+                        </wps:txbx>
+                        <wps:bodyPr rot="0" spcFirstLastPara="0" vertOverflow="overflow" horzOverflow="overflow" vert="horz" wrap="square" lIns="91440" tIns="45720" rIns="91440" bIns="45720" numCol="1" spcCol="0" rtlCol="1" fromWordArt="0" anchor="ctr" anchorCtr="0" forceAA="0" compatLnSpc="1">
+                          <a:prstTxWarp prst="textNoShape">
+                            <a:avLst/>
+                          </a:prstTxWarp>
+                          <a:noAutofit/>
+                        </wps:bodyPr>
+                      </wps:wsp>
+                      <wps:wsp>
+                        <wps:cNvPr id="2" name="Rectangle 2"/>
+                        <wps:cNvSpPr/>
+                        <wps:spPr>
+                          <a:xfrm>
+                            <a:off x="2115967" y="158698"/>
+                            <a:ext cx="838200" cy="498475"/>
+                          </a:xfrm>
+                          <a:prstGeom prst="rect">
+                            <a:avLst/>
+                          </a:prstGeom>
+                        </wps:spPr>
+                        <wps:style>
+                          <a:lnRef idx="2">
+                            <a:schemeClr val="accent1">
+                              <a:shade val="50000"/>
+                            </a:schemeClr>
+                          </a:lnRef>
+                          <a:fillRef idx="1">
+                            <a:schemeClr val="accent1"/>
+                          </a:fillRef>
+                          <a:effectRef idx="0">
+                            <a:schemeClr val="accent1"/>
+                          </a:effectRef>
+                          <a:fontRef idx="minor">
+                            <a:schemeClr val="lt1"/>
+                          </a:fontRef>
+                        </wps:style>
+                        <wps:txbx>
+                          <w:txbxContent>
+                            <w:p>
+                              <w:pPr>
+                                <w:jc w:val="center"/>
+                              </w:pPr>
+                              <w:r>
+                                <w:t>CFG Creation</w:t>
+                              </w:r>
+                            </w:p>
+                          </w:txbxContent>
+                        </wps:txbx>
+                        <wps:bodyPr rot="0" spcFirstLastPara="0" vertOverflow="overflow" horzOverflow="overflow" vert="horz" wrap="square" lIns="91440" tIns="45720" rIns="91440" bIns="45720" numCol="1" spcCol="0" rtlCol="1" fromWordArt="0" anchor="ctr" anchorCtr="0" forceAA="0" compatLnSpc="1">
+                          <a:prstTxWarp prst="textNoShape">
+                            <a:avLst/>
+                          </a:prstTxWarp>
+                          <a:noAutofit/>
+                        </wps:bodyPr>
+                      </wps:wsp>
+                      <wps:wsp>
+                        <wps:cNvPr id="3" name="Rectangle 3"/>
+                        <wps:cNvSpPr/>
+                        <wps:spPr>
+                          <a:xfrm>
+                            <a:off x="3514017" y="158698"/>
+                            <a:ext cx="838200" cy="498475"/>
+                          </a:xfrm>
+                          <a:prstGeom prst="rect">
+                            <a:avLst/>
+                          </a:prstGeom>
+                        </wps:spPr>
+                        <wps:style>
+                          <a:lnRef idx="2">
+                            <a:schemeClr val="accent1">
+                              <a:shade val="50000"/>
+                            </a:schemeClr>
+                          </a:lnRef>
+                          <a:fillRef idx="1">
+                            <a:schemeClr val="accent1"/>
+                          </a:fillRef>
+                          <a:effectRef idx="0">
+                            <a:schemeClr val="accent1"/>
+                          </a:effectRef>
+                          <a:fontRef idx="minor">
+                            <a:schemeClr val="lt1"/>
+                          </a:fontRef>
+                        </wps:style>
+                        <wps:txbx>
+                          <w:txbxContent>
+                            <w:p>
+                              <w:pPr>
+                                <w:jc w:val="center"/>
+                              </w:pPr>
+                              <w:r>
+                                <w:t>CFG Simplifier</w:t>
+                              </w:r>
+                              <w:r>
+                                <w:rPr>
+                                  <w:noProof/>
+                                </w:rPr>
+                                <w:drawing>
+                                  <wp:inline distT="0" distB="0" distL="0" distR="0" wp14:anchorId="06DD3F73" wp14:editId="70D7D3E6">
+                                    <wp:extent cx="629920" cy="381109"/>
+                                    <wp:effectExtent l="0" t="0" r="0" b="0"/>
+                                    <wp:docPr id="17" name="Picture 17"/>
+                                    <wp:cNvGraphicFramePr>
+                                      <a:graphicFrameLocks xmlns:a="http://schemas.openxmlformats.org/drawingml/2006/main" noChangeAspect="1"/>
+                                    </wp:cNvGraphicFramePr>
+                                    <a:graphic xmlns:a="http://schemas.openxmlformats.org/drawingml/2006/main">
+                                      <a:graphicData uri="http://schemas.openxmlformats.org/drawingml/2006/picture">
+                                        <pic:pic xmlns:pic="http://schemas.openxmlformats.org/drawingml/2006/picture">
+                                          <pic:nvPicPr>
+                                            <pic:cNvPr id="0" name="Picture 1"/>
+                                            <pic:cNvPicPr>
+                                              <a:picLocks noChangeAspect="1" noChangeArrowheads="1"/>
+                                            </pic:cNvPicPr>
+                                          </pic:nvPicPr>
+                                          <pic:blipFill>
+                                            <a:blip r:embed="rId7">
+                                              <a:extLst>
+                                                <a:ext uri="{28A0092B-C50C-407E-A947-70E740481C1C}">
+                                                  <a14:useLocalDpi xmlns:a14="http://schemas.microsoft.com/office/drawing/2010/main" val="0"/>
+                                                </a:ext>
+                                              </a:extLst>
+                                            </a:blip>
+                                            <a:srcRect/>
+                                            <a:stretch>
+                                              <a:fillRect/>
+                                            </a:stretch>
+                                          </pic:blipFill>
+                                          <pic:spPr bwMode="auto">
+                                            <a:xfrm>
+                                              <a:off x="0" y="0"/>
+                                              <a:ext cx="629920" cy="381109"/>
+                                            </a:xfrm>
+                                            <a:prstGeom prst="rect">
+                                              <a:avLst/>
+                                            </a:prstGeom>
+                                            <a:noFill/>
+                                            <a:ln>
+                                              <a:noFill/>
+                                            </a:ln>
+                                          </pic:spPr>
+                                        </pic:pic>
+                                      </a:graphicData>
+                                    </a:graphic>
+                                  </wp:inline>
+                                </w:drawing>
+                              </w:r>
+                            </w:p>
+                          </w:txbxContent>
+                        </wps:txbx>
+                        <wps:bodyPr rot="0" spcFirstLastPara="0" vertOverflow="overflow" horzOverflow="overflow" vert="horz" wrap="square" lIns="91440" tIns="45720" rIns="91440" bIns="45720" numCol="1" spcCol="0" rtlCol="1" fromWordArt="0" anchor="ctr" anchorCtr="0" forceAA="0" compatLnSpc="1">
+                          <a:prstTxWarp prst="textNoShape">
+                            <a:avLst/>
+                          </a:prstTxWarp>
+                          <a:noAutofit/>
+                        </wps:bodyPr>
+                      </wps:wsp>
+                      <wps:wsp>
+                        <wps:cNvPr id="5" name="Rectangle 5"/>
+                        <wps:cNvSpPr/>
+                        <wps:spPr>
+                          <a:xfrm>
+                            <a:off x="4919623" y="151141"/>
+                            <a:ext cx="838200" cy="498475"/>
+                          </a:xfrm>
+                          <a:prstGeom prst="rect">
+                            <a:avLst/>
+                          </a:prstGeom>
+                        </wps:spPr>
+                        <wps:style>
+                          <a:lnRef idx="2">
+                            <a:schemeClr val="accent1">
+                              <a:shade val="50000"/>
+                            </a:schemeClr>
+                          </a:lnRef>
+                          <a:fillRef idx="1">
+                            <a:schemeClr val="accent1"/>
+                          </a:fillRef>
+                          <a:effectRef idx="0">
+                            <a:schemeClr val="accent1"/>
+                          </a:effectRef>
+                          <a:fontRef idx="minor">
+                            <a:schemeClr val="lt1"/>
+                          </a:fontRef>
+                        </wps:style>
+                        <wps:txbx>
+                          <w:txbxContent>
+                            <w:p>
+                              <w:pPr>
+                                <w:jc w:val="center"/>
+                              </w:pPr>
+                              <w:r>
+                                <w:t>MC Creation</w:t>
+                              </w:r>
+                            </w:p>
+                          </w:txbxContent>
+                        </wps:txbx>
+                        <wps:bodyPr rot="0" spcFirstLastPara="0" vertOverflow="overflow" horzOverflow="overflow" vert="horz" wrap="square" lIns="91440" tIns="45720" rIns="91440" bIns="45720" numCol="1" spcCol="0" rtlCol="1" fromWordArt="0" anchor="ctr" anchorCtr="0" forceAA="0" compatLnSpc="1">
+                          <a:prstTxWarp prst="textNoShape">
+                            <a:avLst/>
+                          </a:prstTxWarp>
+                          <a:noAutofit/>
+                        </wps:bodyPr>
+                      </wps:wsp>
+                      <wps:wsp>
+                        <wps:cNvPr id="7" name="Right Arrow 7"/>
+                        <wps:cNvSpPr/>
+                        <wps:spPr>
+                          <a:xfrm>
+                            <a:off x="166255" y="256939"/>
+                            <a:ext cx="544105" cy="287167"/>
+                          </a:xfrm>
+                          <a:prstGeom prst="rightArrow">
+                            <a:avLst/>
+                          </a:prstGeom>
+                        </wps:spPr>
+                        <wps:style>
+                          <a:lnRef idx="2">
+                            <a:schemeClr val="accent1">
+                              <a:shade val="50000"/>
+                            </a:schemeClr>
+                          </a:lnRef>
+                          <a:fillRef idx="1">
+                            <a:schemeClr val="accent1"/>
+                          </a:fillRef>
+                          <a:effectRef idx="0">
+                            <a:schemeClr val="accent1"/>
+                          </a:effectRef>
+                          <a:fontRef idx="minor">
+                            <a:schemeClr val="lt1"/>
+                          </a:fontRef>
+                        </wps:style>
+                        <wps:txbx>
+                          <w:txbxContent>
+                            <w:p>
+                              <w:pPr>
+                                <w:jc w:val="center"/>
+                                <w:rPr>
+                                  <w:rtl/>
+                                </w:rPr>
+                              </w:pPr>
+                            </w:p>
+                          </w:txbxContent>
+                        </wps:txbx>
+                        <wps:bodyPr rot="0" spcFirstLastPara="0" vertOverflow="overflow" horzOverflow="overflow" vert="horz" wrap="square" lIns="91440" tIns="45720" rIns="91440" bIns="45720" numCol="1" spcCol="0" rtlCol="1" fromWordArt="0" anchor="ctr" anchorCtr="0" forceAA="0" compatLnSpc="1">
+                          <a:prstTxWarp prst="textNoShape">
+                            <a:avLst/>
+                          </a:prstTxWarp>
+                          <a:noAutofit/>
+                        </wps:bodyPr>
+                      </wps:wsp>
+                      <wps:wsp>
+                        <wps:cNvPr id="9" name="Right Arrow 9"/>
+                        <wps:cNvSpPr/>
+                        <wps:spPr>
+                          <a:xfrm>
+                            <a:off x="1549190" y="287167"/>
+                            <a:ext cx="543560" cy="287020"/>
+                          </a:xfrm>
+                          <a:prstGeom prst="rightArrow">
+                            <a:avLst/>
+                          </a:prstGeom>
+                        </wps:spPr>
+                        <wps:style>
+                          <a:lnRef idx="2">
+                            <a:schemeClr val="accent1">
+                              <a:shade val="50000"/>
+                            </a:schemeClr>
+                          </a:lnRef>
+                          <a:fillRef idx="1">
+                            <a:schemeClr val="accent1"/>
+                          </a:fillRef>
+                          <a:effectRef idx="0">
+                            <a:schemeClr val="accent1"/>
+                          </a:effectRef>
+                          <a:fontRef idx="minor">
+                            <a:schemeClr val="lt1"/>
+                          </a:fontRef>
+                        </wps:style>
+                        <wps:txbx>
+                          <w:txbxContent>
+                            <w:p>
+                              <w:pPr>
+                                <w:jc w:val="center"/>
+                              </w:pPr>
+                            </w:p>
+                          </w:txbxContent>
+                        </wps:txbx>
+                        <wps:bodyPr rot="0" spcFirstLastPara="0" vertOverflow="overflow" horzOverflow="overflow" vert="horz" wrap="square" lIns="91440" tIns="45720" rIns="91440" bIns="45720" numCol="1" spcCol="0" rtlCol="1" fromWordArt="0" anchor="ctr" anchorCtr="0" forceAA="0" compatLnSpc="1">
+                          <a:prstTxWarp prst="textNoShape">
+                            <a:avLst/>
+                          </a:prstTxWarp>
+                          <a:noAutofit/>
+                        </wps:bodyPr>
+                      </wps:wsp>
+                      <wps:wsp>
+                        <wps:cNvPr id="12" name="Right Arrow 12"/>
+                        <wps:cNvSpPr/>
+                        <wps:spPr>
+                          <a:xfrm>
+                            <a:off x="2954797" y="249382"/>
+                            <a:ext cx="543560" cy="287020"/>
+                          </a:xfrm>
+                          <a:prstGeom prst="rightArrow">
+                            <a:avLst/>
+                          </a:prstGeom>
+                        </wps:spPr>
+                        <wps:style>
+                          <a:lnRef idx="2">
+                            <a:schemeClr val="accent1">
+                              <a:shade val="50000"/>
+                            </a:schemeClr>
+                          </a:lnRef>
+                          <a:fillRef idx="1">
+                            <a:schemeClr val="accent1"/>
+                          </a:fillRef>
+                          <a:effectRef idx="0">
+                            <a:schemeClr val="accent1"/>
+                          </a:effectRef>
+                          <a:fontRef idx="minor">
+                            <a:schemeClr val="lt1"/>
+                          </a:fontRef>
+                        </wps:style>
+                        <wps:txbx>
+                          <w:txbxContent>
+                            <w:p>
+                              <w:pPr>
+                                <w:jc w:val="center"/>
+                              </w:pPr>
+                            </w:p>
+                          </w:txbxContent>
+                        </wps:txbx>
+                        <wps:bodyPr rot="0" spcFirstLastPara="0" vertOverflow="overflow" horzOverflow="overflow" vert="horz" wrap="square" lIns="91440" tIns="45720" rIns="91440" bIns="45720" numCol="1" spcCol="0" rtlCol="1" fromWordArt="0" anchor="ctr" anchorCtr="0" forceAA="0" compatLnSpc="1">
+                          <a:prstTxWarp prst="textNoShape">
+                            <a:avLst/>
+                          </a:prstTxWarp>
+                          <a:noAutofit/>
+                        </wps:bodyPr>
+                      </wps:wsp>
+                      <wps:wsp>
+                        <wps:cNvPr id="14" name="Right Arrow 14"/>
+                        <wps:cNvSpPr/>
+                        <wps:spPr>
+                          <a:xfrm>
+                            <a:off x="4375518" y="256939"/>
+                            <a:ext cx="543560" cy="287020"/>
+                          </a:xfrm>
+                          <a:prstGeom prst="rightArrow">
+                            <a:avLst/>
+                          </a:prstGeom>
+                        </wps:spPr>
+                        <wps:style>
+                          <a:lnRef idx="2">
+                            <a:schemeClr val="accent1">
+                              <a:shade val="50000"/>
+                            </a:schemeClr>
+                          </a:lnRef>
+                          <a:fillRef idx="1">
+                            <a:schemeClr val="accent1"/>
+                          </a:fillRef>
+                          <a:effectRef idx="0">
+                            <a:schemeClr val="accent1"/>
+                          </a:effectRef>
+                          <a:fontRef idx="minor">
+                            <a:schemeClr val="lt1"/>
+                          </a:fontRef>
+                        </wps:style>
+                        <wps:txbx>
+                          <w:txbxContent>
+                            <w:p>
+                              <w:pPr>
+                                <w:jc w:val="center"/>
+                              </w:pPr>
+                            </w:p>
+                          </w:txbxContent>
+                        </wps:txbx>
+                        <wps:bodyPr rot="0" spcFirstLastPara="0" vertOverflow="overflow" horzOverflow="overflow" vert="horz" wrap="square" lIns="91440" tIns="45720" rIns="91440" bIns="45720" numCol="1" spcCol="0" rtlCol="1" fromWordArt="0" anchor="ctr" anchorCtr="0" forceAA="0" compatLnSpc="1">
+                          <a:prstTxWarp prst="textNoShape">
+                            <a:avLst/>
+                          </a:prstTxWarp>
+                          <a:noAutofit/>
+                        </wps:bodyPr>
+                      </wps:wsp>
+                      <wps:wsp>
+                        <wps:cNvPr id="16" name="Right Arrow 16"/>
+                        <wps:cNvSpPr/>
+                        <wps:spPr>
+                          <a:xfrm>
+                            <a:off x="5758453" y="241825"/>
+                            <a:ext cx="543560" cy="287020"/>
+                          </a:xfrm>
+                          <a:prstGeom prst="rightArrow">
+                            <a:avLst/>
+                          </a:prstGeom>
+                        </wps:spPr>
+                        <wps:style>
+                          <a:lnRef idx="2">
+                            <a:schemeClr val="accent1">
+                              <a:shade val="50000"/>
+                            </a:schemeClr>
+                          </a:lnRef>
+                          <a:fillRef idx="1">
+                            <a:schemeClr val="accent1"/>
+                          </a:fillRef>
+                          <a:effectRef idx="0">
+                            <a:schemeClr val="accent1"/>
+                          </a:effectRef>
+                          <a:fontRef idx="minor">
+                            <a:schemeClr val="lt1"/>
+                          </a:fontRef>
+                        </wps:style>
+                        <wps:txbx>
+                          <w:txbxContent>
+                            <w:p>
+                              <w:pPr>
+                                <w:jc w:val="center"/>
+                                <w:rPr>
+                                  <w:rtl/>
+                                </w:rPr>
+                              </w:pPr>
+                            </w:p>
+                          </w:txbxContent>
+                        </wps:txbx>
+                        <wps:bodyPr rot="0" spcFirstLastPara="0" vertOverflow="overflow" horzOverflow="overflow" vert="horz" wrap="square" lIns="91440" tIns="45720" rIns="91440" bIns="45720" numCol="1" spcCol="0" rtlCol="1" fromWordArt="0" anchor="ctr" anchorCtr="0" forceAA="0" compatLnSpc="1">
+                          <a:prstTxWarp prst="textNoShape">
+                            <a:avLst/>
+                          </a:prstTxWarp>
+                          <a:noAutofit/>
+                        </wps:bodyPr>
+                      </wps:wsp>
+                    </wpg:wgp>
+                  </a:graphicData>
+                </a:graphic>
+              </wp:anchor>
+            </w:drawing>
+          </mc:Choice>
+          <mc:Fallback>
+            <w:pict>
+              <v:group id="Group 18" o:spid="_x0000_s1027" style="position:absolute;margin-left:-38.25pt;margin-top:5.6pt;width:500.95pt;height:51.75pt;z-index:251677696" coordsize="63618,6571" o:gfxdata="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">
+                <v:shape id="Text Box 2" o:spid="_x0000_s1028" type="#_x0000_t202" style="position:absolute;left:55921;width:7697;height:2946;visibility:visible;mso-wrap-style:square;v-text-anchor:top" o:gfxdata="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" stroked="f">
+                  <v:textbox>
+                    <w:txbxContent>
+                      <w:p>
+                        <w:pPr>
+                          <w:jc w:val="center"/>
+                        </w:pPr>
+                        <w:r>
+                          <w:t>Output</w:t>
+                        </w:r>
+                      </w:p>
+                    </w:txbxContent>
+                  </v:textbox>
+                </v:shape>
+                <v:shape id="Text Box 2" o:spid="_x0000_s1029" type="#_x0000_t202" style="position:absolute;left:42092;top:604;width:7696;height:2946;visibility:visible;mso-wrap-style:square;v-text-anchor:top" o:gfxdata="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" stroked="f">
+                  <v:textbox>
+                    <w:txbxContent>
+                      <w:p>
+                        <w:pPr>
+                          <w:jc w:val="center"/>
+                          <w:rPr>
+                            <w:rtl/>
+                          </w:rPr>
+                        </w:pPr>
+                        <w:r>
+                          <w:t>CFG</w:t>
+                        </w:r>
+                      </w:p>
+                    </w:txbxContent>
+                  </v:textbox>
+                </v:shape>
+                <v:shape id="Text Box 2" o:spid="_x0000_s1030" type="#_x0000_t202" style="position:absolute;left:28112;top:528;width:7696;height:2947;visibility:visible;mso-wrap-style:square;v-text-anchor:top" o:gfxdata="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" stroked="f">
+                  <v:textbox>
+                    <w:txbxContent>
+                      <w:p>
+                        <w:pPr>
+                          <w:jc w:val="center"/>
+                          <w:rPr>
+                            <w:rtl/>
+                          </w:rPr>
+                        </w:pPr>
+                        <w:r>
+                          <w:t>CFG</w:t>
+                        </w:r>
+                      </w:p>
+                    </w:txbxContent>
+                  </v:textbox>
+                </v:shape>
+                <v:shape id="Text Box 2" o:spid="_x0000_s1031" type="#_x0000_t202" style="position:absolute;left:14282;top:982;width:7696;height:2946;visibility:visible;mso-wrap-style:square;v-text-anchor:top" o:gfxdata="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" stroked="f">
+                  <v:textbox>
+                    <w:txbxContent>
+                      <w:p>
+                        <w:pPr>
+                          <w:jc w:val="center"/>
+                          <w:rPr>
+                            <w:rtl/>
+                          </w:rPr>
+                        </w:pPr>
+                        <w:r>
+                          <w:t>AST</w:t>
+                        </w:r>
+                      </w:p>
+                    </w:txbxContent>
+                  </v:textbox>
+                </v:shape>
+                <v:shape id="Text Box 2" o:spid="_x0000_s1032" type="#_x0000_t202" style="position:absolute;top:151;width:7701;height:2946;visibility:visible;mso-wrap-style:square;v-text-anchor:top" o:gfxdata="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" stroked="f">
+                  <v:textbox>
+                    <w:txbxContent>
+                      <w:p>
+                        <w:pPr>
+                          <w:jc w:val="center"/>
+                          <w:rPr>
+                            <w:rtl/>
+                          </w:rPr>
+                        </w:pPr>
+                        <w:r>
+                          <w:t>C Source</w:t>
+                        </w:r>
+                      </w:p>
+                    </w:txbxContent>
+                  </v:textbox>
+                </v:shape>
+                <v:rect id="Rectangle 1" o:spid="_x0000_s1033" style="position:absolute;left:7103;top:1586;width:8382;height:4985;visibility:visible;mso-wrap-style:square;v-text-anchor:middle" o:gfxdata="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" fillcolor="#4f81bd [3204]" strokecolor="#243f60 [1604]" strokeweight="2pt">
+                  <v:textbox>
+                    <w:txbxContent>
+                      <w:p>
+                        <w:pPr>
+                          <w:jc w:val="center"/>
+                        </w:pPr>
+                        <w:r>
+                          <w:t>Syntax Parser</w:t>
+                        </w:r>
+                      </w:p>
+                    </w:txbxContent>
+                  </v:textbox>
+                </v:rect>
+                <v:rect id="Rectangle 2" o:spid="_x0000_s1034" style="position:absolute;left:21159;top:1586;width:8382;height:4985;visibility:visible;mso-wrap-style:square;v-text-anchor:middle" o:gfxdata="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" fillcolor="#4f81bd [3204]" strokecolor="#243f60 [1604]" strokeweight="2pt">
+                  <v:textbox>
+                    <w:txbxContent>
+                      <w:p>
+                        <w:pPr>
+                          <w:jc w:val="center"/>
+                        </w:pPr>
+                        <w:r>
+                          <w:t>CFG Creation</w:t>
+                        </w:r>
+                      </w:p>
+                    </w:txbxContent>
+                  </v:textbox>
+                </v:rect>
+                <v:rect id="Rectangle 3" o:spid="_x0000_s1035" style="position:absolute;left:35140;top:1586;width:8382;height:4985;visibility:visible;mso-wrap-style:square;v-text-anchor:middle" o:gfxdata="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" fillcolor="#4f81bd [3204]" strokecolor="#243f60 [1604]" strokeweight="2pt">
+                  <v:textbox>
+                    <w:txbxContent>
+                      <w:p>
+                        <w:pPr>
+                          <w:jc w:val="center"/>
+                        </w:pPr>
+                        <w:r>
+                          <w:t>CFG Simplifier</w:t>
+                        </w:r>
+                        <w:r>
+                          <w:rPr>
+                            <w:noProof/>
+                          </w:rPr>
+                          <w:drawing>
+                            <wp:inline distT="0" distB="0" distL="0" distR="0" wp14:anchorId="06DD3F73" wp14:editId="70D7D3E6">
+                              <wp:extent cx="629920" cy="381109"/>
+                              <wp:effectExtent l="0" t="0" r="0" b="0"/>
+                              <wp:docPr id="17" name="Picture 17"/>
+                              <wp:cNvGraphicFramePr>
+                                <a:graphicFrameLocks xmlns:a="http://schemas.openxmlformats.org/drawingml/2006/main" noChangeAspect="1"/>
+                              </wp:cNvGraphicFramePr>
+                              <a:graphic xmlns:a="http://schemas.openxmlformats.org/drawingml/2006/main">
+                                <a:graphicData uri="http://schemas.openxmlformats.org/drawingml/2006/picture">
+                                  <pic:pic xmlns:pic="http://schemas.openxmlformats.org/drawingml/2006/picture">
+                                    <pic:nvPicPr>
+                                      <pic:cNvPr id="0" name="Picture 1"/>
+                                      <pic:cNvPicPr>
+                                        <a:picLocks noChangeAspect="1" noChangeArrowheads="1"/>
+                                      </pic:cNvPicPr>
+                                    </pic:nvPicPr>
+                                    <pic:blipFill>
+                                      <a:blip r:embed="rId7">
+                                        <a:extLst>
+                                          <a:ext uri="{28A0092B-C50C-407E-A947-70E740481C1C}">
+                                            <a14:useLocalDpi xmlns:a14="http://schemas.microsoft.com/office/drawing/2010/main" val="0"/>
+                                          </a:ext>
+                                        </a:extLst>
+                                      </a:blip>
+                                      <a:srcRect/>
+                                      <a:stretch>
+                                        <a:fillRect/>
+                                      </a:stretch>
+                                    </pic:blipFill>
+                                    <pic:spPr bwMode="auto">
+                                      <a:xfrm>
+                                        <a:off x="0" y="0"/>
+                                        <a:ext cx="629920" cy="381109"/>
+                                      </a:xfrm>
+                                      <a:prstGeom prst="rect">
+                                        <a:avLst/>
+                                      </a:prstGeom>
+                                      <a:noFill/>
+                                      <a:ln>
+                                        <a:noFill/>
+                                      </a:ln>
+                                    </pic:spPr>
+                                  </pic:pic>
+                                </a:graphicData>
+                              </a:graphic>
+                            </wp:inline>
+                          </w:drawing>
+                        </w:r>
+                      </w:p>
+                    </w:txbxContent>
+                  </v:textbox>
+                </v:rect>
+                <v:rect id="Rectangle 5" o:spid="_x0000_s1036" style="position:absolute;left:49196;top:1511;width:8382;height:4985;visibility:visible;mso-wrap-style:square;v-text-anchor:middle" o:gfxdata="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" fillcolor="#4f81bd [3204]" strokecolor="#243f60 [1604]" strokeweight="2pt">
+                  <v:textbox>
+                    <w:txbxContent>
+                      <w:p>
+                        <w:pPr>
+                          <w:jc w:val="center"/>
+                        </w:pPr>
+                        <w:r>
+                          <w:t>MC Creation</w:t>
+                        </w:r>
+                      </w:p>
+                    </w:txbxContent>
+                  </v:textbox>
+                </v:rect>
+                <v:shapetype id="_x0000_t13" coordsize="21600,21600" o:spt="13" adj="16200,5400" path="m@0,l@0@1,0@1,0@2@0@2@0,21600,21600,10800xe">
+                  <v:stroke joinstyle="miter"/>
+                  <v:formulas>
+                    <v:f eqn="val #0"/>
+                    <v:f eqn="val #1"/>
+                    <v:f eqn="sum height 0 #1"/>
+                    <v:f eqn="sum 10800 0 #1"/>
+                    <v:f eqn="sum width 0 #0"/>
+                    <v:f eqn="prod @4 @3 10800"/>
+                    <v:f eqn="sum width 0 @5"/>
+                  </v:formulas>
+                  <v:path o:connecttype="custom" o:connectlocs="@0,0;0,10800;@0,21600;21600,10800" o:connectangles="270,180,90,0" textboxrect="0,@1,@6,@2"/>
+                  <v:handles>
+                    <v:h position="#0,#1" xrange="0,21600" yrange="0,10800"/>
+                  </v:handles>
+                </v:shapetype>
+                <v:shape id="Right Arrow 7" o:spid="_x0000_s1037" type="#_x0000_t13" style="position:absolute;left:1662;top:2569;width:5441;height:2872;visibility:visible;mso-wrap-style:square;v-text-anchor:middle" o:gfxdata="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" adj="15900" fillcolor="#4f81bd [3204]" strokecolor="#243f60 [1604]" strokeweight="2pt">
+                  <v:textbox>
+                    <w:txbxContent>
+                      <w:p>
+                        <w:pPr>
+                          <w:jc w:val="center"/>
+                          <w:rPr>
+                            <w:rtl/>
+                          </w:rPr>
+                        </w:pPr>
+                      </w:p>
+                    </w:txbxContent>
+                  </v:textbox>
+                </v:shape>
+                <v:shape id="Right Arrow 9" o:spid="_x0000_s1038" type="#_x0000_t13" style="position:absolute;left:15491;top:2871;width:5436;height:2870;visibility:visible;mso-wrap-style:square;v-text-anchor:middle" o:gfxdata="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" adj="15897" fillcolor="#4f81bd [3204]" strokecolor="#243f60 [1604]" strokeweight="2pt">
+                  <v:textbox>
+                    <w:txbxContent>
+                      <w:p>
+                        <w:pPr>
+                          <w:jc w:val="center"/>
+                        </w:pPr>
+                      </w:p>
+                    </w:txbxContent>
+                  </v:textbox>
+                </v:shape>
+                <v:shape id="Right Arrow 12" o:spid="_x0000_s1039" type="#_x0000_t13" style="position:absolute;left:29547;top:2493;width:5436;height:2871;visibility:visible;mso-wrap-style:square;v-text-anchor:middle" o:gfxdata="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" adj="15897" fillcolor="#4f81bd [3204]" strokecolor="#243f60 [1604]" strokeweight="2pt">
+                  <v:textbox>
+                    <w:txbxContent>
+                      <w:p>
+                        <w:pPr>
+                          <w:jc w:val="center"/>
+                        </w:pPr>
+                      </w:p>
+                    </w:txbxContent>
+                  </v:textbox>
+                </v:shape>
+                <v:shape id="Right Arrow 14" o:spid="_x0000_s1040" type="#_x0000_t13" style="position:absolute;left:43755;top:2569;width:5435;height:2870;visibility:visible;mso-wrap-style:square;v-text-anchor:middle" o:gfxdata="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" adj="15897" fillcolor="#4f81bd [3204]" strokecolor="#243f60 [1604]" strokeweight="2pt">
+                  <v:textbox>
+                    <w:txbxContent>
+                      <w:p>
+                        <w:pPr>
+                          <w:jc w:val="center"/>
+                        </w:pPr>
+                      </w:p>
+                    </w:txbxContent>
+                  </v:textbox>
+                </v:shape>
+                <v:shape id="Right Arrow 16" o:spid="_x0000_s1041" type="#_x0000_t13" style="position:absolute;left:57584;top:2418;width:5436;height:2870;visibility:visible;mso-wrap-style:square;v-text-anchor:middle" o:gfxdata="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" adj="15897" fillcolor="#4f81bd [3204]" strokecolor="#243f60 [1604]" strokeweight="2pt">
+                  <v:textbox>
+                    <w:txbxContent>
+                      <w:p>
+                        <w:pPr>
+                          <w:jc w:val="center"/>
+                          <w:rPr>
+                            <w:rtl/>
+                          </w:rPr>
+                        </w:pPr>
+                      </w:p>
+                    </w:txbxContent>
+                  </v:textbox>
+                </v:shape>
+              </v:group>
+            </w:pict>
+          </mc:Fallback>
+        </mc:AlternateContent>
+      </w:r>
+    </w:p>
+    <w:p>
+      <w:pPr>
+        <w:pStyle w:val="NoSpacing"/>
+        <w:bidi w:val="0"/>
+        <w:rPr>
+          <w:rStyle w:val="apple-style-span"/>
+        </w:rPr>
+      </w:pPr>
+    </w:p>
+    <w:p>
+      <w:pPr>
+        <w:pStyle w:val="NoSpacing"/>
+        <w:bidi w:val="0"/>
+        <w:rPr>
+          <w:rStyle w:val="apple-style-span"/>
+        </w:rPr>
+      </w:pPr>
+    </w:p>
+    <w:p>
+      <w:pPr>
+        <w:pStyle w:val="NoSpacing"/>
+        <w:bidi w:val="0"/>
+        <w:rPr>
+          <w:rStyle w:val="apple-style-span"/>
+        </w:rPr>
+      </w:pPr>
+    </w:p>
+    <w:p>
+      <w:pPr>
+        <w:pStyle w:val="NoSpacing"/>
+        <w:bidi w:val="0"/>
+        <w:rPr>
+          <w:rStyle w:val="apple-style-span"/>
+        </w:rPr>
+      </w:pPr>
+    </w:p>
+    <w:p>
+      <w:pPr>
+        <w:pStyle w:val="NoSpacing"/>
+        <w:bidi w:val="0"/>
+        <w:rPr>
+          <w:rStyle w:val="apple-style-span"/>
+        </w:rPr>
+      </w:pPr>
+    </w:p>
+    <w:p>
+      <w:pPr>
+        <w:pStyle w:val="Heading2"/>
+        <w:bidi w:val="0"/>
+        <w:rPr>
+          <w:rStyle w:val="apple-style-span"/>
+        </w:rPr>
+      </w:pPr>
+      <w:r>
+        <w:rPr>
+          <w:rStyle w:val="apple-style-span"/>
+        </w:rPr>
+        <w:t>Syntax Parser</w:t>
+      </w:r>
+    </w:p>
+    <w:p>
+      <w:pPr>
+        <w:pStyle w:val="NoSpacing"/>
+        <w:bidi w:val="0"/>
+        <w:rPr>
+          <w:rStyle w:val="apple-style-span"/>
+        </w:rPr>
+      </w:pPr>
+      <w:r>
+        <w:rPr>
+          <w:rStyle w:val="apple-style-span"/>
+        </w:rPr>
+        <w:t xml:space="preserve">The syntax parser layer is responsible of converting text file containing subset of the C programming language (see </w:t>
+      </w:r>
+      <w:r>
+        <w:rPr>
+          <w:rStyle w:val="apple-style-span"/>
+        </w:rPr>
+        <w:fldChar w:fldCharType="begin"/>
+      </w:r>
+      <w:r>
+        <w:rPr>
+          <w:rStyle w:val="apple-style-span"/>
+        </w:rPr>
+        <w:instrText xml:space="preserve"> REF _Ref268003611 \h </w:instrText>
+      </w:r>
+      <w:r>
+        <w:rPr>
+          <w:rStyle w:val="apple-style-span"/>
+        </w:rPr>
+      </w:r>
+      <w:r>
+        <w:rPr>
+          <w:rStyle w:val="apple-style-span"/>
+        </w:rPr>
+        <w:fldChar w:fldCharType="separate"/>
+      </w:r>
+      <w:r>
+        <w:rPr>
+          <w:rStyle w:val="apple-style-span"/>
+        </w:rPr>
+        <w:t xml:space="preserve">Supported </w:t>
+      </w:r>
+      <w:r>
+        <w:rPr>
+          <w:rStyle w:val="apple-style-span"/>
+        </w:rPr>
+        <w:t>grammar</w:t>
+      </w:r>
+      <w:r>
+        <w:rPr>
+          <w:rStyle w:val="apple-style-span"/>
+        </w:rPr>
+        <w:t xml:space="preserve"> (in BNF format)</w:t>
+      </w:r>
+      <w:r>
+        <w:rPr>
+          <w:rStyle w:val="apple-style-span"/>
+        </w:rPr>
+        <w:fldChar w:fldCharType="end"/>
+      </w:r>
+      <w:r>
+        <w:rPr>
+          <w:rStyle w:val="apple-style-span"/>
+        </w:rPr>
+        <w:t xml:space="preserve"> section for the exact language definition in BNF) </w:t>
+      </w:r>
+      <w:r>
+        <w:rPr>
+          <w:rStyle w:val="apple-style-span"/>
+        </w:rPr>
+        <w:t>into AST that then will be processed into C.F.G. This l</w:t>
+      </w:r>
+      <w:r>
+        <w:rPr>
+          <w:rStyle w:val="apple-style-span"/>
+        </w:rPr>
+        <w:t>ayer is implemented using the following tools:</w:t>
+      </w:r>
+    </w:p>
+    <w:p>
+      <w:pPr>
+        <w:pStyle w:val="NoSpacing"/>
+        <w:bidi w:val="0"/>
+        <w:rPr>
+          <w:rStyle w:val="apple-style-span"/>
+        </w:rPr>
+      </w:pPr>
+    </w:p>
+    <w:p>
+      <w:pPr>
+        <w:pStyle w:val="NoSpacing"/>
+        <w:numPr>
+          <w:ilvl w:val="0"/>
+          <w:numId w:val="1"/>
+        </w:numPr>
+        <w:bidi w:val="0"/>
+        <w:rPr>
+          <w:rStyle w:val="apple-style-span"/>
+        </w:rPr>
+      </w:pPr>
+      <w:proofErr w:type="gramStart"/>
+      <w:r>
+        <w:rPr>
+          <w:rStyle w:val="apple-style-span"/>
+        </w:rPr>
+        <w:t>flex</w:t>
+      </w:r>
+      <w:proofErr w:type="gramEnd"/>
+      <w:r>
+        <w:rPr>
+          <w:rStyle w:val="apple-style-span"/>
+        </w:rPr>
+        <w:t xml:space="preserve"> – </w:t>
+      </w:r>
+      <w:r>
+        <w:rPr>
+          <w:rStyle w:val="apple-style-span"/>
+        </w:rPr>
+        <w:t xml:space="preserve">This tool uses </w:t>
       </w:r>
       <w:proofErr w:type="spellStart"/>
       <w:r>
         <w:rPr>
           <w:rStyle w:val="apple-style-span"/>
         </w:rPr>
-        <w:t>executables</w:t>
+        <w:t>lex</w:t>
       </w:r>
       <w:proofErr w:type="spellEnd"/>
       <w:r>
         <w:rPr>
           <w:rStyle w:val="apple-style-span"/>
         </w:rPr>
-        <w:t>) design and interfaces</w:t>
-      </w:r>
-      <w:r>
-        <w:rPr>
-          <w:rStyle w:val="apple-style-span"/>
-        </w:rPr>
-        <w:t xml:space="preserve">, explains the different approach layers (parser -&gt; CFG -&gt; Expression Evaluation -&gt; MC Construction -&gt; </w:t>
+        <w:t xml:space="preserve"> file and produces source file that holds function that takes input stream and returns tokens according to the </w:t>
       </w:r>
       <w:proofErr w:type="spellStart"/>
       <w:r>
         <w:rPr>
           <w:rStyle w:val="apple-style-span"/>
         </w:rPr>
-        <w:t>OutPut</w:t>
+        <w:t>lex</w:t>
       </w:r>
       <w:proofErr w:type="spellEnd"/>
       <w:r>
         <w:rPr>
           <w:rStyle w:val="apple-style-span"/>
         </w:rPr>
-        <w:t>)</w:t>
+        <w:t xml:space="preserve"> file.</w:t>
       </w:r>
     </w:p>
     <w:p>
       <w:pPr>
         <w:pStyle w:val="NoSpacing"/>
-        <w:bidi w:val="0"/>
-        <w:rPr>
-          <w:rStyle w:val="apple-style-span"/>
-        </w:rPr>
-      </w:pPr>
+        <w:numPr>
+          <w:ilvl w:val="0"/>
+          <w:numId w:val="1"/>
+        </w:numPr>
+        <w:bidi w:val="0"/>
+        <w:rPr>
+          <w:rStyle w:val="apple-style-span"/>
+        </w:rPr>
+      </w:pPr>
+      <w:r>
+        <w:rPr>
+          <w:rStyle w:val="apple-style-span"/>
+        </w:rPr>
+        <w:t xml:space="preserve">Bison – This tool is implementation for YACC. </w:t>
+      </w:r>
+      <w:r>
+        <w:rPr>
+          <w:rStyle w:val="apple-style-span"/>
+        </w:rPr>
+        <w:t xml:space="preserve"> The tool receives </w:t>
+      </w:r>
+      <w:proofErr w:type="gramStart"/>
+      <w:r>
+        <w:rPr>
+          <w:rStyle w:val="apple-style-span"/>
+        </w:rPr>
+        <w:t>an</w:t>
+      </w:r>
+      <w:proofErr w:type="gramEnd"/>
+      <w:r>
+        <w:rPr>
+          <w:rStyle w:val="apple-style-span"/>
+        </w:rPr>
+        <w:t xml:space="preserve"> </w:t>
+      </w:r>
+      <w:proofErr w:type="spellStart"/>
+      <w:r>
+        <w:rPr>
+          <w:rStyle w:val="apple-style-span"/>
+        </w:rPr>
+        <w:t>yacc</w:t>
+      </w:r>
+      <w:proofErr w:type="spellEnd"/>
+      <w:r>
+        <w:rPr>
+          <w:rStyle w:val="apple-style-span"/>
+        </w:rPr>
+        <w:t xml:space="preserve"> input file (basically EBNF that for each rule contains C code snippet) and produces C source file that contains code for parsing the given language's EBNF.</w:t>
+      </w:r>
+    </w:p>
+    <w:p>
+      <w:pPr>
+        <w:pStyle w:val="NoSpacing"/>
+        <w:bidi w:val="0"/>
+        <w:rPr>
+          <w:rStyle w:val="apple-style-span"/>
+        </w:rPr>
+      </w:pPr>
+      <w:r>
+        <w:rPr>
+          <w:rStyle w:val="apple-style-span"/>
+        </w:rPr>
+        <w:t xml:space="preserve">Since the above tools produce source files in C language (and not C++) </w:t>
+      </w:r>
+      <w:r>
+        <w:rPr>
+          <w:rStyle w:val="apple-style-span"/>
+        </w:rPr>
+        <w:t>this layer is implemented as separate DLL which takes a filename and returns a pointer to the root node of the AST.</w:t>
+      </w:r>
+    </w:p>
+    <w:p>
+      <w:pPr>
+        <w:pStyle w:val="NoSpacing"/>
+        <w:bidi w:val="0"/>
+        <w:rPr>
+          <w:rStyle w:val="apple-style-span"/>
+        </w:rPr>
+      </w:pPr>
+    </w:p>
+    <w:p>
+      <w:pPr>
+        <w:pStyle w:val="Heading2"/>
+        <w:bidi w:val="0"/>
+        <w:rPr>
+          <w:rStyle w:val="apple-style-span"/>
+        </w:rPr>
+      </w:pPr>
+      <w:r>
+        <w:rPr>
+          <w:rStyle w:val="apple-style-span"/>
+        </w:rPr>
+        <w:t>C</w:t>
+      </w:r>
+      <w:r>
+        <w:rPr>
+          <w:rStyle w:val="apple-style-span"/>
+        </w:rPr>
+        <w:t>.</w:t>
+      </w:r>
+      <w:r>
+        <w:rPr>
+          <w:rStyle w:val="apple-style-span"/>
+        </w:rPr>
+        <w:t>F</w:t>
+      </w:r>
+      <w:r>
+        <w:rPr>
+          <w:rStyle w:val="apple-style-span"/>
+        </w:rPr>
+        <w:t>.</w:t>
+      </w:r>
+      <w:r>
+        <w:rPr>
+          <w:rStyle w:val="apple-style-span"/>
+        </w:rPr>
+        <w:t>G Creation</w:t>
+      </w:r>
+    </w:p>
+    <w:p>
+      <w:pPr>
+        <w:bidi w:val="0"/>
+      </w:pPr>
+      <w:r>
+        <w:t xml:space="preserve">The C.F.G Creation stage is responsible of creating a C.F.G from AST. The input for this layer is </w:t>
+      </w:r>
+      <w:r>
+        <w:t xml:space="preserve">an AST and the output is </w:t>
+      </w:r>
+      <w:r>
+        <w:t>C.F.G</w:t>
+      </w:r>
+      <w:r>
+        <w:t xml:space="preserve"> and the name of all the program's state variables</w:t>
+      </w:r>
+      <w:r>
+        <w:t>. all our graphs implementation are based on 3</w:t>
+      </w:r>
+      <w:r>
+        <w:rPr>
+          <w:vertAlign w:val="superscript"/>
+        </w:rPr>
+        <w:t>rd</w:t>
+      </w:r>
+      <w:r>
+        <w:t xml:space="preserve"> party library named: boost graph library. The library is implemented in templates and contains only header files. In the following section the document will cover the algorithm for creating C.F.G from AST. This layer is im</w:t>
+      </w:r>
+      <w:r>
+        <w:t xml:space="preserve">plemented in separated DLL named </w:t>
+      </w:r>
+      <w:proofErr w:type="spellStart"/>
+      <w:r>
+        <w:t>CFGGen</w:t>
+      </w:r>
+      <w:proofErr w:type="spellEnd"/>
+      <w:r>
+        <w:t xml:space="preserve"> written in C++.</w:t>
+      </w:r>
+    </w:p>
+    <w:p>
+      <w:pPr>
+        <w:pStyle w:val="Heading2"/>
+        <w:bidi w:val="0"/>
+      </w:pPr>
+      <w:r>
+        <w:t>CFG Simplifier</w:t>
+      </w:r>
+    </w:p>
+    <w:p>
+      <w:pPr>
+        <w:bidi w:val="0"/>
+      </w:pPr>
+      <w:r>
+        <w:t xml:space="preserve">The C.F.G simplifier is a small layer implemented in the same DLL as the previous layer (C.F.G Creation) and </w:t>
+      </w:r>
+      <w:r>
+        <w:t xml:space="preserve">is responsible to remove redundant flow points from the </w:t>
+      </w:r>
+      <w:proofErr w:type="gramStart"/>
+      <w:r>
+        <w:t>C.F.G .</w:t>
+      </w:r>
+      <w:proofErr w:type="gramEnd"/>
+      <w:r>
+        <w:t xml:space="preserve"> One example </w:t>
+      </w:r>
+      <w:r>
+        <w:lastRenderedPageBreak/>
+        <w:t xml:space="preserve">for this redundant information is the </w:t>
+      </w:r>
+      <w:r>
+        <w:t xml:space="preserve">consequence of Expressions flow points that the current layer aggregates into a single flow point that contains all the other expression </w:t>
+      </w:r>
+      <w:proofErr w:type="spellStart"/>
+      <w:r>
+        <w:t>flowpoints</w:t>
+      </w:r>
+      <w:proofErr w:type="spellEnd"/>
+      <w:r>
+        <w:t>.</w:t>
+      </w:r>
+    </w:p>
+    <w:p>
+      <w:pPr>
+        <w:pStyle w:val="Heading2"/>
+        <w:bidi w:val="0"/>
+        <w:rPr>
+          <w:rStyle w:val="apple-style-span"/>
+        </w:rPr>
+      </w:pPr>
+      <w:r>
+        <w:rPr>
+          <w:rStyle w:val="apple-style-span"/>
+        </w:rPr>
+        <w:t>MC Creation</w:t>
+      </w:r>
+    </w:p>
+    <w:p>
+      <w:pPr>
+        <w:bidi w:val="0"/>
+      </w:pPr>
+      <w:r>
+        <w:t xml:space="preserve">This MC Creation layer is responsible for trying to evaluate changes in the values of the program's state variables in each abstract transition of the program (presented as edge in the C.F.G).  The input for this layer is C.F.G (simplified from the previous layer) and the names of all state variables (computed during the creation of the C.F.G). This layer uses Abstract </w:t>
+      </w:r>
+      <w:r>
+        <w:t xml:space="preserve">Interpretation in order to track the changes in the values of the program's state variables, this layer will be covered in detail in </w:t>
+      </w:r>
+      <w:r>
+        <w:fldChar w:fldCharType="begin"/>
+      </w:r>
+      <w:r>
+        <w:instrText xml:space="preserve"> REF _Ref268186164 \h </w:instrText>
+      </w:r>
+      <w:r>
+        <w:fldChar w:fldCharType="separate"/>
+      </w:r>
+      <w:r>
+        <w:rPr>
+          <w:rStyle w:val="apple-style-span"/>
+        </w:rPr>
+        <w:t>MC generation</w:t>
+      </w:r>
+      <w:r>
+        <w:fldChar w:fldCharType="end"/>
+      </w:r>
+      <w:r>
+        <w:t xml:space="preserve"> section.</w:t>
+      </w:r>
+    </w:p>
+    <w:p>
+      <w:pPr>
+        <w:pStyle w:val="NoSpacing"/>
+        <w:bidi w:val="0"/>
+        <w:rPr>
+          <w:rStyle w:val="apple-style-span"/>
+        </w:rPr>
+      </w:pPr>
+      <w:r>
+        <w:rPr>
+          <w:rStyle w:val="apple-style-span"/>
+        </w:rPr>
+        <w:t>The following chart describes the normal flow of the application with regard to code projects that are involved.</w:t>
+      </w:r>
+    </w:p>
+    <w:p>
+      <w:pPr>
+        <w:pStyle w:val="NoSpacing"/>
+        <w:bidi w:val="0"/>
+        <w:rPr>
+          <w:rStyle w:val="apple-style-span"/>
+        </w:rPr>
+      </w:pPr>
+    </w:p>
+    <w:p>
+      <w:pPr>
+        <w:pStyle w:val="NoSpacing"/>
+        <w:bidi w:val="0"/>
+        <w:rPr>
+          <w:rStyle w:val="apple-style-span"/>
+        </w:rPr>
+      </w:pPr>
+      <w:r>
+        <w:rPr>
+          <w:noProof/>
+        </w:rPr>
+        <mc:AlternateContent>
+          <mc:Choice Requires="wps">
+            <w:drawing>
+              <wp:anchor distT="0" distB="0" distL="114300" distR="114300" simplePos="0" relativeHeight="251692032" behindDoc="0" locked="0" layoutInCell="1" allowOverlap="1" wp14:anchorId="689C74D3" wp14:editId="553AC481">
+                <wp:simplePos x="0" y="0"/>
+                <wp:positionH relativeFrom="column">
+                  <wp:posOffset>300355</wp:posOffset>
+                </wp:positionH>
+                <wp:positionV relativeFrom="paragraph">
+                  <wp:posOffset>1633220</wp:posOffset>
+                </wp:positionV>
+                <wp:extent cx="4124960" cy="635"/>
+                <wp:effectExtent l="0" t="0" r="0" b="0"/>
+                <wp:wrapNone/>
+                <wp:docPr id="27" name="Text Box 27"/>
+                <wp:cNvGraphicFramePr/>
+                <a:graphic xmlns:a="http://schemas.openxmlformats.org/drawingml/2006/main">
+                  <a:graphicData uri="http://schemas.microsoft.com/office/word/2010/wordprocessingShape">
+                    <wps:wsp>
+                      <wps:cNvSpPr txBox="1"/>
+                      <wps:spPr>
+                        <a:xfrm>
+                          <a:off x="0" y="0"/>
+                          <a:ext cx="4124960" cy="635"/>
+                        </a:xfrm>
+                        <a:prstGeom prst="rect">
+                          <a:avLst/>
+                        </a:prstGeom>
+                        <a:solidFill>
+                          <a:prstClr val="white"/>
+                        </a:solidFill>
+                        <a:ln>
+                          <a:noFill/>
+                        </a:ln>
+                        <a:effectLst/>
+                      </wps:spPr>
+                      <wps:txbx>
+                        <w:txbxContent>
+                          <w:p>
+                            <w:pPr>
+                              <w:pStyle w:val="Caption"/>
+                              <w:bidi w:val="0"/>
+                              <w:jc w:val="center"/>
+                              <w:rPr>
+                                <w:noProof/>
+                              </w:rPr>
+                            </w:pPr>
+                            <w:r>
+                              <w:t xml:space="preserve">Figure </w:t>
+                            </w:r>
+                            <w:fldSimple w:instr=" SEQ Figure \* ARABIC ">
+                              <w:r>
+                                <w:rPr>
+                                  <w:noProof/>
+                                </w:rPr>
+                                <w:t>2</w:t>
+                              </w:r>
+                            </w:fldSimple>
+                            <w:r>
+                              <w:rPr>
+                                <w:noProof/>
+                              </w:rPr>
+                              <w:t xml:space="preserve"> - Code Project Flow</w:t>
+                            </w:r>
+                          </w:p>
+                        </w:txbxContent>
+                      </wps:txbx>
+                      <wps:bodyPr rot="0" spcFirstLastPara="0" vertOverflow="overflow" horzOverflow="overflow" vert="horz" wrap="square" lIns="0" tIns="0" rIns="0" bIns="0" numCol="1" spcCol="0" rtlCol="1" fromWordArt="0" anchor="t" anchorCtr="0" forceAA="0" compatLnSpc="1">
+                        <a:prstTxWarp prst="textNoShape">
+                          <a:avLst/>
+                        </a:prstTxWarp>
+                        <a:spAutoFit/>
+                      </wps:bodyPr>
+                    </wps:wsp>
+                  </a:graphicData>
+                </a:graphic>
+              </wp:anchor>
+            </w:drawing>
+          </mc:Choice>
+          <mc:Fallback>
+            <w:pict>
+              <v:shape id="Text Box 27" o:spid="_x0000_s1042" type="#_x0000_t202" style="position:absolute;margin-left:23.65pt;margin-top:128.6pt;width:324.8pt;height:.05pt;z-index:251692032;visibility:visible;mso-wrap-style:square;mso-wrap-distance-left:9pt;mso-wrap-distance-top:0;mso-wrap-distance-right:9pt;mso-wrap-distance-bottom:0;mso-position-horizontal:absolute;mso-position-horizontal-relative:text;mso-position-vertical:absolute;mso-position-vertical-relative:text;v-text-anchor:top" o:gfxdata="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" stroked="f">
+                <v:textbox style="mso-fit-shape-to-text:t" inset="0,0,0,0">
+                  <w:txbxContent>
+                    <w:p>
+                      <w:pPr>
+                        <w:pStyle w:val="Caption"/>
+                        <w:bidi w:val="0"/>
+                        <w:jc w:val="center"/>
+                        <w:rPr>
+                          <w:noProof/>
+                        </w:rPr>
+                      </w:pPr>
+                      <w:r>
+                        <w:t xml:space="preserve">Figure </w:t>
+                      </w:r>
+                      <w:fldSimple w:instr=" SEQ Figure \* ARABIC ">
+                        <w:r>
+                          <w:rPr>
+                            <w:noProof/>
+                          </w:rPr>
+                          <w:t>2</w:t>
+                        </w:r>
+                      </w:fldSimple>
+                      <w:r>
+                        <w:rPr>
+                          <w:noProof/>
+                        </w:rPr>
+                        <w:t xml:space="preserve"> - Code Project Flow</w:t>
+                      </w:r>
+                    </w:p>
+                  </w:txbxContent>
+                </v:textbox>
+              </v:shape>
+            </w:pict>
+          </mc:Fallback>
+        </mc:AlternateContent>
+      </w:r>
+      <w:r>
+        <w:rPr>
+          <w:noProof/>
+        </w:rPr>
+        <mc:AlternateContent>
+          <mc:Choice Requires="wpg">
+            <w:drawing>
+              <wp:anchor distT="0" distB="0" distL="114300" distR="114300" simplePos="0" relativeHeight="251689984" behindDoc="0" locked="0" layoutInCell="1" allowOverlap="1">
+                <wp:simplePos x="0" y="0"/>
+                <wp:positionH relativeFrom="column">
+                  <wp:posOffset>300392</wp:posOffset>
+                </wp:positionH>
+                <wp:positionV relativeFrom="paragraph">
+                  <wp:posOffset>50296</wp:posOffset>
+                </wp:positionV>
+                <wp:extent cx="4125527" cy="1525916"/>
+                <wp:effectExtent l="0" t="0" r="27940" b="17145"/>
+                <wp:wrapNone/>
+                <wp:docPr id="26" name="Group 26"/>
+                <wp:cNvGraphicFramePr/>
+                <a:graphic xmlns:a="http://schemas.openxmlformats.org/drawingml/2006/main">
+                  <a:graphicData uri="http://schemas.microsoft.com/office/word/2010/wordprocessingGroup">
+                    <wpg:wgp>
+                      <wpg:cNvGrpSpPr/>
+                      <wpg:grpSpPr>
+                        <a:xfrm>
+                          <a:off x="0" y="0"/>
+                          <a:ext cx="4125527" cy="1525916"/>
+                          <a:chOff x="0" y="0"/>
+                          <a:chExt cx="4125527" cy="1525916"/>
+                        </a:xfrm>
+                      </wpg:grpSpPr>
+                      <wps:wsp>
+                        <wps:cNvPr id="4" name="Oval 4"/>
+                        <wps:cNvSpPr/>
+                        <wps:spPr>
+                          <a:xfrm>
+                            <a:off x="0" y="7557"/>
+                            <a:ext cx="1193800" cy="415290"/>
+                          </a:xfrm>
+                          <a:prstGeom prst="ellipse">
+                            <a:avLst/>
+                          </a:prstGeom>
+                        </wps:spPr>
+                        <wps:style>
+                          <a:lnRef idx="2">
+                            <a:schemeClr val="accent1">
+                              <a:shade val="50000"/>
+                            </a:schemeClr>
+                          </a:lnRef>
+                          <a:fillRef idx="1">
+                            <a:schemeClr val="accent1"/>
+                          </a:fillRef>
+                          <a:effectRef idx="0">
+                            <a:schemeClr val="accent1"/>
+                          </a:effectRef>
+                          <a:fontRef idx="minor">
+                            <a:schemeClr val="lt1"/>
+                          </a:fontRef>
+                        </wps:style>
+                        <wps:txbx>
+                          <w:txbxContent>
+                            <w:p>
+                              <w:pPr>
+                                <w:jc w:val="center"/>
+                              </w:pPr>
+                              <w:proofErr w:type="spellStart"/>
+                              <w:r>
+                                <w:t>CFGViewer</w:t>
+                              </w:r>
+                              <w:proofErr w:type="spellEnd"/>
+                            </w:p>
+                          </w:txbxContent>
+                        </wps:txbx>
+                        <wps:bodyPr rot="0" spcFirstLastPara="0" vertOverflow="overflow" horzOverflow="overflow" vert="horz" wrap="square" lIns="91440" tIns="45720" rIns="91440" bIns="45720" numCol="1" spcCol="0" rtlCol="1" fromWordArt="0" anchor="ctr" anchorCtr="0" forceAA="0" compatLnSpc="1">
+                          <a:prstTxWarp prst="textNoShape">
+                            <a:avLst/>
+                          </a:prstTxWarp>
+                          <a:noAutofit/>
+                        </wps:bodyPr>
+                      </wps:wsp>
+                      <wps:wsp>
+                        <wps:cNvPr id="6" name="Oval 6"/>
+                        <wps:cNvSpPr/>
+                        <wps:spPr>
+                          <a:xfrm>
+                            <a:off x="1836357" y="0"/>
+                            <a:ext cx="1919484" cy="460979"/>
+                          </a:xfrm>
+                          <a:prstGeom prst="ellipse">
+                            <a:avLst/>
+                          </a:prstGeom>
+                        </wps:spPr>
+                        <wps:style>
+                          <a:lnRef idx="2">
+                            <a:schemeClr val="accent1">
+                              <a:shade val="50000"/>
+                            </a:schemeClr>
+                          </a:lnRef>
+                          <a:fillRef idx="1">
+                            <a:schemeClr val="accent1"/>
+                          </a:fillRef>
+                          <a:effectRef idx="0">
+                            <a:schemeClr val="accent1"/>
+                          </a:effectRef>
+                          <a:fontRef idx="minor">
+                            <a:schemeClr val="lt1"/>
+                          </a:fontRef>
+                        </wps:style>
+                        <wps:txbx>
+                          <w:txbxContent>
+                            <w:p>
+                              <w:pPr>
+                                <w:jc w:val="center"/>
+                              </w:pPr>
+                              <w:proofErr w:type="spellStart"/>
+                              <w:r>
+                                <w:t>ParserDotNetBridge</w:t>
+                              </w:r>
+                              <w:proofErr w:type="spellEnd"/>
+                            </w:p>
+                          </w:txbxContent>
+                        </wps:txbx>
+                        <wps:bodyPr rot="0" spcFirstLastPara="0" vertOverflow="overflow" horzOverflow="overflow" vert="horz" wrap="square" lIns="91440" tIns="45720" rIns="91440" bIns="45720" numCol="1" spcCol="0" rtlCol="1" fromWordArt="0" anchor="ctr" anchorCtr="0" forceAA="0" compatLnSpc="1">
+                          <a:prstTxWarp prst="textNoShape">
+                            <a:avLst/>
+                          </a:prstTxWarp>
+                          <a:noAutofit/>
+                        </wps:bodyPr>
+                      </wps:wsp>
+                      <wps:wsp>
+                        <wps:cNvPr id="20" name="Oval 20"/>
+                        <wps:cNvSpPr/>
+                        <wps:spPr>
+                          <a:xfrm>
+                            <a:off x="717917" y="1065541"/>
+                            <a:ext cx="1918970" cy="460375"/>
+                          </a:xfrm>
+                          <a:prstGeom prst="ellipse">
+                            <a:avLst/>
+                          </a:prstGeom>
+                        </wps:spPr>
+                        <wps:style>
+                          <a:lnRef idx="2">
+                            <a:schemeClr val="accent1">
+                              <a:shade val="50000"/>
+                            </a:schemeClr>
+                          </a:lnRef>
+                          <a:fillRef idx="1">
+                            <a:schemeClr val="accent1"/>
+                          </a:fillRef>
+                          <a:effectRef idx="0">
+                            <a:schemeClr val="accent1"/>
+                          </a:effectRef>
+                          <a:fontRef idx="minor">
+                            <a:schemeClr val="lt1"/>
+                          </a:fontRef>
+                        </wps:style>
+                        <wps:txbx>
+                          <w:txbxContent>
+                            <w:p>
+                              <w:pPr>
+                                <w:jc w:val="center"/>
+                                <w:rPr>
+                                  <w:rFonts w:hint="cs"/>
+                                  <w:rtl/>
+                                </w:rPr>
+                              </w:pPr>
+                              <w:proofErr w:type="spellStart"/>
+                              <w:r>
+                                <w:t>SyntaxParserDLL</w:t>
+                              </w:r>
+                              <w:proofErr w:type="spellEnd"/>
+                            </w:p>
+                          </w:txbxContent>
+                        </wps:txbx>
+                        <wps:bodyPr rot="0" spcFirstLastPara="0" vertOverflow="overflow" horzOverflow="overflow" vert="horz" wrap="square" lIns="91440" tIns="45720" rIns="91440" bIns="45720" numCol="1" spcCol="0" rtlCol="1" fromWordArt="0" anchor="ctr" anchorCtr="0" forceAA="0" compatLnSpc="1">
+                          <a:prstTxWarp prst="textNoShape">
+                            <a:avLst/>
+                          </a:prstTxWarp>
+                          <a:noAutofit/>
+                        </wps:bodyPr>
+                      </wps:wsp>
+                      <wps:wsp>
+                        <wps:cNvPr id="22" name="Oval 22"/>
+                        <wps:cNvSpPr/>
+                        <wps:spPr>
+                          <a:xfrm>
+                            <a:off x="2909454" y="1057984"/>
+                            <a:ext cx="1216073" cy="460375"/>
+                          </a:xfrm>
+                          <a:prstGeom prst="ellipse">
+                            <a:avLst/>
+                          </a:prstGeom>
+                        </wps:spPr>
+                        <wps:style>
+                          <a:lnRef idx="2">
+                            <a:schemeClr val="accent1">
+                              <a:shade val="50000"/>
+                            </a:schemeClr>
+                          </a:lnRef>
+                          <a:fillRef idx="1">
+                            <a:schemeClr val="accent1"/>
+                          </a:fillRef>
+                          <a:effectRef idx="0">
+                            <a:schemeClr val="accent1"/>
+                          </a:effectRef>
+                          <a:fontRef idx="minor">
+                            <a:schemeClr val="lt1"/>
+                          </a:fontRef>
+                        </wps:style>
+                        <wps:txbx>
+                          <w:txbxContent>
+                            <w:p>
+                              <w:pPr>
+                                <w:jc w:val="center"/>
+                                <w:rPr>
+                                  <w:rFonts w:hint="cs"/>
+                                  <w:rtl/>
+                                </w:rPr>
+                              </w:pPr>
+                              <w:proofErr w:type="spellStart"/>
+                              <w:r>
+                                <w:t>CFGGen</w:t>
+                              </w:r>
+                              <w:proofErr w:type="spellEnd"/>
+                            </w:p>
+                          </w:txbxContent>
+                        </wps:txbx>
+                        <wps:bodyPr rot="0" spcFirstLastPara="0" vertOverflow="overflow" horzOverflow="overflow" vert="horz" wrap="square" lIns="91440" tIns="45720" rIns="91440" bIns="45720" numCol="1" spcCol="0" rtlCol="1" fromWordArt="0" anchor="ctr" anchorCtr="0" forceAA="0" compatLnSpc="1">
+                          <a:prstTxWarp prst="textNoShape">
+                            <a:avLst/>
+                          </a:prstTxWarp>
+                          <a:noAutofit/>
+                        </wps:bodyPr>
+                      </wps:wsp>
+                      <wps:wsp>
+                        <wps:cNvPr id="23" name="Straight Arrow Connector 23"/>
+                        <wps:cNvCnPr/>
+                        <wps:spPr>
+                          <a:xfrm flipV="1">
+                            <a:off x="1194010" y="204040"/>
+                            <a:ext cx="642557" cy="7557"/>
+                          </a:xfrm>
+                          <a:prstGeom prst="straightConnector1">
+                            <a:avLst/>
+                          </a:prstGeom>
+                          <a:ln>
+                            <a:solidFill>
+                              <a:schemeClr val="tx1"/>
+                            </a:solidFill>
+                            <a:headEnd type="arrow"/>
+                            <a:tailEnd type="arrow"/>
+                          </a:ln>
+                        </wps:spPr>
+                        <wps:style>
+                          <a:lnRef idx="1">
+                            <a:schemeClr val="accent1"/>
+                          </a:lnRef>
+                          <a:fillRef idx="0">
+                            <a:schemeClr val="accent1"/>
+                          </a:fillRef>
+                          <a:effectRef idx="0">
+                            <a:schemeClr val="accent1"/>
+                          </a:effectRef>
+                          <a:fontRef idx="minor">
+                            <a:schemeClr val="tx1"/>
+                          </a:fontRef>
+                        </wps:style>
+                        <wps:bodyPr/>
+                      </wps:wsp>
+                      <wps:wsp>
+                        <wps:cNvPr id="24" name="Straight Arrow Connector 24"/>
+                        <wps:cNvCnPr/>
+                        <wps:spPr>
+                          <a:xfrm flipH="1">
+                            <a:off x="1760787" y="460979"/>
+                            <a:ext cx="1035312" cy="597609"/>
+                          </a:xfrm>
+                          <a:prstGeom prst="straightConnector1">
+                            <a:avLst/>
+                          </a:prstGeom>
+                          <a:ln>
+                            <a:solidFill>
+                              <a:schemeClr val="tx1"/>
+                            </a:solidFill>
+                            <a:headEnd type="arrow"/>
+                            <a:tailEnd type="arrow"/>
+                          </a:ln>
+                        </wps:spPr>
+                        <wps:style>
+                          <a:lnRef idx="1">
+                            <a:schemeClr val="accent1"/>
+                          </a:lnRef>
+                          <a:fillRef idx="0">
+                            <a:schemeClr val="accent1"/>
+                          </a:fillRef>
+                          <a:effectRef idx="0">
+                            <a:schemeClr val="accent1"/>
+                          </a:effectRef>
+                          <a:fontRef idx="minor">
+                            <a:schemeClr val="tx1"/>
+                          </a:fontRef>
+                        </wps:style>
+                        <wps:bodyPr/>
+                      </wps:wsp>
+                      <wps:wsp>
+                        <wps:cNvPr id="25" name="Straight Arrow Connector 25"/>
+                        <wps:cNvCnPr/>
+                        <wps:spPr>
+                          <a:xfrm>
+                            <a:off x="2796099" y="460979"/>
+                            <a:ext cx="740850" cy="604562"/>
+                          </a:xfrm>
+                          <a:prstGeom prst="straightConnector1">
+                            <a:avLst/>
+                          </a:prstGeom>
+                          <a:ln>
+                            <a:solidFill>
+                              <a:schemeClr val="tx1"/>
+                            </a:solidFill>
+                            <a:headEnd type="arrow"/>
+                            <a:tailEnd type="arrow"/>
+                          </a:ln>
+                        </wps:spPr>
+                        <wps:style>
+                          <a:lnRef idx="1">
+                            <a:schemeClr val="accent1"/>
+                          </a:lnRef>
+                          <a:fillRef idx="0">
+                            <a:schemeClr val="accent1"/>
+                          </a:fillRef>
+                          <a:effectRef idx="0">
+                            <a:schemeClr val="accent1"/>
+                          </a:effectRef>
+                          <a:fontRef idx="minor">
+                            <a:schemeClr val="tx1"/>
+                          </a:fontRef>
+                        </wps:style>
+                        <wps:bodyPr/>
+                      </wps:wsp>
+                    </wpg:wgp>
+                  </a:graphicData>
+                </a:graphic>
+              </wp:anchor>
+            </w:drawing>
+          </mc:Choice>
+          <mc:Fallback>
+            <w:pict>
+              <v:group id="Group 26" o:spid="_x0000_s1043" style="position:absolute;margin-left:23.65pt;margin-top:3.95pt;width:324.85pt;height:120.15pt;z-index:251689984" coordsize="41255,15259" o:gfxdata="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">
+                <v:oval id="Oval 4" o:spid="_x0000_s1044" style="position:absolute;top:75;width:11938;height:4153;visibility:visible;mso-wrap-style:square;v-text-anchor:middle" o:gfxdata="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" fillcolor="#4f81bd [3204]" strokecolor="#243f60 [1604]" strokeweight="2pt">
+                  <v:textbox>
+                    <w:txbxContent>
+                      <w:p>
+                        <w:pPr>
+                          <w:jc w:val="center"/>
+                        </w:pPr>
+                        <w:proofErr w:type="spellStart"/>
+                        <w:r>
+                          <w:t>CFGViewer</w:t>
+                        </w:r>
+                        <w:proofErr w:type="spellEnd"/>
+                      </w:p>
+                    </w:txbxContent>
+                  </v:textbox>
+                </v:oval>
+                <v:oval id="Oval 6" o:spid="_x0000_s1045" style="position:absolute;left:18363;width:19195;height:4609;visibility:visible;mso-wrap-style:square;v-text-anchor:middle" o:gfxdata="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" fillcolor="#4f81bd [3204]" strokecolor="#243f60 [1604]" strokeweight="2pt">
+                  <v:textbox>
+                    <w:txbxContent>
+                      <w:p>
+                        <w:pPr>
+                          <w:jc w:val="center"/>
+                        </w:pPr>
+                        <w:proofErr w:type="spellStart"/>
+                        <w:r>
+                          <w:t>ParserDotNetBridge</w:t>
+                        </w:r>
+                        <w:proofErr w:type="spellEnd"/>
+                      </w:p>
+                    </w:txbxContent>
+                  </v:textbox>
+                </v:oval>
+                <v:oval id="Oval 20" o:spid="_x0000_s1046" style="position:absolute;left:7179;top:10655;width:19189;height:4604;visibility:visible;mso-wrap-style:square;v-text-anchor:middle" o:gfxdata="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" fillcolor="#4f81bd [3204]" strokecolor="#243f60 [1604]" strokeweight="2pt">
+                  <v:textbox>
+                    <w:txbxContent>
+                      <w:p>
+                        <w:pPr>
+                          <w:jc w:val="center"/>
+                          <w:rPr>
+                            <w:rFonts w:hint="cs"/>
+                            <w:rtl/>
+                          </w:rPr>
+                        </w:pPr>
+                        <w:proofErr w:type="spellStart"/>
+                        <w:r>
+                          <w:t>SyntaxParserDLL</w:t>
+                        </w:r>
+                        <w:proofErr w:type="spellEnd"/>
+                      </w:p>
+                    </w:txbxContent>
+                  </v:textbox>
+                </v:oval>
+                <v:oval id="Oval 22" o:spid="_x0000_s1047" style="position:absolute;left:29094;top:10579;width:12161;height:4604;visibility:visible;mso-wrap-style:square;v-text-anchor:middle" o:gfxdata="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" fillcolor="#4f81bd [3204]" strokecolor="#243f60 [1604]" strokeweight="2pt">
+                  <v:textbox>
+                    <w:txbxContent>
+                      <w:p>
+                        <w:pPr>
+                          <w:jc w:val="center"/>
+                          <w:rPr>
+                            <w:rFonts w:hint="cs"/>
+                            <w:rtl/>
+                          </w:rPr>
+                        </w:pPr>
+                        <w:proofErr w:type="spellStart"/>
+                        <w:r>
+                          <w:t>CFGGen</w:t>
+                        </w:r>
+                        <w:proofErr w:type="spellEnd"/>
+                      </w:p>
+                    </w:txbxContent>
+                  </v:textbox>
+                </v:oval>
+                <v:shapetype id="_x0000_t32" coordsize="21600,21600" o:spt="32" o:oned="t" path="m,l21600,21600e" filled="f">
+                  <v:path arrowok="t" fillok="f" o:connecttype="none"/>
+                  <o:lock v:ext="edit" shapetype="t"/>
+                </v:shapetype>
+                <v:shape id="Straight Arrow Connector 23" o:spid="_x0000_s1048" type="#_x0000_t32" style="position:absolute;left:11940;top:2040;width:6425;height:75;flip:y;visibility:visible;mso-wrap-style:square" o:connectortype="straight" o:gfxdata="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" strokecolor="black [3213]">
+                  <v:stroke startarrow="open" endarrow="open"/>
+                </v:shape>
+                <v:shape id="Straight Arrow Connector 24" o:spid="_x0000_s1049" type="#_x0000_t32" style="position:absolute;left:17607;top:4609;width:10353;height:5976;flip:x;visibility:visible;mso-wrap-style:square" o:connectortype="straight" o:gfxdata="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" strokecolor="black [3213]">
+                  <v:stroke startarrow="open" endarrow="open"/>
+                </v:shape>
+                <v:shape id="Straight Arrow Connector 25" o:spid="_x0000_s1050" type="#_x0000_t32" style="position:absolute;left:27960;top:4609;width:7409;height:6046;visibility:visible;mso-wrap-style:square" o:connectortype="straight" o:gfxdata="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" strokecolor="black [3213]">
+                  <v:stroke startarrow="open" endarrow="open"/>
+                </v:shape>
+              </v:group>
+            </w:pict>
+          </mc:Fallback>
+        </mc:AlternateContent>
+      </w:r>
     </w:p>
     <w:p>
       <w:pPr>
@@ -137,6 +2437,77 @@
           <w:rStyle w:val="apple-style-span"/>
         </w:rPr>
       </w:pPr>
+    </w:p>
+    <w:p>
+      <w:pPr>
+        <w:pStyle w:val="Heading1"/>
+        <w:bidi w:val="0"/>
+        <w:rPr>
+          <w:rStyle w:val="apple-style-span"/>
+        </w:rPr>
+      </w:pPr>
+    </w:p>
+    <w:p>
+      <w:pPr>
+        <w:pStyle w:val="Heading1"/>
+        <w:bidi w:val="0"/>
+        <w:rPr>
+          <w:rStyle w:val="apple-style-span"/>
+        </w:rPr>
+      </w:pPr>
+    </w:p>
+    <w:p>
+      <w:pPr>
+        <w:pStyle w:val="Heading1"/>
+        <w:bidi w:val="0"/>
+        <w:rPr>
+          <w:rStyle w:val="apple-style-span"/>
+        </w:rPr>
+      </w:pPr>
+    </w:p>
+    <w:p>
+      <w:pPr>
+        <w:pStyle w:val="Heading1"/>
+        <w:bidi w:val="0"/>
+        <w:rPr>
+          <w:rStyle w:val="apple-style-span"/>
+        </w:rPr>
+      </w:pPr>
+      <w:r>
+        <w:rPr>
+          <w:rStyle w:val="apple-style-span"/>
+        </w:rPr>
+        <w:t>User Manual</w:t>
+      </w:r>
+    </w:p>
+    <w:p>
+      <w:pPr>
+        <w:pStyle w:val="Heading2"/>
+        <w:bidi w:val="0"/>
+      </w:pPr>
+      <w:r>
+        <w:t>Installation</w:t>
+      </w:r>
+    </w:p>
+    <w:p>
+      <w:pPr>
+        <w:pStyle w:val="Heading2"/>
+        <w:bidi w:val="0"/>
+      </w:pPr>
+      <w:r>
+        <w:t>Usage</w:t>
+      </w:r>
+    </w:p>
+    <w:p>
+      <w:pPr>
+        <w:pStyle w:val="Heading1"/>
+        <w:bidi w:val="0"/>
+        <w:rPr>
+          <w:rStyle w:val="apple-style-span"/>
+        </w:rPr>
+      </w:pPr>
+      <w:bookmarkStart w:id="2" w:name="_GoBack"/>
+      <w:bookmarkEnd w:id="2"/>
       <w:r>
         <w:rPr>
           <w:rStyle w:val="apple-style-span"/>
@@ -175,12 +2546,14 @@
           <w:rStyle w:val="apple-style-span"/>
         </w:rPr>
       </w:pPr>
+      <w:bookmarkStart w:id="3" w:name="_Ref268186164"/>
       <w:r>
         <w:rPr>
           <w:rStyle w:val="apple-style-span"/>
         </w:rPr>
         <w:t>MC generation</w:t>
       </w:r>
+      <w:bookmarkEnd w:id="3"/>
     </w:p>
     <w:p>
       <w:pPr>
@@ -217,26 +2590,26 @@
           <w:rStyle w:val="apple-style-span"/>
         </w:rPr>
       </w:pPr>
+      <w:bookmarkStart w:id="4" w:name="_Ref268003611"/>
       <w:r>
         <w:rPr>
           <w:rStyle w:val="apple-style-span"/>
         </w:rPr>
         <w:t xml:space="preserve">Supported </w:t>
       </w:r>
-      <w:proofErr w:type="spellStart"/>
-      <w:r>
-        <w:rPr>
-          <w:rStyle w:val="apple-style-span"/>
-        </w:rPr>
-        <w:t>grammer</w:t>
-      </w:r>
-      <w:proofErr w:type="spellEnd"/>
+      <w:r>
+        <w:rPr>
+          <w:rStyle w:val="apple-style-span"/>
+        </w:rPr>
+        <w:t>grammar</w:t>
+      </w:r>
       <w:r>
         <w:rPr>
           <w:rStyle w:val="apple-style-span"/>
         </w:rPr>
         <w:t xml:space="preserve"> (in BNF format)</w:t>
       </w:r>
+      <w:bookmarkEnd w:id="4"/>
     </w:p>
     <w:p>
       <w:pPr>
@@ -261,8 +2634,6 @@
       <w:pPr>
         <w:bidi w:val="0"/>
       </w:pPr>
-      <w:bookmarkStart w:id="0" w:name="_GoBack"/>
-      <w:bookmarkEnd w:id="0"/>
     </w:p>
     <w:sectPr>
       <w:pgSz w:w="11906" w:h="16838"/>
@@ -274,6 +2645,126 @@
     </w:sectPr>
   </w:body>
 </w:document>
+</file>
+
+<file path=word/numbering.xml><?xml version="1.0" encoding="utf-8"?>
+<w:numbering xmlns:wpc="http://schemas.microsoft.com/office/word/2010/wordprocessingCanvas" xmlns:mc="http://schemas.openxmlformats.org/markup-compatibility/2006" xmlns:o="urn:schemas-microsoft-com:office:office" xmlns:r="http://schemas.openxmlformats.org/officeDocument/2006/relationships" xmlns:m="http://schemas.openxmlformats.org/officeDocument/2006/math" xmlns:v="urn:schemas-microsoft-com:vml" xmlns:wp14="http://schemas.microsoft.com/office/word/2010/wordprocessingDrawing" xmlns:wp="http://schemas.openxmlformats.org/drawingml/2006/wordprocessingDrawing" xmlns:w10="urn:schemas-microsoft-com:office:word" xmlns:w="http://schemas.openxmlformats.org/wordprocessingml/2006/main" xmlns:w14="http://schemas.microsoft.com/office/word/2010/wordml" xmlns:wpg="http://schemas.microsoft.com/office/word/2010/wordprocessingGroup" xmlns:wpi="http://schemas.microsoft.com/office/word/2010/wordprocessingInk" xmlns:wne="http://schemas.microsoft.com/office/word/2006/wordml" xmlns:wps="http://schemas.microsoft.com/office/word/2010/wordprocessingShape" mc:Ignorable="w14 wp14">
+  <w:abstractNum w:abstractNumId="0">
+    <w:nsid w:val="6DD84B8A"/>
+    <w:multiLevelType w:val="hybridMultilevel"/>
+    <w:tmpl w:val="89666F76"/>
+    <w:lvl w:ilvl="0" w:tplc="7F86BACA">
+      <w:numFmt w:val="bullet"/>
+      <w:lvlText w:val=""/>
+      <w:lvlJc w:val="left"/>
+      <w:pPr>
+        <w:ind w:left="720" w:hanging="360"/>
+      </w:pPr>
+      <w:rPr>
+        <w:rFonts w:ascii="Symbol" w:eastAsiaTheme="minorHAnsi" w:hAnsi="Symbol" w:cstheme="minorBidi" w:hint="default"/>
+      </w:rPr>
+    </w:lvl>
+    <w:lvl w:ilvl="1" w:tplc="04090003" w:tentative="1">
+      <w:start w:val="1"/>
+      <w:numFmt w:val="bullet"/>
+      <w:lvlText w:val="o"/>
+      <w:lvlJc w:val="left"/>
+      <w:pPr>
+        <w:ind w:left="1440" w:hanging="360"/>
+      </w:pPr>
+      <w:rPr>
+        <w:rFonts w:ascii="Courier New" w:hAnsi="Courier New" w:cs="Courier New" w:hint="default"/>
+      </w:rPr>
+    </w:lvl>
+    <w:lvl w:ilvl="2" w:tplc="04090005" w:tentative="1">
+      <w:start w:val="1"/>
+      <w:numFmt w:val="bullet"/>
+      <w:lvlText w:val=""/>
+      <w:lvlJc w:val="left"/>
+      <w:pPr>
+        <w:ind w:left="2160" w:hanging="360"/>
+      </w:pPr>
+      <w:rPr>
+        <w:rFonts w:ascii="Wingdings" w:hAnsi="Wingdings" w:hint="default"/>
+      </w:rPr>
+    </w:lvl>
+    <w:lvl w:ilvl="3" w:tplc="04090001" w:tentative="1">
+      <w:start w:val="1"/>
+      <w:numFmt w:val="bullet"/>
+      <w:lvlText w:val=""/>
+      <w:lvlJc w:val="left"/>
+      <w:pPr>
+        <w:ind w:left="2880" w:hanging="360"/>
+      </w:pPr>
+      <w:rPr>
+        <w:rFonts w:ascii="Symbol" w:hAnsi="Symbol" w:hint="default"/>
+      </w:rPr>
+    </w:lvl>
+    <w:lvl w:ilvl="4" w:tplc="04090003" w:tentative="1">
+      <w:start w:val="1"/>
+      <w:numFmt w:val="bullet"/>
+      <w:lvlText w:val="o"/>
+      <w:lvlJc w:val="left"/>
+      <w:pPr>
+        <w:ind w:left="3600" w:hanging="360"/>
+      </w:pPr>
+      <w:rPr>
+        <w:rFonts w:ascii="Courier New" w:hAnsi="Courier New" w:cs="Courier New" w:hint="default"/>
+      </w:rPr>
+    </w:lvl>
+    <w:lvl w:ilvl="5" w:tplc="04090005" w:tentative="1">
+      <w:start w:val="1"/>
+      <w:numFmt w:val="bullet"/>
+      <w:lvlText w:val=""/>
+      <w:lvlJc w:val="left"/>
+      <w:pPr>
+        <w:ind w:left="4320" w:hanging="360"/>
+      </w:pPr>
+      <w:rPr>
+        <w:rFonts w:ascii="Wingdings" w:hAnsi="Wingdings" w:hint="default"/>
+      </w:rPr>
+    </w:lvl>
+    <w:lvl w:ilvl="6" w:tplc="04090001" w:tentative="1">
+      <w:start w:val="1"/>
+      <w:numFmt w:val="bullet"/>
+      <w:lvlText w:val=""/>
+      <w:lvlJc w:val="left"/>
+      <w:pPr>
+        <w:ind w:left="5040" w:hanging="360"/>
+      </w:pPr>
+      <w:rPr>
+        <w:rFonts w:ascii="Symbol" w:hAnsi="Symbol" w:hint="default"/>
+      </w:rPr>
+    </w:lvl>
+    <w:lvl w:ilvl="7" w:tplc="04090003" w:tentative="1">
+      <w:start w:val="1"/>
+      <w:numFmt w:val="bullet"/>
+      <w:lvlText w:val="o"/>
+      <w:lvlJc w:val="left"/>
+      <w:pPr>
+        <w:ind w:left="5760" w:hanging="360"/>
+      </w:pPr>
+      <w:rPr>
+        <w:rFonts w:ascii="Courier New" w:hAnsi="Courier New" w:cs="Courier New" w:hint="default"/>
+      </w:rPr>
+    </w:lvl>
+    <w:lvl w:ilvl="8" w:tplc="04090005" w:tentative="1">
+      <w:start w:val="1"/>
+      <w:numFmt w:val="bullet"/>
+      <w:lvlText w:val=""/>
+      <w:lvlJc w:val="left"/>
+      <w:pPr>
+        <w:ind w:left="6480" w:hanging="360"/>
+      </w:pPr>
+      <w:rPr>
+        <w:rFonts w:ascii="Wingdings" w:hAnsi="Wingdings" w:hint="default"/>
+      </w:rPr>
+    </w:lvl>
+  </w:abstractNum>
+  <w:num w:numId="1">
+    <w:abstractNumId w:val="0"/>
+  </w:num>
+</w:numbering>
 </file>
 
 <file path=word/styles.xml><?xml version="1.0" encoding="utf-8"?>
@@ -593,6 +3084,66 @@
       <w:color w:val="4F81BD" w:themeColor="accent1"/>
     </w:rPr>
   </w:style>
+  <w:style w:type="paragraph" w:styleId="BalloonText">
+    <w:name w:val="Balloon Text"/>
+    <w:basedOn w:val="Normal"/>
+    <w:link w:val="BalloonTextChar"/>
+    <w:uiPriority w:val="99"/>
+    <w:semiHidden/>
+    <w:unhideWhenUsed/>
+    <w:rsid w:val="00A42EB7"/>
+    <w:pPr>
+      <w:spacing w:after="0" w:line="240" w:lineRule="auto"/>
+    </w:pPr>
+    <w:rPr>
+      <w:rFonts w:ascii="Tahoma" w:hAnsi="Tahoma" w:cs="Tahoma"/>
+      <w:sz w:val="16"/>
+      <w:szCs w:val="16"/>
+    </w:rPr>
+  </w:style>
+  <w:style w:type="character" w:customStyle="1" w:styleId="BalloonTextChar">
+    <w:name w:val="Balloon Text Char"/>
+    <w:basedOn w:val="DefaultParagraphFont"/>
+    <w:link w:val="BalloonText"/>
+    <w:uiPriority w:val="99"/>
+    <w:semiHidden/>
+    <w:rsid w:val="00A42EB7"/>
+    <w:rPr>
+      <w:rFonts w:ascii="Tahoma" w:hAnsi="Tahoma" w:cs="Tahoma"/>
+      <w:sz w:val="16"/>
+      <w:szCs w:val="16"/>
+    </w:rPr>
+  </w:style>
+  <w:style w:type="paragraph" w:styleId="ListParagraph">
+    <w:name w:val="List Paragraph"/>
+    <w:basedOn w:val="Normal"/>
+    <w:uiPriority w:val="34"/>
+    <w:qFormat/>
+    <w:rsid w:val="00773417"/>
+    <w:pPr>
+      <w:ind w:left="720"/>
+      <w:contextualSpacing/>
+    </w:pPr>
+  </w:style>
+  <w:style w:type="paragraph" w:styleId="Caption">
+    <w:name w:val="caption"/>
+    <w:basedOn w:val="Normal"/>
+    <w:next w:val="Normal"/>
+    <w:uiPriority w:val="35"/>
+    <w:unhideWhenUsed/>
+    <w:qFormat/>
+    <w:rsid w:val="00450671"/>
+    <w:pPr>
+      <w:spacing w:line="240" w:lineRule="auto"/>
+    </w:pPr>
+    <w:rPr>
+      <w:b/>
+      <w:bCs/>
+      <w:color w:val="4F81BD" w:themeColor="accent1"/>
+      <w:sz w:val="18"/>
+      <w:szCs w:val="18"/>
+    </w:rPr>
+  </w:style>
 </w:styles>
 </file>
 
@@ -913,6 +3464,66 @@
       <w:color w:val="4F81BD" w:themeColor="accent1"/>
     </w:rPr>
   </w:style>
+  <w:style w:type="paragraph" w:styleId="BalloonText">
+    <w:name w:val="Balloon Text"/>
+    <w:basedOn w:val="Normal"/>
+    <w:link w:val="BalloonTextChar"/>
+    <w:uiPriority w:val="99"/>
+    <w:semiHidden/>
+    <w:unhideWhenUsed/>
+    <w:rsid w:val="00A42EB7"/>
+    <w:pPr>
+      <w:spacing w:after="0" w:line="240" w:lineRule="auto"/>
+    </w:pPr>
+    <w:rPr>
+      <w:rFonts w:ascii="Tahoma" w:hAnsi="Tahoma" w:cs="Tahoma"/>
+      <w:sz w:val="16"/>
+      <w:szCs w:val="16"/>
+    </w:rPr>
+  </w:style>
+  <w:style w:type="character" w:customStyle="1" w:styleId="BalloonTextChar">
+    <w:name w:val="Balloon Text Char"/>
+    <w:basedOn w:val="DefaultParagraphFont"/>
+    <w:link w:val="BalloonText"/>
+    <w:uiPriority w:val="99"/>
+    <w:semiHidden/>
+    <w:rsid w:val="00A42EB7"/>
+    <w:rPr>
+      <w:rFonts w:ascii="Tahoma" w:hAnsi="Tahoma" w:cs="Tahoma"/>
+      <w:sz w:val="16"/>
+      <w:szCs w:val="16"/>
+    </w:rPr>
+  </w:style>
+  <w:style w:type="paragraph" w:styleId="ListParagraph">
+    <w:name w:val="List Paragraph"/>
+    <w:basedOn w:val="Normal"/>
+    <w:uiPriority w:val="34"/>
+    <w:qFormat/>
+    <w:rsid w:val="00773417"/>
+    <w:pPr>
+      <w:ind w:left="720"/>
+      <w:contextualSpacing/>
+    </w:pPr>
+  </w:style>
+  <w:style w:type="paragraph" w:styleId="Caption">
+    <w:name w:val="caption"/>
+    <w:basedOn w:val="Normal"/>
+    <w:next w:val="Normal"/>
+    <w:uiPriority w:val="35"/>
+    <w:unhideWhenUsed/>
+    <w:qFormat/>
+    <w:rsid w:val="00450671"/>
+    <w:pPr>
+      <w:spacing w:line="240" w:lineRule="auto"/>
+    </w:pPr>
+    <w:rPr>
+      <w:b/>
+      <w:bCs/>
+      <w:color w:val="4F81BD" w:themeColor="accent1"/>
+      <w:sz w:val="18"/>
+      <w:szCs w:val="18"/>
+    </w:rPr>
+  </w:style>
 </w:styles>
 </file>
 
@@ -1199,4 +3810,16 @@
   <a:objectDefaults/>
   <a:extraClrSchemeLst/>
 </a:theme>
+</file>
+
+<file path=customXml/item1.xml><?xml version="1.0" encoding="utf-8"?>
+<b:Sources xmlns:b="http://schemas.openxmlformats.org/officeDocument/2006/bibliography" xmlns="http://schemas.openxmlformats.org/officeDocument/2006/bibliography" SelectedStyle="\APA.XSL" StyleName="APA"/>
+</file>
+
+<file path=customXml/itemProps1.xml><?xml version="1.0" encoding="utf-8"?>
+<ds:datastoreItem xmlns:ds="http://schemas.openxmlformats.org/officeDocument/2006/customXml" ds:itemID="{A0CBCB62-F238-4F7C-8661-859A460225B1}">
+  <ds:schemaRefs>
+    <ds:schemaRef ds:uri="http://schemas.openxmlformats.org/officeDocument/2006/bibliography"/>
+  </ds:schemaRefs>
+</ds:datastoreItem>
 </file>
</xml_diff>

<commit_message>
1) a very initial implemmentation of the abstract evaluation algorithm. 2) add methods for adding Transition Variants and Invaraints to MC
</commit_message>
<xml_diff>
--- a/Documentation/MCFromCDoc.docx
+++ b/Documentation/MCFromCDoc.docx
@@ -14,8 +14,6 @@
           <w:rtl/>
         </w:rPr>
       </w:pPr>
-      <w:bookmarkStart w:id="0" w:name="_GoBack"/>
-      <w:bookmarkEnd w:id="0"/>
       <w:proofErr w:type="spellStart"/>
       <w:r>
         <w:rPr>
@@ -66,32 +64,21 @@
       <w:r>
         <w:t>AST – Abstract</w:t>
       </w:r>
-      <w:ins w:id="1" w:author="Mann" w:date="2010-07-29T19:19:00Z">
-        <w:r>
-          <w:t xml:space="preserve"> </w:t>
-        </w:r>
-      </w:ins>
-      <w:del w:id="2" w:author="Mann" w:date="2010-07-29T19:19:00Z">
-        <w:r>
-          <w:delText xml:space="preserve"> </w:delText>
-        </w:r>
-      </w:del>
+      <w:r>
+        <w:t xml:space="preserve"> </w:t>
+      </w:r>
       <w:r>
         <w:t xml:space="preserve">Syntax Tree – </w:t>
       </w:r>
-      <w:ins w:id="3" w:author="Mann" w:date="2010-07-29T19:19:00Z">
-        <w:r>
-          <w:t xml:space="preserve">a </w:t>
-        </w:r>
-      </w:ins>
+      <w:r>
+        <w:t xml:space="preserve">a </w:t>
+      </w:r>
       <w:r>
         <w:t xml:space="preserve">tree data structure that contains the given source code as </w:t>
       </w:r>
-      <w:ins w:id="4" w:author="Mann" w:date="2010-07-29T19:19:00Z">
-        <w:r>
-          <w:t xml:space="preserve">a </w:t>
-        </w:r>
-      </w:ins>
+      <w:r>
+        <w:t xml:space="preserve">a </w:t>
+      </w:r>
       <w:r>
         <w:t>syntax tree.</w:t>
       </w:r>
@@ -106,23 +93,7 @@
         <w:bidi w:val="0"/>
       </w:pPr>
       <w:r>
-        <w:t>C</w:t>
-      </w:r>
-      <w:del w:id="5" w:author="Mann" w:date="2010-07-29T19:19:00Z">
-        <w:r>
-          <w:delText>.</w:delText>
-        </w:r>
-      </w:del>
-      <w:r>
-        <w:t>F</w:t>
-      </w:r>
-      <w:del w:id="6" w:author="Mann" w:date="2010-07-29T19:19:00Z">
-        <w:r>
-          <w:delText>.</w:delText>
-        </w:r>
-      </w:del>
-      <w:r>
-        <w:t>G – Control Flow Graph</w:t>
+        <w:t>CFG – Control Flow Graph</w:t>
       </w:r>
     </w:p>
     <w:p>
@@ -137,18 +108,8 @@
       <w:r>
         <w:t>MC –</w:t>
       </w:r>
-      <w:ins w:id="7" w:author="Mann" w:date="2010-07-29T19:25:00Z">
-        <w:r>
-          <w:t xml:space="preserve"> </w:t>
-        </w:r>
-      </w:ins>
-      <w:del w:id="8" w:author="Mann" w:date="2010-07-29T19:25:00Z">
-        <w:r>
-          <w:delText xml:space="preserve"> </w:delText>
-        </w:r>
-      </w:del>
-      <w:r>
-        <w:t>M</w:t>
+      <w:r>
+        <w:t xml:space="preserve"> M</w:t>
       </w:r>
       <w:r>
         <w:t>onotonicity Constrain</w:t>
@@ -167,47 +128,7 @@
         <w:bidi w:val="0"/>
       </w:pPr>
       <w:r>
-        <w:t>A</w:t>
-      </w:r>
-      <w:del w:id="9" w:author="Mann" w:date="2010-07-29T19:21:00Z">
-        <w:r>
-          <w:delText>.</w:delText>
-        </w:r>
-      </w:del>
-      <w:r>
-        <w:t>C</w:t>
-      </w:r>
-      <w:del w:id="10" w:author="Mann" w:date="2010-07-29T19:21:00Z">
-        <w:r>
-          <w:delText>.</w:delText>
-        </w:r>
-      </w:del>
-      <w:r>
-        <w:t>F</w:t>
-      </w:r>
-      <w:del w:id="11" w:author="Mann" w:date="2010-07-29T19:21:00Z">
-        <w:r>
-          <w:delText>.</w:delText>
-        </w:r>
-      </w:del>
-      <w:r>
-        <w:t>G – Annotated Control Flow Graph is C</w:t>
-      </w:r>
-      <w:del w:id="12" w:author="Mann" w:date="2010-07-29T19:25:00Z">
-        <w:r>
-          <w:delText>.</w:delText>
-        </w:r>
-      </w:del>
-      <w:r>
-        <w:t>F</w:t>
-      </w:r>
-      <w:del w:id="13" w:author="Mann" w:date="2010-07-29T19:25:00Z">
-        <w:r>
-          <w:delText>.</w:delText>
-        </w:r>
-      </w:del>
-      <w:r>
-        <w:t xml:space="preserve">G that contains MCs on its edges. </w:t>
+        <w:t xml:space="preserve">ACFG – Annotated Control Flow Graph is CFG that contains MCs on its edges. </w:t>
       </w:r>
     </w:p>
     <w:p>
@@ -300,14 +221,12 @@
         </w:rPr>
         <w:t>input</w:t>
       </w:r>
-      <w:ins w:id="14" w:author="Mann" w:date="2010-07-29T19:25:00Z">
-        <w:r>
-          <w:rPr>
-            <w:rStyle w:val="apple-style-span"/>
-          </w:rPr>
-          <w:t>,</w:t>
-        </w:r>
-      </w:ins>
+      <w:r>
+        <w:rPr>
+          <w:rStyle w:val="apple-style-span"/>
+        </w:rPr>
+        <w:t>,</w:t>
+      </w:r>
       <w:r>
         <w:rPr>
           <w:rStyle w:val="apple-style-span"/>
@@ -330,30 +249,20 @@
         <w:rPr>
           <w:rStyle w:val="apple-style-span"/>
         </w:rPr>
-        <w:t>it</w:t>
-      </w:r>
-      <w:ins w:id="15" w:author="Mann" w:date="2010-07-29T19:25:00Z">
-        <w:r>
-          <w:rPr>
-            <w:rStyle w:val="apple-style-span"/>
-          </w:rPr>
-          <w:t>,</w:t>
-        </w:r>
-      </w:ins>
+        <w:t>it,</w:t>
+      </w:r>
       <w:r>
         <w:rPr>
           <w:rStyle w:val="apple-style-span"/>
         </w:rPr>
         <w:t xml:space="preserve"> and output</w:t>
       </w:r>
-      <w:ins w:id="16" w:author="Mann" w:date="2010-07-29T19:25:00Z">
-        <w:r>
-          <w:rPr>
-            <w:rStyle w:val="apple-style-span"/>
-          </w:rPr>
-          <w:t>s</w:t>
-        </w:r>
-      </w:ins>
+      <w:r>
+        <w:rPr>
+          <w:rStyle w:val="apple-style-span"/>
+        </w:rPr>
+        <w:t>s</w:t>
+      </w:r>
       <w:r>
         <w:rPr>
           <w:rStyle w:val="apple-style-span"/>
@@ -372,14 +281,12 @@
         </w:rPr>
         <w:t>.</w:t>
       </w:r>
-      <w:ins w:id="17" w:author="Mann" w:date="2010-07-29T19:26:00Z">
-        <w:r>
-          <w:rPr>
-            <w:rStyle w:val="apple-style-span"/>
-          </w:rPr>
-          <w:t xml:space="preserve"> </w:t>
-        </w:r>
-      </w:ins>
+      <w:r>
+        <w:rPr>
+          <w:rStyle w:val="apple-style-span"/>
+        </w:rPr>
+        <w:t xml:space="preserve"> </w:t>
+      </w:r>
       <w:r>
         <w:rPr>
           <w:rStyle w:val="apple-style-span"/>
@@ -460,30 +367,12 @@
         </w:rPr>
         <w:t>a high level overview of the</w:t>
       </w:r>
-      <w:del w:id="18" w:author="Mann" w:date="2010-07-29T19:26:00Z">
-        <w:r>
-          <w:rPr>
-            <w:rStyle w:val="apple-style-span"/>
-          </w:rPr>
-          <w:delText>a</w:delText>
-        </w:r>
-      </w:del>
-      <w:ins w:id="19" w:author="Mann" w:date="2010-07-29T19:46:00Z">
-        <w:r>
-          <w:rPr>
-            <w:rStyle w:val="apple-style-span"/>
-          </w:rPr>
-          <w:t xml:space="preserve"> </w:t>
-        </w:r>
-      </w:ins>
-      <w:del w:id="20" w:author="Mann" w:date="2010-07-29T19:46:00Z">
-        <w:r>
-          <w:rPr>
-            <w:rStyle w:val="apple-style-span"/>
-          </w:rPr>
-          <w:delText xml:space="preserve"> </w:delText>
-        </w:r>
-      </w:del>
+      <w:r>
+        <w:rPr>
+          <w:rStyle w:val="apple-style-span"/>
+        </w:rPr>
+        <w:t xml:space="preserve"> </w:t>
+      </w:r>
       <w:r>
         <w:rPr>
           <w:rStyle w:val="apple-style-span"/>
@@ -538,7 +427,7 @@
                       <w:noProof/>
                     </w:rPr>
                   </w:pPr>
-                  <w:bookmarkStart w:id="21" w:name="_Ref267923024"/>
+                  <w:bookmarkStart w:id="0" w:name="_Ref267923024"/>
                   <w:r>
                     <w:t xml:space="preserve">Figure </w:t>
                   </w:r>
@@ -572,7 +461,7 @@
                     </w:rPr>
                     <w:fldChar w:fldCharType="end"/>
                   </w:r>
-                  <w:bookmarkEnd w:id="21"/>
+                  <w:bookmarkEnd w:id="0"/>
                   <w:r>
                     <w:rPr>
                       <w:noProof/>
@@ -734,7 +623,7 @@
                         <w:noProof/>
                       </w:rPr>
                       <w:drawing>
-                        <wp:inline distT="0" distB="0" distL="0" distR="0">
+                        <wp:inline distT="0" distB="0" distL="0" distR="0" wp14:anchorId="0F7B1526" wp14:editId="7FE704C7">
                           <wp:extent cx="629920" cy="381109"/>
                           <wp:effectExtent l="0" t="0" r="0" b="0"/>
                           <wp:docPr id="17" name="Picture 17"/>
@@ -946,7 +835,6 @@
         <w:pStyle w:val="NoSpacing"/>
         <w:bidi w:val="0"/>
         <w:rPr>
-          <w:del w:id="22" w:author="Mann" w:date="2010-07-29T19:35:00Z"/>
           <w:rStyle w:val="apple-style-span"/>
         </w:rPr>
       </w:pPr>
@@ -1004,22 +892,12 @@
         </w:rPr>
         <w:t>text file</w:t>
       </w:r>
-      <w:ins w:id="23" w:author="Mann" w:date="2010-07-29T19:43:00Z">
-        <w:r>
-          <w:rPr>
-            <w:rStyle w:val="apple-style-span"/>
-          </w:rPr>
-          <w:t xml:space="preserve"> </w:t>
-        </w:r>
-      </w:ins>
-      <w:del w:id="24" w:author="Mann" w:date="2010-07-29T19:43:00Z">
-        <w:r>
-          <w:rPr>
-            <w:rStyle w:val="apple-style-span"/>
-          </w:rPr>
-          <w:delText xml:space="preserve"> </w:delText>
-        </w:r>
-      </w:del>
+      <w:r>
+        <w:rPr>
+          <w:rStyle w:val="apple-style-span"/>
+        </w:rPr>
+        <w:t xml:space="preserve"> </w:t>
+      </w:r>
       <w:r>
         <w:rPr>
           <w:rStyle w:val="apple-style-span"/>
@@ -1038,22 +916,12 @@
         </w:rPr>
         <w:t>subset of the</w:t>
       </w:r>
-      <w:ins w:id="25" w:author="Mann" w:date="2010-07-29T19:44:00Z">
-        <w:r>
-          <w:rPr>
-            <w:rStyle w:val="apple-style-span"/>
-          </w:rPr>
-          <w:br/>
-        </w:r>
-      </w:ins>
-      <w:del w:id="26" w:author="Mann" w:date="2010-07-29T19:44:00Z">
-        <w:r>
-          <w:rPr>
-            <w:rStyle w:val="apple-style-span"/>
-          </w:rPr>
-          <w:delText xml:space="preserve"> </w:delText>
-        </w:r>
-      </w:del>
+      <w:r>
+        <w:rPr>
+          <w:rStyle w:val="apple-style-span"/>
+        </w:rPr>
+        <w:br/>
+      </w:r>
       <w:r>
         <w:rPr>
           <w:rStyle w:val="apple-style-span"/>
@@ -1074,14 +942,6 @@
         </w:rPr>
         <w:t xml:space="preserve"> </w:t>
       </w:r>
-      <w:del w:id="27" w:author="Mann" w:date="2010-07-29T19:29:00Z">
-        <w:r>
-          <w:rPr>
-            <w:rStyle w:val="apple-style-span"/>
-          </w:rPr>
-          <w:delText xml:space="preserve"> </w:delText>
-        </w:r>
-      </w:del>
       <w:r>
         <w:rPr>
           <w:rStyle w:val="apple-style-span"/>
@@ -1112,14 +972,12 @@
         </w:rPr>
         <w:t>will be</w:t>
       </w:r>
-      <w:ins w:id="28" w:author="Mann" w:date="2010-07-29T19:44:00Z">
-        <w:r>
-          <w:rPr>
-            <w:rStyle w:val="apple-style-span"/>
-          </w:rPr>
-          <w:t xml:space="preserve"> </w:t>
-        </w:r>
-      </w:ins>
+      <w:r>
+        <w:rPr>
+          <w:rStyle w:val="apple-style-span"/>
+        </w:rPr>
+        <w:t xml:space="preserve"> </w:t>
+      </w:r>
       <w:r>
         <w:rPr>
           <w:rStyle w:val="apple-style-span"/>
@@ -1187,15 +1045,6 @@
         </w:rPr>
         <w:t>tools:</w:t>
       </w:r>
-    </w:p>
-    <w:p>
-      <w:pPr>
-        <w:pStyle w:val="NoSpacing"/>
-        <w:bidi w:val="0"/>
-        <w:rPr>
-          <w:rStyle w:val="apple-style-span"/>
-        </w:rPr>
-      </w:pPr>
     </w:p>
     <w:p>
       <w:pPr>
@@ -1209,26 +1058,14 @@
           <w:rStyle w:val="apple-style-span"/>
         </w:rPr>
       </w:pPr>
-      <w:ins w:id="29" w:author="Mann" w:date="2010-07-29T19:34:00Z">
-        <w:r>
-          <w:rPr>
-            <w:rStyle w:val="apple-style-span"/>
-            <w:b/>
-            <w:bCs/>
-          </w:rPr>
-          <w:t>F</w:t>
-        </w:r>
-      </w:ins>
-      <w:del w:id="30" w:author="Mann" w:date="2010-07-29T19:34:00Z">
-        <w:r>
-          <w:rPr>
-            <w:rStyle w:val="apple-style-span"/>
-            <w:b/>
-            <w:bCs/>
-          </w:rPr>
-          <w:delText>f</w:delText>
-        </w:r>
-      </w:del>
+      <w:r>
+        <w:rPr>
+          <w:rStyle w:val="apple-style-span"/>
+          <w:b/>
+          <w:bCs/>
+        </w:rPr>
+        <w:t>F</w:t>
+      </w:r>
       <w:r>
         <w:rPr>
           <w:rStyle w:val="apple-style-span"/>
@@ -1513,14 +1350,12 @@
         </w:rPr>
         <w:t>which takes a file</w:t>
       </w:r>
-      <w:ins w:id="31" w:author="Mann" w:date="2010-07-29T19:36:00Z">
-        <w:r>
-          <w:rPr>
-            <w:rStyle w:val="apple-style-span"/>
-          </w:rPr>
-          <w:t xml:space="preserve"> </w:t>
-        </w:r>
-      </w:ins>
+      <w:r>
+        <w:rPr>
+          <w:rStyle w:val="apple-style-span"/>
+        </w:rPr>
+        <w:t xml:space="preserve"> </w:t>
+      </w:r>
       <w:r>
         <w:rPr>
           <w:rStyle w:val="apple-style-span"/>
@@ -1549,35 +1384,7 @@
         <w:rPr>
           <w:rStyle w:val="apple-style-span"/>
         </w:rPr>
-        <w:t>C</w:t>
-      </w:r>
-      <w:del w:id="32" w:author="Mann" w:date="2010-07-29T19:30:00Z">
-        <w:r>
-          <w:rPr>
-            <w:rStyle w:val="apple-style-span"/>
-          </w:rPr>
-          <w:delText>.</w:delText>
-        </w:r>
-      </w:del>
-      <w:r>
-        <w:rPr>
-          <w:rStyle w:val="apple-style-span"/>
-        </w:rPr>
-        <w:t>F</w:t>
-      </w:r>
-      <w:del w:id="33" w:author="Mann" w:date="2010-07-29T19:30:00Z">
-        <w:r>
-          <w:rPr>
-            <w:rStyle w:val="apple-style-span"/>
-          </w:rPr>
-          <w:delText>.</w:delText>
-        </w:r>
-      </w:del>
-      <w:r>
-        <w:rPr>
-          <w:rStyle w:val="apple-style-span"/>
-        </w:rPr>
-        <w:t>G Creation</w:t>
+        <w:t>CFG Creation</w:t>
       </w:r>
     </w:p>
     <w:p>
@@ -1623,11 +1430,9 @@
       <w:r>
         <w:t xml:space="preserve">. </w:t>
       </w:r>
-      <w:ins w:id="34" w:author="Mann" w:date="2010-07-29T19:49:00Z">
-        <w:r>
-          <w:t>T</w:t>
-        </w:r>
-      </w:ins>
+      <w:r>
+        <w:t>T</w:t>
+      </w:r>
       <w:r>
         <w:t xml:space="preserve">he output is </w:t>
       </w:r>
@@ -1640,11 +1445,6 @@
       <w:r>
         <w:t xml:space="preserve"> names</w:t>
       </w:r>
-      <w:del w:id="35" w:author="Mann" w:date="2010-07-29T19:50:00Z">
-        <w:r>
-          <w:delText>s</w:delText>
-        </w:r>
-      </w:del>
       <w:r>
         <w:t xml:space="preserve">. </w:t>
       </w:r>
@@ -1657,11 +1457,6 @@
       <w:r>
         <w:t xml:space="preserve"> data structure</w:t>
       </w:r>
-      <w:del w:id="36" w:author="Mann" w:date="2010-07-29T19:50:00Z">
-        <w:r>
-          <w:delText>s</w:delText>
-        </w:r>
-      </w:del>
       <w:r>
         <w:t xml:space="preserve"> implementation </w:t>
       </w:r>
@@ -1686,11 +1481,9 @@
       <w:r>
         <w:t xml:space="preserve"> party library named</w:t>
       </w:r>
-      <w:ins w:id="37" w:author="Mann" w:date="2010-07-29T19:51:00Z">
-        <w:r>
-          <w:t xml:space="preserve"> </w:t>
-        </w:r>
-      </w:ins>
+      <w:r>
+        <w:t xml:space="preserve"> </w:t>
+      </w:r>
       <w:r>
         <w:rPr>
           <w:b/>
@@ -1837,11 +1630,6 @@
       <w:r>
         <w:t>CFG</w:t>
       </w:r>
-      <w:del w:id="38" w:author="Mann" w:date="2010-07-29T19:55:00Z">
-        <w:r>
-          <w:delText xml:space="preserve"> </w:delText>
-        </w:r>
-      </w:del>
       <w:r>
         <w:t xml:space="preserve">. One example for </w:t>
       </w:r>
@@ -1876,15 +1664,7 @@
         <w:t>e</w:t>
       </w:r>
       <w:r>
-        <w:t>xpression</w:t>
-      </w:r>
-      <w:del w:id="39" w:author="Mann" w:date="2010-07-29T19:56:00Z">
-        <w:r>
-          <w:delText>s</w:delText>
-        </w:r>
-      </w:del>
-      <w:r>
-        <w:t xml:space="preserve"> flow points</w:t>
+        <w:t>xpression flow points</w:t>
       </w:r>
       <w:r>
         <w:t xml:space="preserve"> (basic block). </w:t>
@@ -1931,11 +1711,9 @@
       <w:r>
         <w:t>all other expression flow</w:t>
       </w:r>
-      <w:ins w:id="40" w:author="Mann" w:date="2010-07-29T19:59:00Z">
-        <w:r>
-          <w:t xml:space="preserve"> </w:t>
-        </w:r>
-      </w:ins>
+      <w:r>
+        <w:t xml:space="preserve"> </w:t>
+      </w:r>
       <w:r>
         <w:t>points.</w:t>
       </w:r>
@@ -1962,11 +1740,9 @@
       <w:r>
         <w:t>This MC Creation layer is responsible for trying to evaluate changes in the values of the program state variables in each abstract transition of the program (</w:t>
       </w:r>
-      <w:ins w:id="41" w:author="Mann" w:date="2010-07-29T20:04:00Z">
-        <w:r>
-          <w:t>re</w:t>
-        </w:r>
-      </w:ins>
+      <w:r>
+        <w:t>re</w:t>
+      </w:r>
       <w:r>
         <w:t xml:space="preserve">presented as </w:t>
       </w:r>
@@ -2027,19 +1803,15 @@
       <w:r>
         <w:t>in order to track changes in the values of the program</w:t>
       </w:r>
-      <w:ins w:id="42" w:author="Mann" w:date="2010-07-29T20:05:00Z">
-        <w:r>
-          <w:t xml:space="preserve"> </w:t>
-        </w:r>
-      </w:ins>
+      <w:r>
+        <w:t xml:space="preserve"> </w:t>
+      </w:r>
       <w:r>
         <w:t>state variables</w:t>
       </w:r>
-      <w:ins w:id="43" w:author="Mann" w:date="2010-07-29T20:05:00Z">
-        <w:r>
-          <w:t xml:space="preserve">. </w:t>
-        </w:r>
-      </w:ins>
+      <w:r>
+        <w:t xml:space="preserve">. </w:t>
+      </w:r>
       <w:r>
         <w:t xml:space="preserve"> </w:t>
       </w:r>
@@ -2160,27 +1932,14 @@
                   <w:r>
                     <w:t xml:space="preserve">Figure </w:t>
                   </w:r>
-                  <w:r>
-                    <w:fldChar w:fldCharType="begin"/>
-                  </w:r>
-                  <w:r>
-                    <w:instrText xml:space="preserve"> SEQ Figure \* ARABIC </w:instrText>
-                  </w:r>
-                  <w:r>
-                    <w:fldChar w:fldCharType="separate"/>
-                  </w:r>
-                  <w:r>
-                    <w:rPr>
-                      <w:noProof/>
-                    </w:rPr>
-                    <w:t>2</w:t>
-                  </w:r>
-                  <w:r>
-                    <w:rPr>
-                      <w:noProof/>
-                    </w:rPr>
-                    <w:fldChar w:fldCharType="end"/>
-                  </w:r>
+                  <w:fldSimple w:instr=" SEQ Figure \* ARABIC ">
+                    <w:r>
+                      <w:rPr>
+                        <w:noProof/>
+                      </w:rPr>
+                      <w:t>2</w:t>
+                    </w:r>
+                  </w:fldSimple>
                   <w:r>
                     <w:rPr>
                       <w:noProof/>
@@ -2288,12 +2047,551 @@
     </w:p>
     <w:p>
       <w:pPr>
+        <w:bidi w:val="0"/>
+      </w:pPr>
+    </w:p>
+    <w:p>
+      <w:pPr>
+        <w:bidi w:val="0"/>
+        <w:rPr>
+          <w:rStyle w:val="apple-style-span"/>
+          <w:rFonts w:asciiTheme="majorHAnsi" w:eastAsiaTheme="majorEastAsia" w:hAnsiTheme="majorHAnsi" w:cstheme="majorBidi"/>
+          <w:b/>
+          <w:bCs/>
+          <w:color w:val="365F91" w:themeColor="accent1" w:themeShade="BF"/>
+          <w:sz w:val="28"/>
+          <w:szCs w:val="28"/>
+        </w:rPr>
+      </w:pPr>
+      <w:r>
+        <w:rPr>
+          <w:rStyle w:val="apple-style-span"/>
+        </w:rPr>
+        <w:br w:type="page"/>
+      </w:r>
+    </w:p>
+    <w:p>
+      <w:pPr>
         <w:pStyle w:val="Heading1"/>
         <w:bidi w:val="0"/>
         <w:rPr>
           <w:rStyle w:val="apple-style-span"/>
         </w:rPr>
       </w:pPr>
+      <w:r>
+        <w:rPr>
+          <w:rStyle w:val="apple-style-span"/>
+        </w:rPr>
+        <w:lastRenderedPageBreak/>
+        <w:t>User Manual</w:t>
+      </w:r>
+    </w:p>
+    <w:p>
+      <w:pPr>
+        <w:pStyle w:val="Heading2"/>
+        <w:bidi w:val="0"/>
+      </w:pPr>
+      <w:r>
+        <w:t>Installation</w:t>
+      </w:r>
+    </w:p>
+    <w:p>
+      <w:pPr>
+        <w:bidi w:val="0"/>
+      </w:pPr>
+      <w:r>
+        <w:t xml:space="preserve">The installation of the project is pretty simple all you need to do is to perform double click on </w:t>
+      </w:r>
+      <w:proofErr w:type="spellStart"/>
+      <w:r>
+        <w:t>MCFromCSetup</w:t>
+      </w:r>
+      <w:proofErr w:type="spellEnd"/>
+      <w:r>
+        <w:t xml:space="preserve"> and proceed with the installation, Note that you have to be administrator in order to perform installation.</w:t>
+      </w:r>
+    </w:p>
+    <w:p>
+      <w:pPr>
+        <w:pStyle w:val="Heading3"/>
+        <w:bidi w:val="0"/>
+      </w:pPr>
+      <w:r>
+        <w:t>Inspecting the Install Directory</w:t>
+      </w:r>
+    </w:p>
+    <w:p>
+      <w:pPr>
+        <w:bidi w:val="0"/>
+      </w:pPr>
+      <w:r>
+        <w:t>Under the installation directory you will find the following items:</w:t>
+      </w:r>
+    </w:p>
+    <w:p>
+      <w:pPr>
+        <w:pStyle w:val="ListParagraph"/>
+        <w:numPr>
+          <w:ilvl w:val="0"/>
+          <w:numId w:val="1"/>
+        </w:numPr>
+        <w:bidi w:val="0"/>
+      </w:pPr>
+      <w:r>
+        <w:t xml:space="preserve">Main project's binary outputs that includes the following: </w:t>
+      </w:r>
+      <w:r>
+        <w:t>SyntaxParserDLL.dll</w:t>
+      </w:r>
+      <w:r>
+        <w:t>,CFGGen.dll,CFGViewer.exe</w:t>
+      </w:r>
+    </w:p>
+    <w:p>
+      <w:pPr>
+        <w:pStyle w:val="ListParagraph"/>
+        <w:numPr>
+          <w:ilvl w:val="0"/>
+          <w:numId w:val="1"/>
+        </w:numPr>
+        <w:bidi w:val="0"/>
+      </w:pPr>
+      <w:proofErr w:type="gramStart"/>
+      <w:r>
+        <w:t>Zip file</w:t>
+      </w:r>
+      <w:proofErr w:type="gramEnd"/>
+      <w:r>
+        <w:t xml:space="preserve"> containing the project's source along with documentation.</w:t>
+      </w:r>
+    </w:p>
+    <w:p>
+      <w:pPr>
+        <w:pStyle w:val="Heading2"/>
+        <w:bidi w:val="0"/>
+      </w:pPr>
+      <w:r>
+        <w:t>Usage</w:t>
+      </w:r>
+    </w:p>
+    <w:p>
+      <w:pPr>
+        <w:bidi w:val="0"/>
+      </w:pPr>
+      <w:r>
+        <w:t>When launching the application you will see the following screen ()</w:t>
+      </w:r>
+    </w:p>
+    <w:p>
+      <w:pPr>
+        <w:keepNext/>
+        <w:bidi w:val="0"/>
+      </w:pPr>
+      <w:r>
+        <w:rPr>
+          <w:noProof/>
+        </w:rPr>
+        <w:drawing>
+          <wp:inline distT="0" distB="0" distL="0" distR="0">
+            <wp:extent cx="5274310" cy="4001770"/>
+            <wp:effectExtent l="0" t="0" r="0" b="0"/>
+            <wp:docPr id="2" name="Picture 2"/>
+            <wp:cNvGraphicFramePr>
+              <a:graphicFrameLocks xmlns:a="http://schemas.openxmlformats.org/drawingml/2006/main" noChangeAspect="1"/>
+            </wp:cNvGraphicFramePr>
+            <a:graphic xmlns:a="http://schemas.openxmlformats.org/drawingml/2006/main">
+              <a:graphicData uri="http://schemas.openxmlformats.org/drawingml/2006/picture">
+                <pic:pic xmlns:pic="http://schemas.openxmlformats.org/drawingml/2006/picture">
+                  <pic:nvPicPr>
+                    <pic:cNvPr id="0" name="410313.tmp"/>
+                    <pic:cNvPicPr/>
+                  </pic:nvPicPr>
+                  <pic:blipFill>
+                    <a:blip r:embed="rId10">
+                      <a:extLst>
+                        <a:ext uri="{28A0092B-C50C-407E-A947-70E740481C1C}">
+                          <a14:useLocalDpi xmlns:a14="http://schemas.microsoft.com/office/drawing/2010/main" val="0"/>
+                        </a:ext>
+                      </a:extLst>
+                    </a:blip>
+                    <a:stretch>
+                      <a:fillRect/>
+                    </a:stretch>
+                  </pic:blipFill>
+                  <pic:spPr>
+                    <a:xfrm>
+                      <a:off x="0" y="0"/>
+                      <a:ext cx="5274310" cy="4001770"/>
+                    </a:xfrm>
+                    <a:prstGeom prst="rect">
+                      <a:avLst/>
+                    </a:prstGeom>
+                  </pic:spPr>
+                </pic:pic>
+              </a:graphicData>
+            </a:graphic>
+          </wp:inline>
+        </w:drawing>
+      </w:r>
+    </w:p>
+    <w:p>
+      <w:pPr>
+        <w:pStyle w:val="Caption"/>
+        <w:bidi w:val="0"/>
+        <w:jc w:val="center"/>
+      </w:pPr>
+      <w:r>
+        <w:t xml:space="preserve">Figure </w:t>
+      </w:r>
+      <w:fldSimple w:instr=" SEQ Figure \* ARABIC ">
+        <w:r>
+          <w:rPr>
+            <w:noProof/>
+          </w:rPr>
+          <w:t>3</w:t>
+        </w:r>
+      </w:fldSimple>
+      <w:r>
+        <w:t xml:space="preserve"> - Main Application Window</w:t>
+      </w:r>
+    </w:p>
+    <w:p>
+      <w:pPr>
+        <w:pStyle w:val="Heading3"/>
+        <w:bidi w:val="0"/>
+      </w:pPr>
+      <w:r>
+        <w:t>Generating CFG from C code</w:t>
+      </w:r>
+    </w:p>
+    <w:p>
+      <w:pPr>
+        <w:bidi w:val="0"/>
+      </w:pPr>
+      <w:r>
+        <w:t>In order to generate a CFG from a "C" source you will need to provide the "C" source by either loading a source file:</w:t>
+      </w:r>
+    </w:p>
+    <w:p>
+      <w:pPr>
+        <w:pStyle w:val="ListParagraph"/>
+        <w:numPr>
+          <w:ilvl w:val="0"/>
+          <w:numId w:val="2"/>
+        </w:numPr>
+        <w:bidi w:val="0"/>
+      </w:pPr>
+      <w:r>
+        <w:t>Click on the "Open C File" that is located on the toolbar.</w:t>
+      </w:r>
+    </w:p>
+    <w:p>
+      <w:pPr>
+        <w:pStyle w:val="ListParagraph"/>
+        <w:numPr>
+          <w:ilvl w:val="0"/>
+          <w:numId w:val="2"/>
+        </w:numPr>
+        <w:bidi w:val="0"/>
+      </w:pPr>
+      <w:r>
+        <w:t>Select the "C" source file.</w:t>
+      </w:r>
+    </w:p>
+    <w:p>
+      <w:pPr>
+        <w:bidi w:val="0"/>
+      </w:pPr>
+    </w:p>
+    <w:p>
+      <w:pPr>
+        <w:bidi w:val="0"/>
+      </w:pPr>
+      <w:proofErr w:type="gramStart"/>
+      <w:r>
+        <w:t>Or by editing the code manually:</w:t>
+      </w:r>
+      <w:proofErr w:type="gramEnd"/>
+    </w:p>
+    <w:p>
+      <w:pPr>
+        <w:pStyle w:val="ListParagraph"/>
+        <w:numPr>
+          <w:ilvl w:val="0"/>
+          <w:numId w:val="3"/>
+        </w:numPr>
+        <w:bidi w:val="0"/>
+      </w:pPr>
+      <w:r>
+        <w:t>Click on the "Edit Code" button that is located on the toolbar.</w:t>
+      </w:r>
+    </w:p>
+    <w:p>
+      <w:pPr>
+        <w:bidi w:val="0"/>
+      </w:pPr>
+      <w:r>
+        <w:t>Then just click on the "Generate CFG" button that is located on the toolbar.</w:t>
+      </w:r>
+    </w:p>
+    <w:p>
+      <w:pPr>
+        <w:pStyle w:val="Heading3"/>
+        <w:bidi w:val="0"/>
+      </w:pPr>
+      <w:r>
+        <w:t>Inspecting Results</w:t>
+      </w:r>
+    </w:p>
+    <w:p>
+      <w:pPr>
+        <w:bidi w:val="0"/>
+      </w:pPr>
+      <w:r>
+        <w:t>After the Generating CFG you will provided with screen like the following screen</w:t>
+      </w:r>
+    </w:p>
+    <w:p>
+      <w:pPr>
+        <w:keepNext/>
+        <w:bidi w:val="0"/>
+      </w:pPr>
+      <w:bookmarkStart w:id="1" w:name="_GoBack"/>
+      <w:r>
+        <w:rPr>
+          <w:noProof/>
+        </w:rPr>
+        <w:drawing>
+          <wp:inline distT="0" distB="0" distL="0" distR="0">
+            <wp:extent cx="5274310" cy="4001770"/>
+            <wp:effectExtent l="0" t="0" r="0" b="0"/>
+            <wp:docPr id="1" name="Picture 1"/>
+            <wp:cNvGraphicFramePr>
+              <a:graphicFrameLocks xmlns:a="http://schemas.openxmlformats.org/drawingml/2006/main" noChangeAspect="1"/>
+            </wp:cNvGraphicFramePr>
+            <a:graphic xmlns:a="http://schemas.openxmlformats.org/drawingml/2006/main">
+              <a:graphicData uri="http://schemas.openxmlformats.org/drawingml/2006/picture">
+                <pic:pic xmlns:pic="http://schemas.openxmlformats.org/drawingml/2006/picture">
+                  <pic:nvPicPr>
+                    <pic:cNvPr id="0" name="7D834B.tmp"/>
+                    <pic:cNvPicPr/>
+                  </pic:nvPicPr>
+                  <pic:blipFill>
+                    <a:blip r:embed="rId11">
+                      <a:extLst>
+                        <a:ext uri="{28A0092B-C50C-407E-A947-70E740481C1C}">
+                          <a14:useLocalDpi xmlns:a14="http://schemas.microsoft.com/office/drawing/2010/main" val="0"/>
+                        </a:ext>
+                      </a:extLst>
+                    </a:blip>
+                    <a:stretch>
+                      <a:fillRect/>
+                    </a:stretch>
+                  </pic:blipFill>
+                  <pic:spPr>
+                    <a:xfrm>
+                      <a:off x="0" y="0"/>
+                      <a:ext cx="5274310" cy="4001770"/>
+                    </a:xfrm>
+                    <a:prstGeom prst="rect">
+                      <a:avLst/>
+                    </a:prstGeom>
+                  </pic:spPr>
+                </pic:pic>
+              </a:graphicData>
+            </a:graphic>
+          </wp:inline>
+        </w:drawing>
+      </w:r>
+      <w:bookmarkEnd w:id="1"/>
+    </w:p>
+    <w:p>
+      <w:pPr>
+        <w:pStyle w:val="Caption"/>
+        <w:bidi w:val="0"/>
+        <w:jc w:val="center"/>
+        <w:rPr>
+          <w:noProof/>
+        </w:rPr>
+      </w:pPr>
+      <w:r>
+        <w:t xml:space="preserve">Figure </w:t>
+      </w:r>
+      <w:fldSimple w:instr=" SEQ Figure \* ARABIC ">
+        <w:r>
+          <w:rPr>
+            <w:noProof/>
+          </w:rPr>
+          <w:t>4</w:t>
+        </w:r>
+      </w:fldSimple>
+      <w:r>
+        <w:rPr>
+          <w:noProof/>
+        </w:rPr>
+        <w:t xml:space="preserve"> - Result Window</w:t>
+      </w:r>
+    </w:p>
+    <w:p>
+      <w:pPr>
+        <w:bidi w:val="0"/>
+      </w:pPr>
+      <w:r>
+        <w:t xml:space="preserve">As you can see the code input "C" source is on the left and the result C.F.G is on the right when you hover the mouse on a </w:t>
+      </w:r>
+      <w:proofErr w:type="spellStart"/>
+      <w:r>
+        <w:t>flowpoint</w:t>
+      </w:r>
+      <w:proofErr w:type="spellEnd"/>
+      <w:r>
+        <w:t xml:space="preserve"> (vertex in the CFG) you will see the code that caused this </w:t>
+      </w:r>
+      <w:proofErr w:type="spellStart"/>
+      <w:r>
+        <w:t>flowpoint</w:t>
+      </w:r>
+      <w:proofErr w:type="spellEnd"/>
+      <w:r>
+        <w:t xml:space="preserve"> to be created in CFG. In order to inspect a transition you can double click on the graph name that is located on the edge the represents the requested transition. This action will pop up a window similar to the following:</w:t>
+      </w:r>
+    </w:p>
+    <w:p>
+      <w:pPr>
+        <w:keepNext/>
+        <w:bidi w:val="0"/>
+        <w:jc w:val="center"/>
+      </w:pPr>
+      <w:r>
+        <w:rPr>
+          <w:noProof/>
+        </w:rPr>
+        <w:lastRenderedPageBreak/>
+        <w:drawing>
+          <wp:inline distT="0" distB="0" distL="0" distR="0" wp14:anchorId="72BA9C6E" wp14:editId="7C1017E7">
+            <wp:extent cx="2848373" cy="3677163"/>
+            <wp:effectExtent l="0" t="0" r="0" b="0"/>
+            <wp:docPr id="7" name="Picture 7"/>
+            <wp:cNvGraphicFramePr>
+              <a:graphicFrameLocks xmlns:a="http://schemas.openxmlformats.org/drawingml/2006/main" noChangeAspect="1"/>
+            </wp:cNvGraphicFramePr>
+            <a:graphic xmlns:a="http://schemas.openxmlformats.org/drawingml/2006/main">
+              <a:graphicData uri="http://schemas.openxmlformats.org/drawingml/2006/picture">
+                <pic:pic xmlns:pic="http://schemas.openxmlformats.org/drawingml/2006/picture">
+                  <pic:nvPicPr>
+                    <pic:cNvPr id="0" name="A20FE38.tmp"/>
+                    <pic:cNvPicPr/>
+                  </pic:nvPicPr>
+                  <pic:blipFill>
+                    <a:blip r:embed="rId12">
+                      <a:extLst>
+                        <a:ext uri="{28A0092B-C50C-407E-A947-70E740481C1C}">
+                          <a14:useLocalDpi xmlns:a14="http://schemas.microsoft.com/office/drawing/2010/main" val="0"/>
+                        </a:ext>
+                      </a:extLst>
+                    </a:blip>
+                    <a:stretch>
+                      <a:fillRect/>
+                    </a:stretch>
+                  </pic:blipFill>
+                  <pic:spPr>
+                    <a:xfrm>
+                      <a:off x="0" y="0"/>
+                      <a:ext cx="2848373" cy="3677163"/>
+                    </a:xfrm>
+                    <a:prstGeom prst="rect">
+                      <a:avLst/>
+                    </a:prstGeom>
+                  </pic:spPr>
+                </pic:pic>
+              </a:graphicData>
+            </a:graphic>
+          </wp:inline>
+        </w:drawing>
+      </w:r>
+    </w:p>
+    <w:p>
+      <w:pPr>
+        <w:pStyle w:val="Caption"/>
+        <w:bidi w:val="0"/>
+        <w:jc w:val="center"/>
+        <w:rPr>
+          <w:noProof/>
+        </w:rPr>
+      </w:pPr>
+      <w:r>
+        <w:t xml:space="preserve">Figure </w:t>
+      </w:r>
+      <w:fldSimple w:instr=" SEQ Figure \* ARABIC ">
+        <w:r>
+          <w:rPr>
+            <w:noProof/>
+          </w:rPr>
+          <w:t>5</w:t>
+        </w:r>
+      </w:fldSimple>
+      <w:r>
+        <w:rPr>
+          <w:noProof/>
+        </w:rPr>
+        <w:t xml:space="preserve"> - MC Inspection window</w:t>
+      </w:r>
+    </w:p>
+    <w:p>
+      <w:pPr>
+        <w:bidi w:val="0"/>
+      </w:pPr>
+      <w:r>
+        <w:t xml:space="preserve">Now you can inspect </w:t>
+      </w:r>
+      <w:r>
+        <w:t>how</w:t>
+      </w:r>
+      <w:r>
+        <w:t xml:space="preserve"> specific transition </w:t>
+      </w:r>
+      <w:r>
+        <w:t>affects</w:t>
+      </w:r>
+      <w:r>
+        <w:t xml:space="preserve"> the program state variables.</w:t>
+      </w:r>
+      <w:r>
+        <w:t xml:space="preserve"> In case you would like you can inspect the result in "</w:t>
+      </w:r>
+      <w:r>
+        <w:t>C. S. Lee</w:t>
+      </w:r>
+      <w:r>
+        <w:t xml:space="preserve"> MCS Format"</w:t>
+      </w:r>
+      <w:r>
+        <w:t xml:space="preserve"> (you can find the format in </w:t>
+      </w:r>
+      <w:r>
+        <w:fldChar w:fldCharType="begin"/>
+      </w:r>
+      <w:r>
+        <w:instrText xml:space="preserve"> REF _Ref268362518 \h </w:instrText>
+      </w:r>
+      <w:r>
+        <w:fldChar w:fldCharType="separate"/>
+      </w:r>
+      <w:r>
+        <w:t xml:space="preserve">Appendix A:  </w:t>
+      </w:r>
+      <w:r>
+        <w:t>C. S. Lee</w:t>
+      </w:r>
+      <w:r>
+        <w:t xml:space="preserve"> MCS Format</w:t>
+      </w:r>
+      <w:r>
+        <w:fldChar w:fldCharType="end"/>
+      </w:r>
+      <w:r>
+        <w:t xml:space="preserve">) by clicking the "MC Output Text" button that is located at the main application window's toolbar, you can also save this format by clicking on the "Save" button that is located at the main application window's toolbar. </w:t>
+      </w:r>
     </w:p>
     <w:p>
       <w:pPr>
@@ -2303,6 +2601,921 @@
           <w:rStyle w:val="apple-style-span"/>
         </w:rPr>
       </w:pPr>
+      <w:r>
+        <w:rPr>
+          <w:rStyle w:val="apple-style-span"/>
+        </w:rPr>
+        <w:t>Algorithms</w:t>
+      </w:r>
+    </w:p>
+    <w:p>
+      <w:pPr>
+        <w:pStyle w:val="Heading2"/>
+        <w:bidi w:val="0"/>
+        <w:rPr>
+          <w:rStyle w:val="apple-style-span"/>
+        </w:rPr>
+      </w:pPr>
+      <w:r>
+        <w:rPr>
+          <w:rStyle w:val="apple-style-span"/>
+        </w:rPr>
+        <w:t>C</w:t>
+      </w:r>
+      <w:r>
+        <w:rPr>
+          <w:rStyle w:val="apple-style-span"/>
+        </w:rPr>
+        <w:t>onverting AST to CFG</w:t>
+      </w:r>
+    </w:p>
+    <w:p>
+      <w:pPr>
+        <w:pStyle w:val="NormalWeb"/>
+        <w:rPr>
+          <w:rFonts w:ascii="Arial" w:hAnsi="Arial" w:cs="Arial"/>
+          <w:color w:val="000000"/>
+          <w:sz w:val="20"/>
+          <w:szCs w:val="20"/>
+        </w:rPr>
+      </w:pPr>
+      <w:r>
+        <w:rPr>
+          <w:rFonts w:ascii="Arial" w:hAnsi="Arial" w:cs="Arial"/>
+          <w:color w:val="000000"/>
+          <w:sz w:val="20"/>
+          <w:szCs w:val="20"/>
+        </w:rPr>
+        <w:t xml:space="preserve">This page describes the algorithm used for converting the Abstract Syntax </w:t>
+      </w:r>
+      <w:proofErr w:type="gramStart"/>
+      <w:r>
+        <w:rPr>
+          <w:rFonts w:ascii="Arial" w:hAnsi="Arial" w:cs="Arial"/>
+          <w:color w:val="000000"/>
+          <w:sz w:val="20"/>
+          <w:szCs w:val="20"/>
+        </w:rPr>
+        <w:t>Tree(</w:t>
+      </w:r>
+      <w:proofErr w:type="gramEnd"/>
+      <w:r>
+        <w:rPr>
+          <w:rFonts w:ascii="Arial" w:hAnsi="Arial" w:cs="Arial"/>
+          <w:color w:val="000000"/>
+          <w:sz w:val="20"/>
+          <w:szCs w:val="20"/>
+        </w:rPr>
+        <w:t>AST), as received by the Syntax Parser, into a Control Flow Graph(CFG).</w:t>
+      </w:r>
+    </w:p>
+    <w:p>
+      <w:pPr>
+        <w:pStyle w:val="Heading3"/>
+        <w:bidi w:val="0"/>
+      </w:pPr>
+      <w:bookmarkStart w:id="2" w:name="Algorithm_Details"/>
+      <w:r>
+        <w:t>Algorithm Details</w:t>
+      </w:r>
+      <w:bookmarkEnd w:id="2"/>
+    </w:p>
+    <w:p>
+      <w:pPr>
+        <w:pStyle w:val="NoSpacing"/>
+        <w:bidi w:val="0"/>
+      </w:pPr>
+      <w:r>
+        <w:rPr>
+          <w:i/>
+          <w:iCs/>
+        </w:rPr>
+        <w:t>Input</w:t>
+      </w:r>
+      <w:r>
+        <w:t>:</w:t>
+      </w:r>
+      <w:r>
+        <w:rPr>
+          <w:rStyle w:val="apple-converted-space"/>
+          <w:rFonts w:ascii="Arial" w:hAnsi="Arial" w:cs="Arial"/>
+          <w:color w:val="000000"/>
+          <w:sz w:val="20"/>
+          <w:szCs w:val="20"/>
+        </w:rPr>
+        <w:t> </w:t>
+      </w:r>
+      <w:r>
+        <w:rPr>
+          <w:rStyle w:val="Strong"/>
+          <w:rFonts w:ascii="Arial" w:hAnsi="Arial" w:cs="Arial"/>
+          <w:color w:val="000000"/>
+          <w:sz w:val="20"/>
+          <w:szCs w:val="20"/>
+        </w:rPr>
+        <w:t>AST</w:t>
+      </w:r>
+      <w:r>
+        <w:rPr>
+          <w:rStyle w:val="apple-converted-space"/>
+          <w:rFonts w:ascii="Arial" w:hAnsi="Arial" w:cs="Arial"/>
+          <w:color w:val="000000"/>
+          <w:sz w:val="20"/>
+          <w:szCs w:val="20"/>
+        </w:rPr>
+        <w:t> </w:t>
+      </w:r>
+      <w:r>
+        <w:t>- an Abstract Syntax Tree.</w:t>
+      </w:r>
+    </w:p>
+    <w:p>
+      <w:pPr>
+        <w:pStyle w:val="NoSpacing"/>
+        <w:bidi w:val="0"/>
+      </w:pPr>
+      <w:r>
+        <w:rPr>
+          <w:i/>
+          <w:iCs/>
+        </w:rPr>
+        <w:t>Output</w:t>
+      </w:r>
+      <w:r>
+        <w:t>:</w:t>
+      </w:r>
+      <w:r>
+        <w:rPr>
+          <w:rStyle w:val="apple-converted-space"/>
+          <w:rFonts w:ascii="Arial" w:hAnsi="Arial" w:cs="Arial"/>
+          <w:color w:val="000000"/>
+          <w:sz w:val="20"/>
+          <w:szCs w:val="20"/>
+        </w:rPr>
+        <w:t> </w:t>
+      </w:r>
+      <w:r>
+        <w:rPr>
+          <w:rStyle w:val="Strong"/>
+          <w:rFonts w:ascii="Arial" w:hAnsi="Arial" w:cs="Arial"/>
+          <w:color w:val="000000"/>
+          <w:sz w:val="20"/>
+          <w:szCs w:val="20"/>
+        </w:rPr>
+        <w:t>CFG</w:t>
+      </w:r>
+      <w:r>
+        <w:rPr>
+          <w:rStyle w:val="apple-converted-space"/>
+          <w:rFonts w:ascii="Arial" w:hAnsi="Arial" w:cs="Arial"/>
+          <w:color w:val="000000"/>
+          <w:sz w:val="20"/>
+          <w:szCs w:val="20"/>
+        </w:rPr>
+        <w:t> </w:t>
+      </w:r>
+      <w:r>
+        <w:t>- a Control Flow Graph, containing Flow Points and directed edges between them.</w:t>
+      </w:r>
+    </w:p>
+    <w:p>
+      <w:pPr>
+        <w:numPr>
+          <w:ilvl w:val="0"/>
+          <w:numId w:val="5"/>
+        </w:numPr>
+        <w:bidi w:val="0"/>
+        <w:spacing w:before="100" w:beforeAutospacing="1" w:after="100" w:afterAutospacing="1" w:line="240" w:lineRule="auto"/>
+        <w:rPr>
+          <w:rFonts w:ascii="Arial" w:hAnsi="Arial" w:cs="Arial"/>
+          <w:color w:val="000000"/>
+          <w:sz w:val="20"/>
+          <w:szCs w:val="20"/>
+        </w:rPr>
+      </w:pPr>
+      <w:r>
+        <w:rPr>
+          <w:rFonts w:ascii="Arial" w:hAnsi="Arial" w:cs="Arial"/>
+          <w:color w:val="000000"/>
+          <w:sz w:val="20"/>
+          <w:szCs w:val="20"/>
+        </w:rPr>
+        <w:t>For each handled node in the AST (mainly expressions and control flow constructs), create a Flow Point in the CFG.</w:t>
+      </w:r>
+    </w:p>
+    <w:p>
+      <w:pPr>
+        <w:numPr>
+          <w:ilvl w:val="0"/>
+          <w:numId w:val="5"/>
+        </w:numPr>
+        <w:bidi w:val="0"/>
+        <w:spacing w:before="100" w:beforeAutospacing="1" w:after="100" w:afterAutospacing="1" w:line="240" w:lineRule="auto"/>
+        <w:rPr>
+          <w:rFonts w:ascii="Arial" w:hAnsi="Arial" w:cs="Arial"/>
+          <w:color w:val="000000"/>
+          <w:sz w:val="20"/>
+          <w:szCs w:val="20"/>
+        </w:rPr>
+      </w:pPr>
+      <w:r>
+        <w:rPr>
+          <w:rFonts w:ascii="Arial" w:hAnsi="Arial" w:cs="Arial"/>
+          <w:color w:val="000000"/>
+          <w:sz w:val="20"/>
+          <w:szCs w:val="20"/>
+        </w:rPr>
+        <w:t>Merge consecutive commands Flow Points into a compound block - a block of commands which are consecutive in the program code. This block does not appear in the CFG.</w:t>
+      </w:r>
+    </w:p>
+    <w:p>
+      <w:pPr>
+        <w:numPr>
+          <w:ilvl w:val="0"/>
+          <w:numId w:val="5"/>
+        </w:numPr>
+        <w:bidi w:val="0"/>
+        <w:spacing w:before="100" w:beforeAutospacing="1" w:after="100" w:afterAutospacing="1" w:line="240" w:lineRule="auto"/>
+        <w:rPr>
+          <w:rFonts w:ascii="Arial" w:hAnsi="Arial" w:cs="Arial"/>
+          <w:color w:val="000000"/>
+          <w:sz w:val="20"/>
+          <w:szCs w:val="20"/>
+        </w:rPr>
+      </w:pPr>
+      <w:r>
+        <w:rPr>
+          <w:rFonts w:ascii="Arial" w:hAnsi="Arial" w:cs="Arial"/>
+          <w:color w:val="000000"/>
+          <w:sz w:val="20"/>
+          <w:szCs w:val="20"/>
+        </w:rPr>
+        <w:t>Merge consecutive expressions Flow Points into a single Flow Point in the CFG(representing an expression block)</w:t>
+      </w:r>
+    </w:p>
+    <w:p>
+      <w:pPr>
+        <w:numPr>
+          <w:ilvl w:val="0"/>
+          <w:numId w:val="5"/>
+        </w:numPr>
+        <w:bidi w:val="0"/>
+        <w:spacing w:before="100" w:beforeAutospacing="1" w:after="100" w:afterAutospacing="1" w:line="240" w:lineRule="auto"/>
+        <w:rPr>
+          <w:rFonts w:ascii="Arial" w:hAnsi="Arial" w:cs="Arial"/>
+          <w:color w:val="000000"/>
+          <w:sz w:val="20"/>
+          <w:szCs w:val="20"/>
+        </w:rPr>
+      </w:pPr>
+      <w:r>
+        <w:rPr>
+          <w:rFonts w:ascii="Arial" w:hAnsi="Arial" w:cs="Arial"/>
+          <w:color w:val="000000"/>
+          <w:sz w:val="20"/>
+          <w:szCs w:val="20"/>
+        </w:rPr>
+        <w:t>Recursively traverse the AST:</w:t>
+      </w:r>
+    </w:p>
+    <w:p>
+      <w:pPr>
+        <w:numPr>
+          <w:ilvl w:val="1"/>
+          <w:numId w:val="5"/>
+        </w:numPr>
+        <w:bidi w:val="0"/>
+        <w:spacing w:before="100" w:beforeAutospacing="1" w:after="100" w:afterAutospacing="1" w:line="240" w:lineRule="auto"/>
+        <w:rPr>
+          <w:rFonts w:ascii="Arial" w:hAnsi="Arial" w:cs="Arial"/>
+          <w:color w:val="000000"/>
+          <w:sz w:val="20"/>
+          <w:szCs w:val="20"/>
+        </w:rPr>
+      </w:pPr>
+      <w:r>
+        <w:rPr>
+          <w:rFonts w:ascii="Arial" w:hAnsi="Arial" w:cs="Arial"/>
+          <w:color w:val="000000"/>
+          <w:sz w:val="20"/>
+          <w:szCs w:val="20"/>
+        </w:rPr>
+        <w:t xml:space="preserve">Connect each node Flow Point to </w:t>
+      </w:r>
+      <w:proofErr w:type="spellStart"/>
+      <w:proofErr w:type="gramStart"/>
+      <w:r>
+        <w:rPr>
+          <w:rFonts w:ascii="Arial" w:hAnsi="Arial" w:cs="Arial"/>
+          <w:color w:val="000000"/>
+          <w:sz w:val="20"/>
+          <w:szCs w:val="20"/>
+        </w:rPr>
+        <w:t>it's</w:t>
+      </w:r>
+      <w:proofErr w:type="spellEnd"/>
+      <w:proofErr w:type="gramEnd"/>
+      <w:r>
+        <w:rPr>
+          <w:rFonts w:ascii="Arial" w:hAnsi="Arial" w:cs="Arial"/>
+          <w:color w:val="000000"/>
+          <w:sz w:val="20"/>
+          <w:szCs w:val="20"/>
+        </w:rPr>
+        <w:t xml:space="preserve"> sub-nodes Flow Points.</w:t>
+      </w:r>
+    </w:p>
+    <w:p>
+      <w:pPr>
+        <w:numPr>
+          <w:ilvl w:val="1"/>
+          <w:numId w:val="5"/>
+        </w:numPr>
+        <w:bidi w:val="0"/>
+        <w:spacing w:before="100" w:beforeAutospacing="1" w:after="100" w:afterAutospacing="1" w:line="240" w:lineRule="auto"/>
+        <w:rPr>
+          <w:rFonts w:ascii="Arial" w:hAnsi="Arial" w:cs="Arial"/>
+          <w:color w:val="000000"/>
+          <w:sz w:val="20"/>
+          <w:szCs w:val="20"/>
+        </w:rPr>
+      </w:pPr>
+      <w:r>
+        <w:rPr>
+          <w:rFonts w:ascii="Arial" w:hAnsi="Arial" w:cs="Arial"/>
+          <w:color w:val="000000"/>
+          <w:sz w:val="20"/>
+          <w:szCs w:val="20"/>
+        </w:rPr>
+        <w:lastRenderedPageBreak/>
+        <w:t xml:space="preserve">If current node is a loop node, connect all end-nodes Flow Points to </w:t>
+      </w:r>
+      <w:proofErr w:type="spellStart"/>
+      <w:proofErr w:type="gramStart"/>
+      <w:r>
+        <w:rPr>
+          <w:rFonts w:ascii="Arial" w:hAnsi="Arial" w:cs="Arial"/>
+          <w:color w:val="000000"/>
+          <w:sz w:val="20"/>
+          <w:szCs w:val="20"/>
+        </w:rPr>
+        <w:t>it's</w:t>
+      </w:r>
+      <w:proofErr w:type="spellEnd"/>
+      <w:proofErr w:type="gramEnd"/>
+      <w:r>
+        <w:rPr>
+          <w:rFonts w:ascii="Arial" w:hAnsi="Arial" w:cs="Arial"/>
+          <w:color w:val="000000"/>
+          <w:sz w:val="20"/>
+          <w:szCs w:val="20"/>
+        </w:rPr>
+        <w:t xml:space="preserve"> Flow Point.</w:t>
+      </w:r>
+    </w:p>
+    <w:p>
+      <w:pPr>
+        <w:numPr>
+          <w:ilvl w:val="1"/>
+          <w:numId w:val="5"/>
+        </w:numPr>
+        <w:bidi w:val="0"/>
+        <w:spacing w:before="100" w:beforeAutospacing="1" w:after="100" w:afterAutospacing="1" w:line="240" w:lineRule="auto"/>
+        <w:rPr>
+          <w:rFonts w:ascii="Arial" w:hAnsi="Arial" w:cs="Arial"/>
+          <w:color w:val="000000"/>
+          <w:sz w:val="20"/>
+          <w:szCs w:val="20"/>
+        </w:rPr>
+      </w:pPr>
+      <w:r>
+        <w:rPr>
+          <w:rFonts w:ascii="Arial" w:hAnsi="Arial" w:cs="Arial"/>
+          <w:color w:val="000000"/>
+          <w:sz w:val="20"/>
+          <w:szCs w:val="20"/>
+        </w:rPr>
+        <w:t xml:space="preserve">If current node's Flow Point is part of a compound block, connect </w:t>
+      </w:r>
+      <w:proofErr w:type="gramStart"/>
+      <w:r>
+        <w:rPr>
+          <w:rFonts w:ascii="Arial" w:hAnsi="Arial" w:cs="Arial"/>
+          <w:color w:val="000000"/>
+          <w:sz w:val="20"/>
+          <w:szCs w:val="20"/>
+        </w:rPr>
+        <w:t>it's</w:t>
+      </w:r>
+      <w:proofErr w:type="gramEnd"/>
+      <w:r>
+        <w:rPr>
+          <w:rFonts w:ascii="Arial" w:hAnsi="Arial" w:cs="Arial"/>
+          <w:color w:val="000000"/>
+          <w:sz w:val="20"/>
+          <w:szCs w:val="20"/>
+        </w:rPr>
+        <w:t xml:space="preserve"> end points (might be the node's Flow Point itself) to the next Flow Point inside the compound block.</w:t>
+      </w:r>
+    </w:p>
+    <w:p>
+      <w:pPr>
+        <w:numPr>
+          <w:ilvl w:val="1"/>
+          <w:numId w:val="5"/>
+        </w:numPr>
+        <w:bidi w:val="0"/>
+        <w:spacing w:before="100" w:beforeAutospacing="1" w:after="100" w:afterAutospacing="1" w:line="240" w:lineRule="auto"/>
+        <w:rPr>
+          <w:rFonts w:ascii="Arial" w:hAnsi="Arial" w:cs="Arial"/>
+          <w:color w:val="000000"/>
+          <w:sz w:val="20"/>
+          <w:szCs w:val="20"/>
+        </w:rPr>
+      </w:pPr>
+      <w:r>
+        <w:rPr>
+          <w:rFonts w:ascii="Arial" w:hAnsi="Arial" w:cs="Arial"/>
+          <w:color w:val="000000"/>
+          <w:sz w:val="20"/>
+          <w:szCs w:val="20"/>
+        </w:rPr>
+        <w:t>Return current end points to the calling level.</w:t>
+      </w:r>
+    </w:p>
+    <w:p>
+      <w:pPr>
+        <w:numPr>
+          <w:ilvl w:val="0"/>
+          <w:numId w:val="5"/>
+        </w:numPr>
+        <w:bidi w:val="0"/>
+        <w:spacing w:before="100" w:beforeAutospacing="1" w:after="100" w:afterAutospacing="1" w:line="240" w:lineRule="auto"/>
+        <w:rPr>
+          <w:rFonts w:ascii="Arial" w:hAnsi="Arial" w:cs="Arial"/>
+          <w:color w:val="000000"/>
+          <w:sz w:val="20"/>
+          <w:szCs w:val="20"/>
+        </w:rPr>
+      </w:pPr>
+      <w:r>
+        <w:rPr>
+          <w:rFonts w:ascii="Arial" w:hAnsi="Arial" w:cs="Arial"/>
+          <w:color w:val="000000"/>
+          <w:sz w:val="20"/>
+          <w:szCs w:val="20"/>
+        </w:rPr>
+        <w:t>If there are consecutive expression blocks, merge them into a single block.</w:t>
+      </w:r>
+    </w:p>
+    <w:p>
+      <w:pPr>
+        <w:pStyle w:val="Heading3"/>
+        <w:bidi w:val="0"/>
+      </w:pPr>
+      <w:bookmarkStart w:id="3" w:name="Remarks"/>
+      <w:r>
+        <w:t>Remarks</w:t>
+      </w:r>
+      <w:bookmarkEnd w:id="3"/>
+    </w:p>
+    <w:p>
+      <w:pPr>
+        <w:pStyle w:val="NormalWeb"/>
+        <w:rPr>
+          <w:rFonts w:ascii="Arial" w:hAnsi="Arial" w:cs="Arial"/>
+          <w:color w:val="000000"/>
+          <w:sz w:val="20"/>
+          <w:szCs w:val="20"/>
+        </w:rPr>
+      </w:pPr>
+      <w:r>
+        <w:rPr>
+          <w:rFonts w:ascii="Arial" w:hAnsi="Arial" w:cs="Arial"/>
+          <w:color w:val="000000"/>
+          <w:sz w:val="20"/>
+          <w:szCs w:val="20"/>
+        </w:rPr>
+        <w:t>A For loop of the following form:</w:t>
+      </w:r>
+    </w:p>
+    <w:p>
+      <w:pPr>
+        <w:pStyle w:val="HTMLPreformatted"/>
+        <w:pBdr>
+          <w:left w:val="single" w:sz="18" w:space="6" w:color="CCCCCC"/>
+        </w:pBdr>
+        <w:ind w:left="480"/>
+        <w:rPr>
+          <w:color w:val="000000"/>
+          <w:sz w:val="18"/>
+          <w:szCs w:val="18"/>
+        </w:rPr>
+      </w:pPr>
+      <w:r>
+        <w:rPr>
+          <w:rStyle w:val="pln"/>
+          <w:color w:val="000000"/>
+          <w:sz w:val="18"/>
+          <w:szCs w:val="18"/>
+        </w:rPr>
+        <w:t xml:space="preserve">  </w:t>
+      </w:r>
+      <w:proofErr w:type="gramStart"/>
+      <w:r>
+        <w:rPr>
+          <w:rStyle w:val="kwd"/>
+          <w:color w:val="000088"/>
+          <w:sz w:val="18"/>
+          <w:szCs w:val="18"/>
+        </w:rPr>
+        <w:t>for</w:t>
+      </w:r>
+      <w:proofErr w:type="gramEnd"/>
+      <w:r>
+        <w:rPr>
+          <w:rStyle w:val="pln"/>
+          <w:color w:val="000000"/>
+          <w:sz w:val="18"/>
+          <w:szCs w:val="18"/>
+        </w:rPr>
+        <w:t xml:space="preserve"> </w:t>
+      </w:r>
+      <w:r>
+        <w:rPr>
+          <w:rStyle w:val="pun"/>
+          <w:color w:val="666600"/>
+          <w:sz w:val="18"/>
+          <w:szCs w:val="18"/>
+        </w:rPr>
+        <w:t>({</w:t>
+      </w:r>
+      <w:r>
+        <w:rPr>
+          <w:rStyle w:val="typ"/>
+          <w:color w:val="660066"/>
+          <w:sz w:val="18"/>
+          <w:szCs w:val="18"/>
+        </w:rPr>
+        <w:t>Initialization</w:t>
+      </w:r>
+      <w:r>
+        <w:rPr>
+          <w:rStyle w:val="pun"/>
+          <w:color w:val="666600"/>
+          <w:sz w:val="18"/>
+          <w:szCs w:val="18"/>
+        </w:rPr>
+        <w:t>};</w:t>
+      </w:r>
+      <w:r>
+        <w:rPr>
+          <w:rStyle w:val="pln"/>
+          <w:color w:val="000000"/>
+          <w:sz w:val="18"/>
+          <w:szCs w:val="18"/>
+        </w:rPr>
+        <w:t xml:space="preserve"> </w:t>
+      </w:r>
+      <w:r>
+        <w:rPr>
+          <w:rStyle w:val="pun"/>
+          <w:color w:val="666600"/>
+          <w:sz w:val="18"/>
+          <w:szCs w:val="18"/>
+        </w:rPr>
+        <w:t>{</w:t>
+      </w:r>
+      <w:r>
+        <w:rPr>
+          <w:rStyle w:val="typ"/>
+          <w:color w:val="660066"/>
+          <w:sz w:val="18"/>
+          <w:szCs w:val="18"/>
+        </w:rPr>
+        <w:t>Condition</w:t>
+      </w:r>
+      <w:r>
+        <w:rPr>
+          <w:rStyle w:val="pun"/>
+          <w:color w:val="666600"/>
+          <w:sz w:val="18"/>
+          <w:szCs w:val="18"/>
+        </w:rPr>
+        <w:t>};</w:t>
+      </w:r>
+      <w:r>
+        <w:rPr>
+          <w:rStyle w:val="pln"/>
+          <w:color w:val="000000"/>
+          <w:sz w:val="18"/>
+          <w:szCs w:val="18"/>
+        </w:rPr>
+        <w:t xml:space="preserve"> </w:t>
+      </w:r>
+      <w:r>
+        <w:rPr>
+          <w:rStyle w:val="pun"/>
+          <w:color w:val="666600"/>
+          <w:sz w:val="18"/>
+          <w:szCs w:val="18"/>
+        </w:rPr>
+        <w:t>{</w:t>
+      </w:r>
+      <w:r>
+        <w:rPr>
+          <w:rStyle w:val="typ"/>
+          <w:color w:val="660066"/>
+          <w:sz w:val="18"/>
+          <w:szCs w:val="18"/>
+        </w:rPr>
+        <w:t>Increment</w:t>
+      </w:r>
+      <w:r>
+        <w:rPr>
+          <w:rStyle w:val="pun"/>
+          <w:color w:val="666600"/>
+          <w:sz w:val="18"/>
+          <w:szCs w:val="18"/>
+        </w:rPr>
+        <w:t>})</w:t>
+      </w:r>
+      <w:r>
+        <w:rPr>
+          <w:color w:val="000000"/>
+          <w:sz w:val="18"/>
+          <w:szCs w:val="18"/>
+        </w:rPr>
+        <w:br/>
+      </w:r>
+      <w:r>
+        <w:rPr>
+          <w:rStyle w:val="pln"/>
+          <w:color w:val="000000"/>
+          <w:sz w:val="18"/>
+          <w:szCs w:val="18"/>
+        </w:rPr>
+        <w:t xml:space="preserve">  </w:t>
+      </w:r>
+      <w:r>
+        <w:rPr>
+          <w:rStyle w:val="pun"/>
+          <w:color w:val="666600"/>
+          <w:sz w:val="18"/>
+          <w:szCs w:val="18"/>
+        </w:rPr>
+        <w:t>{</w:t>
+      </w:r>
+      <w:r>
+        <w:rPr>
+          <w:color w:val="000000"/>
+          <w:sz w:val="18"/>
+          <w:szCs w:val="18"/>
+        </w:rPr>
+        <w:br/>
+      </w:r>
+      <w:r>
+        <w:rPr>
+          <w:rStyle w:val="pln"/>
+          <w:color w:val="000000"/>
+          <w:sz w:val="18"/>
+          <w:szCs w:val="18"/>
+        </w:rPr>
+        <w:t xml:space="preserve">    </w:t>
+      </w:r>
+      <w:r>
+        <w:rPr>
+          <w:rStyle w:val="pun"/>
+          <w:color w:val="666600"/>
+          <w:sz w:val="18"/>
+          <w:szCs w:val="18"/>
+        </w:rPr>
+        <w:t>{</w:t>
+      </w:r>
+      <w:r>
+        <w:rPr>
+          <w:rStyle w:val="typ"/>
+          <w:color w:val="660066"/>
+          <w:sz w:val="18"/>
+          <w:szCs w:val="18"/>
+        </w:rPr>
+        <w:t>Body</w:t>
+      </w:r>
+      <w:r>
+        <w:rPr>
+          <w:rStyle w:val="pun"/>
+          <w:color w:val="666600"/>
+          <w:sz w:val="18"/>
+          <w:szCs w:val="18"/>
+        </w:rPr>
+        <w:t>}</w:t>
+      </w:r>
+      <w:r>
+        <w:rPr>
+          <w:color w:val="000000"/>
+          <w:sz w:val="18"/>
+          <w:szCs w:val="18"/>
+        </w:rPr>
+        <w:br/>
+      </w:r>
+      <w:r>
+        <w:rPr>
+          <w:rStyle w:val="pln"/>
+          <w:color w:val="000000"/>
+          <w:sz w:val="18"/>
+          <w:szCs w:val="18"/>
+        </w:rPr>
+        <w:t xml:space="preserve">  </w:t>
+      </w:r>
+      <w:r>
+        <w:rPr>
+          <w:rStyle w:val="pun"/>
+          <w:color w:val="666600"/>
+          <w:sz w:val="18"/>
+          <w:szCs w:val="18"/>
+        </w:rPr>
+        <w:t>}</w:t>
+      </w:r>
+    </w:p>
+    <w:p>
+      <w:pPr>
+        <w:pStyle w:val="NormalWeb"/>
+        <w:rPr>
+          <w:rFonts w:ascii="Arial" w:hAnsi="Arial" w:cs="Arial"/>
+          <w:color w:val="000000"/>
+          <w:sz w:val="20"/>
+          <w:szCs w:val="20"/>
+        </w:rPr>
+      </w:pPr>
+      <w:proofErr w:type="gramStart"/>
+      <w:r>
+        <w:rPr>
+          <w:rFonts w:ascii="Arial" w:hAnsi="Arial" w:cs="Arial"/>
+          <w:color w:val="000000"/>
+          <w:sz w:val="20"/>
+          <w:szCs w:val="20"/>
+        </w:rPr>
+        <w:t>is</w:t>
+      </w:r>
+      <w:proofErr w:type="gramEnd"/>
+      <w:r>
+        <w:rPr>
+          <w:rFonts w:ascii="Arial" w:hAnsi="Arial" w:cs="Arial"/>
+          <w:color w:val="000000"/>
+          <w:sz w:val="20"/>
+          <w:szCs w:val="20"/>
+        </w:rPr>
+        <w:t xml:space="preserve"> interpreted into the following graph:</w:t>
+      </w:r>
+    </w:p>
+    <w:p>
+      <w:pPr>
+        <w:numPr>
+          <w:ilvl w:val="0"/>
+          <w:numId w:val="6"/>
+        </w:numPr>
+        <w:bidi w:val="0"/>
+        <w:spacing w:before="100" w:beforeAutospacing="1" w:after="100" w:afterAutospacing="1" w:line="240" w:lineRule="auto"/>
+        <w:rPr>
+          <w:rFonts w:ascii="Arial" w:hAnsi="Arial" w:cs="Arial"/>
+          <w:color w:val="000000"/>
+          <w:sz w:val="20"/>
+          <w:szCs w:val="20"/>
+        </w:rPr>
+      </w:pPr>
+      <w:r>
+        <w:rPr>
+          <w:rFonts w:ascii="Arial" w:hAnsi="Arial" w:cs="Arial"/>
+          <w:color w:val="000000"/>
+          <w:sz w:val="20"/>
+          <w:szCs w:val="20"/>
+        </w:rPr>
+        <w:t>Initialization --&gt; Condition</w:t>
+      </w:r>
+    </w:p>
+    <w:p>
+      <w:pPr>
+        <w:numPr>
+          <w:ilvl w:val="0"/>
+          <w:numId w:val="6"/>
+        </w:numPr>
+        <w:bidi w:val="0"/>
+        <w:spacing w:before="100" w:beforeAutospacing="1" w:after="100" w:afterAutospacing="1" w:line="240" w:lineRule="auto"/>
+        <w:rPr>
+          <w:rFonts w:ascii="Arial" w:hAnsi="Arial" w:cs="Arial"/>
+          <w:color w:val="000000"/>
+          <w:sz w:val="20"/>
+          <w:szCs w:val="20"/>
+        </w:rPr>
+      </w:pPr>
+      <w:r>
+        <w:rPr>
+          <w:rFonts w:ascii="Arial" w:hAnsi="Arial" w:cs="Arial"/>
+          <w:color w:val="000000"/>
+          <w:sz w:val="20"/>
+          <w:szCs w:val="20"/>
+        </w:rPr>
+        <w:t>Condition --&gt; Body</w:t>
+      </w:r>
+    </w:p>
+    <w:p>
+      <w:pPr>
+        <w:numPr>
+          <w:ilvl w:val="0"/>
+          <w:numId w:val="6"/>
+        </w:numPr>
+        <w:bidi w:val="0"/>
+        <w:spacing w:before="100" w:beforeAutospacing="1" w:after="100" w:afterAutospacing="1" w:line="240" w:lineRule="auto"/>
+        <w:rPr>
+          <w:rFonts w:ascii="Arial" w:hAnsi="Arial" w:cs="Arial"/>
+          <w:color w:val="000000"/>
+          <w:sz w:val="20"/>
+          <w:szCs w:val="20"/>
+        </w:rPr>
+      </w:pPr>
+      <w:r>
+        <w:rPr>
+          <w:rFonts w:ascii="Arial" w:hAnsi="Arial" w:cs="Arial"/>
+          <w:color w:val="000000"/>
+          <w:sz w:val="20"/>
+          <w:szCs w:val="20"/>
+        </w:rPr>
+        <w:t>Body --&gt; Increment</w:t>
+      </w:r>
+    </w:p>
+    <w:p>
+      <w:pPr>
+        <w:numPr>
+          <w:ilvl w:val="0"/>
+          <w:numId w:val="6"/>
+        </w:numPr>
+        <w:bidi w:val="0"/>
+        <w:spacing w:before="100" w:beforeAutospacing="1" w:after="100" w:afterAutospacing="1" w:line="240" w:lineRule="auto"/>
+        <w:rPr>
+          <w:rFonts w:ascii="Arial" w:hAnsi="Arial" w:cs="Arial"/>
+          <w:color w:val="000000"/>
+          <w:sz w:val="20"/>
+          <w:szCs w:val="20"/>
+        </w:rPr>
+      </w:pPr>
+      <w:r>
+        <w:rPr>
+          <w:rFonts w:ascii="Arial" w:hAnsi="Arial" w:cs="Arial"/>
+          <w:color w:val="000000"/>
+          <w:sz w:val="20"/>
+          <w:szCs w:val="20"/>
+        </w:rPr>
+        <w:t>Increment --&gt; Condition</w:t>
+      </w:r>
+    </w:p>
+    <w:p>
+      <w:pPr>
+        <w:bidi w:val="0"/>
+      </w:pPr>
+    </w:p>
+    <w:p>
+      <w:pPr>
+        <w:pStyle w:val="Heading2"/>
+        <w:bidi w:val="0"/>
+        <w:rPr>
+          <w:rStyle w:val="apple-style-span"/>
+        </w:rPr>
+      </w:pPr>
+      <w:bookmarkStart w:id="4" w:name="_Ref268186164"/>
+      <w:r>
+        <w:rPr>
+          <w:rStyle w:val="apple-style-span"/>
+        </w:rPr>
+        <w:t>MC generation</w:t>
+      </w:r>
+      <w:bookmarkEnd w:id="4"/>
+    </w:p>
+    <w:p>
+      <w:pPr>
+        <w:pStyle w:val="Heading3"/>
+        <w:bidi w:val="0"/>
+        <w:rPr>
+          <w:rStyle w:val="apple-style-span"/>
+        </w:rPr>
+      </w:pPr>
+      <w:r>
+        <w:rPr>
+          <w:rStyle w:val="apple-style-span"/>
+        </w:rPr>
+        <w:t>Description of how expressions are evaluated</w:t>
+      </w:r>
+    </w:p>
+    <w:p>
+      <w:pPr>
+        <w:pStyle w:val="Heading3"/>
+        <w:bidi w:val="0"/>
+        <w:rPr>
+          <w:rStyle w:val="apple-style-span"/>
+        </w:rPr>
+      </w:pPr>
+      <w:r>
+        <w:t>Algorithm</w:t>
+      </w:r>
     </w:p>
     <w:p>
       <w:pPr>
@@ -2312,170 +3525,601 @@
           <w:rStyle w:val="apple-style-span"/>
         </w:rPr>
       </w:pPr>
+      <w:bookmarkStart w:id="5" w:name="_Ref268003611"/>
+      <w:r>
+        <w:rPr>
+          <w:rStyle w:val="apple-style-span"/>
+        </w:rPr>
+        <w:t xml:space="preserve">Supported </w:t>
+      </w:r>
+      <w:r>
+        <w:rPr>
+          <w:rStyle w:val="apple-style-span"/>
+        </w:rPr>
+        <w:t>grammar</w:t>
+      </w:r>
+      <w:r>
+        <w:rPr>
+          <w:rStyle w:val="apple-style-span"/>
+        </w:rPr>
+        <w:t xml:space="preserve"> (in BNF format)</w:t>
+      </w:r>
+      <w:bookmarkEnd w:id="5"/>
+    </w:p>
+    <w:p>
+      <w:pPr>
+        <w:bidi w:val="0"/>
+      </w:pPr>
     </w:p>
     <w:p>
       <w:pPr>
         <w:pStyle w:val="Heading1"/>
         <w:bidi w:val="0"/>
-        <w:rPr>
-          <w:rStyle w:val="apple-style-span"/>
-        </w:rPr>
-      </w:pPr>
+      </w:pPr>
+      <w:bookmarkStart w:id="6" w:name="_Ref268362518"/>
+      <w:r>
+        <w:t xml:space="preserve">Appendix A:  </w:t>
+      </w:r>
+      <w:r>
+        <w:t>C. S. Lee</w:t>
+      </w:r>
+      <w:r>
+        <w:t xml:space="preserve"> MCS Format</w:t>
+      </w:r>
+      <w:bookmarkEnd w:id="6"/>
+    </w:p>
+    <w:p>
+      <w:pPr>
+        <w:bidi w:val="0"/>
+      </w:pPr>
+      <w:r>
+        <w:rPr>
+          <w:b/>
+          <w:bCs/>
+          <w:u w:val="single"/>
+        </w:rPr>
+        <w:t>Syntax</w:t>
+      </w:r>
+    </w:p>
+    <w:p>
+      <w:pPr>
+        <w:pStyle w:val="NoSpacing"/>
+        <w:bidi w:val="0"/>
+        <w:rPr>
+          <w:rtl/>
+        </w:rPr>
+      </w:pPr>
+      <w:proofErr w:type="gramStart"/>
+      <w:r>
+        <w:rPr>
+          <w:i/>
+          <w:iCs/>
+          <w:lang w:val="en-GB"/>
+        </w:rPr>
+        <w:t>MCS</w:t>
+      </w:r>
+      <w:r>
+        <w:rPr>
+          <w:lang w:val="en-GB"/>
+        </w:rPr>
+        <w:tab/>
+        <w:t>::</w:t>
+      </w:r>
+      <w:proofErr w:type="gramEnd"/>
+      <w:r>
+        <w:rPr>
+          <w:lang w:val="en-GB"/>
+        </w:rPr>
+        <w:t>=</w:t>
+      </w:r>
+      <w:r>
+        <w:rPr>
+          <w:lang w:val="en-GB"/>
+        </w:rPr>
+        <w:tab/>
+      </w:r>
+      <w:r>
+        <w:rPr>
+          <w:i/>
+          <w:iCs/>
+          <w:lang w:val="en-GB"/>
+        </w:rPr>
+        <w:t>MC</w:t>
+      </w:r>
+      <w:r>
+        <w:rPr>
+          <w:lang w:val="en-GB"/>
+        </w:rPr>
+        <w:t xml:space="preserve"> { </w:t>
+      </w:r>
+      <w:r>
+        <w:rPr>
+          <w:i/>
+          <w:iCs/>
+          <w:lang w:val="en-GB"/>
+        </w:rPr>
+        <w:t>MC</w:t>
+      </w:r>
+      <w:r>
+        <w:rPr>
+          <w:lang w:val="en-GB"/>
+        </w:rPr>
+        <w:t xml:space="preserve"> }</w:t>
+      </w:r>
+      <w:r>
+        <w:tab/>
+        <w:t>every rule on separate line</w:t>
+      </w:r>
+    </w:p>
+    <w:p>
+      <w:pPr>
+        <w:pStyle w:val="NoSpacing"/>
+        <w:bidi w:val="0"/>
+        <w:rPr>
+          <w:i/>
+          <w:iCs/>
+          <w:u w:val="single"/>
+        </w:rPr>
+      </w:pPr>
+      <w:proofErr w:type="gramStart"/>
+      <w:r>
+        <w:rPr>
+          <w:i/>
+          <w:iCs/>
+        </w:rPr>
+        <w:t>MC</w:t>
+      </w:r>
+      <w:r>
+        <w:tab/>
+        <w:t>::</w:t>
+      </w:r>
+      <w:proofErr w:type="gramEnd"/>
+      <w:r>
+        <w:t>=</w:t>
+      </w:r>
+      <w:r>
+        <w:tab/>
+      </w:r>
+      <w:r>
+        <w:rPr>
+          <w:i/>
+          <w:iCs/>
+        </w:rPr>
+        <w:t>head</w:t>
+      </w:r>
+      <w:r>
+        <w:t xml:space="preserve">  </w:t>
+      </w:r>
+      <w:r>
+        <w:rPr>
+          <w:b/>
+          <w:bCs/>
+        </w:rPr>
+        <w:t>':-'</w:t>
+      </w:r>
+      <w:r>
+        <w:t xml:space="preserve"> </w:t>
+      </w:r>
+      <w:r>
+        <w:rPr>
+          <w:i/>
+          <w:iCs/>
+        </w:rPr>
+        <w:t>body</w:t>
+      </w:r>
+      <w:r>
+        <w:t xml:space="preserve"> </w:t>
+      </w:r>
+      <w:r>
+        <w:rPr>
+          <w:b/>
+          <w:bCs/>
+        </w:rPr>
+        <w:t>';'</w:t>
+      </w:r>
+      <w:r>
+        <w:t xml:space="preserve"> </w:t>
+      </w:r>
+      <w:r>
+        <w:rPr>
+          <w:i/>
+          <w:iCs/>
+        </w:rPr>
+        <w:t>tail</w:t>
+      </w:r>
+    </w:p>
+    <w:p>
+      <w:pPr>
+        <w:pStyle w:val="NoSpacing"/>
+        <w:bidi w:val="0"/>
+        <w:rPr>
+          <w:b/>
+          <w:bCs/>
+        </w:rPr>
+      </w:pPr>
+      <w:proofErr w:type="gramStart"/>
+      <w:r>
+        <w:rPr>
+          <w:i/>
+          <w:iCs/>
+        </w:rPr>
+        <w:t>head</w:t>
+      </w:r>
+      <w:proofErr w:type="gramEnd"/>
+      <w:r>
+        <w:rPr>
+          <w:i/>
+          <w:iCs/>
+        </w:rPr>
+        <w:t>, tail</w:t>
+      </w:r>
+      <w:r>
+        <w:rPr>
+          <w:i/>
+          <w:iCs/>
+        </w:rPr>
+        <w:tab/>
+      </w:r>
+      <w:r>
+        <w:t>::=</w:t>
+      </w:r>
+      <w:r>
+        <w:tab/>
+      </w:r>
+      <w:proofErr w:type="spellStart"/>
+      <w:r>
+        <w:rPr>
+          <w:i/>
+          <w:iCs/>
+        </w:rPr>
+        <w:t>FPid</w:t>
+      </w:r>
+      <w:proofErr w:type="spellEnd"/>
+      <w:r>
+        <w:t xml:space="preserve"> </w:t>
+      </w:r>
+      <w:r>
+        <w:rPr>
+          <w:b/>
+          <w:bCs/>
+        </w:rPr>
+        <w:t>'('</w:t>
+      </w:r>
+      <w:r>
+        <w:t xml:space="preserve"> </w:t>
+      </w:r>
+      <w:r>
+        <w:rPr>
+          <w:i/>
+          <w:iCs/>
+        </w:rPr>
+        <w:t>Vid</w:t>
+      </w:r>
+      <w:r>
+        <w:t xml:space="preserve"> { , </w:t>
+      </w:r>
+      <w:r>
+        <w:rPr>
+          <w:i/>
+          <w:iCs/>
+        </w:rPr>
+        <w:t xml:space="preserve">Vid </w:t>
+      </w:r>
+      <w:r>
+        <w:t>}</w:t>
+      </w:r>
+      <w:r>
+        <w:rPr>
+          <w:b/>
+          <w:bCs/>
+        </w:rPr>
+        <w:t xml:space="preserve"> ')'</w:t>
+      </w:r>
+    </w:p>
+    <w:p>
+      <w:pPr>
+        <w:pStyle w:val="NoSpacing"/>
+        <w:bidi w:val="0"/>
+        <w:rPr>
+          <w:b/>
+          <w:bCs/>
+        </w:rPr>
+      </w:pPr>
+      <w:proofErr w:type="gramStart"/>
+      <w:r>
+        <w:rPr>
+          <w:i/>
+          <w:iCs/>
+        </w:rPr>
+        <w:t>body</w:t>
+      </w:r>
+      <w:proofErr w:type="gramEnd"/>
+      <w:r>
+        <w:rPr>
+          <w:i/>
+          <w:iCs/>
+        </w:rPr>
+        <w:tab/>
+      </w:r>
+      <w:r>
+        <w:t>::=</w:t>
+      </w:r>
+      <w:r>
+        <w:tab/>
+      </w:r>
+      <w:r>
+        <w:rPr>
+          <w:b/>
+          <w:bCs/>
+        </w:rPr>
+        <w:t>'['</w:t>
+      </w:r>
+      <w:r>
+        <w:t xml:space="preserve"> </w:t>
+      </w:r>
+      <w:r>
+        <w:rPr>
+          <w:i/>
+          <w:iCs/>
+        </w:rPr>
+        <w:t>inequality</w:t>
+      </w:r>
+      <w:r>
+        <w:t xml:space="preserve"> { , </w:t>
+      </w:r>
+      <w:r>
+        <w:rPr>
+          <w:i/>
+          <w:iCs/>
+        </w:rPr>
+        <w:t xml:space="preserve">inequality </w:t>
+      </w:r>
+      <w:r>
+        <w:t>}</w:t>
+      </w:r>
+      <w:r>
+        <w:rPr>
+          <w:b/>
+          <w:bCs/>
+        </w:rPr>
+        <w:t xml:space="preserve"> ']'</w:t>
+      </w:r>
+    </w:p>
+    <w:p>
+      <w:pPr>
+        <w:pStyle w:val="NoSpacing"/>
+        <w:bidi w:val="0"/>
+        <w:rPr>
+          <w:i/>
+          <w:iCs/>
+          <w:u w:val="single"/>
+        </w:rPr>
+      </w:pPr>
+      <w:r>
+        <w:rPr>
+          <w:i/>
+          <w:iCs/>
+        </w:rPr>
+        <w:t>inequality</w:t>
+      </w:r>
+      <w:r>
+        <w:t xml:space="preserve"> ::=</w:t>
+      </w:r>
+      <w:r>
+        <w:tab/>
+      </w:r>
+      <w:r>
+        <w:rPr>
+          <w:i/>
+          <w:iCs/>
+        </w:rPr>
+        <w:t>Vid</w:t>
+      </w:r>
+      <w:r>
+        <w:t xml:space="preserve">  [ </w:t>
+      </w:r>
+      <w:r>
+        <w:rPr>
+          <w:b/>
+          <w:bCs/>
+        </w:rPr>
+        <w:t>'&gt;'</w:t>
+      </w:r>
+      <w:r>
+        <w:t xml:space="preserve"> |  </w:t>
+      </w:r>
+      <w:r>
+        <w:rPr>
+          <w:b/>
+          <w:bCs/>
+        </w:rPr>
+        <w:t>'&gt;='</w:t>
+      </w:r>
+      <w:r>
+        <w:t xml:space="preserve">  |  </w:t>
+      </w:r>
+      <w:r>
+        <w:rPr>
+          <w:b/>
+          <w:bCs/>
+        </w:rPr>
+        <w:t>'='</w:t>
+      </w:r>
+      <w:r>
+        <w:t xml:space="preserve">  |  </w:t>
+      </w:r>
+      <w:r>
+        <w:rPr>
+          <w:b/>
+          <w:bCs/>
+        </w:rPr>
+        <w:t>'&lt;'</w:t>
+      </w:r>
+      <w:r>
+        <w:t xml:space="preserve">  |  </w:t>
+      </w:r>
+      <w:r>
+        <w:rPr>
+          <w:b/>
+          <w:bCs/>
+        </w:rPr>
+        <w:t>'&lt;='</w:t>
+      </w:r>
+      <w:r>
+        <w:t xml:space="preserve"> ]  </w:t>
+      </w:r>
+      <w:r>
+        <w:rPr>
+          <w:i/>
+          <w:iCs/>
+        </w:rPr>
+        <w:t>Vid</w:t>
+      </w:r>
+    </w:p>
+    <w:p>
+      <w:pPr>
+        <w:pStyle w:val="NoSpacing"/>
+        <w:bidi w:val="0"/>
+      </w:pPr>
+    </w:p>
+    <w:p>
+      <w:pPr>
+        <w:pStyle w:val="NoSpacing"/>
+        <w:bidi w:val="0"/>
+        <w:rPr>
+          <w:b/>
+          <w:bCs/>
+          <w:rtl/>
+          <w:lang w:val="en-GB"/>
+        </w:rPr>
+      </w:pPr>
+      <w:r>
+        <w:rPr>
+          <w:b/>
+          <w:bCs/>
+          <w:lang w:val="en-GB"/>
+        </w:rPr>
+        <w:t>Lexical Tokens:</w:t>
+      </w:r>
+    </w:p>
+    <w:p>
+      <w:pPr>
+        <w:pStyle w:val="NoSpacing"/>
+        <w:bidi w:val="0"/>
+        <w:rPr>
+          <w:rtl/>
+          <w:lang w:eastAsia="he-IL"/>
+        </w:rPr>
+      </w:pPr>
+      <w:proofErr w:type="spellStart"/>
+      <w:r>
+        <w:rPr>
+          <w:i/>
+          <w:iCs/>
+        </w:rPr>
+        <w:t>FPid</w:t>
+      </w:r>
+      <w:proofErr w:type="spellEnd"/>
+      <w:r>
+        <w:tab/>
+      </w:r>
+      <w:r>
+        <w:tab/>
+        <w:t>flow-point identifier</w:t>
+      </w:r>
+    </w:p>
+    <w:p>
+      <w:pPr>
+        <w:pStyle w:val="NoSpacing"/>
+        <w:bidi w:val="0"/>
+      </w:pPr>
+      <w:r>
+        <w:rPr>
+          <w:i/>
+          <w:iCs/>
+        </w:rPr>
+        <w:t>Vid</w:t>
+      </w:r>
+      <w:r>
+        <w:tab/>
+      </w:r>
+      <w:r>
+        <w:tab/>
+        <w:t>variable identifier</w:t>
+      </w:r>
+    </w:p>
+    <w:p>
+      <w:pPr>
+        <w:pStyle w:val="NoSpacing"/>
+        <w:bidi w:val="0"/>
+      </w:pPr>
+    </w:p>
+    <w:p>
+      <w:pPr>
+        <w:pStyle w:val="NoSpacing"/>
+        <w:bidi w:val="0"/>
+        <w:rPr>
+          <w:b/>
+          <w:bCs/>
+        </w:rPr>
+      </w:pPr>
+      <w:r>
+        <w:rPr>
+          <w:b/>
+          <w:bCs/>
+        </w:rPr>
+        <w:t>Rules:</w:t>
+      </w:r>
+    </w:p>
+    <w:p>
+      <w:pPr>
+        <w:pStyle w:val="NoSpacing"/>
+        <w:bidi w:val="0"/>
+        <w:rPr>
+          <w:b/>
+          <w:bCs/>
+        </w:rPr>
+      </w:pPr>
+      <w:r>
+        <w:rPr>
+          <w:rFonts w:cs="David"/>
+        </w:rPr>
+        <w:t xml:space="preserve">Every </w:t>
+      </w:r>
+      <w:proofErr w:type="gramStart"/>
+      <w:r>
+        <w:rPr>
+          <w:rFonts w:cs="David"/>
+          <w:i/>
+          <w:iCs/>
+        </w:rPr>
+        <w:t>Vid</w:t>
+      </w:r>
+      <w:r>
+        <w:rPr>
+          <w:rFonts w:cs="David"/>
+        </w:rPr>
+        <w:t xml:space="preserve">  that</w:t>
+      </w:r>
+      <w:proofErr w:type="gramEnd"/>
+      <w:r>
+        <w:rPr>
+          <w:rFonts w:cs="David"/>
+        </w:rPr>
+        <w:t xml:space="preserve"> appears in a rule's body has to appear either among the variables of the head or those of the tail.</w:t>
+      </w:r>
     </w:p>
     <w:p>
       <w:pPr>
         <w:pStyle w:val="Heading1"/>
         <w:bidi w:val="0"/>
-        <w:rPr>
-          <w:rStyle w:val="apple-style-span"/>
-        </w:rPr>
-      </w:pPr>
-      <w:r>
-        <w:rPr>
-          <w:rStyle w:val="apple-style-span"/>
-        </w:rPr>
-        <w:t>User Manual</w:t>
-      </w:r>
-    </w:p>
-    <w:p>
-      <w:pPr>
-        <w:pStyle w:val="Heading2"/>
-        <w:bidi w:val="0"/>
-      </w:pPr>
-      <w:r>
-        <w:t>Installation</w:t>
-      </w:r>
-    </w:p>
-    <w:p>
-      <w:pPr>
-        <w:pStyle w:val="Heading2"/>
-        <w:bidi w:val="0"/>
-      </w:pPr>
-      <w:r>
-        <w:t>Usage</w:t>
-      </w:r>
-    </w:p>
-    <w:p>
-      <w:pPr>
-        <w:pStyle w:val="Heading1"/>
-        <w:bidi w:val="0"/>
-        <w:rPr>
-          <w:rStyle w:val="apple-style-span"/>
-        </w:rPr>
-      </w:pPr>
-      <w:r>
-        <w:rPr>
-          <w:rStyle w:val="apple-style-span"/>
-        </w:rPr>
-        <w:t>Algorithms</w:t>
-      </w:r>
-    </w:p>
-    <w:p>
-      <w:pPr>
-        <w:pStyle w:val="Heading2"/>
-        <w:bidi w:val="0"/>
-        <w:rPr>
-          <w:rStyle w:val="apple-style-span"/>
-        </w:rPr>
       </w:pPr>
       <w:proofErr w:type="gramStart"/>
       <w:r>
         <w:rPr>
           <w:rStyle w:val="apple-style-span"/>
         </w:rPr>
-        <w:t>converting</w:t>
-      </w:r>
-      <w:proofErr w:type="gramEnd"/>
-      <w:r>
-        <w:rPr>
-          <w:rStyle w:val="apple-style-span"/>
-        </w:rPr>
-        <w:t xml:space="preserve"> AST to CFG</w:t>
-      </w:r>
-    </w:p>
-    <w:p>
-      <w:pPr>
-        <w:pStyle w:val="Heading2"/>
-        <w:bidi w:val="0"/>
-        <w:rPr>
-          <w:rStyle w:val="apple-style-span"/>
-        </w:rPr>
-      </w:pPr>
-      <w:bookmarkStart w:id="44" w:name="_Ref268186164"/>
-      <w:r>
-        <w:rPr>
-          <w:rStyle w:val="apple-style-span"/>
-        </w:rPr>
-        <w:t>MC generation</w:t>
-      </w:r>
-      <w:bookmarkEnd w:id="44"/>
-    </w:p>
-    <w:p>
-      <w:pPr>
-        <w:pStyle w:val="Heading3"/>
-        <w:bidi w:val="0"/>
-        <w:rPr>
-          <w:rStyle w:val="apple-style-span"/>
-        </w:rPr>
-      </w:pPr>
-      <w:r>
-        <w:rPr>
-          <w:rStyle w:val="apple-style-span"/>
-        </w:rPr>
-        <w:t>Description of how expressions are evaluated</w:t>
-      </w:r>
-    </w:p>
-    <w:p>
-      <w:pPr>
-        <w:pStyle w:val="Heading3"/>
-        <w:bidi w:val="0"/>
-        <w:rPr>
-          <w:rStyle w:val="apple-style-span"/>
-        </w:rPr>
-      </w:pPr>
-      <w:r>
-        <w:t>Algorithm</w:t>
-      </w:r>
-    </w:p>
-    <w:p>
-      <w:pPr>
-        <w:pStyle w:val="Heading1"/>
-        <w:bidi w:val="0"/>
-        <w:rPr>
-          <w:rStyle w:val="apple-style-span"/>
-        </w:rPr>
-      </w:pPr>
-      <w:bookmarkStart w:id="45" w:name="_Ref268003611"/>
-      <w:r>
-        <w:rPr>
-          <w:rStyle w:val="apple-style-span"/>
-        </w:rPr>
-        <w:t xml:space="preserve">Supported </w:t>
-      </w:r>
-      <w:r>
-        <w:rPr>
-          <w:rStyle w:val="apple-style-span"/>
-        </w:rPr>
-        <w:t>grammar</w:t>
-      </w:r>
-      <w:r>
-        <w:rPr>
-          <w:rStyle w:val="apple-style-span"/>
-        </w:rPr>
-        <w:t xml:space="preserve"> (in BNF format)</w:t>
-      </w:r>
-      <w:bookmarkEnd w:id="45"/>
-    </w:p>
-    <w:p>
-      <w:pPr>
-        <w:pStyle w:val="Heading1"/>
-        <w:bidi w:val="0"/>
-      </w:pPr>
-      <w:proofErr w:type="gramStart"/>
-      <w:r>
-        <w:rPr>
-          <w:rStyle w:val="apple-style-span"/>
-        </w:rPr>
+        <w:lastRenderedPageBreak/>
         <w:t>Benchmark programs and result graphs and MCs.</w:t>
       </w:r>
       <w:proofErr w:type="gramEnd"/>
@@ -2642,6 +4286,595 @@
 <file path=word/numbering.xml><?xml version="1.0" encoding="utf-8"?>
 <w:numbering xmlns:wpc="http://schemas.microsoft.com/office/word/2010/wordprocessingCanvas" xmlns:mc="http://schemas.openxmlformats.org/markup-compatibility/2006" xmlns:o="urn:schemas-microsoft-com:office:office" xmlns:r="http://schemas.openxmlformats.org/officeDocument/2006/relationships" xmlns:m="http://schemas.openxmlformats.org/officeDocument/2006/math" xmlns:v="urn:schemas-microsoft-com:vml" xmlns:wp14="http://schemas.microsoft.com/office/word/2010/wordprocessingDrawing" xmlns:wp="http://schemas.openxmlformats.org/drawingml/2006/wordprocessingDrawing" xmlns:w10="urn:schemas-microsoft-com:office:word" xmlns:w="http://schemas.openxmlformats.org/wordprocessingml/2006/main" xmlns:w14="http://schemas.microsoft.com/office/word/2010/wordml" xmlns:wpg="http://schemas.microsoft.com/office/word/2010/wordprocessingGroup" xmlns:wpi="http://schemas.microsoft.com/office/word/2010/wordprocessingInk" xmlns:wne="http://schemas.microsoft.com/office/word/2006/wordml" xmlns:wps="http://schemas.microsoft.com/office/word/2010/wordprocessingShape" mc:Ignorable="w14 wp14">
   <w:abstractNum w:abstractNumId="0">
+    <w:nsid w:val="04E5029D"/>
+    <w:multiLevelType w:val="hybridMultilevel"/>
+    <w:tmpl w:val="81B43D98"/>
+    <w:lvl w:ilvl="0" w:tplc="0409000F">
+      <w:start w:val="1"/>
+      <w:numFmt w:val="decimal"/>
+      <w:lvlText w:val="%1."/>
+      <w:lvlJc w:val="left"/>
+      <w:pPr>
+        <w:ind w:left="720" w:hanging="360"/>
+      </w:pPr>
+      <w:rPr>
+        <w:rFonts w:hint="default"/>
+      </w:rPr>
+    </w:lvl>
+    <w:lvl w:ilvl="1" w:tplc="04090019" w:tentative="1">
+      <w:start w:val="1"/>
+      <w:numFmt w:val="lowerLetter"/>
+      <w:lvlText w:val="%2."/>
+      <w:lvlJc w:val="left"/>
+      <w:pPr>
+        <w:ind w:left="1440" w:hanging="360"/>
+      </w:pPr>
+    </w:lvl>
+    <w:lvl w:ilvl="2" w:tplc="0409001B" w:tentative="1">
+      <w:start w:val="1"/>
+      <w:numFmt w:val="lowerRoman"/>
+      <w:lvlText w:val="%3."/>
+      <w:lvlJc w:val="right"/>
+      <w:pPr>
+        <w:ind w:left="2160" w:hanging="180"/>
+      </w:pPr>
+    </w:lvl>
+    <w:lvl w:ilvl="3" w:tplc="0409000F" w:tentative="1">
+      <w:start w:val="1"/>
+      <w:numFmt w:val="decimal"/>
+      <w:lvlText w:val="%4."/>
+      <w:lvlJc w:val="left"/>
+      <w:pPr>
+        <w:ind w:left="2880" w:hanging="360"/>
+      </w:pPr>
+    </w:lvl>
+    <w:lvl w:ilvl="4" w:tplc="04090019" w:tentative="1">
+      <w:start w:val="1"/>
+      <w:numFmt w:val="lowerLetter"/>
+      <w:lvlText w:val="%5."/>
+      <w:lvlJc w:val="left"/>
+      <w:pPr>
+        <w:ind w:left="3600" w:hanging="360"/>
+      </w:pPr>
+    </w:lvl>
+    <w:lvl w:ilvl="5" w:tplc="0409001B" w:tentative="1">
+      <w:start w:val="1"/>
+      <w:numFmt w:val="lowerRoman"/>
+      <w:lvlText w:val="%6."/>
+      <w:lvlJc w:val="right"/>
+      <w:pPr>
+        <w:ind w:left="4320" w:hanging="180"/>
+      </w:pPr>
+    </w:lvl>
+    <w:lvl w:ilvl="6" w:tplc="0409000F" w:tentative="1">
+      <w:start w:val="1"/>
+      <w:numFmt w:val="decimal"/>
+      <w:lvlText w:val="%7."/>
+      <w:lvlJc w:val="left"/>
+      <w:pPr>
+        <w:ind w:left="5040" w:hanging="360"/>
+      </w:pPr>
+    </w:lvl>
+    <w:lvl w:ilvl="7" w:tplc="04090019" w:tentative="1">
+      <w:start w:val="1"/>
+      <w:numFmt w:val="lowerLetter"/>
+      <w:lvlText w:val="%8."/>
+      <w:lvlJc w:val="left"/>
+      <w:pPr>
+        <w:ind w:left="5760" w:hanging="360"/>
+      </w:pPr>
+    </w:lvl>
+    <w:lvl w:ilvl="8" w:tplc="0409001B" w:tentative="1">
+      <w:start w:val="1"/>
+      <w:numFmt w:val="lowerRoman"/>
+      <w:lvlText w:val="%9."/>
+      <w:lvlJc w:val="right"/>
+      <w:pPr>
+        <w:ind w:left="6480" w:hanging="180"/>
+      </w:pPr>
+    </w:lvl>
+  </w:abstractNum>
+  <w:abstractNum w:abstractNumId="1">
+    <w:nsid w:val="16E16229"/>
+    <w:multiLevelType w:val="multilevel"/>
+    <w:tmpl w:val="31E45660"/>
+    <w:lvl w:ilvl="0">
+      <w:start w:val="1"/>
+      <w:numFmt w:val="bullet"/>
+      <w:lvlText w:val=""/>
+      <w:lvlJc w:val="left"/>
+      <w:pPr>
+        <w:tabs>
+          <w:tab w:val="num" w:pos="720"/>
+        </w:tabs>
+        <w:ind w:left="720" w:hanging="360"/>
+      </w:pPr>
+      <w:rPr>
+        <w:rFonts w:ascii="Symbol" w:hAnsi="Symbol" w:hint="default"/>
+        <w:sz w:val="20"/>
+      </w:rPr>
+    </w:lvl>
+    <w:lvl w:ilvl="1" w:tentative="1">
+      <w:start w:val="1"/>
+      <w:numFmt w:val="bullet"/>
+      <w:lvlText w:val="o"/>
+      <w:lvlJc w:val="left"/>
+      <w:pPr>
+        <w:tabs>
+          <w:tab w:val="num" w:pos="1440"/>
+        </w:tabs>
+        <w:ind w:left="1440" w:hanging="360"/>
+      </w:pPr>
+      <w:rPr>
+        <w:rFonts w:ascii="Courier New" w:hAnsi="Courier New" w:hint="default"/>
+        <w:sz w:val="20"/>
+      </w:rPr>
+    </w:lvl>
+    <w:lvl w:ilvl="2" w:tentative="1">
+      <w:start w:val="1"/>
+      <w:numFmt w:val="bullet"/>
+      <w:lvlText w:val=""/>
+      <w:lvlJc w:val="left"/>
+      <w:pPr>
+        <w:tabs>
+          <w:tab w:val="num" w:pos="2160"/>
+        </w:tabs>
+        <w:ind w:left="2160" w:hanging="360"/>
+      </w:pPr>
+      <w:rPr>
+        <w:rFonts w:ascii="Wingdings" w:hAnsi="Wingdings" w:hint="default"/>
+        <w:sz w:val="20"/>
+      </w:rPr>
+    </w:lvl>
+    <w:lvl w:ilvl="3" w:tentative="1">
+      <w:start w:val="1"/>
+      <w:numFmt w:val="bullet"/>
+      <w:lvlText w:val=""/>
+      <w:lvlJc w:val="left"/>
+      <w:pPr>
+        <w:tabs>
+          <w:tab w:val="num" w:pos="2880"/>
+        </w:tabs>
+        <w:ind w:left="2880" w:hanging="360"/>
+      </w:pPr>
+      <w:rPr>
+        <w:rFonts w:ascii="Wingdings" w:hAnsi="Wingdings" w:hint="default"/>
+        <w:sz w:val="20"/>
+      </w:rPr>
+    </w:lvl>
+    <w:lvl w:ilvl="4" w:tentative="1">
+      <w:start w:val="1"/>
+      <w:numFmt w:val="bullet"/>
+      <w:lvlText w:val=""/>
+      <w:lvlJc w:val="left"/>
+      <w:pPr>
+        <w:tabs>
+          <w:tab w:val="num" w:pos="3600"/>
+        </w:tabs>
+        <w:ind w:left="3600" w:hanging="360"/>
+      </w:pPr>
+      <w:rPr>
+        <w:rFonts w:ascii="Wingdings" w:hAnsi="Wingdings" w:hint="default"/>
+        <w:sz w:val="20"/>
+      </w:rPr>
+    </w:lvl>
+    <w:lvl w:ilvl="5" w:tentative="1">
+      <w:start w:val="1"/>
+      <w:numFmt w:val="bullet"/>
+      <w:lvlText w:val=""/>
+      <w:lvlJc w:val="left"/>
+      <w:pPr>
+        <w:tabs>
+          <w:tab w:val="num" w:pos="4320"/>
+        </w:tabs>
+        <w:ind w:left="4320" w:hanging="360"/>
+      </w:pPr>
+      <w:rPr>
+        <w:rFonts w:ascii="Wingdings" w:hAnsi="Wingdings" w:hint="default"/>
+        <w:sz w:val="20"/>
+      </w:rPr>
+    </w:lvl>
+    <w:lvl w:ilvl="6" w:tentative="1">
+      <w:start w:val="1"/>
+      <w:numFmt w:val="bullet"/>
+      <w:lvlText w:val=""/>
+      <w:lvlJc w:val="left"/>
+      <w:pPr>
+        <w:tabs>
+          <w:tab w:val="num" w:pos="5040"/>
+        </w:tabs>
+        <w:ind w:left="5040" w:hanging="360"/>
+      </w:pPr>
+      <w:rPr>
+        <w:rFonts w:ascii="Wingdings" w:hAnsi="Wingdings" w:hint="default"/>
+        <w:sz w:val="20"/>
+      </w:rPr>
+    </w:lvl>
+    <w:lvl w:ilvl="7" w:tentative="1">
+      <w:start w:val="1"/>
+      <w:numFmt w:val="bullet"/>
+      <w:lvlText w:val=""/>
+      <w:lvlJc w:val="left"/>
+      <w:pPr>
+        <w:tabs>
+          <w:tab w:val="num" w:pos="5760"/>
+        </w:tabs>
+        <w:ind w:left="5760" w:hanging="360"/>
+      </w:pPr>
+      <w:rPr>
+        <w:rFonts w:ascii="Wingdings" w:hAnsi="Wingdings" w:hint="default"/>
+        <w:sz w:val="20"/>
+      </w:rPr>
+    </w:lvl>
+    <w:lvl w:ilvl="8" w:tentative="1">
+      <w:start w:val="1"/>
+      <w:numFmt w:val="bullet"/>
+      <w:lvlText w:val=""/>
+      <w:lvlJc w:val="left"/>
+      <w:pPr>
+        <w:tabs>
+          <w:tab w:val="num" w:pos="6480"/>
+        </w:tabs>
+        <w:ind w:left="6480" w:hanging="360"/>
+      </w:pPr>
+      <w:rPr>
+        <w:rFonts w:ascii="Wingdings" w:hAnsi="Wingdings" w:hint="default"/>
+        <w:sz w:val="20"/>
+      </w:rPr>
+    </w:lvl>
+  </w:abstractNum>
+  <w:abstractNum w:abstractNumId="2">
+    <w:nsid w:val="1D770619"/>
+    <w:multiLevelType w:val="multilevel"/>
+    <w:tmpl w:val="21EE2858"/>
+    <w:lvl w:ilvl="0">
+      <w:start w:val="1"/>
+      <w:numFmt w:val="decimal"/>
+      <w:lvlText w:val="%1."/>
+      <w:lvlJc w:val="left"/>
+      <w:pPr>
+        <w:tabs>
+          <w:tab w:val="num" w:pos="720"/>
+        </w:tabs>
+        <w:ind w:left="720" w:hanging="360"/>
+      </w:pPr>
+    </w:lvl>
+    <w:lvl w:ilvl="1">
+      <w:start w:val="1"/>
+      <w:numFmt w:val="decimal"/>
+      <w:lvlText w:val="%2."/>
+      <w:lvlJc w:val="left"/>
+      <w:pPr>
+        <w:tabs>
+          <w:tab w:val="num" w:pos="1440"/>
+        </w:tabs>
+        <w:ind w:left="1440" w:hanging="360"/>
+      </w:pPr>
+    </w:lvl>
+    <w:lvl w:ilvl="2" w:tentative="1">
+      <w:start w:val="1"/>
+      <w:numFmt w:val="decimal"/>
+      <w:lvlText w:val="%3."/>
+      <w:lvlJc w:val="left"/>
+      <w:pPr>
+        <w:tabs>
+          <w:tab w:val="num" w:pos="2160"/>
+        </w:tabs>
+        <w:ind w:left="2160" w:hanging="360"/>
+      </w:pPr>
+    </w:lvl>
+    <w:lvl w:ilvl="3" w:tentative="1">
+      <w:start w:val="1"/>
+      <w:numFmt w:val="decimal"/>
+      <w:lvlText w:val="%4."/>
+      <w:lvlJc w:val="left"/>
+      <w:pPr>
+        <w:tabs>
+          <w:tab w:val="num" w:pos="2880"/>
+        </w:tabs>
+        <w:ind w:left="2880" w:hanging="360"/>
+      </w:pPr>
+    </w:lvl>
+    <w:lvl w:ilvl="4" w:tentative="1">
+      <w:start w:val="1"/>
+      <w:numFmt w:val="decimal"/>
+      <w:lvlText w:val="%5."/>
+      <w:lvlJc w:val="left"/>
+      <w:pPr>
+        <w:tabs>
+          <w:tab w:val="num" w:pos="3600"/>
+        </w:tabs>
+        <w:ind w:left="3600" w:hanging="360"/>
+      </w:pPr>
+    </w:lvl>
+    <w:lvl w:ilvl="5" w:tentative="1">
+      <w:start w:val="1"/>
+      <w:numFmt w:val="decimal"/>
+      <w:lvlText w:val="%6."/>
+      <w:lvlJc w:val="left"/>
+      <w:pPr>
+        <w:tabs>
+          <w:tab w:val="num" w:pos="4320"/>
+        </w:tabs>
+        <w:ind w:left="4320" w:hanging="360"/>
+      </w:pPr>
+    </w:lvl>
+    <w:lvl w:ilvl="6" w:tentative="1">
+      <w:start w:val="1"/>
+      <w:numFmt w:val="decimal"/>
+      <w:lvlText w:val="%7."/>
+      <w:lvlJc w:val="left"/>
+      <w:pPr>
+        <w:tabs>
+          <w:tab w:val="num" w:pos="5040"/>
+        </w:tabs>
+        <w:ind w:left="5040" w:hanging="360"/>
+      </w:pPr>
+    </w:lvl>
+    <w:lvl w:ilvl="7" w:tentative="1">
+      <w:start w:val="1"/>
+      <w:numFmt w:val="decimal"/>
+      <w:lvlText w:val="%8."/>
+      <w:lvlJc w:val="left"/>
+      <w:pPr>
+        <w:tabs>
+          <w:tab w:val="num" w:pos="5760"/>
+        </w:tabs>
+        <w:ind w:left="5760" w:hanging="360"/>
+      </w:pPr>
+    </w:lvl>
+    <w:lvl w:ilvl="8" w:tentative="1">
+      <w:start w:val="1"/>
+      <w:numFmt w:val="decimal"/>
+      <w:lvlText w:val="%9."/>
+      <w:lvlJc w:val="left"/>
+      <w:pPr>
+        <w:tabs>
+          <w:tab w:val="num" w:pos="6480"/>
+        </w:tabs>
+        <w:ind w:left="6480" w:hanging="360"/>
+      </w:pPr>
+    </w:lvl>
+  </w:abstractNum>
+  <w:abstractNum w:abstractNumId="3">
+    <w:nsid w:val="369A038E"/>
+    <w:multiLevelType w:val="multilevel"/>
+    <w:tmpl w:val="FC48FA3A"/>
+    <w:lvl w:ilvl="0">
+      <w:start w:val="1"/>
+      <w:numFmt w:val="bullet"/>
+      <w:lvlText w:val=""/>
+      <w:lvlJc w:val="left"/>
+      <w:pPr>
+        <w:tabs>
+          <w:tab w:val="num" w:pos="720"/>
+        </w:tabs>
+        <w:ind w:left="720" w:hanging="360"/>
+      </w:pPr>
+      <w:rPr>
+        <w:rFonts w:ascii="Symbol" w:hAnsi="Symbol" w:hint="default"/>
+        <w:sz w:val="20"/>
+      </w:rPr>
+    </w:lvl>
+    <w:lvl w:ilvl="1" w:tentative="1">
+      <w:start w:val="1"/>
+      <w:numFmt w:val="bullet"/>
+      <w:lvlText w:val="o"/>
+      <w:lvlJc w:val="left"/>
+      <w:pPr>
+        <w:tabs>
+          <w:tab w:val="num" w:pos="1440"/>
+        </w:tabs>
+        <w:ind w:left="1440" w:hanging="360"/>
+      </w:pPr>
+      <w:rPr>
+        <w:rFonts w:ascii="Courier New" w:hAnsi="Courier New" w:hint="default"/>
+        <w:sz w:val="20"/>
+      </w:rPr>
+    </w:lvl>
+    <w:lvl w:ilvl="2" w:tentative="1">
+      <w:start w:val="1"/>
+      <w:numFmt w:val="bullet"/>
+      <w:lvlText w:val=""/>
+      <w:lvlJc w:val="left"/>
+      <w:pPr>
+        <w:tabs>
+          <w:tab w:val="num" w:pos="2160"/>
+        </w:tabs>
+        <w:ind w:left="2160" w:hanging="360"/>
+      </w:pPr>
+      <w:rPr>
+        <w:rFonts w:ascii="Wingdings" w:hAnsi="Wingdings" w:hint="default"/>
+        <w:sz w:val="20"/>
+      </w:rPr>
+    </w:lvl>
+    <w:lvl w:ilvl="3" w:tentative="1">
+      <w:start w:val="1"/>
+      <w:numFmt w:val="bullet"/>
+      <w:lvlText w:val=""/>
+      <w:lvlJc w:val="left"/>
+      <w:pPr>
+        <w:tabs>
+          <w:tab w:val="num" w:pos="2880"/>
+        </w:tabs>
+        <w:ind w:left="2880" w:hanging="360"/>
+      </w:pPr>
+      <w:rPr>
+        <w:rFonts w:ascii="Wingdings" w:hAnsi="Wingdings" w:hint="default"/>
+        <w:sz w:val="20"/>
+      </w:rPr>
+    </w:lvl>
+    <w:lvl w:ilvl="4" w:tentative="1">
+      <w:start w:val="1"/>
+      <w:numFmt w:val="bullet"/>
+      <w:lvlText w:val=""/>
+      <w:lvlJc w:val="left"/>
+      <w:pPr>
+        <w:tabs>
+          <w:tab w:val="num" w:pos="3600"/>
+        </w:tabs>
+        <w:ind w:left="3600" w:hanging="360"/>
+      </w:pPr>
+      <w:rPr>
+        <w:rFonts w:ascii="Wingdings" w:hAnsi="Wingdings" w:hint="default"/>
+        <w:sz w:val="20"/>
+      </w:rPr>
+    </w:lvl>
+    <w:lvl w:ilvl="5" w:tentative="1">
+      <w:start w:val="1"/>
+      <w:numFmt w:val="bullet"/>
+      <w:lvlText w:val=""/>
+      <w:lvlJc w:val="left"/>
+      <w:pPr>
+        <w:tabs>
+          <w:tab w:val="num" w:pos="4320"/>
+        </w:tabs>
+        <w:ind w:left="4320" w:hanging="360"/>
+      </w:pPr>
+      <w:rPr>
+        <w:rFonts w:ascii="Wingdings" w:hAnsi="Wingdings" w:hint="default"/>
+        <w:sz w:val="20"/>
+      </w:rPr>
+    </w:lvl>
+    <w:lvl w:ilvl="6" w:tentative="1">
+      <w:start w:val="1"/>
+      <w:numFmt w:val="bullet"/>
+      <w:lvlText w:val=""/>
+      <w:lvlJc w:val="left"/>
+      <w:pPr>
+        <w:tabs>
+          <w:tab w:val="num" w:pos="5040"/>
+        </w:tabs>
+        <w:ind w:left="5040" w:hanging="360"/>
+      </w:pPr>
+      <w:rPr>
+        <w:rFonts w:ascii="Wingdings" w:hAnsi="Wingdings" w:hint="default"/>
+        <w:sz w:val="20"/>
+      </w:rPr>
+    </w:lvl>
+    <w:lvl w:ilvl="7" w:tentative="1">
+      <w:start w:val="1"/>
+      <w:numFmt w:val="bullet"/>
+      <w:lvlText w:val=""/>
+      <w:lvlJc w:val="left"/>
+      <w:pPr>
+        <w:tabs>
+          <w:tab w:val="num" w:pos="5760"/>
+        </w:tabs>
+        <w:ind w:left="5760" w:hanging="360"/>
+      </w:pPr>
+      <w:rPr>
+        <w:rFonts w:ascii="Wingdings" w:hAnsi="Wingdings" w:hint="default"/>
+        <w:sz w:val="20"/>
+      </w:rPr>
+    </w:lvl>
+    <w:lvl w:ilvl="8" w:tentative="1">
+      <w:start w:val="1"/>
+      <w:numFmt w:val="bullet"/>
+      <w:lvlText w:val=""/>
+      <w:lvlJc w:val="left"/>
+      <w:pPr>
+        <w:tabs>
+          <w:tab w:val="num" w:pos="6480"/>
+        </w:tabs>
+        <w:ind w:left="6480" w:hanging="360"/>
+      </w:pPr>
+      <w:rPr>
+        <w:rFonts w:ascii="Wingdings" w:hAnsi="Wingdings" w:hint="default"/>
+        <w:sz w:val="20"/>
+      </w:rPr>
+    </w:lvl>
+  </w:abstractNum>
+  <w:abstractNum w:abstractNumId="4">
+    <w:nsid w:val="53F06570"/>
+    <w:multiLevelType w:val="hybridMultilevel"/>
+    <w:tmpl w:val="9CE8E964"/>
+    <w:lvl w:ilvl="0" w:tplc="0409000F">
+      <w:start w:val="1"/>
+      <w:numFmt w:val="decimal"/>
+      <w:lvlText w:val="%1."/>
+      <w:lvlJc w:val="left"/>
+      <w:pPr>
+        <w:ind w:left="720" w:hanging="360"/>
+      </w:pPr>
+      <w:rPr>
+        <w:rFonts w:hint="default"/>
+      </w:rPr>
+    </w:lvl>
+    <w:lvl w:ilvl="1" w:tplc="04090019" w:tentative="1">
+      <w:start w:val="1"/>
+      <w:numFmt w:val="lowerLetter"/>
+      <w:lvlText w:val="%2."/>
+      <w:lvlJc w:val="left"/>
+      <w:pPr>
+        <w:ind w:left="1440" w:hanging="360"/>
+      </w:pPr>
+    </w:lvl>
+    <w:lvl w:ilvl="2" w:tplc="0409001B" w:tentative="1">
+      <w:start w:val="1"/>
+      <w:numFmt w:val="lowerRoman"/>
+      <w:lvlText w:val="%3."/>
+      <w:lvlJc w:val="right"/>
+      <w:pPr>
+        <w:ind w:left="2160" w:hanging="180"/>
+      </w:pPr>
+    </w:lvl>
+    <w:lvl w:ilvl="3" w:tplc="0409000F" w:tentative="1">
+      <w:start w:val="1"/>
+      <w:numFmt w:val="decimal"/>
+      <w:lvlText w:val="%4."/>
+      <w:lvlJc w:val="left"/>
+      <w:pPr>
+        <w:ind w:left="2880" w:hanging="360"/>
+      </w:pPr>
+    </w:lvl>
+    <w:lvl w:ilvl="4" w:tplc="04090019" w:tentative="1">
+      <w:start w:val="1"/>
+      <w:numFmt w:val="lowerLetter"/>
+      <w:lvlText w:val="%5."/>
+      <w:lvlJc w:val="left"/>
+      <w:pPr>
+        <w:ind w:left="3600" w:hanging="360"/>
+      </w:pPr>
+    </w:lvl>
+    <w:lvl w:ilvl="5" w:tplc="0409001B" w:tentative="1">
+      <w:start w:val="1"/>
+      <w:numFmt w:val="lowerRoman"/>
+      <w:lvlText w:val="%6."/>
+      <w:lvlJc w:val="right"/>
+      <w:pPr>
+        <w:ind w:left="4320" w:hanging="180"/>
+      </w:pPr>
+    </w:lvl>
+    <w:lvl w:ilvl="6" w:tplc="0409000F" w:tentative="1">
+      <w:start w:val="1"/>
+      <w:numFmt w:val="decimal"/>
+      <w:lvlText w:val="%7."/>
+      <w:lvlJc w:val="left"/>
+      <w:pPr>
+        <w:ind w:left="5040" w:hanging="360"/>
+      </w:pPr>
+    </w:lvl>
+    <w:lvl w:ilvl="7" w:tplc="04090019" w:tentative="1">
+      <w:start w:val="1"/>
+      <w:numFmt w:val="lowerLetter"/>
+      <w:lvlText w:val="%8."/>
+      <w:lvlJc w:val="left"/>
+      <w:pPr>
+        <w:ind w:left="5760" w:hanging="360"/>
+      </w:pPr>
+    </w:lvl>
+    <w:lvl w:ilvl="8" w:tplc="0409001B" w:tentative="1">
+      <w:start w:val="1"/>
+      <w:numFmt w:val="lowerRoman"/>
+      <w:lvlText w:val="%9."/>
+      <w:lvlJc w:val="right"/>
+      <w:pPr>
+        <w:ind w:left="6480" w:hanging="180"/>
+      </w:pPr>
+    </w:lvl>
+  </w:abstractNum>
+  <w:abstractNum w:abstractNumId="5">
     <w:nsid w:val="6DD84B8A"/>
     <w:multiLevelType w:val="hybridMultilevel"/>
     <w:tmpl w:val="89666F76"/>
@@ -2754,7 +4987,22 @@
     </w:lvl>
   </w:abstractNum>
   <w:num w:numId="1">
+    <w:abstractNumId w:val="5"/>
+  </w:num>
+  <w:num w:numId="2">
     <w:abstractNumId w:val="0"/>
+  </w:num>
+  <w:num w:numId="3">
+    <w:abstractNumId w:val="4"/>
+  </w:num>
+  <w:num w:numId="4">
+    <w:abstractNumId w:val="3"/>
+  </w:num>
+  <w:num w:numId="5">
+    <w:abstractNumId w:val="2"/>
+  </w:num>
+  <w:num w:numId="6">
+    <w:abstractNumId w:val="1"/>
   </w:num>
 </w:numbering>
 </file>
@@ -2992,6 +5240,30 @@
       <w:color w:val="4F81BD" w:themeColor="accent1"/>
     </w:rPr>
   </w:style>
+  <w:style w:type="paragraph" w:styleId="Heading4">
+    <w:name w:val="heading 4"/>
+    <w:basedOn w:val="Normal"/>
+    <w:next w:val="Normal"/>
+    <w:link w:val="Heading4Char"/>
+    <w:uiPriority w:val="9"/>
+    <w:unhideWhenUsed/>
+    <w:qFormat/>
+    <w:rsid w:val="00FC36C2"/>
+    <w:pPr>
+      <w:keepNext/>
+      <w:keepLines/>
+      <w:spacing w:before="200" w:after="0"/>
+      <w:outlineLvl w:val="3"/>
+    </w:pPr>
+    <w:rPr>
+      <w:rFonts w:asciiTheme="majorHAnsi" w:eastAsiaTheme="majorEastAsia" w:hAnsiTheme="majorHAnsi" w:cstheme="majorBidi"/>
+      <w:b/>
+      <w:bCs/>
+      <w:i/>
+      <w:iCs/>
+      <w:color w:val="4F81BD" w:themeColor="accent1"/>
+    </w:rPr>
+  </w:style>
   <w:style w:type="character" w:default="1" w:styleId="DefaultParagraphFont">
     <w:name w:val="Default Paragraph Font"/>
     <w:uiPriority w:val="1"/>
@@ -3175,6 +5447,123 @@
     <w:rPr>
       <w:vertAlign w:val="superscript"/>
     </w:rPr>
+  </w:style>
+  <w:style w:type="character" w:customStyle="1" w:styleId="Heading4Char">
+    <w:name w:val="Heading 4 Char"/>
+    <w:basedOn w:val="DefaultParagraphFont"/>
+    <w:link w:val="Heading4"/>
+    <w:uiPriority w:val="9"/>
+    <w:rsid w:val="00FC36C2"/>
+    <w:rPr>
+      <w:rFonts w:asciiTheme="majorHAnsi" w:eastAsiaTheme="majorEastAsia" w:hAnsiTheme="majorHAnsi" w:cstheme="majorBidi"/>
+      <w:b/>
+      <w:bCs/>
+      <w:i/>
+      <w:iCs/>
+      <w:color w:val="4F81BD" w:themeColor="accent1"/>
+    </w:rPr>
+  </w:style>
+  <w:style w:type="paragraph" w:styleId="NormalWeb">
+    <w:name w:val="Normal (Web)"/>
+    <w:basedOn w:val="Normal"/>
+    <w:uiPriority w:val="99"/>
+    <w:semiHidden/>
+    <w:unhideWhenUsed/>
+    <w:rsid w:val="00100DC7"/>
+    <w:pPr>
+      <w:bidi w:val="0"/>
+      <w:spacing w:before="100" w:beforeAutospacing="1" w:after="100" w:afterAutospacing="1" w:line="240" w:lineRule="auto"/>
+    </w:pPr>
+    <w:rPr>
+      <w:rFonts w:ascii="Times New Roman" w:eastAsia="Times New Roman" w:hAnsi="Times New Roman" w:cs="Times New Roman"/>
+      <w:sz w:val="24"/>
+      <w:szCs w:val="24"/>
+    </w:rPr>
+  </w:style>
+  <w:style w:type="character" w:customStyle="1" w:styleId="apple-converted-space">
+    <w:name w:val="apple-converted-space"/>
+    <w:basedOn w:val="DefaultParagraphFont"/>
+    <w:rsid w:val="00100DC7"/>
+  </w:style>
+  <w:style w:type="character" w:styleId="Strong">
+    <w:name w:val="Strong"/>
+    <w:basedOn w:val="DefaultParagraphFont"/>
+    <w:uiPriority w:val="22"/>
+    <w:qFormat/>
+    <w:rsid w:val="00100DC7"/>
+    <w:rPr>
+      <w:b/>
+      <w:bCs/>
+    </w:rPr>
+  </w:style>
+  <w:style w:type="paragraph" w:styleId="HTMLPreformatted">
+    <w:name w:val="HTML Preformatted"/>
+    <w:basedOn w:val="Normal"/>
+    <w:link w:val="HTMLPreformattedChar"/>
+    <w:uiPriority w:val="99"/>
+    <w:semiHidden/>
+    <w:unhideWhenUsed/>
+    <w:rsid w:val="00100DC7"/>
+    <w:pPr>
+      <w:tabs>
+        <w:tab w:val="left" w:pos="916"/>
+        <w:tab w:val="left" w:pos="1832"/>
+        <w:tab w:val="left" w:pos="2748"/>
+        <w:tab w:val="left" w:pos="3664"/>
+        <w:tab w:val="left" w:pos="4580"/>
+        <w:tab w:val="left" w:pos="5496"/>
+        <w:tab w:val="left" w:pos="6412"/>
+        <w:tab w:val="left" w:pos="7328"/>
+        <w:tab w:val="left" w:pos="8244"/>
+        <w:tab w:val="left" w:pos="9160"/>
+        <w:tab w:val="left" w:pos="10076"/>
+        <w:tab w:val="left" w:pos="10992"/>
+        <w:tab w:val="left" w:pos="11908"/>
+        <w:tab w:val="left" w:pos="12824"/>
+        <w:tab w:val="left" w:pos="13740"/>
+        <w:tab w:val="left" w:pos="14656"/>
+      </w:tabs>
+      <w:bidi w:val="0"/>
+      <w:spacing w:after="0" w:line="240" w:lineRule="auto"/>
+    </w:pPr>
+    <w:rPr>
+      <w:rFonts w:ascii="Courier New" w:eastAsia="Times New Roman" w:hAnsi="Courier New" w:cs="Courier New"/>
+      <w:sz w:val="20"/>
+      <w:szCs w:val="20"/>
+    </w:rPr>
+  </w:style>
+  <w:style w:type="character" w:customStyle="1" w:styleId="HTMLPreformattedChar">
+    <w:name w:val="HTML Preformatted Char"/>
+    <w:basedOn w:val="DefaultParagraphFont"/>
+    <w:link w:val="HTMLPreformatted"/>
+    <w:uiPriority w:val="99"/>
+    <w:semiHidden/>
+    <w:rsid w:val="00100DC7"/>
+    <w:rPr>
+      <w:rFonts w:ascii="Courier New" w:eastAsia="Times New Roman" w:hAnsi="Courier New" w:cs="Courier New"/>
+      <w:sz w:val="20"/>
+      <w:szCs w:val="20"/>
+    </w:rPr>
+  </w:style>
+  <w:style w:type="character" w:customStyle="1" w:styleId="pln">
+    <w:name w:val="pln"/>
+    <w:basedOn w:val="DefaultParagraphFont"/>
+    <w:rsid w:val="00100DC7"/>
+  </w:style>
+  <w:style w:type="character" w:customStyle="1" w:styleId="kwd">
+    <w:name w:val="kwd"/>
+    <w:basedOn w:val="DefaultParagraphFont"/>
+    <w:rsid w:val="00100DC7"/>
+  </w:style>
+  <w:style w:type="character" w:customStyle="1" w:styleId="pun">
+    <w:name w:val="pun"/>
+    <w:basedOn w:val="DefaultParagraphFont"/>
+    <w:rsid w:val="00100DC7"/>
+  </w:style>
+  <w:style w:type="character" w:customStyle="1" w:styleId="typ">
+    <w:name w:val="typ"/>
+    <w:basedOn w:val="DefaultParagraphFont"/>
+    <w:rsid w:val="00100DC7"/>
   </w:style>
 </w:styles>
 </file>
@@ -3849,7 +6238,7 @@
 </file>
 
 <file path=customXml/itemProps1.xml><?xml version="1.0" encoding="utf-8"?>
-<ds:datastoreItem xmlns:ds="http://schemas.openxmlformats.org/officeDocument/2006/customXml" ds:itemID="{64830DF4-5363-47EF-8648-2FEA5A49DC3F}">
+<ds:datastoreItem xmlns:ds="http://schemas.openxmlformats.org/officeDocument/2006/customXml" ds:itemID="{D2AC8023-DD5C-4C80-B593-896E2522156C}">
   <ds:schemaRefs>
     <ds:schemaRef ds:uri="http://schemas.openxmlformats.org/officeDocument/2006/bibliography"/>
   </ds:schemaRefs>

</xml_diff>

<commit_message>
Added corrections and additions to documentation
</commit_message>
<xml_diff>
--- a/Documentation/MCFromCDoc.docx
+++ b/Documentation/MCFromCDoc.docx
@@ -1,6 +1,6 @@
 
 <file path=word/document.xml><?xml version="1.0" encoding="utf-8"?>
-<w:document xmlns:wpc="http://schemas.microsoft.com/office/word/2010/wordprocessingCanvas" xmlns:mc="http://schemas.openxmlformats.org/markup-compatibility/2006" xmlns:o="urn:schemas-microsoft-com:office:office" xmlns:r="http://schemas.openxmlformats.org/officeDocument/2006/relationships" xmlns:m="http://schemas.openxmlformats.org/officeDocument/2006/math" xmlns:v="urn:schemas-microsoft-com:vml" xmlns:wp14="http://schemas.microsoft.com/office/word/2010/wordprocessingDrawing" xmlns:wp="http://schemas.openxmlformats.org/drawingml/2006/wordprocessingDrawing" xmlns:w10="urn:schemas-microsoft-com:office:word" xmlns:w="http://schemas.openxmlformats.org/wordprocessingml/2006/main" xmlns:w14="http://schemas.microsoft.com/office/word/2010/wordml" xmlns:wpg="http://schemas.microsoft.com/office/word/2010/wordprocessingGroup" xmlns:wpi="http://schemas.microsoft.com/office/word/2010/wordprocessingInk" xmlns:wne="http://schemas.microsoft.com/office/word/2006/wordml" xmlns:wps="http://schemas.microsoft.com/office/word/2010/wordprocessingShape" mc:Ignorable="w14 wp14">
+<w:document xmlns:ve="http://schemas.openxmlformats.org/markup-compatibility/2006" xmlns:o="urn:schemas-microsoft-com:office:office" xmlns:r="http://schemas.openxmlformats.org/officeDocument/2006/relationships" xmlns:m="http://schemas.openxmlformats.org/officeDocument/2006/math" xmlns:v="urn:schemas-microsoft-com:vml" xmlns:wp="http://schemas.openxmlformats.org/drawingml/2006/wordprocessingDrawing" xmlns:w10="urn:schemas-microsoft-com:office:word" xmlns:w="http://schemas.openxmlformats.org/wordprocessingml/2006/main" xmlns:wne="http://schemas.microsoft.com/office/word/2006/wordml">
   <w:body>
     <w:p>
       <w:pPr>
@@ -14,7 +14,6 @@
           <w:rtl/>
         </w:rPr>
       </w:pPr>
-      <w:proofErr w:type="spellStart"/>
       <w:r>
         <w:rPr>
           <w:b/>
@@ -23,18 +22,7 @@
           <w:szCs w:val="44"/>
           <w:u w:val="single"/>
         </w:rPr>
-        <w:t>MCFromC</w:t>
-      </w:r>
-      <w:proofErr w:type="spellEnd"/>
-      <w:r>
-        <w:rPr>
-          <w:b/>
-          <w:bCs/>
-          <w:sz w:val="44"/>
-          <w:szCs w:val="44"/>
-          <w:u w:val="single"/>
-        </w:rPr>
-        <w:t xml:space="preserve"> Project Overview</w:t>
+        <w:t>MCFromC Project Overview</w:t>
       </w:r>
     </w:p>
     <w:p>
@@ -287,68 +275,23 @@
         </w:rPr>
         <w:t xml:space="preserve"> </w:t>
       </w:r>
-      <w:r>
-        <w:rPr>
-          <w:rStyle w:val="apple-style-span"/>
-          <w:b/>
-          <w:bCs/>
-        </w:rPr>
-        <w:fldChar w:fldCharType="begin"/>
-      </w:r>
-      <w:r>
-        <w:rPr>
-          <w:rStyle w:val="apple-style-span"/>
-          <w:b/>
-          <w:bCs/>
-        </w:rPr>
-        <w:instrText xml:space="preserve"> REF _Ref267923024 \h </w:instrText>
-      </w:r>
-      <w:r>
-        <w:rPr>
-          <w:rStyle w:val="apple-style-span"/>
-          <w:b/>
-          <w:bCs/>
-        </w:rPr>
-        <w:instrText xml:space="preserve"> \* MERGEFORMAT </w:instrText>
-      </w:r>
-      <w:r>
-        <w:rPr>
-          <w:rStyle w:val="apple-style-span"/>
-          <w:b/>
-          <w:bCs/>
-        </w:rPr>
-      </w:r>
-      <w:r>
-        <w:rPr>
-          <w:rStyle w:val="apple-style-span"/>
-          <w:b/>
-          <w:bCs/>
-        </w:rPr>
-        <w:fldChar w:fldCharType="separate"/>
-      </w:r>
-      <w:r>
-        <w:rPr>
-          <w:b/>
-          <w:bCs/>
-        </w:rPr>
-        <w:t xml:space="preserve">Figure </w:t>
-      </w:r>
-      <w:r>
-        <w:rPr>
-          <w:b/>
-          <w:bCs/>
-          <w:noProof/>
-        </w:rPr>
-        <w:t>1</w:t>
-      </w:r>
-      <w:r>
-        <w:rPr>
-          <w:rStyle w:val="apple-style-span"/>
-          <w:b/>
-          <w:bCs/>
-        </w:rPr>
-        <w:fldChar w:fldCharType="end"/>
-      </w:r>
+      <w:fldSimple w:instr=" REF _Ref267923024 \h  \* MERGEFORMAT ">
+        <w:r>
+          <w:rPr>
+            <w:b/>
+            <w:bCs/>
+          </w:rPr>
+          <w:t xml:space="preserve">Figure </w:t>
+        </w:r>
+        <w:r>
+          <w:rPr>
+            <w:b/>
+            <w:bCs/>
+            <w:noProof/>
+          </w:rPr>
+          <w:t>1</w:t>
+        </w:r>
+      </w:fldSimple>
       <w:r>
         <w:rPr>
           <w:rStyle w:val="apple-style-span"/>
@@ -623,7 +566,7 @@
                         <w:noProof/>
                       </w:rPr>
                       <w:drawing>
-                        <wp:inline distT="0" distB="0" distL="0" distR="0" wp14:anchorId="0F7B1526" wp14:editId="7FE704C7">
+                        <wp:inline distT="0" distB="0" distL="0" distR="0">
                           <wp:extent cx="629920" cy="381109"/>
                           <wp:effectExtent l="0" t="0" r="0" b="0"/>
                           <wp:docPr id="17" name="Picture 17"/>
@@ -640,10 +583,10 @@
                                   </pic:cNvPicPr>
                                 </pic:nvPicPr>
                                 <pic:blipFill>
-                                  <a:blip r:embed="rId9">
+                                  <a:blip r:embed="rId8">
                                     <a:extLst>
                                       <a:ext uri="{28A0092B-C50C-407E-A947-70E740481C1C}">
-                                        <a14:useLocalDpi xmlns:a14="http://schemas.microsoft.com/office/drawing/2010/main" val="0"/>
+                                        <a14:useLocalDpi xmlns:a14="http://schemas.microsoft.com/office/drawing/2010/main" xmlns:wps="http://schemas.microsoft.com/office/word/2010/wordprocessingShape" xmlns:wpi="http://schemas.microsoft.com/office/word/2010/wordprocessingInk" xmlns:wpg="http://schemas.microsoft.com/office/word/2010/wordprocessingGroup" xmlns:w14="http://schemas.microsoft.com/office/word/2010/wordml" xmlns:w="http://schemas.openxmlformats.org/wordprocessingml/2006/main" xmlns:w10="urn:schemas-microsoft-com:office:word" xmlns:wp14="http://schemas.microsoft.com/office/word/2010/wordprocessingDrawing" xmlns:v="urn:schemas-microsoft-com:vml" xmlns:o="urn:schemas-microsoft-com:office:office" xmlns:mc="http://schemas.openxmlformats.org/markup-compatibility/2006" xmlns:wpc="http://schemas.microsoft.com/office/word/2010/wordprocessingCanvas" xmlns="" val="0"/>
                                       </a:ext>
                                     </a:extLst>
                                   </a:blip>
@@ -934,7 +877,7 @@
         <w:rPr>
           <w:rStyle w:val="FootnoteReference"/>
         </w:rPr>
-        <w:footnoteReference w:id="1"/>
+        <w:footnoteReference w:id="2"/>
       </w:r>
       <w:r>
         <w:rPr>
@@ -1086,7 +1029,6 @@
         </w:rPr>
         <w:t xml:space="preserve">This tool uses </w:t>
       </w:r>
-      <w:proofErr w:type="spellStart"/>
       <w:r>
         <w:rPr>
           <w:rStyle w:val="apple-style-span"/>
@@ -1095,14 +1037,12 @@
         </w:rPr>
         <w:t>lex</w:t>
       </w:r>
-      <w:proofErr w:type="spellEnd"/>
       <w:r>
         <w:rPr>
           <w:rStyle w:val="apple-style-span"/>
         </w:rPr>
         <w:t xml:space="preserve"> file and produces source file that holds function that takes input stream and returns tokens according to the </w:t>
       </w:r>
-      <w:proofErr w:type="spellStart"/>
       <w:r>
         <w:rPr>
           <w:rStyle w:val="apple-style-span"/>
@@ -1111,7 +1051,6 @@
         </w:rPr>
         <w:t>lex</w:t>
       </w:r>
-      <w:proofErr w:type="spellEnd"/>
       <w:r>
         <w:rPr>
           <w:rStyle w:val="apple-style-span"/>
@@ -1143,7 +1082,21 @@
         <w:rPr>
           <w:rStyle w:val="apple-style-span"/>
         </w:rPr>
-        <w:t xml:space="preserve"> – This tool is implementation for </w:t>
+        <w:t xml:space="preserve"> – This tool is </w:t>
+      </w:r>
+      <w:ins w:id="1" w:author="mann" w:date="2010-08-03T09:35:00Z">
+        <w:r>
+          <w:rPr>
+            <w:rStyle w:val="apple-style-span"/>
+          </w:rPr>
+          <w:t xml:space="preserve">an </w:t>
+        </w:r>
+      </w:ins>
+      <w:r>
+        <w:rPr>
+          <w:rStyle w:val="apple-style-span"/>
+        </w:rPr>
+        <w:t xml:space="preserve">implementation for </w:t>
       </w:r>
       <w:r>
         <w:rPr>
@@ -1390,6 +1343,11 @@
     <w:p>
       <w:pPr>
         <w:bidi w:val="0"/>
+        <w:pPrChange w:id="2" w:author="mann" w:date="2010-08-03T09:36:00Z">
+          <w:pPr>
+            <w:bidi w:val="0"/>
+          </w:pPr>
+        </w:pPrChange>
       </w:pPr>
       <w:r>
         <w:t>Th</w:t>
@@ -1479,11 +1437,24 @@
         <w:t>rd</w:t>
       </w:r>
       <w:r>
-        <w:t xml:space="preserve"> party library named</w:t>
-      </w:r>
-      <w:r>
-        <w:t xml:space="preserve"> </w:t>
-      </w:r>
+        <w:t xml:space="preserve"> party library </w:t>
+      </w:r>
+      <w:ins w:id="3" w:author="mann" w:date="2010-08-03T09:36:00Z">
+        <w:r>
+          <w:t>–</w:t>
+        </w:r>
+        <w:r>
+          <w:t xml:space="preserve"> the </w:t>
+        </w:r>
+      </w:ins>
+      <w:del w:id="4" w:author="mann" w:date="2010-08-03T09:36:00Z">
+        <w:r>
+          <w:delText>named</w:delText>
+        </w:r>
+        <w:r>
+          <w:delText xml:space="preserve"> </w:delText>
+        </w:r>
+      </w:del>
       <w:r>
         <w:rPr>
           <w:b/>
@@ -1530,22 +1501,35 @@
         <w:t xml:space="preserve"> is implemented in</w:t>
       </w:r>
       <w:r>
-        <w:t xml:space="preserve"> a separate,</w:t>
+        <w:t xml:space="preserve"> a separate</w:t>
+      </w:r>
+      <w:ins w:id="5" w:author="mann" w:date="2010-08-03T09:36:00Z">
+        <w:r>
+          <w:t xml:space="preserve"> DLL named CFGGen</w:t>
+        </w:r>
+      </w:ins>
+      <w:r>
+        <w:t>,</w:t>
       </w:r>
       <w:r>
         <w:t xml:space="preserve"> </w:t>
       </w:r>
-      <w:r>
-        <w:t xml:space="preserve">C++ written, </w:t>
-      </w:r>
-      <w:r>
-        <w:t xml:space="preserve">DLL named </w:t>
-      </w:r>
-      <w:proofErr w:type="spellStart"/>
-      <w:r>
-        <w:t>CFGGen</w:t>
-      </w:r>
-      <w:proofErr w:type="spellEnd"/>
+      <w:ins w:id="6" w:author="mann" w:date="2010-08-03T09:36:00Z">
+        <w:r>
+          <w:t xml:space="preserve"> which is written in </w:t>
+        </w:r>
+      </w:ins>
+      <w:r>
+        <w:t>C++</w:t>
+      </w:r>
+      <w:del w:id="7" w:author="mann" w:date="2010-08-03T09:36:00Z">
+        <w:r>
+          <w:delText xml:space="preserve"> written, </w:delText>
+        </w:r>
+        <w:r>
+          <w:delText>DLL named CFGGen</w:delText>
+        </w:r>
+      </w:del>
       <w:r>
         <w:t>. T</w:t>
       </w:r>
@@ -1827,55 +1811,16 @@
       <w:r>
         <w:t xml:space="preserve">will be covered in detail in </w:t>
       </w:r>
-      <w:r>
-        <w:rPr>
-          <w:b/>
-          <w:bCs/>
-        </w:rPr>
-        <w:fldChar w:fldCharType="begin"/>
-      </w:r>
-      <w:r>
-        <w:rPr>
-          <w:b/>
-          <w:bCs/>
-        </w:rPr>
-        <w:instrText xml:space="preserve"> REF _Ref268186164 \h </w:instrText>
-      </w:r>
-      <w:r>
-        <w:rPr>
-          <w:b/>
-          <w:bCs/>
-        </w:rPr>
-        <w:instrText xml:space="preserve"> \* MERGEFORMAT </w:instrText>
-      </w:r>
-      <w:r>
-        <w:rPr>
-          <w:b/>
-          <w:bCs/>
-        </w:rPr>
-      </w:r>
-      <w:r>
-        <w:rPr>
-          <w:b/>
-          <w:bCs/>
-        </w:rPr>
-        <w:fldChar w:fldCharType="separate"/>
-      </w:r>
-      <w:r>
-        <w:rPr>
-          <w:rStyle w:val="apple-style-span"/>
-          <w:b/>
-          <w:bCs/>
-        </w:rPr>
-        <w:t>MC generation</w:t>
-      </w:r>
-      <w:r>
-        <w:rPr>
-          <w:b/>
-          <w:bCs/>
-        </w:rPr>
-        <w:fldChar w:fldCharType="end"/>
-      </w:r>
+      <w:fldSimple w:instr=" REF _Ref268186164 \h  \* MERGEFORMAT ">
+        <w:r>
+          <w:rPr>
+            <w:rStyle w:val="apple-style-span"/>
+            <w:b/>
+            <w:bCs/>
+          </w:rPr>
+          <w:t>MC generation</w:t>
+        </w:r>
+      </w:fldSimple>
       <w:r>
         <w:t xml:space="preserve"> section.</w:t>
       </w:r>
@@ -1887,13 +1832,109 @@
         <w:rPr>
           <w:rStyle w:val="apple-style-span"/>
         </w:rPr>
-      </w:pPr>
-      <w:r>
-        <w:rPr>
-          <w:rStyle w:val="apple-style-span"/>
-        </w:rPr>
-        <w:t>The following chart describes the normal flow of the application with regard to code projects that are involved.</w:t>
-      </w:r>
+        <w:pPrChange w:id="8" w:author="mann" w:date="2010-08-03T10:04:00Z">
+          <w:pPr>
+            <w:pStyle w:val="NoSpacing"/>
+            <w:bidi w:val="0"/>
+          </w:pPr>
+        </w:pPrChange>
+      </w:pPr>
+      <w:r>
+        <w:rPr>
+          <w:rStyle w:val="apple-style-span"/>
+        </w:rPr>
+        <w:t xml:space="preserve">The following chart describes the normal </w:t>
+      </w:r>
+      <w:ins w:id="9" w:author="mann" w:date="2010-08-03T10:03:00Z">
+        <w:r>
+          <w:rPr>
+            <w:rStyle w:val="apple-style-span"/>
+          </w:rPr>
+          <w:t>applicatio</w:t>
+        </w:r>
+        <w:r>
+          <w:rPr>
+            <w:rStyle w:val="apple-style-span"/>
+          </w:rPr>
+          <w:t xml:space="preserve">n </w:t>
+        </w:r>
+      </w:ins>
+      <w:r>
+        <w:rPr>
+          <w:rStyle w:val="apple-style-span"/>
+        </w:rPr>
+        <w:t xml:space="preserve">flow </w:t>
+      </w:r>
+      <w:del w:id="10" w:author="mann" w:date="2010-08-03T10:03:00Z">
+        <w:r>
+          <w:rPr>
+            <w:rStyle w:val="apple-style-span"/>
+          </w:rPr>
+          <w:delText xml:space="preserve">of the application </w:delText>
+        </w:r>
+      </w:del>
+      <w:del w:id="11" w:author="mann" w:date="2010-08-03T10:04:00Z">
+        <w:r>
+          <w:rPr>
+            <w:rStyle w:val="apple-style-span"/>
+          </w:rPr>
+          <w:delText>with regard</w:delText>
+        </w:r>
+      </w:del>
+      <w:ins w:id="12" w:author="mann" w:date="2010-08-03T10:04:00Z">
+        <w:r>
+          <w:rPr>
+            <w:rStyle w:val="apple-style-span"/>
+          </w:rPr>
+          <w:t xml:space="preserve">between the </w:t>
+        </w:r>
+      </w:ins>
+      <w:del w:id="13" w:author="mann" w:date="2010-08-03T10:04:00Z">
+        <w:r>
+          <w:rPr>
+            <w:rStyle w:val="apple-style-span"/>
+          </w:rPr>
+          <w:delText xml:space="preserve"> to </w:delText>
+        </w:r>
+      </w:del>
+      <w:ins w:id="14" w:author="mann" w:date="2010-08-03T10:04:00Z">
+        <w:r>
+          <w:rPr>
+            <w:rStyle w:val="apple-style-span"/>
+          </w:rPr>
+          <w:t xml:space="preserve">different </w:t>
+        </w:r>
+      </w:ins>
+      <w:r>
+        <w:rPr>
+          <w:rStyle w:val="apple-style-span"/>
+        </w:rPr>
+        <w:t>code projects</w:t>
+      </w:r>
+      <w:del w:id="15" w:author="mann" w:date="2010-08-03T10:04:00Z">
+        <w:r>
+          <w:rPr>
+            <w:rStyle w:val="apple-style-span"/>
+          </w:rPr>
+          <w:delText xml:space="preserve"> that are involved</w:delText>
+        </w:r>
+      </w:del>
+      <w:ins w:id="16" w:author="mann" w:date="2010-08-03T10:04:00Z">
+        <w:r>
+          <w:rPr>
+            <w:rStyle w:val="apple-style-span"/>
+          </w:rPr>
+          <w:t>.</w:t>
+        </w:r>
+      </w:ins>
+      <w:del w:id="17" w:author="mann" w:date="2010-08-03T10:04:00Z">
+        <w:r>
+          <w:rPr>
+            <w:rStyle w:val="apple-style-span"/>
+          </w:rPr>
+          <w:delText>.</w:delText>
+        </w:r>
+      </w:del>
     </w:p>
     <w:p>
       <w:pPr>
@@ -1965,11 +2006,9 @@
                     <w:pPr>
                       <w:jc w:val="center"/>
                     </w:pPr>
-                    <w:proofErr w:type="spellStart"/>
                     <w:r>
                       <w:t>CFGViewer</w:t>
                     </w:r>
-                    <w:proofErr w:type="spellEnd"/>
                   </w:p>
                 </w:txbxContent>
               </v:textbox>
@@ -1981,11 +2020,9 @@
                     <w:pPr>
                       <w:jc w:val="center"/>
                     </w:pPr>
-                    <w:proofErr w:type="spellStart"/>
                     <w:r>
                       <w:t>ParserDotNetBridge</w:t>
                     </w:r>
-                    <w:proofErr w:type="spellEnd"/>
                   </w:p>
                 </w:txbxContent>
               </v:textbox>
@@ -2000,11 +2037,9 @@
                         <w:rtl/>
                       </w:rPr>
                     </w:pPr>
-                    <w:proofErr w:type="spellStart"/>
                     <w:r>
                       <w:t>SyntaxParserDLL</w:t>
                     </w:r>
-                    <w:proofErr w:type="spellEnd"/>
                   </w:p>
                 </w:txbxContent>
               </v:textbox>
@@ -2019,11 +2054,9 @@
                         <w:rtl/>
                       </w:rPr>
                     </w:pPr>
-                    <w:proofErr w:type="spellStart"/>
                     <w:r>
                       <w:t>CFGGen</w:t>
                     </w:r>
-                    <w:proofErr w:type="spellEnd"/>
                   </w:p>
                 </w:txbxContent>
               </v:textbox>
@@ -2102,13 +2135,31 @@
       <w:r>
         <w:t xml:space="preserve">The installation of the project is pretty simple all you need to do is to perform double click on </w:t>
       </w:r>
-      <w:proofErr w:type="spellStart"/>
-      <w:r>
+      <w:r>
+        <w:rPr>
+          <w:b/>
+          <w:bCs/>
+          <w:rPrChange w:id="18" w:author="mann" w:date="2010-08-03T10:04:00Z">
+            <w:rPr/>
+          </w:rPrChange>
+        </w:rPr>
         <w:t>MCFromCSetup</w:t>
       </w:r>
-      <w:proofErr w:type="spellEnd"/>
-      <w:r>
-        <w:t xml:space="preserve"> and proceed with the installation, Note that you have to be administrator in order to perform installation.</w:t>
+      <w:r>
+        <w:t xml:space="preserve"> and proceed with the installation</w:t>
+      </w:r>
+      <w:ins w:id="19" w:author="mann" w:date="2010-08-03T10:04:00Z">
+        <w:r>
+          <w:t>.</w:t>
+        </w:r>
+      </w:ins>
+      <w:del w:id="20" w:author="mann" w:date="2010-08-03T10:04:00Z">
+        <w:r>
+          <w:delText>,</w:delText>
+        </w:r>
+      </w:del>
+      <w:r>
+        <w:t xml:space="preserve"> Note that you have to be administrator in order to perform installation.</w:t>
       </w:r>
     </w:p>
     <w:p>
@@ -2144,7 +2195,15 @@
         <w:t>SyntaxParserDLL.dll</w:t>
       </w:r>
       <w:r>
-        <w:t>,CFGGen.dll,CFGViewer.exe</w:t>
+        <w:t>,CFGGen.dll,</w:t>
+      </w:r>
+      <w:ins w:id="21" w:author="mann" w:date="2010-08-03T10:04:00Z">
+        <w:r>
+          <w:t xml:space="preserve"> ParserDotNetBridge.dll, </w:t>
+        </w:r>
+      </w:ins>
+      <w:r>
+        <w:t>CFGViewer.exe</w:t>
       </w:r>
     </w:p>
     <w:p>
@@ -2156,11 +2215,19 @@
         </w:numPr>
         <w:bidi w:val="0"/>
       </w:pPr>
-      <w:proofErr w:type="gramStart"/>
+      <w:ins w:id="22" w:author="mann" w:date="2010-08-03T10:20:00Z">
+        <w:r>
+          <w:t xml:space="preserve">A </w:t>
+        </w:r>
+      </w:ins>
       <w:r>
         <w:t>Zip file</w:t>
       </w:r>
-      <w:proofErr w:type="gramEnd"/>
+      <w:ins w:id="23" w:author="mann" w:date="2010-08-03T10:20:00Z">
+        <w:r>
+          <w:t>,</w:t>
+        </w:r>
+      </w:ins>
       <w:r>
         <w:t xml:space="preserve"> containing the project's source along with documentation.</w:t>
       </w:r>
@@ -2177,10 +2244,50 @@
     <w:p>
       <w:pPr>
         <w:bidi w:val="0"/>
-      </w:pPr>
-      <w:r>
-        <w:t>When launching the application you will see the following screen ()</w:t>
-      </w:r>
+        <w:pPrChange w:id="24" w:author="mann" w:date="2010-08-03T10:05:00Z">
+          <w:pPr>
+            <w:bidi w:val="0"/>
+          </w:pPr>
+        </w:pPrChange>
+      </w:pPr>
+      <w:r>
+        <w:t xml:space="preserve">When launching the </w:t>
+      </w:r>
+      <w:ins w:id="25" w:author="mann" w:date="2010-08-03T10:20:00Z">
+        <w:r>
+          <w:rPr>
+            <w:b/>
+            <w:bCs/>
+            <w:rPrChange w:id="26" w:author="mann" w:date="2010-08-03T10:20:00Z">
+              <w:rPr/>
+            </w:rPrChange>
+          </w:rPr>
+          <w:t>CFGViewer</w:t>
+        </w:r>
+        <w:r>
+          <w:rPr>
+            <w:b/>
+            <w:bCs/>
+          </w:rPr>
+          <w:t>.exe</w:t>
+        </w:r>
+        <w:r>
+          <w:t xml:space="preserve"> </w:t>
+        </w:r>
+      </w:ins>
+      <w:r>
+        <w:t xml:space="preserve">application </w:t>
+      </w:r>
+      <w:del w:id="27" w:author="mann" w:date="2010-08-03T10:05:00Z">
+        <w:r>
+          <w:delText>you will see the following screen ()</w:delText>
+        </w:r>
+      </w:del>
+      <w:ins w:id="28" w:author="mann" w:date="2010-08-03T10:05:00Z">
+        <w:r>
+          <w:t>the main application window will be opened:</w:t>
+        </w:r>
+      </w:ins>
     </w:p>
     <w:p>
       <w:pPr>
@@ -2207,10 +2314,10 @@
                     <pic:cNvPicPr/>
                   </pic:nvPicPr>
                   <pic:blipFill>
-                    <a:blip r:embed="rId10">
+                    <a:blip r:embed="rId9">
                       <a:extLst>
                         <a:ext uri="{28A0092B-C50C-407E-A947-70E740481C1C}">
-                          <a14:useLocalDpi xmlns:a14="http://schemas.microsoft.com/office/drawing/2010/main" val="0"/>
+                          <a14:useLocalDpi xmlns:a14="http://schemas.microsoft.com/office/drawing/2010/main" xmlns:wps="http://schemas.microsoft.com/office/word/2010/wordprocessingShape" xmlns:wpi="http://schemas.microsoft.com/office/word/2010/wordprocessingInk" xmlns:wpg="http://schemas.microsoft.com/office/word/2010/wordprocessingGroup" xmlns:w14="http://schemas.microsoft.com/office/word/2010/wordml" xmlns:w="http://schemas.openxmlformats.org/wordprocessingml/2006/main" xmlns:w10="urn:schemas-microsoft-com:office:word" xmlns:wp14="http://schemas.microsoft.com/office/word/2010/wordprocessingDrawing" xmlns:v="urn:schemas-microsoft-com:vml" xmlns:o="urn:schemas-microsoft-com:office:office" xmlns:mc="http://schemas.openxmlformats.org/markup-compatibility/2006" xmlns:wpc="http://schemas.microsoft.com/office/word/2010/wordprocessingCanvas" xmlns="" val="0"/>
                         </a:ext>
                       </a:extLst>
                     </a:blip>
@@ -2257,19 +2364,55 @@
     </w:p>
     <w:p>
       <w:pPr>
+        <w:bidi w:val="0"/>
+        <w:rPr>
+          <w:ins w:id="29" w:author="mann" w:date="2010-08-03T10:07:00Z"/>
+          <w:rFonts w:asciiTheme="majorHAnsi" w:eastAsiaTheme="majorEastAsia" w:hAnsiTheme="majorHAnsi" w:cstheme="majorBidi"/>
+          <w:b/>
+          <w:bCs/>
+          <w:color w:val="4F81BD" w:themeColor="accent1"/>
+        </w:rPr>
+      </w:pPr>
+      <w:ins w:id="30" w:author="mann" w:date="2010-08-03T10:07:00Z">
+        <w:r>
+          <w:br w:type="page"/>
+        </w:r>
+      </w:ins>
+    </w:p>
+    <w:p>
+      <w:pPr>
         <w:pStyle w:val="Heading3"/>
         <w:bidi w:val="0"/>
       </w:pPr>
       <w:r>
+        <w:lastRenderedPageBreak/>
         <w:t>Generating CFG from C code</w:t>
       </w:r>
     </w:p>
     <w:p>
       <w:pPr>
         <w:bidi w:val="0"/>
-      </w:pPr>
-      <w:r>
-        <w:t>In order to generate a CFG from a "C" source you will need to provide the "C" source by either loading a source file:</w:t>
+        <w:pPrChange w:id="31" w:author="mann" w:date="2010-08-03T10:07:00Z">
+          <w:pPr>
+            <w:bidi w:val="0"/>
+          </w:pPr>
+        </w:pPrChange>
+      </w:pPr>
+      <w:r>
+        <w:t xml:space="preserve">In order to generate a CFG from a "C" source you will need to provide the "C" source by either loading </w:t>
+      </w:r>
+      <w:ins w:id="32" w:author="mann" w:date="2010-08-03T10:07:00Z">
+        <w:r>
+          <w:t xml:space="preserve">the code from a source </w:t>
+        </w:r>
+      </w:ins>
+      <w:del w:id="33" w:author="mann" w:date="2010-08-03T10:07:00Z">
+        <w:r>
+          <w:delText xml:space="preserve">a source </w:delText>
+        </w:r>
+      </w:del>
+      <w:r>
+        <w:t>file:</w:t>
       </w:r>
     </w:p>
     <w:p>
@@ -2280,9 +2423,48 @@
           <w:numId w:val="2"/>
         </w:numPr>
         <w:bidi w:val="0"/>
-      </w:pPr>
-      <w:r>
-        <w:t>Click on the "Open C File" that is located on the toolbar.</w:t>
+        <w:pPrChange w:id="34" w:author="mann" w:date="2010-08-03T10:08:00Z">
+          <w:pPr>
+            <w:pStyle w:val="ListParagraph"/>
+            <w:numPr>
+              <w:numId w:val="2"/>
+            </w:numPr>
+            <w:bidi w:val="0"/>
+            <w:ind w:hanging="360"/>
+          </w:pPr>
+        </w:pPrChange>
+      </w:pPr>
+      <w:r>
+        <w:t>Click on the "</w:t>
+      </w:r>
+      <w:r>
+        <w:rPr>
+          <w:b/>
+          <w:bCs/>
+          <w:rPrChange w:id="35" w:author="mann" w:date="2010-08-03T10:07:00Z">
+            <w:rPr/>
+          </w:rPrChange>
+        </w:rPr>
+        <w:t>Open C File</w:t>
+      </w:r>
+      <w:r>
+        <w:t>"</w:t>
+      </w:r>
+      <w:ins w:id="36" w:author="mann" w:date="2010-08-03T10:07:00Z">
+        <w:r>
+          <w:t xml:space="preserve"> button</w:t>
+        </w:r>
+      </w:ins>
+      <w:r>
+        <w:t xml:space="preserve"> </w:t>
+      </w:r>
+      <w:del w:id="37" w:author="mann" w:date="2010-08-03T10:08:00Z">
+        <w:r>
+          <w:delText xml:space="preserve">that is located </w:delText>
+        </w:r>
+      </w:del>
+      <w:r>
+        <w:t>on the toolbar.</w:t>
       </w:r>
     </w:p>
     <w:p>
@@ -2293,6 +2475,9 @@
           <w:numId w:val="2"/>
         </w:numPr>
         <w:bidi w:val="0"/>
+        <w:rPr>
+          <w:del w:id="38" w:author="mann" w:date="2010-08-03T10:07:00Z"/>
+        </w:rPr>
       </w:pPr>
       <w:r>
         <w:t>Select the "C" source file.</w:t>
@@ -2300,18 +2485,55 @@
     </w:p>
     <w:p>
       <w:pPr>
-        <w:bidi w:val="0"/>
-      </w:pPr>
-    </w:p>
-    <w:p>
-      <w:pPr>
-        <w:bidi w:val="0"/>
-      </w:pPr>
-      <w:proofErr w:type="gramStart"/>
-      <w:r>
-        <w:t>Or by editing the code manually:</w:t>
-      </w:r>
-      <w:proofErr w:type="gramEnd"/>
+        <w:pStyle w:val="ListParagraph"/>
+        <w:numPr>
+          <w:ilvl w:val="0"/>
+          <w:numId w:val="2"/>
+        </w:numPr>
+        <w:bidi w:val="0"/>
+        <w:pPrChange w:id="39" w:author="mann" w:date="2010-08-03T10:07:00Z">
+          <w:pPr>
+            <w:bidi w:val="0"/>
+          </w:pPr>
+        </w:pPrChange>
+      </w:pPr>
+    </w:p>
+    <w:p>
+      <w:pPr>
+        <w:bidi w:val="0"/>
+        <w:pPrChange w:id="40" w:author="mann" w:date="2010-08-03T10:06:00Z">
+          <w:pPr>
+            <w:bidi w:val="0"/>
+          </w:pPr>
+        </w:pPrChange>
+      </w:pPr>
+      <w:r>
+        <w:t xml:space="preserve">Or by </w:t>
+      </w:r>
+      <w:del w:id="41" w:author="mann" w:date="2010-08-03T10:06:00Z">
+        <w:r>
+          <w:delText xml:space="preserve">editing </w:delText>
+        </w:r>
+      </w:del>
+      <w:ins w:id="42" w:author="mann" w:date="2010-08-03T10:06:00Z">
+        <w:r>
+          <w:t>manually editing</w:t>
+        </w:r>
+        <w:r>
+          <w:t xml:space="preserve"> </w:t>
+        </w:r>
+      </w:ins>
+      <w:r>
+        <w:t>the code</w:t>
+      </w:r>
+      <w:del w:id="43" w:author="mann" w:date="2010-08-03T10:06:00Z">
+        <w:r>
+          <w:delText xml:space="preserve"> manually</w:delText>
+        </w:r>
+      </w:del>
+      <w:r>
+        <w:t>:</w:t>
+      </w:r>
     </w:p>
     <w:p>
       <w:pPr>
@@ -2321,17 +2543,107 @@
           <w:numId w:val="3"/>
         </w:numPr>
         <w:bidi w:val="0"/>
-      </w:pPr>
-      <w:r>
-        <w:t>Click on the "Edit Code" button that is located on the toolbar.</w:t>
-      </w:r>
-    </w:p>
-    <w:p>
-      <w:pPr>
-        <w:bidi w:val="0"/>
-      </w:pPr>
-      <w:r>
-        <w:t>Then just click on the "Generate CFG" button that is located on the toolbar.</w:t>
+        <w:rPr>
+          <w:ins w:id="44" w:author="mann" w:date="2010-08-03T10:06:00Z"/>
+        </w:rPr>
+        <w:pPrChange w:id="45" w:author="mann" w:date="2010-08-03T10:08:00Z">
+          <w:pPr>
+            <w:pStyle w:val="ListParagraph"/>
+            <w:numPr>
+              <w:numId w:val="3"/>
+            </w:numPr>
+            <w:bidi w:val="0"/>
+            <w:ind w:hanging="360"/>
+          </w:pPr>
+        </w:pPrChange>
+      </w:pPr>
+      <w:r>
+        <w:t>Click on the "</w:t>
+      </w:r>
+      <w:r>
+        <w:rPr>
+          <w:b/>
+          <w:bCs/>
+          <w:rPrChange w:id="46" w:author="mann" w:date="2010-08-03T10:07:00Z">
+            <w:rPr/>
+          </w:rPrChange>
+        </w:rPr>
+        <w:t>Edit Code</w:t>
+      </w:r>
+      <w:r>
+        <w:t>" butto</w:t>
+      </w:r>
+      <w:ins w:id="47" w:author="mann" w:date="2010-08-03T10:08:00Z">
+        <w:r>
+          <w:t xml:space="preserve">n </w:t>
+        </w:r>
+      </w:ins>
+      <w:del w:id="48" w:author="mann" w:date="2010-08-03T10:08:00Z">
+        <w:r>
+          <w:delText xml:space="preserve">n that is located </w:delText>
+        </w:r>
+      </w:del>
+      <w:r>
+        <w:t>on the toolbar.</w:t>
+      </w:r>
+    </w:p>
+    <w:p>
+      <w:pPr>
+        <w:pStyle w:val="ListParagraph"/>
+        <w:numPr>
+          <w:ilvl w:val="0"/>
+          <w:numId w:val="3"/>
+        </w:numPr>
+        <w:bidi w:val="0"/>
+        <w:pPrChange w:id="49" w:author="mann" w:date="2010-08-03T10:06:00Z">
+          <w:pPr>
+            <w:pStyle w:val="ListParagraph"/>
+            <w:numPr>
+              <w:numId w:val="3"/>
+            </w:numPr>
+            <w:bidi w:val="0"/>
+            <w:ind w:hanging="360"/>
+          </w:pPr>
+        </w:pPrChange>
+      </w:pPr>
+      <w:ins w:id="50" w:author="mann" w:date="2010-08-03T10:06:00Z">
+        <w:r>
+          <w:t>Edit the code in the left pane.</w:t>
+        </w:r>
+      </w:ins>
+    </w:p>
+    <w:p>
+      <w:pPr>
+        <w:bidi w:val="0"/>
+        <w:pPrChange w:id="51" w:author="mann" w:date="2010-08-03T10:08:00Z">
+          <w:pPr>
+            <w:bidi w:val="0"/>
+          </w:pPr>
+        </w:pPrChange>
+      </w:pPr>
+      <w:r>
+        <w:t>Then just click on the "</w:t>
+      </w:r>
+      <w:r>
+        <w:rPr>
+          <w:b/>
+          <w:bCs/>
+          <w:rPrChange w:id="52" w:author="mann" w:date="2010-08-03T10:08:00Z">
+            <w:rPr/>
+          </w:rPrChange>
+        </w:rPr>
+        <w:t>Generate CFG</w:t>
+      </w:r>
+      <w:r>
+        <w:t xml:space="preserve">" button </w:t>
+      </w:r>
+      <w:del w:id="53" w:author="mann" w:date="2010-08-03T10:08:00Z">
+        <w:r>
+          <w:delText xml:space="preserve">that is located </w:delText>
+        </w:r>
+      </w:del>
+      <w:r>
+        <w:t>on the toolbar.</w:t>
       </w:r>
     </w:p>
     <w:p>
@@ -2346,17 +2658,48 @@
     <w:p>
       <w:pPr>
         <w:bidi w:val="0"/>
-      </w:pPr>
-      <w:r>
-        <w:t>After the Generating CFG you will provided with screen like the following screen</w:t>
-      </w:r>
+        <w:pPrChange w:id="54" w:author="mann" w:date="2010-08-03T10:09:00Z">
+          <w:pPr>
+            <w:bidi w:val="0"/>
+          </w:pPr>
+        </w:pPrChange>
+      </w:pPr>
+      <w:r>
+        <w:t xml:space="preserve">After the </w:t>
+      </w:r>
+      <w:del w:id="55" w:author="mann" w:date="2010-08-03T10:09:00Z">
+        <w:r>
+          <w:delText xml:space="preserve">Generating </w:delText>
+        </w:r>
+      </w:del>
+      <w:r>
+        <w:t xml:space="preserve">CFG </w:t>
+      </w:r>
+      <w:ins w:id="56" w:author="mann" w:date="2010-08-03T10:09:00Z">
+        <w:r>
+          <w:t xml:space="preserve">is generated </w:t>
+        </w:r>
+      </w:ins>
+      <w:r>
+        <w:t xml:space="preserve">you </w:t>
+      </w:r>
+      <w:del w:id="57" w:author="mann" w:date="2010-08-03T10:09:00Z">
+        <w:r>
+          <w:delText>will provided with screen like the following screen</w:delText>
+        </w:r>
+      </w:del>
+      <w:ins w:id="58" w:author="mann" w:date="2010-08-03T10:09:00Z">
+        <w:r>
+          <w:t>can view the results in the right pane:</w:t>
+        </w:r>
+      </w:ins>
     </w:p>
     <w:p>
       <w:pPr>
         <w:keepNext/>
         <w:bidi w:val="0"/>
       </w:pPr>
-      <w:bookmarkStart w:id="1" w:name="_GoBack"/>
+      <w:bookmarkStart w:id="59" w:name="_GoBack"/>
       <w:r>
         <w:rPr>
           <w:noProof/>
@@ -2377,10 +2720,10 @@
                     <pic:cNvPicPr/>
                   </pic:nvPicPr>
                   <pic:blipFill>
-                    <a:blip r:embed="rId11">
+                    <a:blip r:embed="rId10">
                       <a:extLst>
                         <a:ext uri="{28A0092B-C50C-407E-A947-70E740481C1C}">
-                          <a14:useLocalDpi xmlns:a14="http://schemas.microsoft.com/office/drawing/2010/main" val="0"/>
+                          <a14:useLocalDpi xmlns:a14="http://schemas.microsoft.com/office/drawing/2010/main" xmlns:wps="http://schemas.microsoft.com/office/word/2010/wordprocessingShape" xmlns:wpi="http://schemas.microsoft.com/office/word/2010/wordprocessingInk" xmlns:wpg="http://schemas.microsoft.com/office/word/2010/wordprocessingGroup" xmlns:w14="http://schemas.microsoft.com/office/word/2010/wordml" xmlns:w="http://schemas.openxmlformats.org/wordprocessingml/2006/main" xmlns:w10="urn:schemas-microsoft-com:office:word" xmlns:wp14="http://schemas.microsoft.com/office/word/2010/wordprocessingDrawing" xmlns:v="urn:schemas-microsoft-com:vml" xmlns:o="urn:schemas-microsoft-com:office:office" xmlns:mc="http://schemas.openxmlformats.org/markup-compatibility/2006" xmlns:wpc="http://schemas.microsoft.com/office/word/2010/wordprocessingCanvas" xmlns="" val="0"/>
                         </a:ext>
                       </a:extLst>
                     </a:blip>
@@ -2403,7 +2746,7 @@
           </wp:inline>
         </w:drawing>
       </w:r>
-      <w:bookmarkEnd w:id="1"/>
+      <w:bookmarkEnd w:id="59"/>
     </w:p>
     <w:p>
       <w:pPr>
@@ -2435,26 +2778,300 @@
     <w:p>
       <w:pPr>
         <w:bidi w:val="0"/>
-      </w:pPr>
-      <w:r>
-        <w:t xml:space="preserve">As you can see the code input "C" source is on the left and the result C.F.G is on the right when you hover the mouse on a </w:t>
-      </w:r>
-      <w:proofErr w:type="spellStart"/>
-      <w:r>
-        <w:t>flowpoint</w:t>
-      </w:r>
-      <w:proofErr w:type="spellEnd"/>
-      <w:r>
-        <w:t xml:space="preserve"> (vertex in the CFG) you will see the code that caused this </w:t>
-      </w:r>
-      <w:proofErr w:type="spellStart"/>
-      <w:r>
-        <w:t>flowpoint</w:t>
-      </w:r>
-      <w:proofErr w:type="spellEnd"/>
-      <w:r>
-        <w:t xml:space="preserve"> to be created in CFG. In order to inspect a transition you can double click on the graph name that is located on the edge the represents the requested transition. This action will pop up a window similar to the following:</w:t>
-      </w:r>
+        <w:pPrChange w:id="60" w:author="mann" w:date="2010-08-03T10:19:00Z">
+          <w:pPr>
+            <w:bidi w:val="0"/>
+          </w:pPr>
+        </w:pPrChange>
+      </w:pPr>
+      <w:r>
+        <w:t xml:space="preserve">As you can see </w:t>
+      </w:r>
+      <w:ins w:id="61" w:author="mann" w:date="2010-08-03T10:09:00Z">
+        <w:r>
+          <w:t>in Figure 4 above</w:t>
+        </w:r>
+      </w:ins>
+      <w:ins w:id="62" w:author="mann" w:date="2010-08-03T10:17:00Z">
+        <w:r>
+          <w:t>,</w:t>
+        </w:r>
+      </w:ins>
+      <w:ins w:id="63" w:author="mann" w:date="2010-08-03T10:09:00Z">
+        <w:r>
+          <w:t xml:space="preserve"> </w:t>
+        </w:r>
+      </w:ins>
+      <w:r>
+        <w:t xml:space="preserve">the </w:t>
+      </w:r>
+      <w:del w:id="64" w:author="mann" w:date="2010-08-03T10:09:00Z">
+        <w:r>
+          <w:delText xml:space="preserve">code </w:delText>
+        </w:r>
+      </w:del>
+      <w:r>
+        <w:t xml:space="preserve">input "C" source </w:t>
+      </w:r>
+      <w:ins w:id="65" w:author="mann" w:date="2010-08-03T10:09:00Z">
+        <w:r>
+          <w:t xml:space="preserve">code </w:t>
+        </w:r>
+      </w:ins>
+      <w:r>
+        <w:t xml:space="preserve">is on the left </w:t>
+      </w:r>
+      <w:ins w:id="66" w:author="mann" w:date="2010-08-03T10:10:00Z">
+        <w:r>
+          <w:t xml:space="preserve">pane </w:t>
+        </w:r>
+      </w:ins>
+      <w:r>
+        <w:t>and the result C</w:t>
+      </w:r>
+      <w:del w:id="67" w:author="mann" w:date="2010-08-03T10:10:00Z">
+        <w:r>
+          <w:delText>.</w:delText>
+        </w:r>
+      </w:del>
+      <w:r>
+        <w:t>F</w:t>
+      </w:r>
+      <w:ins w:id="68" w:author="mann" w:date="2010-08-03T10:10:00Z">
+        <w:r>
+          <w:t>G</w:t>
+        </w:r>
+      </w:ins>
+      <w:del w:id="69" w:author="mann" w:date="2010-08-03T10:10:00Z">
+        <w:r>
+          <w:delText>.G</w:delText>
+        </w:r>
+      </w:del>
+      <w:r>
+        <w:t xml:space="preserve"> is on the right </w:t>
+      </w:r>
+      <w:ins w:id="70" w:author="mann" w:date="2010-08-03T10:10:00Z">
+        <w:r>
+          <w:t xml:space="preserve">pane. </w:t>
+        </w:r>
+      </w:ins>
+      <w:ins w:id="71" w:author="mann" w:date="2010-08-03T10:11:00Z">
+        <w:r>
+          <w:t>When h</w:t>
+        </w:r>
+      </w:ins>
+      <w:del w:id="72" w:author="mann" w:date="2010-08-03T10:10:00Z">
+        <w:r>
+          <w:delText>when you h</w:delText>
+        </w:r>
+      </w:del>
+      <w:r>
+        <w:t>over</w:t>
+      </w:r>
+      <w:ins w:id="73" w:author="mann" w:date="2010-08-03T10:10:00Z">
+        <w:r>
+          <w:t>ing with</w:t>
+        </w:r>
+      </w:ins>
+      <w:del w:id="74" w:author="mann" w:date="2010-08-03T10:10:00Z">
+        <w:r>
+          <w:delText xml:space="preserve"> the</w:delText>
+        </w:r>
+      </w:del>
+      <w:ins w:id="75" w:author="mann" w:date="2010-08-03T10:10:00Z">
+        <w:r>
+          <w:t xml:space="preserve"> the</w:t>
+        </w:r>
+      </w:ins>
+      <w:r>
+        <w:t xml:space="preserve"> mouse </w:t>
+      </w:r>
+      <w:ins w:id="76" w:author="mann" w:date="2010-08-03T10:10:00Z">
+        <w:r>
+          <w:t>cursor over</w:t>
+        </w:r>
+      </w:ins>
+      <w:del w:id="77" w:author="mann" w:date="2010-08-03T10:10:00Z">
+        <w:r>
+          <w:delText>on</w:delText>
+        </w:r>
+      </w:del>
+      <w:r>
+        <w:t xml:space="preserve"> a </w:t>
+      </w:r>
+      <w:del w:id="78" w:author="mann" w:date="2010-08-03T09:13:00Z">
+        <w:r>
+          <w:delText>flowpoint</w:delText>
+        </w:r>
+      </w:del>
+      <w:ins w:id="79" w:author="mann" w:date="2010-08-03T09:13:00Z">
+        <w:r>
+          <w:t>flow point</w:t>
+        </w:r>
+      </w:ins>
+      <w:r>
+        <w:t xml:space="preserve"> (vertex in the CFG)</w:t>
+      </w:r>
+      <w:del w:id="80" w:author="mann" w:date="2010-08-03T10:18:00Z">
+        <w:r>
+          <w:delText xml:space="preserve"> </w:delText>
+        </w:r>
+      </w:del>
+      <w:ins w:id="81" w:author="mann" w:date="2010-08-03T10:17:00Z">
+        <w:r>
+          <w:t xml:space="preserve">, </w:t>
+        </w:r>
+      </w:ins>
+      <w:del w:id="82" w:author="mann" w:date="2010-08-03T10:17:00Z">
+        <w:r>
+          <w:delText xml:space="preserve">you will see </w:delText>
+        </w:r>
+      </w:del>
+      <w:r>
+        <w:t>the code</w:t>
+      </w:r>
+      <w:del w:id="83" w:author="mann" w:date="2010-08-03T10:17:00Z">
+        <w:r>
+          <w:delText xml:space="preserve"> that caused </w:delText>
+        </w:r>
+      </w:del>
+      <w:ins w:id="84" w:author="mann" w:date="2010-08-03T10:17:00Z">
+        <w:r>
+          <w:t xml:space="preserve"> represented by the</w:t>
+        </w:r>
+      </w:ins>
+      <w:del w:id="85" w:author="mann" w:date="2010-08-03T10:17:00Z">
+        <w:r>
+          <w:delText>this</w:delText>
+        </w:r>
+      </w:del>
+      <w:r>
+        <w:t xml:space="preserve"> </w:t>
+      </w:r>
+      <w:del w:id="86" w:author="mann" w:date="2010-08-03T09:13:00Z">
+        <w:r>
+          <w:delText>flowpoint</w:delText>
+        </w:r>
+      </w:del>
+      <w:ins w:id="87" w:author="mann" w:date="2010-08-03T09:13:00Z">
+        <w:r>
+          <w:t>flow point</w:t>
+        </w:r>
+      </w:ins>
+      <w:r>
+        <w:t xml:space="preserve"> </w:t>
+      </w:r>
+      <w:ins w:id="88" w:author="mann" w:date="2010-08-03T10:18:00Z">
+        <w:r>
+          <w:t xml:space="preserve">is displayed in </w:t>
+        </w:r>
+      </w:ins>
+      <w:del w:id="89" w:author="mann" w:date="2010-08-03T10:18:00Z">
+        <w:r>
+          <w:delText>to be created in CFG</w:delText>
+        </w:r>
+      </w:del>
+      <w:ins w:id="90" w:author="mann" w:date="2010-08-03T10:11:00Z">
+        <w:r>
+          <w:t>a tool-tip and in the status-bar below the CFG</w:t>
+        </w:r>
+      </w:ins>
+      <w:r>
+        <w:t xml:space="preserve">. In order to inspect a transition you can double click on the </w:t>
+      </w:r>
+      <w:ins w:id="91" w:author="mann" w:date="2010-08-03T10:11:00Z">
+        <w:r>
+          <w:t xml:space="preserve">MC </w:t>
+        </w:r>
+      </w:ins>
+      <w:r>
+        <w:t xml:space="preserve">graph </w:t>
+      </w:r>
+      <w:ins w:id="92" w:author="mann" w:date="2010-08-03T10:19:00Z">
+        <w:r>
+          <w:t xml:space="preserve">red </w:t>
+        </w:r>
+      </w:ins>
+      <w:del w:id="93" w:author="mann" w:date="2010-08-03T10:11:00Z">
+        <w:r>
+          <w:delText xml:space="preserve">name </w:delText>
+        </w:r>
+      </w:del>
+      <w:ins w:id="94" w:author="mann" w:date="2010-08-03T10:11:00Z">
+        <w:r>
+          <w:t>label</w:t>
+        </w:r>
+      </w:ins>
+      <w:ins w:id="95" w:author="mann" w:date="2010-08-03T10:19:00Z">
+        <w:r>
+          <w:t>,</w:t>
+        </w:r>
+      </w:ins>
+      <w:ins w:id="96" w:author="mann" w:date="2010-08-03T10:11:00Z">
+        <w:r>
+          <w:t xml:space="preserve"> </w:t>
+        </w:r>
+      </w:ins>
+      <w:del w:id="97" w:author="mann" w:date="2010-08-03T10:11:00Z">
+        <w:r>
+          <w:delText xml:space="preserve">that is </w:delText>
+        </w:r>
+      </w:del>
+      <w:r>
+        <w:t xml:space="preserve">located on the edge </w:t>
+      </w:r>
+      <w:del w:id="98" w:author="mann" w:date="2010-08-03T10:19:00Z">
+        <w:r>
+          <w:delText xml:space="preserve">the </w:delText>
+        </w:r>
+      </w:del>
+      <w:r>
+        <w:t>represent</w:t>
+      </w:r>
+      <w:ins w:id="99" w:author="mann" w:date="2010-08-03T10:19:00Z">
+        <w:r>
+          <w:t>ing</w:t>
+        </w:r>
+      </w:ins>
+      <w:del w:id="100" w:author="mann" w:date="2010-08-03T10:19:00Z">
+        <w:r>
+          <w:delText>s</w:delText>
+        </w:r>
+      </w:del>
+      <w:r>
+        <w:t xml:space="preserve"> the requested transition. This action will pop </w:t>
+      </w:r>
+      <w:ins w:id="101" w:author="mann" w:date="2010-08-03T10:13:00Z">
+        <w:r>
+          <w:t xml:space="preserve">a </w:t>
+        </w:r>
+      </w:ins>
+      <w:del w:id="102" w:author="mann" w:date="2010-08-03T10:13:00Z">
+        <w:r>
+          <w:delText xml:space="preserve">up </w:delText>
+        </w:r>
+      </w:del>
+      <w:del w:id="103" w:author="mann" w:date="2010-08-03T10:12:00Z">
+        <w:r>
+          <w:delText>a window similar to the following:</w:delText>
+        </w:r>
+      </w:del>
+      <w:ins w:id="104" w:author="mann" w:date="2010-08-03T10:12:00Z">
+        <w:r>
+          <w:t>window</w:t>
+        </w:r>
+      </w:ins>
+      <w:ins w:id="105" w:author="mann" w:date="2010-08-03T10:13:00Z">
+        <w:r>
+          <w:t xml:space="preserve"> where </w:t>
+        </w:r>
+        <w:r>
+          <w:t>you can inspect how specific transition affects the program state variables</w:t>
+        </w:r>
+        <w:r>
+          <w:t>:</w:t>
+        </w:r>
+      </w:ins>
     </w:p>
     <w:p>
       <w:pPr>
@@ -2468,7 +3085,7 @@
         </w:rPr>
         <w:lastRenderedPageBreak/>
         <w:drawing>
-          <wp:inline distT="0" distB="0" distL="0" distR="0" wp14:anchorId="72BA9C6E" wp14:editId="7C1017E7">
+          <wp:inline distT="0" distB="0" distL="0" distR="0">
             <wp:extent cx="2848373" cy="3677163"/>
             <wp:effectExtent l="0" t="0" r="0" b="0"/>
             <wp:docPr id="7" name="Picture 7"/>
@@ -2483,10 +3100,10 @@
                     <pic:cNvPicPr/>
                   </pic:nvPicPr>
                   <pic:blipFill>
-                    <a:blip r:embed="rId12">
+                    <a:blip r:embed="rId11">
                       <a:extLst>
                         <a:ext uri="{28A0092B-C50C-407E-A947-70E740481C1C}">
-                          <a14:useLocalDpi xmlns:a14="http://schemas.microsoft.com/office/drawing/2010/main" val="0"/>
+                          <a14:useLocalDpi xmlns:a14="http://schemas.microsoft.com/office/drawing/2010/main" xmlns:wps="http://schemas.microsoft.com/office/word/2010/wordprocessingShape" xmlns:wpi="http://schemas.microsoft.com/office/word/2010/wordprocessingInk" xmlns:wpg="http://schemas.microsoft.com/office/word/2010/wordprocessingGroup" xmlns:w14="http://schemas.microsoft.com/office/word/2010/wordml" xmlns:w="http://schemas.openxmlformats.org/wordprocessingml/2006/main" xmlns:w10="urn:schemas-microsoft-com:office:word" xmlns:wp14="http://schemas.microsoft.com/office/word/2010/wordprocessingDrawing" xmlns:v="urn:schemas-microsoft-com:vml" xmlns:o="urn:schemas-microsoft-com:office:office" xmlns:mc="http://schemas.openxmlformats.org/markup-compatibility/2006" xmlns:wpc="http://schemas.microsoft.com/office/word/2010/wordprocessingCanvas" xmlns="" val="0"/>
                         </a:ext>
                       </a:extLst>
                     </a:blip>
@@ -2540,24 +3157,39 @@
     <w:p>
       <w:pPr>
         <w:bidi w:val="0"/>
-      </w:pPr>
-      <w:r>
-        <w:t xml:space="preserve">Now you can inspect </w:t>
-      </w:r>
-      <w:r>
-        <w:t>how</w:t>
-      </w:r>
-      <w:r>
-        <w:t xml:space="preserve"> specific transition </w:t>
-      </w:r>
-      <w:r>
-        <w:t>affects</w:t>
-      </w:r>
-      <w:r>
-        <w:t xml:space="preserve"> the program state variables.</w:t>
-      </w:r>
-      <w:r>
-        <w:t xml:space="preserve"> In case you would like you can inspect the result in "</w:t>
+        <w:pPrChange w:id="106" w:author="mann" w:date="2010-08-03T10:14:00Z">
+          <w:pPr>
+            <w:bidi w:val="0"/>
+          </w:pPr>
+        </w:pPrChange>
+      </w:pPr>
+      <w:del w:id="107" w:author="mann" w:date="2010-08-03T10:12:00Z">
+        <w:r>
+          <w:delText xml:space="preserve">Now you can inspect </w:delText>
+        </w:r>
+        <w:r>
+          <w:delText>how</w:delText>
+        </w:r>
+        <w:r>
+          <w:delText xml:space="preserve"> specific transition </w:delText>
+        </w:r>
+        <w:r>
+          <w:delText>affects</w:delText>
+        </w:r>
+        <w:r>
+          <w:delText xml:space="preserve"> the program state variables</w:delText>
+        </w:r>
+      </w:del>
+      <w:del w:id="108" w:author="mann" w:date="2010-08-03T10:13:00Z">
+        <w:r>
+          <w:delText>.</w:delText>
+        </w:r>
+        <w:r>
+          <w:delText xml:space="preserve"> </w:delText>
+        </w:r>
+      </w:del>
+      <w:r>
+        <w:t>In case you would like you can inspect the result in "</w:t>
       </w:r>
       <w:r>
         <w:t>C. S. Lee</w:t>
@@ -2590,8 +3222,133 @@
         <w:fldChar w:fldCharType="end"/>
       </w:r>
       <w:r>
-        <w:t xml:space="preserve">) by clicking the "MC Output Text" button that is located at the main application window's toolbar, you can also save this format by clicking on the "Save" button that is located at the main application window's toolbar. </w:t>
-      </w:r>
+        <w:t>) by clicking the "</w:t>
+      </w:r>
+      <w:r>
+        <w:rPr>
+          <w:b/>
+          <w:bCs/>
+          <w:rPrChange w:id="109" w:author="mann" w:date="2010-08-03T10:13:00Z">
+            <w:rPr/>
+          </w:rPrChange>
+        </w:rPr>
+        <w:t>MC Output Text</w:t>
+      </w:r>
+      <w:r>
+        <w:t xml:space="preserve">" </w:t>
+      </w:r>
+      <w:del w:id="110" w:author="mann" w:date="2010-08-03T10:13:00Z">
+        <w:r>
+          <w:delText xml:space="preserve">button </w:delText>
+        </w:r>
+      </w:del>
+      <w:ins w:id="111" w:author="mann" w:date="2010-08-03T10:13:00Z">
+        <w:r>
+          <w:t>tab</w:t>
+        </w:r>
+        <w:r>
+          <w:t xml:space="preserve"> </w:t>
+        </w:r>
+      </w:ins>
+      <w:r>
+        <w:t xml:space="preserve">that is located </w:t>
+      </w:r>
+      <w:del w:id="112" w:author="mann" w:date="2010-08-03T10:14:00Z">
+        <w:r>
+          <w:delText xml:space="preserve">at </w:delText>
+        </w:r>
+      </w:del>
+      <w:ins w:id="113" w:author="mann" w:date="2010-08-03T10:14:00Z">
+        <w:r>
+          <w:t>below</w:t>
+        </w:r>
+        <w:r>
+          <w:t xml:space="preserve"> </w:t>
+        </w:r>
+      </w:ins>
+      <w:r>
+        <w:t xml:space="preserve">the </w:t>
+      </w:r>
+      <w:del w:id="114" w:author="mann" w:date="2010-08-03T10:13:00Z">
+        <w:r>
+          <w:delText xml:space="preserve">main </w:delText>
+        </w:r>
+      </w:del>
+      <w:ins w:id="115" w:author="mann" w:date="2010-08-03T10:13:00Z">
+        <w:r>
+          <w:t>right pane</w:t>
+        </w:r>
+      </w:ins>
+      <w:del w:id="116" w:author="mann" w:date="2010-08-03T10:13:00Z">
+        <w:r>
+          <w:delText>application window's</w:delText>
+        </w:r>
+      </w:del>
+      <w:r>
+        <w:t xml:space="preserve"> toolbar</w:t>
+      </w:r>
+      <w:ins w:id="117" w:author="mann" w:date="2010-08-03T10:14:00Z">
+        <w:r>
+          <w:t>. Y</w:t>
+        </w:r>
+      </w:ins>
+      <w:del w:id="118" w:author="mann" w:date="2010-08-03T10:14:00Z">
+        <w:r>
+          <w:delText>, y</w:delText>
+        </w:r>
+      </w:del>
+      <w:r>
+        <w:t xml:space="preserve">ou can also save this </w:t>
+      </w:r>
+      <w:ins w:id="119" w:author="mann" w:date="2010-08-03T10:14:00Z">
+        <w:r>
+          <w:t xml:space="preserve">text to file </w:t>
+        </w:r>
+      </w:ins>
+      <w:del w:id="120" w:author="mann" w:date="2010-08-03T10:14:00Z">
+        <w:r>
+          <w:delText xml:space="preserve">format </w:delText>
+        </w:r>
+      </w:del>
+      <w:r>
+        <w:t>by clicking on the "</w:t>
+      </w:r>
+      <w:r>
+        <w:rPr>
+          <w:b/>
+          <w:bCs/>
+          <w:rPrChange w:id="121" w:author="mann" w:date="2010-08-03T10:14:00Z">
+            <w:rPr/>
+          </w:rPrChange>
+        </w:rPr>
+        <w:t>Save</w:t>
+      </w:r>
+      <w:r>
+        <w:t xml:space="preserve">" button that is located at the main application window's toolbar. </w:t>
+      </w:r>
+    </w:p>
+    <w:p>
+      <w:pPr>
+        <w:bidi w:val="0"/>
+        <w:rPr>
+          <w:ins w:id="122" w:author="mann" w:date="2010-08-03T10:21:00Z"/>
+          <w:rStyle w:val="apple-style-span"/>
+          <w:rFonts w:asciiTheme="majorHAnsi" w:eastAsiaTheme="majorEastAsia" w:hAnsiTheme="majorHAnsi" w:cstheme="majorBidi"/>
+          <w:b/>
+          <w:bCs/>
+          <w:color w:val="365F91" w:themeColor="accent1" w:themeShade="BF"/>
+          <w:sz w:val="28"/>
+          <w:szCs w:val="28"/>
+        </w:rPr>
+      </w:pPr>
+      <w:ins w:id="123" w:author="mann" w:date="2010-08-03T10:21:00Z">
+        <w:r>
+          <w:rPr>
+            <w:rStyle w:val="apple-style-span"/>
+          </w:rPr>
+          <w:br w:type="page"/>
+        </w:r>
+      </w:ins>
     </w:p>
     <w:p>
       <w:pPr>
@@ -2605,6 +3362,7 @@
         <w:rPr>
           <w:rStyle w:val="apple-style-span"/>
         </w:rPr>
+        <w:lastRenderedPageBreak/>
         <w:t>Algorithms</w:t>
       </w:r>
     </w:p>
@@ -2638,6 +3396,11 @@
           <w:sz w:val="20"/>
           <w:szCs w:val="20"/>
         </w:rPr>
+        <w:pPrChange w:id="124" w:author="mann" w:date="2010-08-03T10:21:00Z">
+          <w:pPr>
+            <w:pStyle w:val="NormalWeb"/>
+          </w:pPr>
+        </w:pPrChange>
       </w:pPr>
       <w:r>
         <w:rPr>
@@ -2646,9 +3409,30 @@
           <w:sz w:val="20"/>
           <w:szCs w:val="20"/>
         </w:rPr>
-        <w:t xml:space="preserve">This page describes the algorithm used for converting the Abstract Syntax </w:t>
-      </w:r>
-      <w:proofErr w:type="gramStart"/>
+        <w:t xml:space="preserve">This page describes </w:t>
+      </w:r>
+      <w:del w:id="125" w:author="mann" w:date="2010-08-03T10:21:00Z">
+        <w:r>
+          <w:rPr>
+            <w:rFonts w:ascii="Arial" w:hAnsi="Arial" w:cs="Arial"/>
+            <w:color w:val="000000"/>
+            <w:sz w:val="20"/>
+            <w:szCs w:val="20"/>
+          </w:rPr>
+          <w:delText xml:space="preserve">the </w:delText>
+        </w:r>
+      </w:del>
+      <w:ins w:id="126" w:author="mann" w:date="2010-08-03T10:21:00Z">
+        <w:r>
+          <w:rPr>
+            <w:rFonts w:ascii="Arial" w:hAnsi="Arial" w:cs="Arial"/>
+            <w:color w:val="000000"/>
+            <w:sz w:val="20"/>
+            <w:szCs w:val="20"/>
+          </w:rPr>
+          <w:t xml:space="preserve">general outlines of the </w:t>
+        </w:r>
+      </w:ins>
       <w:r>
         <w:rPr>
           <w:rFonts w:ascii="Arial" w:hAnsi="Arial" w:cs="Arial"/>
@@ -2656,17 +3440,7 @@
           <w:sz w:val="20"/>
           <w:szCs w:val="20"/>
         </w:rPr>
-        <w:t>Tree(</w:t>
-      </w:r>
-      <w:proofErr w:type="gramEnd"/>
-      <w:r>
-        <w:rPr>
-          <w:rFonts w:ascii="Arial" w:hAnsi="Arial" w:cs="Arial"/>
-          <w:color w:val="000000"/>
-          <w:sz w:val="20"/>
-          <w:szCs w:val="20"/>
-        </w:rPr>
-        <w:t>AST), as received by the Syntax Parser, into a Control Flow Graph(CFG).</w:t>
+        <w:t>algorithm used for converting the Abstract Syntax Tree(AST), as received by the Syntax Parser, into a Control Flow Graph(CFG).</w:t>
       </w:r>
     </w:p>
     <w:p>
@@ -2674,11 +3448,11 @@
         <w:pStyle w:val="Heading3"/>
         <w:bidi w:val="0"/>
       </w:pPr>
-      <w:bookmarkStart w:id="2" w:name="Algorithm_Details"/>
+      <w:bookmarkStart w:id="127" w:name="Algorithm_Details"/>
       <w:r>
         <w:t>Algorithm Details</w:t>
       </w:r>
-      <w:bookmarkEnd w:id="2"/>
+      <w:bookmarkEnd w:id="127"/>
     </w:p>
     <w:p>
       <w:pPr>
@@ -2850,7 +3624,27 @@
           <w:sz w:val="20"/>
           <w:szCs w:val="20"/>
         </w:rPr>
-        <w:t>Merge consecutive expressions Flow Points into a single Flow Point in the CFG(representing an expression block)</w:t>
+        <w:t>Merge consecutive expression</w:t>
+      </w:r>
+      <w:del w:id="128" w:author="mann" w:date="2010-08-03T10:21:00Z">
+        <w:r>
+          <w:rPr>
+            <w:rFonts w:ascii="Arial" w:hAnsi="Arial" w:cs="Arial"/>
+            <w:color w:val="000000"/>
+            <w:sz w:val="20"/>
+            <w:szCs w:val="20"/>
+          </w:rPr>
+          <w:delText>s</w:delText>
+        </w:r>
+      </w:del>
+      <w:r>
+        <w:rPr>
+          <w:rFonts w:ascii="Arial" w:hAnsi="Arial" w:cs="Arial"/>
+          <w:color w:val="000000"/>
+          <w:sz w:val="20"/>
+          <w:szCs w:val="20"/>
+        </w:rPr>
+        <w:t xml:space="preserve"> Flow Points into a single Flow Point in the CFG(representing an expression block)</w:t>
       </w:r>
     </w:p>
     <w:p>
@@ -2900,10 +3694,19 @@
           <w:sz w:val="20"/>
           <w:szCs w:val="20"/>
         </w:rPr>
-        <w:t xml:space="preserve">Connect each node Flow Point to </w:t>
-      </w:r>
-      <w:proofErr w:type="spellStart"/>
-      <w:proofErr w:type="gramStart"/>
+        <w:t>Connect each node Flow Point to it</w:t>
+      </w:r>
+      <w:del w:id="129" w:author="mann" w:date="2010-08-03T10:22:00Z">
+        <w:r>
+          <w:rPr>
+            <w:rFonts w:ascii="Arial" w:hAnsi="Arial" w:cs="Arial"/>
+            <w:color w:val="000000"/>
+            <w:sz w:val="20"/>
+            <w:szCs w:val="20"/>
+          </w:rPr>
+          <w:delText>'</w:delText>
+        </w:r>
+      </w:del>
       <w:r>
         <w:rPr>
           <w:rFonts w:ascii="Arial" w:hAnsi="Arial" w:cs="Arial"/>
@@ -2911,18 +3714,63 @@
           <w:sz w:val="20"/>
           <w:szCs w:val="20"/>
         </w:rPr>
-        <w:t>it's</w:t>
-      </w:r>
-      <w:proofErr w:type="spellEnd"/>
-      <w:proofErr w:type="gramEnd"/>
-      <w:r>
+        <w:t>s sub-nodes Flow Points.</w:t>
+      </w:r>
+    </w:p>
+    <w:p>
+      <w:pPr>
+        <w:numPr>
+          <w:ilvl w:val="1"/>
+          <w:numId w:val="5"/>
+        </w:numPr>
+        <w:bidi w:val="0"/>
+        <w:spacing w:before="100" w:beforeAutospacing="1" w:after="100" w:afterAutospacing="1" w:line="240" w:lineRule="auto"/>
         <w:rPr>
           <w:rFonts w:ascii="Arial" w:hAnsi="Arial" w:cs="Arial"/>
           <w:color w:val="000000"/>
           <w:sz w:val="20"/>
           <w:szCs w:val="20"/>
         </w:rPr>
-        <w:t xml:space="preserve"> sub-nodes Flow Points.</w:t>
+      </w:pPr>
+      <w:r>
+        <w:rPr>
+          <w:rFonts w:ascii="Arial" w:hAnsi="Arial" w:cs="Arial"/>
+          <w:color w:val="000000"/>
+          <w:sz w:val="20"/>
+          <w:szCs w:val="20"/>
+        </w:rPr>
+        <w:t>If current node is a loop node, connect all end-nodes Flow Points to it</w:t>
+      </w:r>
+      <w:ins w:id="130" w:author="mann" w:date="2010-08-03T10:22:00Z">
+        <w:r>
+          <w:rPr>
+            <w:rFonts w:ascii="Arial" w:hAnsi="Arial" w:cs="Arial"/>
+            <w:color w:val="000000"/>
+            <w:sz w:val="20"/>
+            <w:szCs w:val="20"/>
+          </w:rPr>
+          <w:t>s</w:t>
+        </w:r>
+      </w:ins>
+      <w:del w:id="131" w:author="mann" w:date="2010-08-03T10:22:00Z">
+        <w:r>
+          <w:rPr>
+            <w:rFonts w:ascii="Arial" w:hAnsi="Arial" w:cs="Arial"/>
+            <w:color w:val="000000"/>
+            <w:sz w:val="20"/>
+            <w:szCs w:val="20"/>
+          </w:rPr>
+          <w:delText>'s</w:delText>
+        </w:r>
+      </w:del>
+      <w:r>
+        <w:rPr>
+          <w:rFonts w:ascii="Arial" w:hAnsi="Arial" w:cs="Arial"/>
+          <w:color w:val="000000"/>
+          <w:sz w:val="20"/>
+          <w:szCs w:val="20"/>
+        </w:rPr>
+        <w:t xml:space="preserve"> Flow Point.</w:t>
       </w:r>
     </w:p>
     <w:p>
@@ -2947,11 +3795,19 @@
           <w:sz w:val="20"/>
           <w:szCs w:val="20"/>
         </w:rPr>
-        <w:lastRenderedPageBreak/>
-        <w:t xml:space="preserve">If current node is a loop node, connect all end-nodes Flow Points to </w:t>
-      </w:r>
-      <w:proofErr w:type="spellStart"/>
-      <w:proofErr w:type="gramStart"/>
+        <w:t>If current node's Flow Point is part of a compound block, connect it</w:t>
+      </w:r>
+      <w:del w:id="132" w:author="mann" w:date="2010-08-03T10:22:00Z">
+        <w:r>
+          <w:rPr>
+            <w:rFonts w:ascii="Arial" w:hAnsi="Arial" w:cs="Arial"/>
+            <w:color w:val="000000"/>
+            <w:sz w:val="20"/>
+            <w:szCs w:val="20"/>
+          </w:rPr>
+          <w:delText>'</w:delText>
+        </w:r>
+      </w:del>
       <w:r>
         <w:rPr>
           <w:rFonts w:ascii="Arial" w:hAnsi="Arial" w:cs="Arial"/>
@@ -2959,45 +3815,49 @@
           <w:sz w:val="20"/>
           <w:szCs w:val="20"/>
         </w:rPr>
-        <w:t>it's</w:t>
-      </w:r>
-      <w:proofErr w:type="spellEnd"/>
-      <w:proofErr w:type="gramEnd"/>
-      <w:r>
+        <w:t>s end points (might be the node's Flow Point itself) to the next Flow Point inside the compound block.</w:t>
+      </w:r>
+    </w:p>
+    <w:p>
+      <w:pPr>
+        <w:numPr>
+          <w:ilvl w:val="1"/>
+          <w:numId w:val="5"/>
+        </w:numPr>
+        <w:bidi w:val="0"/>
+        <w:spacing w:before="100" w:beforeAutospacing="1" w:after="100" w:afterAutospacing="1" w:line="240" w:lineRule="auto"/>
         <w:rPr>
           <w:rFonts w:ascii="Arial" w:hAnsi="Arial" w:cs="Arial"/>
           <w:color w:val="000000"/>
           <w:sz w:val="20"/>
           <w:szCs w:val="20"/>
         </w:rPr>
-        <w:t xml:space="preserve"> Flow Point.</w:t>
-      </w:r>
-    </w:p>
-    <w:p>
-      <w:pPr>
-        <w:numPr>
-          <w:ilvl w:val="1"/>
-          <w:numId w:val="5"/>
-        </w:numPr>
-        <w:bidi w:val="0"/>
-        <w:spacing w:before="100" w:beforeAutospacing="1" w:after="100" w:afterAutospacing="1" w:line="240" w:lineRule="auto"/>
+      </w:pPr>
+      <w:r>
         <w:rPr>
           <w:rFonts w:ascii="Arial" w:hAnsi="Arial" w:cs="Arial"/>
           <w:color w:val="000000"/>
           <w:sz w:val="20"/>
           <w:szCs w:val="20"/>
         </w:rPr>
-      </w:pPr>
-      <w:r>
+        <w:t>Return current end points to the calling level.</w:t>
+      </w:r>
+    </w:p>
+    <w:p>
+      <w:pPr>
+        <w:numPr>
+          <w:ilvl w:val="0"/>
+          <w:numId w:val="5"/>
+        </w:numPr>
+        <w:bidi w:val="0"/>
+        <w:spacing w:before="100" w:beforeAutospacing="1" w:after="100" w:afterAutospacing="1" w:line="240" w:lineRule="auto"/>
         <w:rPr>
           <w:rFonts w:ascii="Arial" w:hAnsi="Arial" w:cs="Arial"/>
           <w:color w:val="000000"/>
           <w:sz w:val="20"/>
           <w:szCs w:val="20"/>
         </w:rPr>
-        <w:t xml:space="preserve">If current node's Flow Point is part of a compound block, connect </w:t>
-      </w:r>
-      <w:proofErr w:type="gramStart"/>
+      </w:pPr>
       <w:r>
         <w:rPr>
           <w:rFonts w:ascii="Arial" w:hAnsi="Arial" w:cs="Arial"/>
@@ -3005,34 +3865,202 @@
           <w:sz w:val="20"/>
           <w:szCs w:val="20"/>
         </w:rPr>
-        <w:t>it's</w:t>
-      </w:r>
-      <w:proofErr w:type="gramEnd"/>
-      <w:r>
+        <w:t>If there are consecutive expression blocks, merge them into a single block.</w:t>
+      </w:r>
+    </w:p>
+    <w:p>
+      <w:pPr>
+        <w:pStyle w:val="Heading3"/>
+        <w:bidi w:val="0"/>
+        <w:rPr>
+          <w:del w:id="133" w:author="mann" w:date="2010-08-03T10:22:00Z"/>
+        </w:rPr>
+      </w:pPr>
+      <w:bookmarkStart w:id="134" w:name="Remarks"/>
+      <w:r>
+        <w:t>Remarks</w:t>
+      </w:r>
+      <w:bookmarkEnd w:id="134"/>
+    </w:p>
+    <w:p>
+      <w:pPr>
+        <w:pStyle w:val="Heading3"/>
+        <w:bidi w:val="0"/>
+        <w:rPr>
+          <w:ins w:id="135" w:author="mann" w:date="2010-08-03T10:22:00Z"/>
+        </w:rPr>
+        <w:pPrChange w:id="136" w:author="mann" w:date="2010-08-03T10:22:00Z">
+          <w:pPr>
+            <w:pStyle w:val="NormalWeb"/>
+          </w:pPr>
+        </w:pPrChange>
+      </w:pPr>
+    </w:p>
+    <w:p>
+      <w:pPr>
+        <w:pStyle w:val="NormalWeb"/>
         <w:rPr>
           <w:rFonts w:ascii="Arial" w:hAnsi="Arial" w:cs="Arial"/>
           <w:color w:val="000000"/>
           <w:sz w:val="20"/>
           <w:szCs w:val="20"/>
         </w:rPr>
-        <w:t xml:space="preserve"> end points (might be the node's Flow Point itself) to the next Flow Point inside the compound block.</w:t>
-      </w:r>
-    </w:p>
-    <w:p>
-      <w:pPr>
-        <w:numPr>
-          <w:ilvl w:val="1"/>
-          <w:numId w:val="5"/>
-        </w:numPr>
-        <w:bidi w:val="0"/>
-        <w:spacing w:before="100" w:beforeAutospacing="1" w:after="100" w:afterAutospacing="1" w:line="240" w:lineRule="auto"/>
+        <w:pPrChange w:id="137" w:author="mann" w:date="2010-08-03T10:23:00Z">
+          <w:pPr>
+            <w:pStyle w:val="NormalWeb"/>
+          </w:pPr>
+        </w:pPrChange>
+      </w:pPr>
+      <w:ins w:id="138" w:author="mann" w:date="2010-08-03T10:22:00Z">
+        <w:r>
+          <w:rPr>
+            <w:rFonts w:ascii="Arial" w:hAnsi="Arial" w:cs="Arial"/>
+            <w:color w:val="000000"/>
+            <w:sz w:val="20"/>
+            <w:szCs w:val="20"/>
+          </w:rPr>
+          <w:t>Each branch</w:t>
+        </w:r>
+      </w:ins>
+      <w:ins w:id="139" w:author="mann" w:date="2010-08-03T14:12:00Z">
+        <w:r>
+          <w:rPr>
+            <w:rFonts w:ascii="Arial" w:hAnsi="Arial" w:cs="Arial"/>
+            <w:color w:val="000000"/>
+            <w:sz w:val="20"/>
+            <w:szCs w:val="20"/>
+          </w:rPr>
+          <w:t xml:space="preserve"> command </w:t>
+        </w:r>
+        <w:r>
+          <w:rPr>
+            <w:rFonts w:ascii="Arial" w:hAnsi="Arial" w:cs="Arial"/>
+            <w:color w:val="000000"/>
+            <w:sz w:val="20"/>
+            <w:szCs w:val="20"/>
+          </w:rPr>
+          <w:t>(if / if else / while / for / do while)</w:t>
+        </w:r>
+      </w:ins>
+      <w:ins w:id="140" w:author="mann" w:date="2010-08-03T10:22:00Z">
+        <w:r>
+          <w:rPr>
+            <w:rFonts w:ascii="Arial" w:hAnsi="Arial" w:cs="Arial"/>
+            <w:color w:val="000000"/>
+            <w:sz w:val="20"/>
+            <w:szCs w:val="20"/>
+          </w:rPr>
+          <w:t xml:space="preserve"> in the AST is handled differently</w:t>
+        </w:r>
+      </w:ins>
+      <w:ins w:id="141" w:author="mann" w:date="2010-08-03T14:13:00Z">
+        <w:r>
+          <w:rPr>
+            <w:rFonts w:ascii="Arial" w:hAnsi="Arial" w:cs="Arial"/>
+            <w:color w:val="000000"/>
+            <w:sz w:val="20"/>
+            <w:szCs w:val="20"/>
+          </w:rPr>
+          <w:t xml:space="preserve"> by the AST to CFG conversion algorithm</w:t>
+        </w:r>
+      </w:ins>
+      <w:ins w:id="142" w:author="mann" w:date="2010-08-03T10:22:00Z">
+        <w:r>
+          <w:rPr>
+            <w:rFonts w:ascii="Arial" w:hAnsi="Arial" w:cs="Arial"/>
+            <w:color w:val="000000"/>
+            <w:sz w:val="20"/>
+            <w:szCs w:val="20"/>
+          </w:rPr>
+          <w:t>, according to the specific command</w:t>
+        </w:r>
+      </w:ins>
+      <w:ins w:id="143" w:author="mann" w:date="2010-08-03T10:23:00Z">
+        <w:r>
+          <w:rPr>
+            <w:rFonts w:ascii="Arial" w:hAnsi="Arial" w:cs="Arial"/>
+            <w:color w:val="000000"/>
+            <w:sz w:val="20"/>
+            <w:szCs w:val="20"/>
+          </w:rPr>
+          <w:t xml:space="preserve"> semantics.</w:t>
+        </w:r>
+      </w:ins>
+      <w:ins w:id="144" w:author="mann" w:date="2010-08-03T14:13:00Z">
+        <w:r>
+          <w:rPr>
+            <w:rFonts w:ascii="Arial" w:hAnsi="Arial" w:cs="Arial"/>
+            <w:color w:val="000000"/>
+            <w:sz w:val="20"/>
+            <w:szCs w:val="20"/>
+          </w:rPr>
+          <w:t xml:space="preserve"> </w:t>
+        </w:r>
+      </w:ins>
+      <w:ins w:id="145" w:author="mann" w:date="2010-08-03T10:23:00Z">
+        <w:r>
+          <w:rPr>
+            <w:rFonts w:ascii="Arial" w:hAnsi="Arial" w:cs="Arial"/>
+            <w:color w:val="000000"/>
+            <w:sz w:val="20"/>
+            <w:szCs w:val="20"/>
+          </w:rPr>
+          <w:t xml:space="preserve">For instance, </w:t>
+        </w:r>
+      </w:ins>
+      <w:del w:id="146" w:author="mann" w:date="2010-08-03T10:23:00Z">
+        <w:r>
+          <w:rPr>
+            <w:rFonts w:ascii="Arial" w:hAnsi="Arial" w:cs="Arial"/>
+            <w:color w:val="000000"/>
+            <w:sz w:val="20"/>
+            <w:szCs w:val="20"/>
+          </w:rPr>
+          <w:delText>A</w:delText>
+        </w:r>
+      </w:del>
+      <w:ins w:id="147" w:author="mann" w:date="2010-08-03T10:23:00Z">
+        <w:r>
+          <w:rPr>
+            <w:rFonts w:ascii="Arial" w:hAnsi="Arial" w:cs="Arial"/>
+            <w:color w:val="000000"/>
+            <w:sz w:val="20"/>
+            <w:szCs w:val="20"/>
+          </w:rPr>
+          <w:t>a</w:t>
+        </w:r>
+      </w:ins>
+      <w:r>
         <w:rPr>
           <w:rFonts w:ascii="Arial" w:hAnsi="Arial" w:cs="Arial"/>
           <w:color w:val="000000"/>
           <w:sz w:val="20"/>
           <w:szCs w:val="20"/>
         </w:rPr>
-      </w:pPr>
+        <w:t xml:space="preserve"> For </w:t>
+      </w:r>
+      <w:ins w:id="148" w:author="mann" w:date="2010-08-03T14:12:00Z">
+        <w:r>
+          <w:rPr>
+            <w:rFonts w:ascii="Arial" w:hAnsi="Arial" w:cs="Arial"/>
+            <w:color w:val="000000"/>
+            <w:sz w:val="20"/>
+            <w:szCs w:val="20"/>
+          </w:rPr>
+          <w:t>L</w:t>
+        </w:r>
+      </w:ins>
+      <w:del w:id="149" w:author="mann" w:date="2010-08-03T14:12:00Z">
+        <w:r>
+          <w:rPr>
+            <w:rFonts w:ascii="Arial" w:hAnsi="Arial" w:cs="Arial"/>
+            <w:color w:val="000000"/>
+            <w:sz w:val="20"/>
+            <w:szCs w:val="20"/>
+          </w:rPr>
+          <w:delText>l</w:delText>
+        </w:r>
+      </w:del>
       <w:r>
         <w:rPr>
           <w:rFonts w:ascii="Arial" w:hAnsi="Arial" w:cs="Arial"/>
@@ -3040,64 +4068,184 @@
           <w:sz w:val="20"/>
           <w:szCs w:val="20"/>
         </w:rPr>
-        <w:t>Return current end points to the calling level.</w:t>
-      </w:r>
-    </w:p>
-    <w:p>
-      <w:pPr>
-        <w:numPr>
-          <w:ilvl w:val="0"/>
-          <w:numId w:val="5"/>
-        </w:numPr>
-        <w:bidi w:val="0"/>
-        <w:spacing w:before="100" w:beforeAutospacing="1" w:after="100" w:afterAutospacing="1" w:line="240" w:lineRule="auto"/>
-        <w:rPr>
-          <w:rFonts w:ascii="Arial" w:hAnsi="Arial" w:cs="Arial"/>
+        <w:t>oop of the following form:</w:t>
+      </w:r>
+    </w:p>
+    <w:p>
+      <w:pPr>
+        <w:autoSpaceDE w:val="0"/>
+        <w:autoSpaceDN w:val="0"/>
+        <w:bidi w:val="0"/>
+        <w:adjustRightInd w:val="0"/>
+        <w:spacing w:after="0" w:line="240" w:lineRule="auto"/>
+        <w:rPr>
+          <w:ins w:id="150" w:author="mann" w:date="2010-08-03T14:06:00Z"/>
+          <w:rFonts w:ascii="Courier New" w:hAnsi="Courier New" w:cs="Courier New"/>
           <w:color w:val="000000"/>
-          <w:sz w:val="20"/>
-          <w:szCs w:val="20"/>
-        </w:rPr>
-      </w:pPr>
-      <w:r>
-        <w:rPr>
-          <w:rFonts w:ascii="Arial" w:hAnsi="Arial" w:cs="Arial"/>
+          <w:sz w:val="24"/>
+          <w:szCs w:val="24"/>
+        </w:rPr>
+      </w:pPr>
+      <w:ins w:id="151" w:author="mann" w:date="2010-08-03T14:06:00Z">
+        <w:r>
+          <w:rPr>
+            <w:rFonts w:ascii="Courier New" w:hAnsi="Courier New" w:cs="Courier New"/>
+            <w:color w:val="000000"/>
+            <w:sz w:val="24"/>
+            <w:szCs w:val="24"/>
+          </w:rPr>
+          <w:t>for (i = 0; i &lt; 100; ++i</w:t>
+        </w:r>
+        <w:r>
+          <w:rPr>
+            <w:rFonts w:ascii="Courier New" w:hAnsi="Courier New" w:cs="Courier New"/>
+            <w:color w:val="000000"/>
+            <w:sz w:val="24"/>
+            <w:szCs w:val="24"/>
+          </w:rPr>
+          <w:t>)</w:t>
+        </w:r>
+      </w:ins>
+    </w:p>
+    <w:p>
+      <w:pPr>
+        <w:autoSpaceDE w:val="0"/>
+        <w:autoSpaceDN w:val="0"/>
+        <w:bidi w:val="0"/>
+        <w:adjustRightInd w:val="0"/>
+        <w:spacing w:after="0" w:line="240" w:lineRule="auto"/>
+        <w:rPr>
+          <w:ins w:id="152" w:author="mann" w:date="2010-08-03T14:07:00Z"/>
+          <w:rFonts w:ascii="Courier New" w:hAnsi="Courier New" w:cs="Courier New"/>
           <w:color w:val="000000"/>
-          <w:sz w:val="20"/>
-          <w:szCs w:val="20"/>
-        </w:rPr>
-        <w:t>If there are consecutive expression blocks, merge them into a single block.</w:t>
-      </w:r>
-    </w:p>
-    <w:p>
-      <w:pPr>
-        <w:pStyle w:val="Heading3"/>
-        <w:bidi w:val="0"/>
-      </w:pPr>
-      <w:bookmarkStart w:id="3" w:name="Remarks"/>
-      <w:r>
-        <w:t>Remarks</w:t>
-      </w:r>
-      <w:bookmarkEnd w:id="3"/>
-    </w:p>
-    <w:p>
-      <w:pPr>
-        <w:pStyle w:val="NormalWeb"/>
-        <w:rPr>
-          <w:rFonts w:ascii="Arial" w:hAnsi="Arial" w:cs="Arial"/>
+          <w:sz w:val="24"/>
+          <w:szCs w:val="24"/>
+        </w:rPr>
+        <w:pPrChange w:id="153" w:author="mann" w:date="2010-08-03T14:06:00Z">
+          <w:pPr>
+            <w:autoSpaceDE w:val="0"/>
+            <w:autoSpaceDN w:val="0"/>
+            <w:bidi w:val="0"/>
+            <w:adjustRightInd w:val="0"/>
+            <w:spacing w:after="0" w:line="240" w:lineRule="auto"/>
+          </w:pPr>
+        </w:pPrChange>
+      </w:pPr>
+      <w:ins w:id="154" w:author="mann" w:date="2010-08-03T14:06:00Z">
+        <w:r>
+          <w:rPr>
+            <w:rFonts w:ascii="Courier New" w:hAnsi="Courier New" w:cs="Courier New"/>
+            <w:color w:val="000000"/>
+            <w:sz w:val="24"/>
+            <w:szCs w:val="24"/>
+          </w:rPr>
+          <w:t>{</w:t>
+        </w:r>
+        <w:r>
+          <w:rPr>
+            <w:rFonts w:ascii="Courier New" w:hAnsi="Courier New" w:cs="Courier New"/>
+            <w:color w:val="000000"/>
+            <w:sz w:val="24"/>
+            <w:szCs w:val="24"/>
+            <w:rtl/>
+          </w:rPr>
+          <w:t xml:space="preserve">       </w:t>
+        </w:r>
+      </w:ins>
+    </w:p>
+    <w:p>
+      <w:pPr>
+        <w:autoSpaceDE w:val="0"/>
+        <w:autoSpaceDN w:val="0"/>
+        <w:bidi w:val="0"/>
+        <w:adjustRightInd w:val="0"/>
+        <w:spacing w:after="0" w:line="240" w:lineRule="auto"/>
+        <w:rPr>
+          <w:ins w:id="155" w:author="mann" w:date="2010-08-03T14:06:00Z"/>
+          <w:rFonts w:ascii="Courier New" w:hAnsi="Courier New" w:cs="Courier New"/>
           <w:color w:val="000000"/>
-          <w:sz w:val="20"/>
-          <w:szCs w:val="20"/>
-        </w:rPr>
-      </w:pPr>
-      <w:r>
-        <w:rPr>
-          <w:rFonts w:ascii="Arial" w:hAnsi="Arial" w:cs="Arial"/>
+          <w:sz w:val="24"/>
+          <w:szCs w:val="24"/>
+        </w:rPr>
+        <w:pPrChange w:id="156" w:author="mann" w:date="2010-08-03T14:07:00Z">
+          <w:pPr>
+            <w:autoSpaceDE w:val="0"/>
+            <w:autoSpaceDN w:val="0"/>
+            <w:bidi w:val="0"/>
+            <w:adjustRightInd w:val="0"/>
+            <w:spacing w:after="0" w:line="240" w:lineRule="auto"/>
+          </w:pPr>
+        </w:pPrChange>
+      </w:pPr>
+      <w:ins w:id="157" w:author="mann" w:date="2010-08-03T14:07:00Z">
+        <w:r>
+          <w:rPr>
+            <w:rFonts w:ascii="Courier New" w:hAnsi="Courier New" w:cs="Courier New"/>
+            <w:color w:val="000000"/>
+            <w:sz w:val="24"/>
+            <w:szCs w:val="24"/>
+          </w:rPr>
+          <w:t xml:space="preserve">   </w:t>
+        </w:r>
+      </w:ins>
+      <w:ins w:id="158" w:author="mann" w:date="2010-08-03T14:06:00Z">
+        <w:r>
+          <w:rPr>
+            <w:rFonts w:ascii="Courier New" w:hAnsi="Courier New" w:cs="Courier New"/>
+            <w:color w:val="000000"/>
+            <w:sz w:val="24"/>
+            <w:szCs w:val="24"/>
+          </w:rPr>
+          <w:t>x = x + i</w:t>
+        </w:r>
+        <w:r>
+          <w:rPr>
+            <w:rFonts w:ascii="Courier New" w:hAnsi="Courier New" w:cs="Courier New"/>
+            <w:color w:val="000000"/>
+            <w:sz w:val="24"/>
+            <w:szCs w:val="24"/>
+            <w:rtl/>
+          </w:rPr>
+          <w:t>;</w:t>
+        </w:r>
+      </w:ins>
+    </w:p>
+    <w:p>
+      <w:pPr>
+        <w:autoSpaceDE w:val="0"/>
+        <w:autoSpaceDN w:val="0"/>
+        <w:bidi w:val="0"/>
+        <w:adjustRightInd w:val="0"/>
+        <w:spacing w:after="0" w:line="240" w:lineRule="auto"/>
+        <w:rPr>
+          <w:ins w:id="159" w:author="mann" w:date="2010-08-03T14:06:00Z"/>
+          <w:rFonts w:ascii="Courier New" w:hAnsi="Courier New" w:cs="Courier New"/>
           <w:color w:val="000000"/>
-          <w:sz w:val="20"/>
-          <w:szCs w:val="20"/>
-        </w:rPr>
-        <w:t>A For loop of the following form:</w:t>
-      </w:r>
+          <w:sz w:val="24"/>
+          <w:szCs w:val="24"/>
+          <w:rtl/>
+        </w:rPr>
+        <w:pPrChange w:id="160" w:author="mann" w:date="2010-08-03T14:06:00Z">
+          <w:pPr>
+            <w:autoSpaceDE w:val="0"/>
+            <w:autoSpaceDN w:val="0"/>
+            <w:bidi w:val="0"/>
+            <w:adjustRightInd w:val="0"/>
+            <w:spacing w:after="0" w:line="240" w:lineRule="auto"/>
+          </w:pPr>
+        </w:pPrChange>
+      </w:pPr>
+      <w:ins w:id="161" w:author="mann" w:date="2010-08-03T14:06:00Z">
+        <w:r>
+          <w:rPr>
+            <w:rFonts w:ascii="Courier New" w:hAnsi="Courier New" w:cs="Courier New"/>
+            <w:color w:val="000000"/>
+            <w:sz w:val="24"/>
+            <w:szCs w:val="24"/>
+          </w:rPr>
+          <w:t>}</w:t>
+        </w:r>
+      </w:ins>
     </w:p>
     <w:p>
       <w:pPr>
@@ -3107,247 +4255,275 @@
         </w:pBdr>
         <w:ind w:left="480"/>
         <w:rPr>
+          <w:del w:id="162" w:author="mann" w:date="2010-08-03T14:06:00Z"/>
           <w:color w:val="000000"/>
           <w:sz w:val="18"/>
           <w:szCs w:val="18"/>
         </w:rPr>
       </w:pPr>
-      <w:r>
-        <w:rPr>
-          <w:rStyle w:val="pln"/>
-          <w:color w:val="000000"/>
-          <w:sz w:val="18"/>
-          <w:szCs w:val="18"/>
-        </w:rPr>
-        <w:t xml:space="preserve">  </w:t>
-      </w:r>
-      <w:proofErr w:type="gramStart"/>
-      <w:r>
-        <w:rPr>
-          <w:rStyle w:val="kwd"/>
-          <w:color w:val="000088"/>
-          <w:sz w:val="18"/>
-          <w:szCs w:val="18"/>
-        </w:rPr>
-        <w:t>for</w:t>
-      </w:r>
-      <w:proofErr w:type="gramEnd"/>
-      <w:r>
-        <w:rPr>
-          <w:rStyle w:val="pln"/>
-          <w:color w:val="000000"/>
-          <w:sz w:val="18"/>
-          <w:szCs w:val="18"/>
-        </w:rPr>
-        <w:t xml:space="preserve"> </w:t>
-      </w:r>
-      <w:r>
-        <w:rPr>
-          <w:rStyle w:val="pun"/>
-          <w:color w:val="666600"/>
-          <w:sz w:val="18"/>
-          <w:szCs w:val="18"/>
-        </w:rPr>
-        <w:t>({</w:t>
-      </w:r>
-      <w:r>
-        <w:rPr>
-          <w:rStyle w:val="typ"/>
-          <w:color w:val="660066"/>
-          <w:sz w:val="18"/>
-          <w:szCs w:val="18"/>
-        </w:rPr>
-        <w:t>Initialization</w:t>
-      </w:r>
-      <w:r>
-        <w:rPr>
-          <w:rStyle w:val="pun"/>
-          <w:color w:val="666600"/>
-          <w:sz w:val="18"/>
-          <w:szCs w:val="18"/>
-        </w:rPr>
-        <w:t>};</w:t>
-      </w:r>
-      <w:r>
-        <w:rPr>
-          <w:rStyle w:val="pln"/>
-          <w:color w:val="000000"/>
-          <w:sz w:val="18"/>
-          <w:szCs w:val="18"/>
-        </w:rPr>
-        <w:t xml:space="preserve"> </w:t>
-      </w:r>
-      <w:r>
-        <w:rPr>
-          <w:rStyle w:val="pun"/>
-          <w:color w:val="666600"/>
-          <w:sz w:val="18"/>
-          <w:szCs w:val="18"/>
-        </w:rPr>
-        <w:t>{</w:t>
-      </w:r>
-      <w:r>
-        <w:rPr>
-          <w:rStyle w:val="typ"/>
-          <w:color w:val="660066"/>
-          <w:sz w:val="18"/>
-          <w:szCs w:val="18"/>
-        </w:rPr>
-        <w:t>Condition</w:t>
-      </w:r>
-      <w:r>
-        <w:rPr>
-          <w:rStyle w:val="pun"/>
-          <w:color w:val="666600"/>
-          <w:sz w:val="18"/>
-          <w:szCs w:val="18"/>
-        </w:rPr>
-        <w:t>};</w:t>
-      </w:r>
-      <w:r>
-        <w:rPr>
-          <w:rStyle w:val="pln"/>
-          <w:color w:val="000000"/>
-          <w:sz w:val="18"/>
-          <w:szCs w:val="18"/>
-        </w:rPr>
-        <w:t xml:space="preserve"> </w:t>
-      </w:r>
-      <w:r>
-        <w:rPr>
-          <w:rStyle w:val="pun"/>
-          <w:color w:val="666600"/>
-          <w:sz w:val="18"/>
-          <w:szCs w:val="18"/>
-        </w:rPr>
-        <w:t>{</w:t>
-      </w:r>
-      <w:r>
-        <w:rPr>
-          <w:rStyle w:val="typ"/>
-          <w:color w:val="660066"/>
-          <w:sz w:val="18"/>
-          <w:szCs w:val="18"/>
-        </w:rPr>
-        <w:t>Increment</w:t>
-      </w:r>
-      <w:r>
-        <w:rPr>
-          <w:rStyle w:val="pun"/>
-          <w:color w:val="666600"/>
-          <w:sz w:val="18"/>
-          <w:szCs w:val="18"/>
-        </w:rPr>
-        <w:t>})</w:t>
-      </w:r>
-      <w:r>
-        <w:rPr>
-          <w:color w:val="000000"/>
-          <w:sz w:val="18"/>
-          <w:szCs w:val="18"/>
-        </w:rPr>
-        <w:br/>
-      </w:r>
-      <w:r>
-        <w:rPr>
-          <w:rStyle w:val="pln"/>
-          <w:color w:val="000000"/>
-          <w:sz w:val="18"/>
-          <w:szCs w:val="18"/>
-        </w:rPr>
-        <w:t xml:space="preserve">  </w:t>
-      </w:r>
-      <w:r>
-        <w:rPr>
-          <w:rStyle w:val="pun"/>
-          <w:color w:val="666600"/>
-          <w:sz w:val="18"/>
-          <w:szCs w:val="18"/>
-        </w:rPr>
-        <w:t>{</w:t>
-      </w:r>
-      <w:r>
-        <w:rPr>
-          <w:color w:val="000000"/>
-          <w:sz w:val="18"/>
-          <w:szCs w:val="18"/>
-        </w:rPr>
-        <w:br/>
-      </w:r>
-      <w:r>
-        <w:rPr>
-          <w:rStyle w:val="pln"/>
-          <w:color w:val="000000"/>
-          <w:sz w:val="18"/>
-          <w:szCs w:val="18"/>
-        </w:rPr>
-        <w:t xml:space="preserve">    </w:t>
-      </w:r>
-      <w:r>
-        <w:rPr>
-          <w:rStyle w:val="pun"/>
-          <w:color w:val="666600"/>
-          <w:sz w:val="18"/>
-          <w:szCs w:val="18"/>
-        </w:rPr>
-        <w:t>{</w:t>
-      </w:r>
-      <w:r>
-        <w:rPr>
-          <w:rStyle w:val="typ"/>
-          <w:color w:val="660066"/>
-          <w:sz w:val="18"/>
-          <w:szCs w:val="18"/>
-        </w:rPr>
-        <w:t>Body</w:t>
-      </w:r>
-      <w:r>
-        <w:rPr>
-          <w:rStyle w:val="pun"/>
-          <w:color w:val="666600"/>
-          <w:sz w:val="18"/>
-          <w:szCs w:val="18"/>
-        </w:rPr>
-        <w:t>}</w:t>
-      </w:r>
-      <w:r>
-        <w:rPr>
-          <w:color w:val="000000"/>
-          <w:sz w:val="18"/>
-          <w:szCs w:val="18"/>
-        </w:rPr>
-        <w:br/>
-      </w:r>
-      <w:r>
-        <w:rPr>
-          <w:rStyle w:val="pln"/>
-          <w:color w:val="000000"/>
-          <w:sz w:val="18"/>
-          <w:szCs w:val="18"/>
-        </w:rPr>
-        <w:t xml:space="preserve">  </w:t>
-      </w:r>
-      <w:r>
-        <w:rPr>
-          <w:rStyle w:val="pun"/>
-          <w:color w:val="666600"/>
-          <w:sz w:val="18"/>
-          <w:szCs w:val="18"/>
-        </w:rPr>
-        <w:t>}</w:t>
-      </w:r>
+      <w:del w:id="163" w:author="mann" w:date="2010-08-03T14:06:00Z">
+        <w:r>
+          <w:rPr>
+            <w:rStyle w:val="pln"/>
+            <w:color w:val="000000"/>
+            <w:sz w:val="18"/>
+            <w:szCs w:val="18"/>
+          </w:rPr>
+          <w:delText xml:space="preserve">  </w:delText>
+        </w:r>
+        <w:r>
+          <w:rPr>
+            <w:rStyle w:val="kwd"/>
+            <w:color w:val="000088"/>
+            <w:sz w:val="18"/>
+            <w:szCs w:val="18"/>
+          </w:rPr>
+          <w:delText>for</w:delText>
+        </w:r>
+        <w:r>
+          <w:rPr>
+            <w:rStyle w:val="pln"/>
+            <w:color w:val="000000"/>
+            <w:sz w:val="18"/>
+            <w:szCs w:val="18"/>
+          </w:rPr>
+          <w:delText xml:space="preserve"> </w:delText>
+        </w:r>
+        <w:r>
+          <w:rPr>
+            <w:rStyle w:val="pun"/>
+            <w:color w:val="666600"/>
+            <w:sz w:val="18"/>
+            <w:szCs w:val="18"/>
+          </w:rPr>
+          <w:delText>({</w:delText>
+        </w:r>
+        <w:r>
+          <w:rPr>
+            <w:rStyle w:val="typ"/>
+            <w:color w:val="660066"/>
+            <w:sz w:val="18"/>
+            <w:szCs w:val="18"/>
+          </w:rPr>
+          <w:delText>Initialization</w:delText>
+        </w:r>
+        <w:r>
+          <w:rPr>
+            <w:rStyle w:val="pun"/>
+            <w:color w:val="666600"/>
+            <w:sz w:val="18"/>
+            <w:szCs w:val="18"/>
+          </w:rPr>
+          <w:delText>};</w:delText>
+        </w:r>
+        <w:r>
+          <w:rPr>
+            <w:rStyle w:val="pln"/>
+            <w:color w:val="000000"/>
+            <w:sz w:val="18"/>
+            <w:szCs w:val="18"/>
+          </w:rPr>
+          <w:delText xml:space="preserve"> </w:delText>
+        </w:r>
+        <w:r>
+          <w:rPr>
+            <w:rStyle w:val="pun"/>
+            <w:color w:val="666600"/>
+            <w:sz w:val="18"/>
+            <w:szCs w:val="18"/>
+          </w:rPr>
+          <w:delText>{</w:delText>
+        </w:r>
+        <w:r>
+          <w:rPr>
+            <w:rStyle w:val="typ"/>
+            <w:color w:val="660066"/>
+            <w:sz w:val="18"/>
+            <w:szCs w:val="18"/>
+          </w:rPr>
+          <w:delText>Condition</w:delText>
+        </w:r>
+        <w:r>
+          <w:rPr>
+            <w:rStyle w:val="pun"/>
+            <w:color w:val="666600"/>
+            <w:sz w:val="18"/>
+            <w:szCs w:val="18"/>
+          </w:rPr>
+          <w:delText>};</w:delText>
+        </w:r>
+        <w:r>
+          <w:rPr>
+            <w:rStyle w:val="pln"/>
+            <w:color w:val="000000"/>
+            <w:sz w:val="18"/>
+            <w:szCs w:val="18"/>
+          </w:rPr>
+          <w:delText xml:space="preserve"> </w:delText>
+        </w:r>
+        <w:r>
+          <w:rPr>
+            <w:rStyle w:val="pun"/>
+            <w:color w:val="666600"/>
+            <w:sz w:val="18"/>
+            <w:szCs w:val="18"/>
+          </w:rPr>
+          <w:delText>{</w:delText>
+        </w:r>
+        <w:r>
+          <w:rPr>
+            <w:rStyle w:val="typ"/>
+            <w:color w:val="660066"/>
+            <w:sz w:val="18"/>
+            <w:szCs w:val="18"/>
+          </w:rPr>
+          <w:delText>Increment</w:delText>
+        </w:r>
+        <w:r>
+          <w:rPr>
+            <w:rStyle w:val="pun"/>
+            <w:color w:val="666600"/>
+            <w:sz w:val="18"/>
+            <w:szCs w:val="18"/>
+          </w:rPr>
+          <w:delText>})</w:delText>
+        </w:r>
+        <w:r>
+          <w:rPr>
+            <w:color w:val="000000"/>
+            <w:sz w:val="18"/>
+            <w:szCs w:val="18"/>
+          </w:rPr>
+          <w:br/>
+        </w:r>
+        <w:r>
+          <w:rPr>
+            <w:rStyle w:val="pln"/>
+            <w:color w:val="000000"/>
+            <w:sz w:val="18"/>
+            <w:szCs w:val="18"/>
+          </w:rPr>
+          <w:delText xml:space="preserve">  </w:delText>
+        </w:r>
+        <w:r>
+          <w:rPr>
+            <w:rStyle w:val="pun"/>
+            <w:color w:val="666600"/>
+            <w:sz w:val="18"/>
+            <w:szCs w:val="18"/>
+          </w:rPr>
+          <w:delText>{</w:delText>
+        </w:r>
+        <w:r>
+          <w:rPr>
+            <w:color w:val="000000"/>
+            <w:sz w:val="18"/>
+            <w:szCs w:val="18"/>
+          </w:rPr>
+          <w:br/>
+        </w:r>
+        <w:r>
+          <w:rPr>
+            <w:rStyle w:val="pln"/>
+            <w:color w:val="000000"/>
+            <w:sz w:val="18"/>
+            <w:szCs w:val="18"/>
+          </w:rPr>
+          <w:delText xml:space="preserve">    </w:delText>
+        </w:r>
+        <w:r>
+          <w:rPr>
+            <w:rStyle w:val="pun"/>
+            <w:color w:val="666600"/>
+            <w:sz w:val="18"/>
+            <w:szCs w:val="18"/>
+          </w:rPr>
+          <w:delText>{</w:delText>
+        </w:r>
+        <w:r>
+          <w:rPr>
+            <w:rStyle w:val="typ"/>
+            <w:color w:val="660066"/>
+            <w:sz w:val="18"/>
+            <w:szCs w:val="18"/>
+          </w:rPr>
+          <w:delText>Body</w:delText>
+        </w:r>
+        <w:r>
+          <w:rPr>
+            <w:rStyle w:val="pun"/>
+            <w:color w:val="666600"/>
+            <w:sz w:val="18"/>
+            <w:szCs w:val="18"/>
+          </w:rPr>
+          <w:delText>}</w:delText>
+        </w:r>
+        <w:r>
+          <w:rPr>
+            <w:color w:val="000000"/>
+            <w:sz w:val="18"/>
+            <w:szCs w:val="18"/>
+          </w:rPr>
+          <w:br/>
+        </w:r>
+        <w:r>
+          <w:rPr>
+            <w:rStyle w:val="pln"/>
+            <w:color w:val="000000"/>
+            <w:sz w:val="18"/>
+            <w:szCs w:val="18"/>
+          </w:rPr>
+          <w:delText xml:space="preserve">  </w:delText>
+        </w:r>
+        <w:r>
+          <w:rPr>
+            <w:rStyle w:val="pun"/>
+            <w:color w:val="666600"/>
+            <w:sz w:val="18"/>
+            <w:szCs w:val="18"/>
+          </w:rPr>
+          <w:delText>}</w:delText>
+        </w:r>
+      </w:del>
     </w:p>
     <w:p>
       <w:pPr>
         <w:pStyle w:val="NormalWeb"/>
         <w:rPr>
+          <w:del w:id="164" w:author="mann" w:date="2010-08-03T14:07:00Z"/>
           <w:rFonts w:ascii="Arial" w:hAnsi="Arial" w:cs="Arial"/>
           <w:color w:val="000000"/>
           <w:sz w:val="20"/>
           <w:szCs w:val="20"/>
         </w:rPr>
-      </w:pPr>
-      <w:proofErr w:type="gramStart"/>
+        <w:pPrChange w:id="165" w:author="mann" w:date="2010-08-03T14:07:00Z">
+          <w:pPr>
+            <w:bidi w:val="0"/>
+          </w:pPr>
+        </w:pPrChange>
+      </w:pPr>
+      <w:ins w:id="166" w:author="mann" w:date="2010-08-03T14:12:00Z">
+        <w:r>
+          <w:rPr>
+            <w:rFonts w:ascii="Arial" w:hAnsi="Arial" w:cs="Arial"/>
+            <w:color w:val="000000"/>
+            <w:sz w:val="20"/>
+            <w:szCs w:val="20"/>
+          </w:rPr>
+          <w:t>I</w:t>
+        </w:r>
+      </w:ins>
+      <w:del w:id="167" w:author="mann" w:date="2010-08-03T14:03:00Z">
+        <w:r>
+          <w:rPr>
+            <w:rFonts w:ascii="Arial" w:hAnsi="Arial" w:cs="Arial"/>
+            <w:color w:val="000000"/>
+            <w:sz w:val="20"/>
+            <w:szCs w:val="20"/>
+          </w:rPr>
+          <w:delText>i</w:delText>
+        </w:r>
+      </w:del>
       <w:r>
         <w:rPr>
           <w:rFonts w:ascii="Arial" w:hAnsi="Arial" w:cs="Arial"/>
@@ -3355,18 +4531,419 @@
           <w:sz w:val="20"/>
           <w:szCs w:val="20"/>
         </w:rPr>
-        <w:t>is</w:t>
-      </w:r>
-      <w:proofErr w:type="gramEnd"/>
-      <w:r>
-        <w:rPr>
+        <w:t>s interpreted into the following graph:</w:t>
+      </w:r>
+    </w:p>
+    <w:p>
+      <w:pPr>
+        <w:pStyle w:val="NormalWeb"/>
+        <w:rPr>
+          <w:ins w:id="168" w:author="mann" w:date="2010-08-03T14:07:00Z"/>
           <w:rFonts w:ascii="Arial" w:hAnsi="Arial" w:cs="Arial"/>
           <w:color w:val="000000"/>
           <w:sz w:val="20"/>
           <w:szCs w:val="20"/>
         </w:rPr>
-        <w:t xml:space="preserve"> interpreted into the following graph:</w:t>
-      </w:r>
+      </w:pPr>
+      <w:ins w:id="169" w:author="mann" w:date="2010-08-03T14:07:00Z">
+        <w:r>
+          <w:rPr>
+            <w:rFonts w:ascii="Arial" w:hAnsi="Arial" w:cs="Arial"/>
+            <w:noProof/>
+            <w:color w:val="000000"/>
+            <w:sz w:val="20"/>
+            <w:szCs w:val="20"/>
+          </w:rPr>
+          <w:drawing>
+            <wp:inline distT="0" distB="0" distL="0" distR="0">
+              <wp:extent cx="3303699" cy="1052128"/>
+              <wp:effectExtent l="19050" t="0" r="0" b="0"/>
+              <wp:docPr id="3" name="Picture 1"/>
+              <wp:cNvGraphicFramePr>
+                <a:graphicFrameLocks xmlns:a="http://schemas.openxmlformats.org/drawingml/2006/main" noChangeAspect="1"/>
+              </wp:cNvGraphicFramePr>
+              <a:graphic xmlns:a="http://schemas.openxmlformats.org/drawingml/2006/main">
+                <a:graphicData uri="http://schemas.openxmlformats.org/drawingml/2006/picture">
+                  <pic:pic xmlns:pic="http://schemas.openxmlformats.org/drawingml/2006/picture">
+                    <pic:nvPicPr>
+                      <pic:cNvPr id="0" name="Picture 1"/>
+                      <pic:cNvPicPr>
+                        <a:picLocks noChangeAspect="1" noChangeArrowheads="1"/>
+                      </pic:cNvPicPr>
+                    </pic:nvPicPr>
+                    <pic:blipFill>
+                      <a:blip r:embed="rId12"/>
+                      <a:srcRect/>
+                      <a:stretch>
+                        <a:fillRect/>
+                      </a:stretch>
+                    </pic:blipFill>
+                    <pic:spPr bwMode="auto">
+                      <a:xfrm>
+                        <a:off x="0" y="0"/>
+                        <a:ext cx="3304602" cy="1052415"/>
+                      </a:xfrm>
+                      <a:prstGeom prst="rect">
+                        <a:avLst/>
+                      </a:prstGeom>
+                      <a:noFill/>
+                      <a:ln w="9525">
+                        <a:noFill/>
+                        <a:miter lim="800000"/>
+                        <a:headEnd/>
+                        <a:tailEnd/>
+                      </a:ln>
+                    </pic:spPr>
+                  </pic:pic>
+                </a:graphicData>
+              </a:graphic>
+            </wp:inline>
+          </w:drawing>
+        </w:r>
+      </w:ins>
+    </w:p>
+    <w:p>
+      <w:pPr>
+        <w:pStyle w:val="NormalWeb"/>
+        <w:rPr>
+          <w:ins w:id="170" w:author="mann" w:date="2010-08-03T14:07:00Z"/>
+          <w:rFonts w:ascii="Arial" w:hAnsi="Arial" w:cs="Arial"/>
+          <w:color w:val="000000"/>
+          <w:sz w:val="20"/>
+          <w:szCs w:val="20"/>
+          <w:rPrChange w:id="171" w:author="mann" w:date="2010-08-03T14:09:00Z">
+            <w:rPr>
+              <w:ins w:id="172" w:author="mann" w:date="2010-08-03T14:07:00Z"/>
+              <w:rFonts w:ascii="Arial" w:hAnsi="Arial" w:cs="Arial"/>
+              <w:color w:val="000000"/>
+              <w:sz w:val="20"/>
+              <w:szCs w:val="20"/>
+            </w:rPr>
+          </w:rPrChange>
+        </w:rPr>
+        <w:pPrChange w:id="173" w:author="mann" w:date="2010-08-03T14:09:00Z">
+          <w:pPr>
+            <w:pStyle w:val="NormalWeb"/>
+          </w:pPr>
+        </w:pPrChange>
+      </w:pPr>
+      <w:ins w:id="174" w:author="mann" w:date="2010-08-03T14:07:00Z">
+        <w:r>
+          <w:rPr>
+            <w:rFonts w:ascii="Arial" w:hAnsi="Arial" w:cs="Arial"/>
+            <w:color w:val="000000"/>
+            <w:sz w:val="20"/>
+            <w:szCs w:val="20"/>
+          </w:rPr>
+          <w:t xml:space="preserve">Where flow point </w:t>
+        </w:r>
+        <w:r>
+          <w:rPr>
+            <w:rFonts w:ascii="Arial" w:hAnsi="Arial" w:cs="Arial"/>
+            <w:b/>
+            <w:bCs/>
+            <w:color w:val="000000"/>
+            <w:sz w:val="20"/>
+            <w:szCs w:val="20"/>
+            <w:rPrChange w:id="175" w:author="mann" w:date="2010-08-03T14:12:00Z">
+              <w:rPr>
+                <w:rFonts w:ascii="Arial" w:hAnsi="Arial" w:cs="Arial"/>
+                <w:color w:val="000000"/>
+                <w:sz w:val="20"/>
+                <w:szCs w:val="20"/>
+              </w:rPr>
+            </w:rPrChange>
+          </w:rPr>
+          <w:t>f2</w:t>
+        </w:r>
+        <w:r>
+          <w:rPr>
+            <w:rFonts w:ascii="Arial" w:hAnsi="Arial" w:cs="Arial"/>
+            <w:color w:val="000000"/>
+            <w:sz w:val="20"/>
+            <w:szCs w:val="20"/>
+          </w:rPr>
+          <w:t xml:space="preserve"> represents the </w:t>
+        </w:r>
+      </w:ins>
+      <w:ins w:id="176" w:author="mann" w:date="2010-08-03T14:08:00Z">
+        <w:r>
+          <w:rPr>
+            <w:rFonts w:ascii="Arial" w:hAnsi="Arial" w:cs="Arial"/>
+            <w:color w:val="000000"/>
+            <w:sz w:val="20"/>
+            <w:szCs w:val="20"/>
+          </w:rPr>
+          <w:t>for loop initialization (</w:t>
+        </w:r>
+        <w:r>
+          <w:rPr>
+            <w:rFonts w:ascii="Courier New" w:hAnsi="Courier New" w:cs="Courier New"/>
+            <w:color w:val="000000"/>
+            <w:sz w:val="20"/>
+            <w:szCs w:val="20"/>
+            <w:rPrChange w:id="177" w:author="mann" w:date="2010-08-03T14:09:00Z">
+              <w:rPr>
+                <w:rFonts w:ascii="Arial" w:hAnsi="Arial" w:cs="Arial"/>
+                <w:color w:val="000000"/>
+                <w:sz w:val="20"/>
+                <w:szCs w:val="20"/>
+              </w:rPr>
+            </w:rPrChange>
+          </w:rPr>
+          <w:t>i = 0</w:t>
+        </w:r>
+      </w:ins>
+      <w:ins w:id="178" w:author="mann" w:date="2010-08-03T14:09:00Z">
+        <w:r>
+          <w:rPr>
+            <w:rFonts w:ascii="Courier New" w:hAnsi="Courier New" w:cs="Courier New"/>
+            <w:color w:val="000000"/>
+            <w:sz w:val="20"/>
+            <w:szCs w:val="20"/>
+          </w:rPr>
+          <w:t>;</w:t>
+        </w:r>
+      </w:ins>
+      <w:ins w:id="179" w:author="mann" w:date="2010-08-03T14:08:00Z">
+        <w:r>
+          <w:rPr>
+            <w:rFonts w:ascii="Arial" w:hAnsi="Arial" w:cs="Arial"/>
+            <w:color w:val="000000"/>
+            <w:sz w:val="20"/>
+            <w:szCs w:val="20"/>
+          </w:rPr>
+          <w:t xml:space="preserve">), </w:t>
+        </w:r>
+      </w:ins>
+      <w:ins w:id="180" w:author="mann" w:date="2010-08-03T14:12:00Z">
+        <w:r>
+          <w:rPr>
+            <w:rFonts w:ascii="Arial" w:hAnsi="Arial" w:cs="Arial"/>
+            <w:color w:val="000000"/>
+            <w:sz w:val="20"/>
+            <w:szCs w:val="20"/>
+          </w:rPr>
+          <w:t xml:space="preserve">and </w:t>
+        </w:r>
+      </w:ins>
+      <w:ins w:id="181" w:author="mann" w:date="2010-08-03T14:08:00Z">
+        <w:r>
+          <w:rPr>
+            <w:rFonts w:ascii="Arial" w:hAnsi="Arial" w:cs="Arial"/>
+            <w:color w:val="000000"/>
+            <w:sz w:val="20"/>
+            <w:szCs w:val="20"/>
+          </w:rPr>
+          <w:t xml:space="preserve">flow point </w:t>
+        </w:r>
+      </w:ins>
+      <w:ins w:id="182" w:author="mann" w:date="2010-08-03T14:07:00Z">
+        <w:r>
+          <w:rPr>
+            <w:rFonts w:ascii="Arial" w:hAnsi="Arial" w:cs="Arial"/>
+            <w:b/>
+            <w:bCs/>
+            <w:color w:val="000000"/>
+            <w:sz w:val="20"/>
+            <w:szCs w:val="20"/>
+            <w:rPrChange w:id="183" w:author="mann" w:date="2010-08-03T14:12:00Z">
+              <w:rPr>
+                <w:rFonts w:ascii="Arial" w:hAnsi="Arial" w:cs="Arial"/>
+                <w:color w:val="000000"/>
+                <w:sz w:val="20"/>
+                <w:szCs w:val="20"/>
+              </w:rPr>
+            </w:rPrChange>
+          </w:rPr>
+          <w:t>f1</w:t>
+        </w:r>
+      </w:ins>
+      <w:ins w:id="184" w:author="mann" w:date="2010-08-03T14:08:00Z">
+        <w:r>
+          <w:rPr>
+            <w:rFonts w:ascii="Arial" w:hAnsi="Arial" w:cs="Arial"/>
+            <w:color w:val="000000"/>
+            <w:sz w:val="20"/>
+            <w:szCs w:val="20"/>
+          </w:rPr>
+          <w:t xml:space="preserve"> represents the commands</w:t>
+        </w:r>
+      </w:ins>
+      <w:ins w:id="185" w:author="mann" w:date="2010-08-03T14:09:00Z">
+        <w:r>
+          <w:rPr>
+            <w:rFonts w:ascii="Arial" w:hAnsi="Arial" w:cs="Arial"/>
+            <w:color w:val="000000"/>
+            <w:sz w:val="20"/>
+            <w:szCs w:val="20"/>
+          </w:rPr>
+          <w:t xml:space="preserve">:   </w:t>
+        </w:r>
+      </w:ins>
+      <w:ins w:id="186" w:author="mann" w:date="2010-08-03T14:08:00Z">
+        <w:r>
+          <w:rPr>
+            <w:rFonts w:ascii="Arial" w:hAnsi="Arial" w:cs="Arial"/>
+            <w:color w:val="000000"/>
+            <w:sz w:val="20"/>
+            <w:szCs w:val="20"/>
+          </w:rPr>
+          <w:t xml:space="preserve"> </w:t>
+        </w:r>
+      </w:ins>
+      <w:ins w:id="187" w:author="mann" w:date="2010-08-03T14:09:00Z">
+        <w:r>
+          <w:rPr>
+            <w:rFonts w:ascii="Arial" w:hAnsi="Arial" w:cs="Arial"/>
+            <w:color w:val="000000"/>
+            <w:sz w:val="20"/>
+            <w:szCs w:val="20"/>
+          </w:rPr>
+          <w:br/>
+          <w:t xml:space="preserve">    </w:t>
+        </w:r>
+      </w:ins>
+      <w:ins w:id="188" w:author="mann" w:date="2010-08-03T14:11:00Z">
+        <w:r>
+          <w:rPr>
+            <w:rFonts w:ascii="Arial" w:hAnsi="Arial" w:cs="Arial"/>
+            <w:color w:val="000000"/>
+            <w:sz w:val="20"/>
+            <w:szCs w:val="20"/>
+          </w:rPr>
+          <w:t xml:space="preserve">1.    </w:t>
+        </w:r>
+      </w:ins>
+      <w:ins w:id="189" w:author="mann" w:date="2010-08-03T14:08:00Z">
+        <w:r>
+          <w:rPr>
+            <w:rFonts w:ascii="Courier New" w:hAnsi="Courier New" w:cs="Courier New"/>
+            <w:color w:val="000000"/>
+            <w:sz w:val="20"/>
+            <w:szCs w:val="20"/>
+            <w:rPrChange w:id="190" w:author="mann" w:date="2010-08-03T14:09:00Z">
+              <w:rPr>
+                <w:rFonts w:ascii="Arial" w:hAnsi="Arial" w:cs="Arial"/>
+                <w:color w:val="000000"/>
+                <w:sz w:val="20"/>
+                <w:szCs w:val="20"/>
+              </w:rPr>
+            </w:rPrChange>
+          </w:rPr>
+          <w:t xml:space="preserve">x = x + </w:t>
+        </w:r>
+      </w:ins>
+      <w:ins w:id="191" w:author="mann" w:date="2010-08-03T14:09:00Z">
+        <w:r>
+          <w:rPr>
+            <w:rFonts w:ascii="Courier New" w:hAnsi="Courier New" w:cs="Courier New"/>
+            <w:color w:val="000000"/>
+            <w:sz w:val="20"/>
+            <w:szCs w:val="20"/>
+          </w:rPr>
+          <w:t>i</w:t>
+        </w:r>
+      </w:ins>
+      <w:ins w:id="192" w:author="mann" w:date="2010-08-03T14:08:00Z">
+        <w:r>
+          <w:rPr>
+            <w:rFonts w:ascii="Courier New" w:hAnsi="Courier New" w:cs="Courier New"/>
+            <w:color w:val="000000"/>
+            <w:sz w:val="20"/>
+            <w:szCs w:val="20"/>
+            <w:rPrChange w:id="193" w:author="mann" w:date="2010-08-03T14:09:00Z">
+              <w:rPr>
+                <w:rFonts w:ascii="Arial" w:hAnsi="Arial" w:cs="Arial"/>
+                <w:color w:val="000000"/>
+                <w:sz w:val="20"/>
+                <w:szCs w:val="20"/>
+              </w:rPr>
+            </w:rPrChange>
+          </w:rPr>
+          <w:t>;</w:t>
+        </w:r>
+      </w:ins>
+      <w:ins w:id="194" w:author="mann" w:date="2010-08-03T14:09:00Z">
+        <w:r>
+          <w:rPr>
+            <w:rFonts w:ascii="Courier New" w:hAnsi="Courier New" w:cs="Courier New"/>
+            <w:color w:val="000000"/>
+            <w:sz w:val="20"/>
+            <w:szCs w:val="20"/>
+          </w:rPr>
+          <w:br/>
+          <w:t xml:space="preserve"> </w:t>
+        </w:r>
+      </w:ins>
+      <w:ins w:id="195" w:author="mann" w:date="2010-08-03T14:11:00Z">
+        <w:r>
+          <w:rPr>
+            <w:rFonts w:ascii="Courier New" w:hAnsi="Courier New" w:cs="Courier New"/>
+            <w:color w:val="000000"/>
+            <w:sz w:val="20"/>
+            <w:szCs w:val="20"/>
+          </w:rPr>
+          <w:t xml:space="preserve"> 2. </w:t>
+        </w:r>
+      </w:ins>
+      <w:ins w:id="196" w:author="mann" w:date="2010-08-03T14:08:00Z">
+        <w:r>
+          <w:rPr>
+            <w:rFonts w:ascii="Courier New" w:hAnsi="Courier New" w:cs="Courier New"/>
+            <w:color w:val="000000"/>
+            <w:sz w:val="20"/>
+            <w:szCs w:val="20"/>
+            <w:rPrChange w:id="197" w:author="mann" w:date="2010-08-03T14:11:00Z">
+              <w:rPr>
+                <w:rFonts w:ascii="Arial" w:hAnsi="Arial" w:cs="Arial"/>
+                <w:color w:val="000000"/>
+                <w:sz w:val="20"/>
+                <w:szCs w:val="20"/>
+              </w:rPr>
+            </w:rPrChange>
+          </w:rPr>
+          <w:t>++</w:t>
+        </w:r>
+      </w:ins>
+      <w:ins w:id="198" w:author="mann" w:date="2010-08-03T14:09:00Z">
+        <w:r>
+          <w:rPr>
+            <w:rFonts w:ascii="Courier New" w:hAnsi="Courier New" w:cs="Courier New"/>
+            <w:color w:val="000000"/>
+            <w:sz w:val="20"/>
+            <w:szCs w:val="20"/>
+            <w:rPrChange w:id="199" w:author="mann" w:date="2010-08-03T14:11:00Z">
+              <w:rPr>
+                <w:rFonts w:ascii="Courier New" w:hAnsi="Courier New" w:cs="Courier New"/>
+                <w:color w:val="000000"/>
+                <w:sz w:val="20"/>
+                <w:szCs w:val="20"/>
+              </w:rPr>
+            </w:rPrChange>
+          </w:rPr>
+          <w:t>i</w:t>
+        </w:r>
+      </w:ins>
+      <w:ins w:id="200" w:author="mann" w:date="2010-08-03T14:08:00Z">
+        <w:r>
+          <w:rPr>
+            <w:rFonts w:ascii="Courier New" w:hAnsi="Courier New" w:cs="Courier New"/>
+            <w:color w:val="000000"/>
+            <w:sz w:val="20"/>
+            <w:szCs w:val="20"/>
+            <w:rPrChange w:id="201" w:author="mann" w:date="2010-08-03T14:11:00Z">
+              <w:rPr>
+                <w:rFonts w:ascii="Arial" w:hAnsi="Arial" w:cs="Arial"/>
+                <w:color w:val="000000"/>
+                <w:sz w:val="20"/>
+                <w:szCs w:val="20"/>
+              </w:rPr>
+            </w:rPrChange>
+          </w:rPr>
+          <w:t>;</w:t>
+        </w:r>
+      </w:ins>
     </w:p>
     <w:p>
       <w:pPr>
@@ -3377,21 +4954,88 @@
         <w:bidi w:val="0"/>
         <w:spacing w:before="100" w:beforeAutospacing="1" w:after="100" w:afterAutospacing="1" w:line="240" w:lineRule="auto"/>
         <w:rPr>
+          <w:del w:id="202" w:author="mann" w:date="2010-08-03T14:07:00Z"/>
           <w:rFonts w:ascii="Arial" w:hAnsi="Arial" w:cs="Arial"/>
           <w:color w:val="000000"/>
           <w:sz w:val="20"/>
           <w:szCs w:val="20"/>
         </w:rPr>
-      </w:pPr>
-      <w:r>
-        <w:rPr>
+        <w:pPrChange w:id="203" w:author="mann" w:date="2010-08-03T14:02:00Z">
+          <w:pPr>
+            <w:numPr>
+              <w:numId w:val="6"/>
+            </w:numPr>
+            <w:tabs>
+              <w:tab w:val="num" w:pos="720"/>
+            </w:tabs>
+            <w:bidi w:val="0"/>
+            <w:spacing w:before="100" w:beforeAutospacing="1" w:after="100" w:afterAutospacing="1" w:line="240" w:lineRule="auto"/>
+            <w:ind w:left="720" w:hanging="360"/>
+          </w:pPr>
+        </w:pPrChange>
+      </w:pPr>
+      <w:del w:id="204" w:author="mann" w:date="2010-08-03T14:07:00Z">
+        <w:r>
+          <w:rPr>
+            <w:rFonts w:ascii="Arial" w:hAnsi="Arial" w:cs="Arial"/>
+            <w:color w:val="000000"/>
+            <w:sz w:val="20"/>
+            <w:szCs w:val="20"/>
+          </w:rPr>
+          <w:lastRenderedPageBreak/>
+          <w:delText xml:space="preserve">Initialization --&gt; </w:delText>
+        </w:r>
+      </w:del>
+      <w:del w:id="205" w:author="mann" w:date="2010-08-03T14:02:00Z">
+        <w:r>
+          <w:rPr>
+            <w:rFonts w:ascii="Arial" w:hAnsi="Arial" w:cs="Arial"/>
+            <w:color w:val="000000"/>
+            <w:sz w:val="20"/>
+            <w:szCs w:val="20"/>
+          </w:rPr>
+          <w:delText>Condition</w:delText>
+        </w:r>
+      </w:del>
+    </w:p>
+    <w:p>
+      <w:pPr>
+        <w:numPr>
+          <w:ilvl w:val="0"/>
+          <w:numId w:val="6"/>
+        </w:numPr>
+        <w:bidi w:val="0"/>
+        <w:spacing w:before="100" w:beforeAutospacing="1" w:after="100" w:afterAutospacing="1" w:line="240" w:lineRule="auto"/>
+        <w:rPr>
+          <w:del w:id="206" w:author="mann" w:date="2010-08-03T14:07:00Z"/>
           <w:rFonts w:ascii="Arial" w:hAnsi="Arial" w:cs="Arial"/>
           <w:color w:val="000000"/>
           <w:sz w:val="20"/>
           <w:szCs w:val="20"/>
         </w:rPr>
-        <w:t>Initialization --&gt; Condition</w:t>
-      </w:r>
+      </w:pPr>
+      <w:del w:id="207" w:author="mann" w:date="2010-08-03T14:02:00Z">
+        <w:r>
+          <w:rPr>
+            <w:rFonts w:ascii="Arial" w:hAnsi="Arial" w:cs="Arial"/>
+            <w:color w:val="000000"/>
+            <w:sz w:val="20"/>
+            <w:szCs w:val="20"/>
+          </w:rPr>
+          <w:delText xml:space="preserve">Condition </w:delText>
+        </w:r>
+      </w:del>
+      <w:del w:id="208" w:author="mann" w:date="2010-08-03T14:07:00Z">
+        <w:r>
+          <w:rPr>
+            <w:rFonts w:ascii="Arial" w:hAnsi="Arial" w:cs="Arial"/>
+            <w:color w:val="000000"/>
+            <w:sz w:val="20"/>
+            <w:szCs w:val="20"/>
+          </w:rPr>
+          <w:delText>--&gt; Body</w:delText>
+        </w:r>
+      </w:del>
     </w:p>
     <w:p>
       <w:pPr>
@@ -3402,75 +5046,61 @@
         <w:bidi w:val="0"/>
         <w:spacing w:before="100" w:beforeAutospacing="1" w:after="100" w:afterAutospacing="1" w:line="240" w:lineRule="auto"/>
         <w:rPr>
+          <w:del w:id="209" w:author="mann" w:date="2010-08-03T14:07:00Z"/>
           <w:rFonts w:ascii="Arial" w:hAnsi="Arial" w:cs="Arial"/>
           <w:color w:val="000000"/>
           <w:sz w:val="20"/>
           <w:szCs w:val="20"/>
         </w:rPr>
       </w:pPr>
-      <w:r>
-        <w:rPr>
+      <w:del w:id="210" w:author="mann" w:date="2010-08-03T14:07:00Z">
+        <w:r>
+          <w:rPr>
+            <w:rFonts w:ascii="Arial" w:hAnsi="Arial" w:cs="Arial"/>
+            <w:color w:val="000000"/>
+            <w:sz w:val="20"/>
+            <w:szCs w:val="20"/>
+          </w:rPr>
+          <w:delText>Body --&gt; Increment</w:delText>
+        </w:r>
+      </w:del>
+    </w:p>
+    <w:p>
+      <w:pPr>
+        <w:numPr>
+          <w:ilvl w:val="0"/>
+          <w:numId w:val="6"/>
+        </w:numPr>
+        <w:bidi w:val="0"/>
+        <w:spacing w:before="100" w:beforeAutospacing="1" w:after="100" w:afterAutospacing="1" w:line="240" w:lineRule="auto"/>
+        <w:rPr>
+          <w:del w:id="211" w:author="mann" w:date="2010-08-03T14:07:00Z"/>
           <w:rFonts w:ascii="Arial" w:hAnsi="Arial" w:cs="Arial"/>
           <w:color w:val="000000"/>
           <w:sz w:val="20"/>
           <w:szCs w:val="20"/>
         </w:rPr>
-        <w:t>Condition --&gt; Body</w:t>
-      </w:r>
-    </w:p>
-    <w:p>
-      <w:pPr>
-        <w:numPr>
-          <w:ilvl w:val="0"/>
-          <w:numId w:val="6"/>
-        </w:numPr>
-        <w:bidi w:val="0"/>
-        <w:spacing w:before="100" w:beforeAutospacing="1" w:after="100" w:afterAutospacing="1" w:line="240" w:lineRule="auto"/>
-        <w:rPr>
-          <w:rFonts w:ascii="Arial" w:hAnsi="Arial" w:cs="Arial"/>
-          <w:color w:val="000000"/>
-          <w:sz w:val="20"/>
-          <w:szCs w:val="20"/>
-        </w:rPr>
-      </w:pPr>
-      <w:r>
-        <w:rPr>
-          <w:rFonts w:ascii="Arial" w:hAnsi="Arial" w:cs="Arial"/>
-          <w:color w:val="000000"/>
-          <w:sz w:val="20"/>
-          <w:szCs w:val="20"/>
-        </w:rPr>
-        <w:t>Body --&gt; Increment</w:t>
-      </w:r>
-    </w:p>
-    <w:p>
-      <w:pPr>
-        <w:numPr>
-          <w:ilvl w:val="0"/>
-          <w:numId w:val="6"/>
-        </w:numPr>
-        <w:bidi w:val="0"/>
-        <w:spacing w:before="100" w:beforeAutospacing="1" w:after="100" w:afterAutospacing="1" w:line="240" w:lineRule="auto"/>
-        <w:rPr>
-          <w:rFonts w:ascii="Arial" w:hAnsi="Arial" w:cs="Arial"/>
-          <w:color w:val="000000"/>
-          <w:sz w:val="20"/>
-          <w:szCs w:val="20"/>
-        </w:rPr>
-      </w:pPr>
-      <w:r>
-        <w:rPr>
-          <w:rFonts w:ascii="Arial" w:hAnsi="Arial" w:cs="Arial"/>
-          <w:color w:val="000000"/>
-          <w:sz w:val="20"/>
-          <w:szCs w:val="20"/>
-        </w:rPr>
-        <w:t>Increment --&gt; Condition</w:t>
-      </w:r>
-    </w:p>
-    <w:p>
-      <w:pPr>
-        <w:bidi w:val="0"/>
+      </w:pPr>
+      <w:del w:id="212" w:author="mann" w:date="2010-08-03T14:07:00Z">
+        <w:r>
+          <w:rPr>
+            <w:rFonts w:ascii="Arial" w:hAnsi="Arial" w:cs="Arial"/>
+            <w:color w:val="000000"/>
+            <w:sz w:val="20"/>
+            <w:szCs w:val="20"/>
+          </w:rPr>
+          <w:delText>Increment --&gt; Condition</w:delText>
+        </w:r>
+      </w:del>
+    </w:p>
+    <w:p>
+      <w:pPr>
+        <w:pStyle w:val="NormalWeb"/>
+        <w:pPrChange w:id="213" w:author="mann" w:date="2010-08-03T14:07:00Z">
+          <w:pPr>
+            <w:bidi w:val="0"/>
+          </w:pPr>
+        </w:pPrChange>
       </w:pPr>
     </w:p>
     <w:p>
@@ -3481,14 +5111,14 @@
           <w:rStyle w:val="apple-style-span"/>
         </w:rPr>
       </w:pPr>
-      <w:bookmarkStart w:id="4" w:name="_Ref268186164"/>
+      <w:bookmarkStart w:id="214" w:name="_Ref268186164"/>
       <w:r>
         <w:rPr>
           <w:rStyle w:val="apple-style-span"/>
         </w:rPr>
         <w:t>MC generation</w:t>
       </w:r>
-      <w:bookmarkEnd w:id="4"/>
+      <w:bookmarkEnd w:id="214"/>
     </w:p>
     <w:p>
       <w:pPr>
@@ -3525,7 +5155,7 @@
           <w:rStyle w:val="apple-style-span"/>
         </w:rPr>
       </w:pPr>
-      <w:bookmarkStart w:id="5" w:name="_Ref268003611"/>
+      <w:bookmarkStart w:id="215" w:name="_Ref268003611"/>
       <w:r>
         <w:rPr>
           <w:rStyle w:val="apple-style-span"/>
@@ -3544,7 +5174,7 @@
         </w:rPr>
         <w:t xml:space="preserve"> (in BNF format)</w:t>
       </w:r>
-      <w:bookmarkEnd w:id="5"/>
+      <w:bookmarkEnd w:id="215"/>
     </w:p>
     <w:p>
       <w:pPr>
@@ -3556,7 +5186,7 @@
         <w:pStyle w:val="Heading1"/>
         <w:bidi w:val="0"/>
       </w:pPr>
-      <w:bookmarkStart w:id="6" w:name="_Ref268362518"/>
+      <w:bookmarkStart w:id="216" w:name="_Ref268362518"/>
       <w:r>
         <w:t xml:space="preserve">Appendix A:  </w:t>
       </w:r>
@@ -3566,7 +5196,7 @@
       <w:r>
         <w:t xml:space="preserve"> MCS Format</w:t>
       </w:r>
-      <w:bookmarkEnd w:id="6"/>
+      <w:bookmarkEnd w:id="216"/>
     </w:p>
     <w:p>
       <w:pPr>
@@ -3589,7 +5219,6 @@
           <w:rtl/>
         </w:rPr>
       </w:pPr>
-      <w:proofErr w:type="gramStart"/>
       <w:r>
         <w:rPr>
           <w:i/>
@@ -3603,14 +5232,7 @@
           <w:lang w:val="en-GB"/>
         </w:rPr>
         <w:tab/>
-        <w:t>::</w:t>
-      </w:r>
-      <w:proofErr w:type="gramEnd"/>
-      <w:r>
-        <w:rPr>
-          <w:lang w:val="en-GB"/>
-        </w:rPr>
-        <w:t>=</w:t>
+        <w:t>::=</w:t>
       </w:r>
       <w:r>
         <w:rPr>
@@ -3661,7 +5283,6 @@
           <w:u w:val="single"/>
         </w:rPr>
       </w:pPr>
-      <w:proofErr w:type="gramStart"/>
       <w:r>
         <w:rPr>
           <w:i/>
@@ -3671,11 +5292,7 @@
       </w:r>
       <w:r>
         <w:tab/>
-        <w:t>::</w:t>
-      </w:r>
-      <w:proofErr w:type="gramEnd"/>
-      <w:r>
-        <w:t>=</w:t>
+        <w:t>::=</w:t>
       </w:r>
       <w:r>
         <w:tab/>
@@ -3737,103 +5354,90 @@
           <w:bCs/>
         </w:rPr>
       </w:pPr>
-      <w:proofErr w:type="gramStart"/>
       <w:r>
         <w:rPr>
           <w:i/>
           <w:iCs/>
         </w:rPr>
-        <w:t>head</w:t>
-      </w:r>
-      <w:proofErr w:type="gramEnd"/>
+        <w:t>head, tail</w:t>
+      </w:r>
       <w:r>
         <w:rPr>
           <w:i/>
           <w:iCs/>
         </w:rPr>
-        <w:t>, tail</w:t>
+        <w:tab/>
+      </w:r>
+      <w:r>
+        <w:t>::=</w:t>
+      </w:r>
+      <w:r>
+        <w:tab/>
       </w:r>
       <w:r>
         <w:rPr>
           <w:i/>
           <w:iCs/>
         </w:rPr>
-        <w:tab/>
-      </w:r>
-      <w:r>
-        <w:t>::=</w:t>
-      </w:r>
-      <w:r>
-        <w:tab/>
-      </w:r>
-      <w:proofErr w:type="spellStart"/>
+        <w:t>FPid</w:t>
+      </w:r>
+      <w:r>
+        <w:t xml:space="preserve"> </w:t>
+      </w:r>
+      <w:r>
+        <w:rPr>
+          <w:b/>
+          <w:bCs/>
+        </w:rPr>
+        <w:t>'('</w:t>
+      </w:r>
+      <w:r>
+        <w:t xml:space="preserve"> </w:t>
+      </w:r>
       <w:r>
         <w:rPr>
           <w:i/>
           <w:iCs/>
         </w:rPr>
-        <w:t>FPid</w:t>
-      </w:r>
-      <w:proofErr w:type="spellEnd"/>
-      <w:r>
-        <w:t xml:space="preserve"> </w:t>
+        <w:t>Vid</w:t>
+      </w:r>
+      <w:r>
+        <w:t xml:space="preserve"> { , </w:t>
+      </w:r>
+      <w:r>
+        <w:rPr>
+          <w:i/>
+          <w:iCs/>
+        </w:rPr>
+        <w:t xml:space="preserve">Vid </w:t>
+      </w:r>
+      <w:r>
+        <w:t>}</w:t>
       </w:r>
       <w:r>
         <w:rPr>
           <w:b/>
           <w:bCs/>
         </w:rPr>
-        <w:t>'('</w:t>
-      </w:r>
-      <w:r>
-        <w:t xml:space="preserve"> </w:t>
-      </w:r>
+        <w:t xml:space="preserve"> ')'</w:t>
+      </w:r>
+    </w:p>
+    <w:p>
+      <w:pPr>
+        <w:pStyle w:val="NoSpacing"/>
+        <w:bidi w:val="0"/>
+        <w:rPr>
+          <w:b/>
+          <w:bCs/>
+        </w:rPr>
+      </w:pPr>
       <w:r>
         <w:rPr>
           <w:i/>
           <w:iCs/>
         </w:rPr>
-        <w:t>Vid</w:t>
-      </w:r>
-      <w:r>
-        <w:t xml:space="preserve"> { , </w:t>
-      </w:r>
-      <w:r>
-        <w:rPr>
-          <w:i/>
-          <w:iCs/>
-        </w:rPr>
-        <w:t xml:space="preserve">Vid </w:t>
-      </w:r>
-      <w:r>
-        <w:t>}</w:t>
-      </w:r>
-      <w:r>
-        <w:rPr>
-          <w:b/>
-          <w:bCs/>
-        </w:rPr>
-        <w:t xml:space="preserve"> ')'</w:t>
-      </w:r>
-    </w:p>
-    <w:p>
-      <w:pPr>
-        <w:pStyle w:val="NoSpacing"/>
-        <w:bidi w:val="0"/>
-        <w:rPr>
-          <w:b/>
-          <w:bCs/>
-        </w:rPr>
-      </w:pPr>
-      <w:proofErr w:type="gramStart"/>
-      <w:r>
-        <w:rPr>
-          <w:i/>
-          <w:iCs/>
-        </w:rPr>
         <w:t>body</w:t>
       </w:r>
-      <w:proofErr w:type="gramEnd"/>
       <w:r>
         <w:rPr>
           <w:i/>
@@ -4011,7 +5615,6 @@
           <w:lang w:eastAsia="he-IL"/>
         </w:rPr>
       </w:pPr>
-      <w:proofErr w:type="spellStart"/>
       <w:r>
         <w:rPr>
           <w:i/>
@@ -4019,7 +5622,6 @@
         </w:rPr>
         <w:t>FPid</w:t>
       </w:r>
-      <w:proofErr w:type="spellEnd"/>
       <w:r>
         <w:tab/>
       </w:r>
@@ -4086,7 +5688,6 @@
         </w:rPr>
         <w:t xml:space="preserve">Every </w:t>
       </w:r>
-      <w:proofErr w:type="gramStart"/>
       <w:r>
         <w:rPr>
           <w:rFonts w:cs="David"/>
@@ -4099,14 +5700,7 @@
         <w:rPr>
           <w:rFonts w:cs="David"/>
         </w:rPr>
-        <w:t xml:space="preserve">  that</w:t>
-      </w:r>
-      <w:proofErr w:type="gramEnd"/>
-      <w:r>
-        <w:rPr>
-          <w:rFonts w:cs="David"/>
-        </w:rPr>
-        <w:t xml:space="preserve"> appears in a rule's body has to appear either among the variables of the head or those of the tail.</w:t>
+        <w:t xml:space="preserve">  that appears in a rule's body has to appear either among the variables of the head or those of the tail.</w:t>
       </w:r>
     </w:p>
     <w:p>
@@ -4114,15 +5708,12 @@
         <w:pStyle w:val="Heading1"/>
         <w:bidi w:val="0"/>
       </w:pPr>
-      <w:proofErr w:type="gramStart"/>
-      <w:r>
-        <w:rPr>
-          <w:rStyle w:val="apple-style-span"/>
-        </w:rPr>
-        <w:lastRenderedPageBreak/>
+      <w:r>
+        <w:rPr>
+          <w:rStyle w:val="apple-style-span"/>
+        </w:rPr>
         <w:t>Benchmark programs and result graphs and MCs.</w:t>
       </w:r>
-      <w:proofErr w:type="gramEnd"/>
     </w:p>
     <w:p>
       <w:pPr>
@@ -4147,8 +5738,8 @@
 </file>
 
 <file path=word/endnotes.xml><?xml version="1.0" encoding="utf-8"?>
-<w:endnotes xmlns:wpc="http://schemas.microsoft.com/office/word/2010/wordprocessingCanvas" xmlns:mc="http://schemas.openxmlformats.org/markup-compatibility/2006" xmlns:o="urn:schemas-microsoft-com:office:office" xmlns:r="http://schemas.openxmlformats.org/officeDocument/2006/relationships" xmlns:m="http://schemas.openxmlformats.org/officeDocument/2006/math" xmlns:v="urn:schemas-microsoft-com:vml" xmlns:wp14="http://schemas.microsoft.com/office/word/2010/wordprocessingDrawing" xmlns:wp="http://schemas.openxmlformats.org/drawingml/2006/wordprocessingDrawing" xmlns:w10="urn:schemas-microsoft-com:office:word" xmlns:w="http://schemas.openxmlformats.org/wordprocessingml/2006/main" xmlns:w14="http://schemas.microsoft.com/office/word/2010/wordml" xmlns:wpg="http://schemas.microsoft.com/office/word/2010/wordprocessingGroup" xmlns:wpi="http://schemas.microsoft.com/office/word/2010/wordprocessingInk" xmlns:wne="http://schemas.microsoft.com/office/word/2006/wordml" xmlns:wps="http://schemas.microsoft.com/office/word/2010/wordprocessingShape" mc:Ignorable="w14 wp14">
-  <w:endnote w:type="separator" w:id="-1">
+<w:endnotes xmlns:ve="http://schemas.openxmlformats.org/markup-compatibility/2006" xmlns:o="urn:schemas-microsoft-com:office:office" xmlns:r="http://schemas.openxmlformats.org/officeDocument/2006/relationships" xmlns:m="http://schemas.openxmlformats.org/officeDocument/2006/math" xmlns:v="urn:schemas-microsoft-com:vml" xmlns:wp="http://schemas.openxmlformats.org/drawingml/2006/wordprocessingDrawing" xmlns:w10="urn:schemas-microsoft-com:office:word" xmlns:w="http://schemas.openxmlformats.org/wordprocessingml/2006/main" xmlns:wne="http://schemas.microsoft.com/office/word/2006/wordml">
+  <w:endnote w:type="separator" w:id="0">
     <w:p>
       <w:pPr>
         <w:spacing w:after="0" w:line="240" w:lineRule="auto"/>
@@ -4158,7 +5749,7 @@
       </w:r>
     </w:p>
   </w:endnote>
-  <w:endnote w:type="continuationSeparator" w:id="0">
+  <w:endnote w:type="continuationSeparator" w:id="1">
     <w:p>
       <w:pPr>
         <w:spacing w:after="0" w:line="240" w:lineRule="auto"/>
@@ -4172,8 +5763,8 @@
 </file>
 
 <file path=word/footnotes.xml><?xml version="1.0" encoding="utf-8"?>
-<w:footnotes xmlns:wpc="http://schemas.microsoft.com/office/word/2010/wordprocessingCanvas" xmlns:mc="http://schemas.openxmlformats.org/markup-compatibility/2006" xmlns:o="urn:schemas-microsoft-com:office:office" xmlns:r="http://schemas.openxmlformats.org/officeDocument/2006/relationships" xmlns:m="http://schemas.openxmlformats.org/officeDocument/2006/math" xmlns:v="urn:schemas-microsoft-com:vml" xmlns:wp14="http://schemas.microsoft.com/office/word/2010/wordprocessingDrawing" xmlns:wp="http://schemas.openxmlformats.org/drawingml/2006/wordprocessingDrawing" xmlns:w10="urn:schemas-microsoft-com:office:word" xmlns:w="http://schemas.openxmlformats.org/wordprocessingml/2006/main" xmlns:w14="http://schemas.microsoft.com/office/word/2010/wordml" xmlns:wpg="http://schemas.microsoft.com/office/word/2010/wordprocessingGroup" xmlns:wpi="http://schemas.microsoft.com/office/word/2010/wordprocessingInk" xmlns:wne="http://schemas.microsoft.com/office/word/2006/wordml" xmlns:wps="http://schemas.microsoft.com/office/word/2010/wordprocessingShape" mc:Ignorable="w14 wp14">
-  <w:footnote w:type="separator" w:id="-1">
+<w:footnotes xmlns:ve="http://schemas.openxmlformats.org/markup-compatibility/2006" xmlns:o="urn:schemas-microsoft-com:office:office" xmlns:r="http://schemas.openxmlformats.org/officeDocument/2006/relationships" xmlns:m="http://schemas.openxmlformats.org/officeDocument/2006/math" xmlns:v="urn:schemas-microsoft-com:vml" xmlns:wp="http://schemas.openxmlformats.org/drawingml/2006/wordprocessingDrawing" xmlns:w10="urn:schemas-microsoft-com:office:word" xmlns:w="http://schemas.openxmlformats.org/wordprocessingml/2006/main" xmlns:wne="http://schemas.microsoft.com/office/word/2006/wordml">
+  <w:footnote w:type="separator" w:id="0">
     <w:p>
       <w:pPr>
         <w:spacing w:after="0" w:line="240" w:lineRule="auto"/>
@@ -4183,7 +5774,7 @@
       </w:r>
     </w:p>
   </w:footnote>
-  <w:footnote w:type="continuationSeparator" w:id="0">
+  <w:footnote w:type="continuationSeparator" w:id="1">
     <w:p>
       <w:pPr>
         <w:spacing w:after="0" w:line="240" w:lineRule="auto"/>
@@ -4193,7 +5784,7 @@
       </w:r>
     </w:p>
   </w:footnote>
-  <w:footnote w:id="1">
+  <w:footnote w:id="2">
     <w:p>
       <w:pPr>
         <w:pStyle w:val="FootnoteText"/>
@@ -4211,61 +5802,16 @@
         </w:rPr>
         <w:t xml:space="preserve"> See </w:t>
       </w:r>
-      <w:r>
-        <w:rPr>
-          <w:rStyle w:val="apple-style-span"/>
-          <w:b/>
-          <w:bCs/>
-        </w:rPr>
-        <w:fldChar w:fldCharType="begin"/>
-      </w:r>
-      <w:r>
-        <w:rPr>
-          <w:rStyle w:val="apple-style-span"/>
-          <w:b/>
-          <w:bCs/>
-        </w:rPr>
-        <w:instrText xml:space="preserve"> REF _Ref268003611 \h </w:instrText>
-      </w:r>
-      <w:r>
-        <w:rPr>
-          <w:rStyle w:val="apple-style-span"/>
-          <w:b/>
-          <w:bCs/>
-        </w:rPr>
-        <w:instrText xml:space="preserve"> \* MERGEFORMAT </w:instrText>
-      </w:r>
-      <w:r>
-        <w:rPr>
-          <w:rStyle w:val="apple-style-span"/>
-          <w:b/>
-          <w:bCs/>
-        </w:rPr>
-      </w:r>
-      <w:r>
-        <w:rPr>
-          <w:rStyle w:val="apple-style-span"/>
-          <w:b/>
-          <w:bCs/>
-        </w:rPr>
-        <w:fldChar w:fldCharType="separate"/>
-      </w:r>
-      <w:r>
-        <w:rPr>
-          <w:rStyle w:val="apple-style-span"/>
-          <w:b/>
-          <w:bCs/>
-        </w:rPr>
-        <w:t>Supported grammar (in BNF format)</w:t>
-      </w:r>
-      <w:r>
-        <w:rPr>
-          <w:rStyle w:val="apple-style-span"/>
-          <w:b/>
-          <w:bCs/>
-        </w:rPr>
-        <w:fldChar w:fldCharType="end"/>
-      </w:r>
+      <w:fldSimple w:instr=" REF _Ref268003611 \h  \* MERGEFORMAT ">
+        <w:r>
+          <w:rPr>
+            <w:rStyle w:val="apple-style-span"/>
+            <w:b/>
+            <w:bCs/>
+          </w:rPr>
+          <w:t>Supported grammar (in BNF format)</w:t>
+        </w:r>
+      </w:fldSimple>
       <w:r>
         <w:rPr>
           <w:rStyle w:val="apple-style-span"/>
@@ -4284,7 +5830,7 @@
 </file>
 
 <file path=word/numbering.xml><?xml version="1.0" encoding="utf-8"?>
-<w:numbering xmlns:wpc="http://schemas.microsoft.com/office/word/2010/wordprocessingCanvas" xmlns:mc="http://schemas.openxmlformats.org/markup-compatibility/2006" xmlns:o="urn:schemas-microsoft-com:office:office" xmlns:r="http://schemas.openxmlformats.org/officeDocument/2006/relationships" xmlns:m="http://schemas.openxmlformats.org/officeDocument/2006/math" xmlns:v="urn:schemas-microsoft-com:vml" xmlns:wp14="http://schemas.microsoft.com/office/word/2010/wordprocessingDrawing" xmlns:wp="http://schemas.openxmlformats.org/drawingml/2006/wordprocessingDrawing" xmlns:w10="urn:schemas-microsoft-com:office:word" xmlns:w="http://schemas.openxmlformats.org/wordprocessingml/2006/main" xmlns:w14="http://schemas.microsoft.com/office/word/2010/wordml" xmlns:wpg="http://schemas.microsoft.com/office/word/2010/wordprocessingGroup" xmlns:wpi="http://schemas.microsoft.com/office/word/2010/wordprocessingInk" xmlns:wne="http://schemas.microsoft.com/office/word/2006/wordml" xmlns:wps="http://schemas.microsoft.com/office/word/2010/wordprocessingShape" mc:Ignorable="w14 wp14">
+<w:numbering xmlns:ve="http://schemas.openxmlformats.org/markup-compatibility/2006" xmlns:o="urn:schemas-microsoft-com:office:office" xmlns:r="http://schemas.openxmlformats.org/officeDocument/2006/relationships" xmlns:m="http://schemas.openxmlformats.org/officeDocument/2006/math" xmlns:v="urn:schemas-microsoft-com:vml" xmlns:wp="http://schemas.openxmlformats.org/drawingml/2006/wordprocessingDrawing" xmlns:w10="urn:schemas-microsoft-com:office:word" xmlns:w="http://schemas.openxmlformats.org/wordprocessingml/2006/main" xmlns:wne="http://schemas.microsoft.com/office/word/2006/wordml">
   <w:abstractNum w:abstractNumId="0">
     <w:nsid w:val="04E5029D"/>
     <w:multiLevelType w:val="hybridMultilevel"/>
@@ -5008,7 +6554,7 @@
 </file>
 
 <file path=word/styles.xml><?xml version="1.0" encoding="utf-8"?>
-<w:styles xmlns:mc="http://schemas.openxmlformats.org/markup-compatibility/2006" xmlns:r="http://schemas.openxmlformats.org/officeDocument/2006/relationships" xmlns:w="http://schemas.openxmlformats.org/wordprocessingml/2006/main" xmlns:w14="http://schemas.microsoft.com/office/word/2010/wordml" mc:Ignorable="w14">
+<w:styles xmlns:r="http://schemas.openxmlformats.org/officeDocument/2006/relationships" xmlns:w="http://schemas.openxmlformats.org/wordprocessingml/2006/main">
   <w:docDefaults>
     <w:rPrDefault>
       <w:rPr>
@@ -5275,6 +6821,7 @@
     <w:uiPriority w:val="99"/>
     <w:semiHidden/>
     <w:unhideWhenUsed/>
+    <w:qFormat/>
     <w:tblPr>
       <w:tblInd w:w="0" w:type="dxa"/>
       <w:tblCellMar>
@@ -5467,7 +7014,6 @@
     <w:name w:val="Normal (Web)"/>
     <w:basedOn w:val="Normal"/>
     <w:uiPriority w:val="99"/>
-    <w:semiHidden/>
     <w:unhideWhenUsed/>
     <w:rsid w:val="00100DC7"/>
     <w:pPr>

</xml_diff>

<commit_message>
Added doxy file Fixed Documentation added benchmark
</commit_message>
<xml_diff>
--- a/Documentation/MCFromCDoc.docx
+++ b/Documentation/MCFromCDoc.docx
@@ -64,10 +64,10 @@
         <w:bidi w:val="0"/>
         <w:jc w:val="center"/>
         <w:rPr>
-          <w:rFonts w:hint="cs"/>
           <w:rtl/>
         </w:rPr>
       </w:pPr>
+      <w:bookmarkStart w:id="0" w:name="_Toc269015760"/>
       <w:proofErr w:type="spellStart"/>
       <w:r>
         <w:t>Avishay</w:t>
@@ -92,6 +92,7 @@
       <w:r>
         <w:t xml:space="preserve"> Mann</w:t>
       </w:r>
+      <w:bookmarkEnd w:id="0"/>
     </w:p>
     <w:p>
       <w:pPr>
@@ -130,13 +131,6 @@
     </w:p>
     <w:sdt>
       <w:sdtPr>
-        <w:id w:val="474800383"/>
-        <w:docPartObj>
-          <w:docPartGallery w:val="Table of Contents"/>
-          <w:docPartUnique/>
-        </w:docPartObj>
-      </w:sdtPr>
-      <w:sdtEndPr>
         <w:rPr>
           <w:rFonts w:asciiTheme="minorHAnsi" w:eastAsiaTheme="minorHAnsi" w:hAnsiTheme="minorHAnsi" w:cstheme="minorBidi"/>
           <w:b w:val="0"/>
@@ -146,7 +140,12 @@
           <w:szCs w:val="22"/>
           <w:lang w:eastAsia="en-US" w:bidi="he-IL"/>
         </w:rPr>
-      </w:sdtEndPr>
+        <w:id w:val="474800383"/>
+        <w:docPartObj>
+          <w:docPartGallery w:val="Table of Contents"/>
+          <w:docPartUnique/>
+        </w:docPartObj>
+      </w:sdtPr>
       <w:sdtContent>
         <w:p>
           <w:pPr>
@@ -178,13 +177,13 @@
           <w:r>
             <w:fldChar w:fldCharType="separate"/>
           </w:r>
-          <w:hyperlink w:anchor="_Toc268981920" w:history="1">
+          <w:hyperlink w:anchor="_Toc269015760" w:history="1">
             <w:r>
               <w:rPr>
                 <w:rStyle w:val="Hyperlink"/>
                 <w:noProof/>
               </w:rPr>
-              <w:t>Glossary</w:t>
+              <w:t>Avishay Ben-Shabtai Zachi Mann</w:t>
             </w:r>
             <w:r>
               <w:rPr>
@@ -230,7 +229,7 @@
                 <w:noProof/>
                 <w:webHidden/>
               </w:rPr>
-              <w:instrText>Toc268981920 \h</w:instrText>
+              <w:instrText>Toc269015760 \h</w:instrText>
             </w:r>
             <w:r>
               <w:rPr>
@@ -261,7 +260,7 @@
                 <w:webHidden/>
                 <w:rtl/>
               </w:rPr>
-              <w:t>2</w:t>
+              <w:t>1</w:t>
             </w:r>
             <w:r>
               <w:rPr>
@@ -286,13 +285,13 @@
               <w:rtl/>
             </w:rPr>
           </w:pPr>
-          <w:hyperlink w:anchor="_Toc268981921" w:history="1">
+          <w:hyperlink w:anchor="_Toc269015761" w:history="1">
             <w:r>
               <w:rPr>
                 <w:rStyle w:val="Hyperlink"/>
                 <w:noProof/>
               </w:rPr>
-              <w:t>General Architecture Overview</w:t>
+              <w:t>Glossary</w:t>
             </w:r>
             <w:r>
               <w:rPr>
@@ -338,427 +337,7 @@
                 <w:noProof/>
                 <w:webHidden/>
               </w:rPr>
-              <w:instrText>Toc268981921 \h</w:instrText>
-            </w:r>
-            <w:r>
-              <w:rPr>
-                <w:noProof/>
-                <w:webHidden/>
-                <w:rtl/>
-              </w:rPr>
-              <w:instrText xml:space="preserve"> </w:instrText>
-            </w:r>
-            <w:r>
-              <w:rPr>
-                <w:rStyle w:val="Hyperlink"/>
-                <w:noProof/>
-                <w:rtl/>
-              </w:rPr>
-            </w:r>
-            <w:r>
-              <w:rPr>
-                <w:rStyle w:val="Hyperlink"/>
-                <w:noProof/>
-                <w:rtl/>
-              </w:rPr>
-              <w:fldChar w:fldCharType="separate"/>
-            </w:r>
-            <w:r>
-              <w:rPr>
-                <w:noProof/>
-                <w:webHidden/>
-                <w:rtl/>
-              </w:rPr>
-              <w:t>2</w:t>
-            </w:r>
-            <w:r>
-              <w:rPr>
-                <w:rStyle w:val="Hyperlink"/>
-                <w:noProof/>
-                <w:rtl/>
-              </w:rPr>
-              <w:fldChar w:fldCharType="end"/>
-            </w:r>
-          </w:hyperlink>
-        </w:p>
-        <w:p>
-          <w:pPr>
-            <w:pStyle w:val="TOC2"/>
-            <w:bidi w:val="0"/>
-            <w:rPr>
-              <w:rFonts w:eastAsiaTheme="minorEastAsia"/>
-              <w:noProof/>
-              <w:rtl/>
-            </w:rPr>
-          </w:pPr>
-          <w:hyperlink w:anchor="_Toc268981922" w:history="1">
-            <w:r>
-              <w:rPr>
-                <w:rStyle w:val="Hyperlink"/>
-                <w:noProof/>
-              </w:rPr>
-              <w:t>Syntax Parser</w:t>
-            </w:r>
-            <w:r>
-              <w:rPr>
-                <w:noProof/>
-                <w:webHidden/>
-                <w:rtl/>
-              </w:rPr>
-              <w:tab/>
-            </w:r>
-            <w:r>
-              <w:rPr>
-                <w:rStyle w:val="Hyperlink"/>
-                <w:noProof/>
-                <w:rtl/>
-              </w:rPr>
-              <w:fldChar w:fldCharType="begin"/>
-            </w:r>
-            <w:r>
-              <w:rPr>
-                <w:noProof/>
-                <w:webHidden/>
-                <w:rtl/>
-              </w:rPr>
-              <w:instrText xml:space="preserve"> </w:instrText>
-            </w:r>
-            <w:r>
-              <w:rPr>
-                <w:noProof/>
-                <w:webHidden/>
-              </w:rPr>
-              <w:instrText>PAGEREF</w:instrText>
-            </w:r>
-            <w:r>
-              <w:rPr>
-                <w:noProof/>
-                <w:webHidden/>
-                <w:rtl/>
-              </w:rPr>
-              <w:instrText xml:space="preserve"> _</w:instrText>
-            </w:r>
-            <w:r>
-              <w:rPr>
-                <w:noProof/>
-                <w:webHidden/>
-              </w:rPr>
-              <w:instrText>Toc268981922 \h</w:instrText>
-            </w:r>
-            <w:r>
-              <w:rPr>
-                <w:noProof/>
-                <w:webHidden/>
-                <w:rtl/>
-              </w:rPr>
-              <w:instrText xml:space="preserve"> </w:instrText>
-            </w:r>
-            <w:r>
-              <w:rPr>
-                <w:rStyle w:val="Hyperlink"/>
-                <w:noProof/>
-                <w:rtl/>
-              </w:rPr>
-            </w:r>
-            <w:r>
-              <w:rPr>
-                <w:rStyle w:val="Hyperlink"/>
-                <w:noProof/>
-                <w:rtl/>
-              </w:rPr>
-              <w:fldChar w:fldCharType="separate"/>
-            </w:r>
-            <w:r>
-              <w:rPr>
-                <w:noProof/>
-                <w:webHidden/>
-                <w:rtl/>
-              </w:rPr>
-              <w:t>2</w:t>
-            </w:r>
-            <w:r>
-              <w:rPr>
-                <w:rStyle w:val="Hyperlink"/>
-                <w:noProof/>
-                <w:rtl/>
-              </w:rPr>
-              <w:fldChar w:fldCharType="end"/>
-            </w:r>
-          </w:hyperlink>
-        </w:p>
-        <w:p>
-          <w:pPr>
-            <w:pStyle w:val="TOC2"/>
-            <w:bidi w:val="0"/>
-            <w:rPr>
-              <w:rFonts w:eastAsiaTheme="minorEastAsia"/>
-              <w:noProof/>
-              <w:rtl/>
-            </w:rPr>
-          </w:pPr>
-          <w:hyperlink w:anchor="_Toc268981923" w:history="1">
-            <w:r>
-              <w:rPr>
-                <w:rStyle w:val="Hyperlink"/>
-                <w:noProof/>
-              </w:rPr>
-              <w:t>CFG Creation</w:t>
-            </w:r>
-            <w:r>
-              <w:rPr>
-                <w:noProof/>
-                <w:webHidden/>
-                <w:rtl/>
-              </w:rPr>
-              <w:tab/>
-            </w:r>
-            <w:r>
-              <w:rPr>
-                <w:rStyle w:val="Hyperlink"/>
-                <w:noProof/>
-                <w:rtl/>
-              </w:rPr>
-              <w:fldChar w:fldCharType="begin"/>
-            </w:r>
-            <w:r>
-              <w:rPr>
-                <w:noProof/>
-                <w:webHidden/>
-                <w:rtl/>
-              </w:rPr>
-              <w:instrText xml:space="preserve"> </w:instrText>
-            </w:r>
-            <w:r>
-              <w:rPr>
-                <w:noProof/>
-                <w:webHidden/>
-              </w:rPr>
-              <w:instrText>PAGEREF</w:instrText>
-            </w:r>
-            <w:r>
-              <w:rPr>
-                <w:noProof/>
-                <w:webHidden/>
-                <w:rtl/>
-              </w:rPr>
-              <w:instrText xml:space="preserve"> _</w:instrText>
-            </w:r>
-            <w:r>
-              <w:rPr>
-                <w:noProof/>
-                <w:webHidden/>
-              </w:rPr>
-              <w:instrText>Toc268981923 \h</w:instrText>
-            </w:r>
-            <w:r>
-              <w:rPr>
-                <w:noProof/>
-                <w:webHidden/>
-                <w:rtl/>
-              </w:rPr>
-              <w:instrText xml:space="preserve"> </w:instrText>
-            </w:r>
-            <w:r>
-              <w:rPr>
-                <w:rStyle w:val="Hyperlink"/>
-                <w:noProof/>
-                <w:rtl/>
-              </w:rPr>
-            </w:r>
-            <w:r>
-              <w:rPr>
-                <w:rStyle w:val="Hyperlink"/>
-                <w:noProof/>
-                <w:rtl/>
-              </w:rPr>
-              <w:fldChar w:fldCharType="separate"/>
-            </w:r>
-            <w:r>
-              <w:rPr>
-                <w:noProof/>
-                <w:webHidden/>
-                <w:rtl/>
-              </w:rPr>
-              <w:t>2</w:t>
-            </w:r>
-            <w:r>
-              <w:rPr>
-                <w:rStyle w:val="Hyperlink"/>
-                <w:noProof/>
-                <w:rtl/>
-              </w:rPr>
-              <w:fldChar w:fldCharType="end"/>
-            </w:r>
-          </w:hyperlink>
-        </w:p>
-        <w:p>
-          <w:pPr>
-            <w:pStyle w:val="TOC2"/>
-            <w:bidi w:val="0"/>
-            <w:rPr>
-              <w:rFonts w:eastAsiaTheme="minorEastAsia"/>
-              <w:noProof/>
-              <w:rtl/>
-            </w:rPr>
-          </w:pPr>
-          <w:hyperlink w:anchor="_Toc268981924" w:history="1">
-            <w:r>
-              <w:rPr>
-                <w:rStyle w:val="Hyperlink"/>
-                <w:noProof/>
-              </w:rPr>
-              <w:t>CFG Simplifier</w:t>
-            </w:r>
-            <w:r>
-              <w:rPr>
-                <w:noProof/>
-                <w:webHidden/>
-                <w:rtl/>
-              </w:rPr>
-              <w:tab/>
-            </w:r>
-            <w:r>
-              <w:rPr>
-                <w:rStyle w:val="Hyperlink"/>
-                <w:noProof/>
-                <w:rtl/>
-              </w:rPr>
-              <w:fldChar w:fldCharType="begin"/>
-            </w:r>
-            <w:r>
-              <w:rPr>
-                <w:noProof/>
-                <w:webHidden/>
-                <w:rtl/>
-              </w:rPr>
-              <w:instrText xml:space="preserve"> </w:instrText>
-            </w:r>
-            <w:r>
-              <w:rPr>
-                <w:noProof/>
-                <w:webHidden/>
-              </w:rPr>
-              <w:instrText>PAGEREF</w:instrText>
-            </w:r>
-            <w:r>
-              <w:rPr>
-                <w:noProof/>
-                <w:webHidden/>
-                <w:rtl/>
-              </w:rPr>
-              <w:instrText xml:space="preserve"> _</w:instrText>
-            </w:r>
-            <w:r>
-              <w:rPr>
-                <w:noProof/>
-                <w:webHidden/>
-              </w:rPr>
-              <w:instrText>Toc268981924 \h</w:instrText>
-            </w:r>
-            <w:r>
-              <w:rPr>
-                <w:noProof/>
-                <w:webHidden/>
-                <w:rtl/>
-              </w:rPr>
-              <w:instrText xml:space="preserve"> </w:instrText>
-            </w:r>
-            <w:r>
-              <w:rPr>
-                <w:rStyle w:val="Hyperlink"/>
-                <w:noProof/>
-                <w:rtl/>
-              </w:rPr>
-            </w:r>
-            <w:r>
-              <w:rPr>
-                <w:rStyle w:val="Hyperlink"/>
-                <w:noProof/>
-                <w:rtl/>
-              </w:rPr>
-              <w:fldChar w:fldCharType="separate"/>
-            </w:r>
-            <w:r>
-              <w:rPr>
-                <w:noProof/>
-                <w:webHidden/>
-                <w:rtl/>
-              </w:rPr>
-              <w:t>3</w:t>
-            </w:r>
-            <w:r>
-              <w:rPr>
-                <w:rStyle w:val="Hyperlink"/>
-                <w:noProof/>
-                <w:rtl/>
-              </w:rPr>
-              <w:fldChar w:fldCharType="end"/>
-            </w:r>
-          </w:hyperlink>
-        </w:p>
-        <w:p>
-          <w:pPr>
-            <w:pStyle w:val="TOC2"/>
-            <w:bidi w:val="0"/>
-            <w:rPr>
-              <w:rFonts w:eastAsiaTheme="minorEastAsia"/>
-              <w:noProof/>
-              <w:rtl/>
-            </w:rPr>
-          </w:pPr>
-          <w:hyperlink w:anchor="_Toc268981925" w:history="1">
-            <w:r>
-              <w:rPr>
-                <w:rStyle w:val="Hyperlink"/>
-                <w:noProof/>
-              </w:rPr>
-              <w:t>MC Creation</w:t>
-            </w:r>
-            <w:r>
-              <w:rPr>
-                <w:noProof/>
-                <w:webHidden/>
-                <w:rtl/>
-              </w:rPr>
-              <w:tab/>
-            </w:r>
-            <w:r>
-              <w:rPr>
-                <w:rStyle w:val="Hyperlink"/>
-                <w:noProof/>
-                <w:rtl/>
-              </w:rPr>
-              <w:fldChar w:fldCharType="begin"/>
-            </w:r>
-            <w:r>
-              <w:rPr>
-                <w:noProof/>
-                <w:webHidden/>
-                <w:rtl/>
-              </w:rPr>
-              <w:instrText xml:space="preserve"> </w:instrText>
-            </w:r>
-            <w:r>
-              <w:rPr>
-                <w:noProof/>
-                <w:webHidden/>
-              </w:rPr>
-              <w:instrText>PAGEREF</w:instrText>
-            </w:r>
-            <w:r>
-              <w:rPr>
-                <w:noProof/>
-                <w:webHidden/>
-                <w:rtl/>
-              </w:rPr>
-              <w:instrText xml:space="preserve"> _</w:instrText>
-            </w:r>
-            <w:r>
-              <w:rPr>
-                <w:noProof/>
-                <w:webHidden/>
-              </w:rPr>
-              <w:instrText>Toc268981925 \h</w:instrText>
+              <w:instrText>Toc269015761 \h</w:instrText>
             </w:r>
             <w:r>
               <w:rPr>
@@ -814,13 +393,13 @@
               <w:rtl/>
             </w:rPr>
           </w:pPr>
-          <w:hyperlink w:anchor="_Toc268981926" w:history="1">
+          <w:hyperlink w:anchor="_Toc269015762" w:history="1">
             <w:r>
               <w:rPr>
                 <w:rStyle w:val="Hyperlink"/>
                 <w:noProof/>
               </w:rPr>
-              <w:t>User Manual</w:t>
+              <w:t>General Architecture Overview</w:t>
             </w:r>
             <w:r>
               <w:rPr>
@@ -866,7 +445,7 @@
                 <w:noProof/>
                 <w:webHidden/>
               </w:rPr>
-              <w:instrText>Toc268981926 \h</w:instrText>
+              <w:instrText>Toc269015762 \h</w:instrText>
             </w:r>
             <w:r>
               <w:rPr>
@@ -897,7 +476,7 @@
                 <w:webHidden/>
                 <w:rtl/>
               </w:rPr>
-              <w:t>4</w:t>
+              <w:t>3</w:t>
             </w:r>
             <w:r>
               <w:rPr>
@@ -919,12 +498,540 @@
               <w:rtl/>
             </w:rPr>
           </w:pPr>
-          <w:hyperlink w:anchor="_Toc268981927" w:history="1">
+          <w:hyperlink w:anchor="_Toc269015763" w:history="1">
             <w:r>
               <w:rPr>
                 <w:rStyle w:val="Hyperlink"/>
                 <w:noProof/>
               </w:rPr>
+              <w:t>Syntax Parser</w:t>
+            </w:r>
+            <w:r>
+              <w:rPr>
+                <w:noProof/>
+                <w:webHidden/>
+                <w:rtl/>
+              </w:rPr>
+              <w:tab/>
+            </w:r>
+            <w:r>
+              <w:rPr>
+                <w:rStyle w:val="Hyperlink"/>
+                <w:noProof/>
+                <w:rtl/>
+              </w:rPr>
+              <w:fldChar w:fldCharType="begin"/>
+            </w:r>
+            <w:r>
+              <w:rPr>
+                <w:noProof/>
+                <w:webHidden/>
+                <w:rtl/>
+              </w:rPr>
+              <w:instrText xml:space="preserve"> </w:instrText>
+            </w:r>
+            <w:r>
+              <w:rPr>
+                <w:noProof/>
+                <w:webHidden/>
+              </w:rPr>
+              <w:instrText>PAGEREF</w:instrText>
+            </w:r>
+            <w:r>
+              <w:rPr>
+                <w:noProof/>
+                <w:webHidden/>
+                <w:rtl/>
+              </w:rPr>
+              <w:instrText xml:space="preserve"> _</w:instrText>
+            </w:r>
+            <w:r>
+              <w:rPr>
+                <w:noProof/>
+                <w:webHidden/>
+              </w:rPr>
+              <w:instrText>Toc269015763 \h</w:instrText>
+            </w:r>
+            <w:r>
+              <w:rPr>
+                <w:noProof/>
+                <w:webHidden/>
+                <w:rtl/>
+              </w:rPr>
+              <w:instrText xml:space="preserve"> </w:instrText>
+            </w:r>
+            <w:r>
+              <w:rPr>
+                <w:rStyle w:val="Hyperlink"/>
+                <w:noProof/>
+                <w:rtl/>
+              </w:rPr>
+            </w:r>
+            <w:r>
+              <w:rPr>
+                <w:rStyle w:val="Hyperlink"/>
+                <w:noProof/>
+                <w:rtl/>
+              </w:rPr>
+              <w:fldChar w:fldCharType="separate"/>
+            </w:r>
+            <w:r>
+              <w:rPr>
+                <w:noProof/>
+                <w:webHidden/>
+                <w:rtl/>
+              </w:rPr>
+              <w:t>3</w:t>
+            </w:r>
+            <w:r>
+              <w:rPr>
+                <w:rStyle w:val="Hyperlink"/>
+                <w:noProof/>
+                <w:rtl/>
+              </w:rPr>
+              <w:fldChar w:fldCharType="end"/>
+            </w:r>
+          </w:hyperlink>
+        </w:p>
+        <w:p>
+          <w:pPr>
+            <w:pStyle w:val="TOC2"/>
+            <w:bidi w:val="0"/>
+            <w:rPr>
+              <w:rFonts w:eastAsiaTheme="minorEastAsia"/>
+              <w:noProof/>
+              <w:rtl/>
+            </w:rPr>
+          </w:pPr>
+          <w:hyperlink w:anchor="_Toc269015764" w:history="1">
+            <w:r>
+              <w:rPr>
+                <w:rStyle w:val="Hyperlink"/>
+                <w:noProof/>
+              </w:rPr>
+              <w:t>CFG Creation</w:t>
+            </w:r>
+            <w:r>
+              <w:rPr>
+                <w:noProof/>
+                <w:webHidden/>
+                <w:rtl/>
+              </w:rPr>
+              <w:tab/>
+            </w:r>
+            <w:r>
+              <w:rPr>
+                <w:rStyle w:val="Hyperlink"/>
+                <w:noProof/>
+                <w:rtl/>
+              </w:rPr>
+              <w:fldChar w:fldCharType="begin"/>
+            </w:r>
+            <w:r>
+              <w:rPr>
+                <w:noProof/>
+                <w:webHidden/>
+                <w:rtl/>
+              </w:rPr>
+              <w:instrText xml:space="preserve"> </w:instrText>
+            </w:r>
+            <w:r>
+              <w:rPr>
+                <w:noProof/>
+                <w:webHidden/>
+              </w:rPr>
+              <w:instrText>PAGEREF</w:instrText>
+            </w:r>
+            <w:r>
+              <w:rPr>
+                <w:noProof/>
+                <w:webHidden/>
+                <w:rtl/>
+              </w:rPr>
+              <w:instrText xml:space="preserve"> _</w:instrText>
+            </w:r>
+            <w:r>
+              <w:rPr>
+                <w:noProof/>
+                <w:webHidden/>
+              </w:rPr>
+              <w:instrText>Toc269015764 \h</w:instrText>
+            </w:r>
+            <w:r>
+              <w:rPr>
+                <w:noProof/>
+                <w:webHidden/>
+                <w:rtl/>
+              </w:rPr>
+              <w:instrText xml:space="preserve"> </w:instrText>
+            </w:r>
+            <w:r>
+              <w:rPr>
+                <w:rStyle w:val="Hyperlink"/>
+                <w:noProof/>
+                <w:rtl/>
+              </w:rPr>
+            </w:r>
+            <w:r>
+              <w:rPr>
+                <w:rStyle w:val="Hyperlink"/>
+                <w:noProof/>
+                <w:rtl/>
+              </w:rPr>
+              <w:fldChar w:fldCharType="separate"/>
+            </w:r>
+            <w:r>
+              <w:rPr>
+                <w:noProof/>
+                <w:webHidden/>
+                <w:rtl/>
+              </w:rPr>
+              <w:t>3</w:t>
+            </w:r>
+            <w:r>
+              <w:rPr>
+                <w:rStyle w:val="Hyperlink"/>
+                <w:noProof/>
+                <w:rtl/>
+              </w:rPr>
+              <w:fldChar w:fldCharType="end"/>
+            </w:r>
+          </w:hyperlink>
+        </w:p>
+        <w:p>
+          <w:pPr>
+            <w:pStyle w:val="TOC2"/>
+            <w:bidi w:val="0"/>
+            <w:rPr>
+              <w:rFonts w:eastAsiaTheme="minorEastAsia"/>
+              <w:noProof/>
+              <w:rtl/>
+            </w:rPr>
+          </w:pPr>
+          <w:hyperlink w:anchor="_Toc269015765" w:history="1">
+            <w:r>
+              <w:rPr>
+                <w:rStyle w:val="Hyperlink"/>
+                <w:noProof/>
+              </w:rPr>
+              <w:t>CFG Simplifier</w:t>
+            </w:r>
+            <w:r>
+              <w:rPr>
+                <w:noProof/>
+                <w:webHidden/>
+                <w:rtl/>
+              </w:rPr>
+              <w:tab/>
+            </w:r>
+            <w:r>
+              <w:rPr>
+                <w:rStyle w:val="Hyperlink"/>
+                <w:noProof/>
+                <w:rtl/>
+              </w:rPr>
+              <w:fldChar w:fldCharType="begin"/>
+            </w:r>
+            <w:r>
+              <w:rPr>
+                <w:noProof/>
+                <w:webHidden/>
+                <w:rtl/>
+              </w:rPr>
+              <w:instrText xml:space="preserve"> </w:instrText>
+            </w:r>
+            <w:r>
+              <w:rPr>
+                <w:noProof/>
+                <w:webHidden/>
+              </w:rPr>
+              <w:instrText>PAGEREF</w:instrText>
+            </w:r>
+            <w:r>
+              <w:rPr>
+                <w:noProof/>
+                <w:webHidden/>
+                <w:rtl/>
+              </w:rPr>
+              <w:instrText xml:space="preserve"> _</w:instrText>
+            </w:r>
+            <w:r>
+              <w:rPr>
+                <w:noProof/>
+                <w:webHidden/>
+              </w:rPr>
+              <w:instrText>Toc269015765 \h</w:instrText>
+            </w:r>
+            <w:r>
+              <w:rPr>
+                <w:noProof/>
+                <w:webHidden/>
+                <w:rtl/>
+              </w:rPr>
+              <w:instrText xml:space="preserve"> </w:instrText>
+            </w:r>
+            <w:r>
+              <w:rPr>
+                <w:rStyle w:val="Hyperlink"/>
+                <w:noProof/>
+                <w:rtl/>
+              </w:rPr>
+            </w:r>
+            <w:r>
+              <w:rPr>
+                <w:rStyle w:val="Hyperlink"/>
+                <w:noProof/>
+                <w:rtl/>
+              </w:rPr>
+              <w:fldChar w:fldCharType="separate"/>
+            </w:r>
+            <w:r>
+              <w:rPr>
+                <w:noProof/>
+                <w:webHidden/>
+                <w:rtl/>
+              </w:rPr>
+              <w:t>4</w:t>
+            </w:r>
+            <w:r>
+              <w:rPr>
+                <w:rStyle w:val="Hyperlink"/>
+                <w:noProof/>
+                <w:rtl/>
+              </w:rPr>
+              <w:fldChar w:fldCharType="end"/>
+            </w:r>
+          </w:hyperlink>
+        </w:p>
+        <w:p>
+          <w:pPr>
+            <w:pStyle w:val="TOC2"/>
+            <w:bidi w:val="0"/>
+            <w:rPr>
+              <w:rFonts w:eastAsiaTheme="minorEastAsia"/>
+              <w:noProof/>
+              <w:rtl/>
+            </w:rPr>
+          </w:pPr>
+          <w:hyperlink w:anchor="_Toc269015766" w:history="1">
+            <w:r>
+              <w:rPr>
+                <w:rStyle w:val="Hyperlink"/>
+                <w:noProof/>
+              </w:rPr>
+              <w:t>MC Creation</w:t>
+            </w:r>
+            <w:r>
+              <w:rPr>
+                <w:noProof/>
+                <w:webHidden/>
+                <w:rtl/>
+              </w:rPr>
+              <w:tab/>
+            </w:r>
+            <w:r>
+              <w:rPr>
+                <w:rStyle w:val="Hyperlink"/>
+                <w:noProof/>
+                <w:rtl/>
+              </w:rPr>
+              <w:fldChar w:fldCharType="begin"/>
+            </w:r>
+            <w:r>
+              <w:rPr>
+                <w:noProof/>
+                <w:webHidden/>
+                <w:rtl/>
+              </w:rPr>
+              <w:instrText xml:space="preserve"> </w:instrText>
+            </w:r>
+            <w:r>
+              <w:rPr>
+                <w:noProof/>
+                <w:webHidden/>
+              </w:rPr>
+              <w:instrText>PAGEREF</w:instrText>
+            </w:r>
+            <w:r>
+              <w:rPr>
+                <w:noProof/>
+                <w:webHidden/>
+                <w:rtl/>
+              </w:rPr>
+              <w:instrText xml:space="preserve"> _</w:instrText>
+            </w:r>
+            <w:r>
+              <w:rPr>
+                <w:noProof/>
+                <w:webHidden/>
+              </w:rPr>
+              <w:instrText>Toc269015766 \h</w:instrText>
+            </w:r>
+            <w:r>
+              <w:rPr>
+                <w:noProof/>
+                <w:webHidden/>
+                <w:rtl/>
+              </w:rPr>
+              <w:instrText xml:space="preserve"> </w:instrText>
+            </w:r>
+            <w:r>
+              <w:rPr>
+                <w:rStyle w:val="Hyperlink"/>
+                <w:noProof/>
+                <w:rtl/>
+              </w:rPr>
+            </w:r>
+            <w:r>
+              <w:rPr>
+                <w:rStyle w:val="Hyperlink"/>
+                <w:noProof/>
+                <w:rtl/>
+              </w:rPr>
+              <w:fldChar w:fldCharType="separate"/>
+            </w:r>
+            <w:r>
+              <w:rPr>
+                <w:noProof/>
+                <w:webHidden/>
+                <w:rtl/>
+              </w:rPr>
+              <w:t>4</w:t>
+            </w:r>
+            <w:r>
+              <w:rPr>
+                <w:rStyle w:val="Hyperlink"/>
+                <w:noProof/>
+                <w:rtl/>
+              </w:rPr>
+              <w:fldChar w:fldCharType="end"/>
+            </w:r>
+          </w:hyperlink>
+        </w:p>
+        <w:p>
+          <w:pPr>
+            <w:pStyle w:val="TOC1"/>
+            <w:tabs>
+              <w:tab w:val="right" w:leader="dot" w:pos="8296"/>
+            </w:tabs>
+            <w:bidi w:val="0"/>
+            <w:rPr>
+              <w:rFonts w:eastAsiaTheme="minorEastAsia"/>
+              <w:noProof/>
+              <w:rtl/>
+            </w:rPr>
+          </w:pPr>
+          <w:hyperlink w:anchor="_Toc269015767" w:history="1">
+            <w:r>
+              <w:rPr>
+                <w:rStyle w:val="Hyperlink"/>
+                <w:noProof/>
+              </w:rPr>
+              <w:t>User Manual</w:t>
+            </w:r>
+            <w:r>
+              <w:rPr>
+                <w:noProof/>
+                <w:webHidden/>
+                <w:rtl/>
+              </w:rPr>
+              <w:tab/>
+            </w:r>
+            <w:r>
+              <w:rPr>
+                <w:rStyle w:val="Hyperlink"/>
+                <w:noProof/>
+                <w:rtl/>
+              </w:rPr>
+              <w:fldChar w:fldCharType="begin"/>
+            </w:r>
+            <w:r>
+              <w:rPr>
+                <w:noProof/>
+                <w:webHidden/>
+                <w:rtl/>
+              </w:rPr>
+              <w:instrText xml:space="preserve"> </w:instrText>
+            </w:r>
+            <w:r>
+              <w:rPr>
+                <w:noProof/>
+                <w:webHidden/>
+              </w:rPr>
+              <w:instrText>PAGEREF</w:instrText>
+            </w:r>
+            <w:r>
+              <w:rPr>
+                <w:noProof/>
+                <w:webHidden/>
+                <w:rtl/>
+              </w:rPr>
+              <w:instrText xml:space="preserve"> _</w:instrText>
+            </w:r>
+            <w:r>
+              <w:rPr>
+                <w:noProof/>
+                <w:webHidden/>
+              </w:rPr>
+              <w:instrText>Toc269015767 \h</w:instrText>
+            </w:r>
+            <w:r>
+              <w:rPr>
+                <w:noProof/>
+                <w:webHidden/>
+                <w:rtl/>
+              </w:rPr>
+              <w:instrText xml:space="preserve"> </w:instrText>
+            </w:r>
+            <w:r>
+              <w:rPr>
+                <w:rStyle w:val="Hyperlink"/>
+                <w:noProof/>
+                <w:rtl/>
+              </w:rPr>
+            </w:r>
+            <w:r>
+              <w:rPr>
+                <w:rStyle w:val="Hyperlink"/>
+                <w:noProof/>
+                <w:rtl/>
+              </w:rPr>
+              <w:fldChar w:fldCharType="separate"/>
+            </w:r>
+            <w:r>
+              <w:rPr>
+                <w:noProof/>
+                <w:webHidden/>
+                <w:rtl/>
+              </w:rPr>
+              <w:t>5</w:t>
+            </w:r>
+            <w:r>
+              <w:rPr>
+                <w:rStyle w:val="Hyperlink"/>
+                <w:noProof/>
+                <w:rtl/>
+              </w:rPr>
+              <w:fldChar w:fldCharType="end"/>
+            </w:r>
+          </w:hyperlink>
+        </w:p>
+        <w:p>
+          <w:pPr>
+            <w:pStyle w:val="TOC2"/>
+            <w:bidi w:val="0"/>
+            <w:rPr>
+              <w:rFonts w:eastAsiaTheme="minorEastAsia"/>
+              <w:noProof/>
+              <w:rtl/>
+            </w:rPr>
+          </w:pPr>
+          <w:hyperlink w:anchor="_Toc269015768" w:history="1">
+            <w:r>
+              <w:rPr>
+                <w:rStyle w:val="Hyperlink"/>
+                <w:noProof/>
+              </w:rPr>
               <w:t>Installation</w:t>
             </w:r>
             <w:r>
@@ -971,7 +1078,7 @@
                 <w:noProof/>
                 <w:webHidden/>
               </w:rPr>
-              <w:instrText>Toc268981927 \h</w:instrText>
+              <w:instrText>Toc269015768 \h</w:instrText>
             </w:r>
             <w:r>
               <w:rPr>
@@ -1002,7 +1109,7 @@
                 <w:webHidden/>
                 <w:rtl/>
               </w:rPr>
-              <w:t>4</w:t>
+              <w:t>5</w:t>
             </w:r>
             <w:r>
               <w:rPr>
@@ -1027,7 +1134,7 @@
               <w:rtl/>
             </w:rPr>
           </w:pPr>
-          <w:hyperlink w:anchor="_Toc268981928" w:history="1">
+          <w:hyperlink w:anchor="_Toc269015769" w:history="1">
             <w:r>
               <w:rPr>
                 <w:rStyle w:val="Hyperlink"/>
@@ -1079,7 +1186,7 @@
                 <w:noProof/>
                 <w:webHidden/>
               </w:rPr>
-              <w:instrText>Toc268981928 \h</w:instrText>
+              <w:instrText>Toc269015769 \h</w:instrText>
             </w:r>
             <w:r>
               <w:rPr>
@@ -1110,7 +1217,7 @@
                 <w:webHidden/>
                 <w:rtl/>
               </w:rPr>
-              <w:t>4</w:t>
+              <w:t>5</w:t>
             </w:r>
             <w:r>
               <w:rPr>
@@ -1132,7 +1239,7 @@
               <w:rtl/>
             </w:rPr>
           </w:pPr>
-          <w:hyperlink w:anchor="_Toc268981929" w:history="1">
+          <w:hyperlink w:anchor="_Toc269015770" w:history="1">
             <w:r>
               <w:rPr>
                 <w:rStyle w:val="Hyperlink"/>
@@ -1184,7 +1291,7 @@
                 <w:noProof/>
                 <w:webHidden/>
               </w:rPr>
-              <w:instrText>Toc268981929 \h</w:instrText>
+              <w:instrText>Toc269015770 \h</w:instrText>
             </w:r>
             <w:r>
               <w:rPr>
@@ -1215,7 +1322,7 @@
                 <w:webHidden/>
                 <w:rtl/>
               </w:rPr>
-              <w:t>4</w:t>
+              <w:t>5</w:t>
             </w:r>
             <w:r>
               <w:rPr>
@@ -1240,7 +1347,7 @@
               <w:rtl/>
             </w:rPr>
           </w:pPr>
-          <w:hyperlink w:anchor="_Toc268981930" w:history="1">
+          <w:hyperlink w:anchor="_Toc269015771" w:history="1">
             <w:r>
               <w:rPr>
                 <w:rStyle w:val="Hyperlink"/>
@@ -1292,7 +1399,7 @@
                 <w:noProof/>
                 <w:webHidden/>
               </w:rPr>
-              <w:instrText>Toc268981930 \h</w:instrText>
+              <w:instrText>Toc269015771 \h</w:instrText>
             </w:r>
             <w:r>
               <w:rPr>
@@ -1323,7 +1430,7 @@
                 <w:webHidden/>
                 <w:rtl/>
               </w:rPr>
-              <w:t>5</w:t>
+              <w:t>6</w:t>
             </w:r>
             <w:r>
               <w:rPr>
@@ -1348,7 +1455,7 @@
               <w:rtl/>
             </w:rPr>
           </w:pPr>
-          <w:hyperlink w:anchor="_Toc268981931" w:history="1">
+          <w:hyperlink w:anchor="_Toc269015772" w:history="1">
             <w:r>
               <w:rPr>
                 <w:rStyle w:val="Hyperlink"/>
@@ -1400,7 +1507,7 @@
                 <w:noProof/>
                 <w:webHidden/>
               </w:rPr>
-              <w:instrText>Toc268981931 \h</w:instrText>
+              <w:instrText>Toc269015772 \h</w:instrText>
             </w:r>
             <w:r>
               <w:rPr>
@@ -1431,7 +1538,7 @@
                 <w:webHidden/>
                 <w:rtl/>
               </w:rPr>
-              <w:t>5</w:t>
+              <w:t>6</w:t>
             </w:r>
             <w:r>
               <w:rPr>
@@ -1456,7 +1563,7 @@
               <w:rtl/>
             </w:rPr>
           </w:pPr>
-          <w:hyperlink w:anchor="_Toc268981932" w:history="1">
+          <w:hyperlink w:anchor="_Toc269015773" w:history="1">
             <w:r>
               <w:rPr>
                 <w:rStyle w:val="Hyperlink"/>
@@ -1508,7 +1615,7 @@
                 <w:noProof/>
                 <w:webHidden/>
               </w:rPr>
-              <w:instrText>Toc268981932 \h</w:instrText>
+              <w:instrText>Toc269015773 \h</w:instrText>
             </w:r>
             <w:r>
               <w:rPr>
@@ -1539,7 +1646,7 @@
                 <w:webHidden/>
                 <w:rtl/>
               </w:rPr>
-              <w:t>7</w:t>
+              <w:t>8</w:t>
             </w:r>
             <w:r>
               <w:rPr>
@@ -1561,7 +1668,7 @@
               <w:rtl/>
             </w:rPr>
           </w:pPr>
-          <w:hyperlink w:anchor="_Toc268981933" w:history="1">
+          <w:hyperlink w:anchor="_Toc269015774" w:history="1">
             <w:r>
               <w:rPr>
                 <w:rStyle w:val="Hyperlink"/>
@@ -1613,7 +1720,7 @@
                 <w:noProof/>
                 <w:webHidden/>
               </w:rPr>
-              <w:instrText>Toc268981933 \h</w:instrText>
+              <w:instrText>Toc269015774 \h</w:instrText>
             </w:r>
             <w:r>
               <w:rPr>
@@ -1644,7 +1751,7 @@
                 <w:webHidden/>
                 <w:rtl/>
               </w:rPr>
-              <w:t>7</w:t>
+              <w:t>8</w:t>
             </w:r>
             <w:r>
               <w:rPr>
@@ -1669,7 +1776,7 @@
               <w:rtl/>
             </w:rPr>
           </w:pPr>
-          <w:hyperlink w:anchor="_Toc268981934" w:history="1">
+          <w:hyperlink w:anchor="_Toc269015775" w:history="1">
             <w:r>
               <w:rPr>
                 <w:rStyle w:val="Hyperlink"/>
@@ -1721,7 +1828,7 @@
                 <w:noProof/>
                 <w:webHidden/>
               </w:rPr>
-              <w:instrText>Toc268981934 \h</w:instrText>
+              <w:instrText>Toc269015775 \h</w:instrText>
             </w:r>
             <w:r>
               <w:rPr>
@@ -1752,7 +1859,7 @@
                 <w:webHidden/>
                 <w:rtl/>
               </w:rPr>
-              <w:t>7</w:t>
+              <w:t>8</w:t>
             </w:r>
             <w:r>
               <w:rPr>
@@ -1777,7 +1884,7 @@
               <w:rtl/>
             </w:rPr>
           </w:pPr>
-          <w:hyperlink w:anchor="_Toc268981935" w:history="1">
+          <w:hyperlink w:anchor="_Toc269015776" w:history="1">
             <w:r>
               <w:rPr>
                 <w:rStyle w:val="Hyperlink"/>
@@ -1829,7 +1936,7 @@
                 <w:noProof/>
                 <w:webHidden/>
               </w:rPr>
-              <w:instrText>Toc268981935 \h</w:instrText>
+              <w:instrText>Toc269015776 \h</w:instrText>
             </w:r>
             <w:r>
               <w:rPr>
@@ -1860,7 +1967,7 @@
                 <w:webHidden/>
                 <w:rtl/>
               </w:rPr>
-              <w:t>7</w:t>
+              <w:t>8</w:t>
             </w:r>
             <w:r>
               <w:rPr>
@@ -1882,7 +1989,7 @@
               <w:rtl/>
             </w:rPr>
           </w:pPr>
-          <w:hyperlink w:anchor="_Toc268981936" w:history="1">
+          <w:hyperlink w:anchor="_Toc269015777" w:history="1">
             <w:r>
               <w:rPr>
                 <w:rStyle w:val="Hyperlink"/>
@@ -1934,7 +2041,7 @@
                 <w:noProof/>
                 <w:webHidden/>
               </w:rPr>
-              <w:instrText>Toc268981936 \h</w:instrText>
+              <w:instrText>Toc269015777 \h</w:instrText>
             </w:r>
             <w:r>
               <w:rPr>
@@ -1965,7 +2072,7 @@
                 <w:webHidden/>
                 <w:rtl/>
               </w:rPr>
-              <w:t>8</w:t>
+              <w:t>9</w:t>
             </w:r>
             <w:r>
               <w:rPr>
@@ -1990,7 +2097,7 @@
               <w:rtl/>
             </w:rPr>
           </w:pPr>
-          <w:hyperlink w:anchor="_Toc268981937" w:history="1">
+          <w:hyperlink w:anchor="_Toc269015778" w:history="1">
             <w:r>
               <w:rPr>
                 <w:rStyle w:val="Hyperlink"/>
@@ -2042,7 +2149,7 @@
                 <w:noProof/>
                 <w:webHidden/>
               </w:rPr>
-              <w:instrText>Toc268981937 \h</w:instrText>
+              <w:instrText>Toc269015778 \h</w:instrText>
             </w:r>
             <w:r>
               <w:rPr>
@@ -2073,7 +2180,7 @@
                 <w:webHidden/>
                 <w:rtl/>
               </w:rPr>
-              <w:t>8</w:t>
+              <w:t>9</w:t>
             </w:r>
             <w:r>
               <w:rPr>
@@ -2098,7 +2205,7 @@
               <w:rtl/>
             </w:rPr>
           </w:pPr>
-          <w:hyperlink w:anchor="_Toc268981938" w:history="1">
+          <w:hyperlink w:anchor="_Toc269015779" w:history="1">
             <w:r>
               <w:rPr>
                 <w:rStyle w:val="Hyperlink"/>
@@ -2150,7 +2257,7 @@
                 <w:noProof/>
                 <w:webHidden/>
               </w:rPr>
-              <w:instrText>Toc268981938 \h</w:instrText>
+              <w:instrText>Toc269015779 \h</w:instrText>
             </w:r>
             <w:r>
               <w:rPr>
@@ -2181,7 +2288,7 @@
                 <w:webHidden/>
                 <w:rtl/>
               </w:rPr>
-              <w:t>11</w:t>
+              <w:t>12</w:t>
             </w:r>
             <w:r>
               <w:rPr>
@@ -2206,7 +2313,7 @@
               <w:rtl/>
             </w:rPr>
           </w:pPr>
-          <w:hyperlink w:anchor="_Toc268981939" w:history="1">
+          <w:hyperlink w:anchor="_Toc269015780" w:history="1">
             <w:r>
               <w:rPr>
                 <w:rStyle w:val="Hyperlink"/>
@@ -2258,7 +2365,7 @@
                 <w:noProof/>
                 <w:webHidden/>
               </w:rPr>
-              <w:instrText>Toc268981939 \h</w:instrText>
+              <w:instrText>Toc269015780 \h</w:instrText>
             </w:r>
             <w:r>
               <w:rPr>
@@ -2289,7 +2396,7 @@
                 <w:webHidden/>
                 <w:rtl/>
               </w:rPr>
-              <w:t>11</w:t>
+              <w:t>12</w:t>
             </w:r>
             <w:r>
               <w:rPr>
@@ -2314,7 +2421,7 @@
               <w:rtl/>
             </w:rPr>
           </w:pPr>
-          <w:hyperlink w:anchor="_Toc268981940" w:history="1">
+          <w:hyperlink w:anchor="_Toc269015781" w:history="1">
             <w:r>
               <w:rPr>
                 <w:rStyle w:val="Hyperlink"/>
@@ -2368,7 +2475,7 @@
                 <w:noProof/>
                 <w:webHidden/>
               </w:rPr>
-              <w:instrText>Toc268981940 \h</w:instrText>
+              <w:instrText>Toc269015781 \h</w:instrText>
             </w:r>
             <w:r>
               <w:rPr>
@@ -2399,7 +2506,7 @@
                 <w:webHidden/>
                 <w:rtl/>
               </w:rPr>
-              <w:t>11</w:t>
+              <w:t>12</w:t>
             </w:r>
             <w:r>
               <w:rPr>
@@ -2424,7 +2531,7 @@
               <w:rtl/>
             </w:rPr>
           </w:pPr>
-          <w:hyperlink w:anchor="_Toc268981941" w:history="1">
+          <w:hyperlink w:anchor="_Toc269015782" w:history="1">
             <w:r>
               <w:rPr>
                 <w:rStyle w:val="Hyperlink"/>
@@ -2478,7 +2585,7 @@
                 <w:noProof/>
                 <w:webHidden/>
               </w:rPr>
-              <w:instrText>Toc268981941 \h</w:instrText>
+              <w:instrText>Toc269015782 \h</w:instrText>
             </w:r>
             <w:r>
               <w:rPr>
@@ -2509,7 +2616,7 @@
                 <w:webHidden/>
                 <w:rtl/>
               </w:rPr>
-              <w:t>11</w:t>
+              <w:t>12</w:t>
             </w:r>
             <w:r>
               <w:rPr>
@@ -2534,7 +2641,7 @@
               <w:rtl/>
             </w:rPr>
           </w:pPr>
-          <w:hyperlink w:anchor="_Toc268981942" w:history="1">
+          <w:hyperlink w:anchor="_Toc269015783" w:history="1">
             <w:r>
               <w:rPr>
                 <w:rStyle w:val="Hyperlink"/>
@@ -2586,7 +2693,7 @@
                 <w:noProof/>
                 <w:webHidden/>
               </w:rPr>
-              <w:instrText>Toc268981942 \h</w:instrText>
+              <w:instrText>Toc269015783 \h</w:instrText>
             </w:r>
             <w:r>
               <w:rPr>
@@ -2617,7 +2724,7 @@
                 <w:webHidden/>
                 <w:rtl/>
               </w:rPr>
-              <w:t>14</w:t>
+              <w:t>15</w:t>
             </w:r>
             <w:r>
               <w:rPr>
@@ -2639,7 +2746,7 @@
               <w:rtl/>
             </w:rPr>
           </w:pPr>
-          <w:hyperlink w:anchor="_Toc268981943" w:history="1">
+          <w:hyperlink w:anchor="_Toc269015784" w:history="1">
             <w:r>
               <w:rPr>
                 <w:rStyle w:val="Hyperlink"/>
@@ -2691,7 +2798,7 @@
                 <w:noProof/>
                 <w:webHidden/>
               </w:rPr>
-              <w:instrText>Toc268981943 \h</w:instrText>
+              <w:instrText>Toc269015784 \h</w:instrText>
             </w:r>
             <w:r>
               <w:rPr>
@@ -2722,7 +2829,7 @@
                 <w:webHidden/>
                 <w:rtl/>
               </w:rPr>
-              <w:t>14</w:t>
+              <w:t>15</w:t>
             </w:r>
             <w:r>
               <w:rPr>
@@ -2744,7 +2851,7 @@
               <w:rtl/>
             </w:rPr>
           </w:pPr>
-          <w:hyperlink w:anchor="_Toc268981944" w:history="1">
+          <w:hyperlink w:anchor="_Toc269015785" w:history="1">
             <w:r>
               <w:rPr>
                 <w:rStyle w:val="Hyperlink"/>
@@ -2796,7 +2903,7 @@
                 <w:noProof/>
                 <w:webHidden/>
               </w:rPr>
-              <w:instrText>Toc268981944 \h</w:instrText>
+              <w:instrText>Toc269015785 \h</w:instrText>
             </w:r>
             <w:r>
               <w:rPr>
@@ -2827,7 +2934,7 @@
                 <w:webHidden/>
                 <w:rtl/>
               </w:rPr>
-              <w:t>14</w:t>
+              <w:t>15</w:t>
             </w:r>
             <w:r>
               <w:rPr>
@@ -2852,13 +2959,13 @@
               <w:rtl/>
             </w:rPr>
           </w:pPr>
-          <w:hyperlink w:anchor="_Toc268981945" w:history="1">
+          <w:hyperlink w:anchor="_Toc269015786" w:history="1">
             <w:r>
               <w:rPr>
                 <w:rStyle w:val="Hyperlink"/>
                 <w:noProof/>
               </w:rPr>
-              <w:t>Appendix A - Supported grammar (in BNF format)</w:t>
+              <w:t>References</w:t>
             </w:r>
             <w:r>
               <w:rPr>
@@ -2904,322 +3011,7 @@
                 <w:noProof/>
                 <w:webHidden/>
               </w:rPr>
-              <w:instrText>Toc268981945 \h</w:instrText>
-            </w:r>
-            <w:r>
-              <w:rPr>
-                <w:noProof/>
-                <w:webHidden/>
-                <w:rtl/>
-              </w:rPr>
-              <w:instrText xml:space="preserve"> </w:instrText>
-            </w:r>
-            <w:r>
-              <w:rPr>
-                <w:rStyle w:val="Hyperlink"/>
-                <w:noProof/>
-                <w:rtl/>
-              </w:rPr>
-            </w:r>
-            <w:r>
-              <w:rPr>
-                <w:rStyle w:val="Hyperlink"/>
-                <w:noProof/>
-                <w:rtl/>
-              </w:rPr>
-              <w:fldChar w:fldCharType="separate"/>
-            </w:r>
-            <w:r>
-              <w:rPr>
-                <w:noProof/>
-                <w:webHidden/>
-                <w:rtl/>
-              </w:rPr>
-              <w:t>15</w:t>
-            </w:r>
-            <w:r>
-              <w:rPr>
-                <w:rStyle w:val="Hyperlink"/>
-                <w:noProof/>
-                <w:rtl/>
-              </w:rPr>
-              <w:fldChar w:fldCharType="end"/>
-            </w:r>
-          </w:hyperlink>
-        </w:p>
-        <w:p>
-          <w:pPr>
-            <w:pStyle w:val="TOC2"/>
-            <w:bidi w:val="0"/>
-            <w:rPr>
-              <w:rFonts w:eastAsiaTheme="minorEastAsia"/>
-              <w:noProof/>
-              <w:rtl/>
-            </w:rPr>
-          </w:pPr>
-          <w:hyperlink w:anchor="_Toc268981946" w:history="1">
-            <w:r>
-              <w:rPr>
-                <w:rStyle w:val="Hyperlink"/>
-                <w:noProof/>
-              </w:rPr>
-              <w:t>Which syntactic structures are legal?</w:t>
-            </w:r>
-            <w:r>
-              <w:rPr>
-                <w:noProof/>
-                <w:webHidden/>
-                <w:rtl/>
-              </w:rPr>
-              <w:tab/>
-            </w:r>
-            <w:r>
-              <w:rPr>
-                <w:rStyle w:val="Hyperlink"/>
-                <w:noProof/>
-                <w:rtl/>
-              </w:rPr>
-              <w:fldChar w:fldCharType="begin"/>
-            </w:r>
-            <w:r>
-              <w:rPr>
-                <w:noProof/>
-                <w:webHidden/>
-                <w:rtl/>
-              </w:rPr>
-              <w:instrText xml:space="preserve"> </w:instrText>
-            </w:r>
-            <w:r>
-              <w:rPr>
-                <w:noProof/>
-                <w:webHidden/>
-              </w:rPr>
-              <w:instrText>PAGEREF</w:instrText>
-            </w:r>
-            <w:r>
-              <w:rPr>
-                <w:noProof/>
-                <w:webHidden/>
-                <w:rtl/>
-              </w:rPr>
-              <w:instrText xml:space="preserve"> _</w:instrText>
-            </w:r>
-            <w:r>
-              <w:rPr>
-                <w:noProof/>
-                <w:webHidden/>
-              </w:rPr>
-              <w:instrText>Toc268981946 \h</w:instrText>
-            </w:r>
-            <w:r>
-              <w:rPr>
-                <w:noProof/>
-                <w:webHidden/>
-                <w:rtl/>
-              </w:rPr>
-              <w:instrText xml:space="preserve"> </w:instrText>
-            </w:r>
-            <w:r>
-              <w:rPr>
-                <w:rStyle w:val="Hyperlink"/>
-                <w:noProof/>
-                <w:rtl/>
-              </w:rPr>
-            </w:r>
-            <w:r>
-              <w:rPr>
-                <w:rStyle w:val="Hyperlink"/>
-                <w:noProof/>
-                <w:rtl/>
-              </w:rPr>
-              <w:fldChar w:fldCharType="separate"/>
-            </w:r>
-            <w:r>
-              <w:rPr>
-                <w:noProof/>
-                <w:webHidden/>
-                <w:rtl/>
-              </w:rPr>
-              <w:t>15</w:t>
-            </w:r>
-            <w:r>
-              <w:rPr>
-                <w:rStyle w:val="Hyperlink"/>
-                <w:noProof/>
-                <w:rtl/>
-              </w:rPr>
-              <w:fldChar w:fldCharType="end"/>
-            </w:r>
-          </w:hyperlink>
-        </w:p>
-        <w:p>
-          <w:pPr>
-            <w:pStyle w:val="TOC2"/>
-            <w:bidi w:val="0"/>
-            <w:rPr>
-              <w:rFonts w:eastAsiaTheme="minorEastAsia"/>
-              <w:noProof/>
-              <w:rtl/>
-            </w:rPr>
-          </w:pPr>
-          <w:hyperlink w:anchor="_Toc268981947" w:history="1">
-            <w:r>
-              <w:rPr>
-                <w:rStyle w:val="Hyperlink"/>
-                <w:noProof/>
-              </w:rPr>
-              <w:t>Remarks on BNF Grammar</w:t>
-            </w:r>
-            <w:r>
-              <w:rPr>
-                <w:noProof/>
-                <w:webHidden/>
-                <w:rtl/>
-              </w:rPr>
-              <w:tab/>
-            </w:r>
-            <w:r>
-              <w:rPr>
-                <w:rStyle w:val="Hyperlink"/>
-                <w:noProof/>
-                <w:rtl/>
-              </w:rPr>
-              <w:fldChar w:fldCharType="begin"/>
-            </w:r>
-            <w:r>
-              <w:rPr>
-                <w:noProof/>
-                <w:webHidden/>
-                <w:rtl/>
-              </w:rPr>
-              <w:instrText xml:space="preserve"> </w:instrText>
-            </w:r>
-            <w:r>
-              <w:rPr>
-                <w:noProof/>
-                <w:webHidden/>
-              </w:rPr>
-              <w:instrText>PAGEREF</w:instrText>
-            </w:r>
-            <w:r>
-              <w:rPr>
-                <w:noProof/>
-                <w:webHidden/>
-                <w:rtl/>
-              </w:rPr>
-              <w:instrText xml:space="preserve"> _</w:instrText>
-            </w:r>
-            <w:r>
-              <w:rPr>
-                <w:noProof/>
-                <w:webHidden/>
-              </w:rPr>
-              <w:instrText>Toc268981947 \h</w:instrText>
-            </w:r>
-            <w:r>
-              <w:rPr>
-                <w:noProof/>
-                <w:webHidden/>
-                <w:rtl/>
-              </w:rPr>
-              <w:instrText xml:space="preserve"> </w:instrText>
-            </w:r>
-            <w:r>
-              <w:rPr>
-                <w:rStyle w:val="Hyperlink"/>
-                <w:noProof/>
-                <w:rtl/>
-              </w:rPr>
-            </w:r>
-            <w:r>
-              <w:rPr>
-                <w:rStyle w:val="Hyperlink"/>
-                <w:noProof/>
-                <w:rtl/>
-              </w:rPr>
-              <w:fldChar w:fldCharType="separate"/>
-            </w:r>
-            <w:r>
-              <w:rPr>
-                <w:noProof/>
-                <w:webHidden/>
-                <w:rtl/>
-              </w:rPr>
-              <w:t>15</w:t>
-            </w:r>
-            <w:r>
-              <w:rPr>
-                <w:rStyle w:val="Hyperlink"/>
-                <w:noProof/>
-                <w:rtl/>
-              </w:rPr>
-              <w:fldChar w:fldCharType="end"/>
-            </w:r>
-          </w:hyperlink>
-        </w:p>
-        <w:p>
-          <w:pPr>
-            <w:pStyle w:val="TOC2"/>
-            <w:bidi w:val="0"/>
-            <w:rPr>
-              <w:rFonts w:eastAsiaTheme="minorEastAsia"/>
-              <w:noProof/>
-              <w:rtl/>
-            </w:rPr>
-          </w:pPr>
-          <w:hyperlink w:anchor="_Toc268981948" w:history="1">
-            <w:r>
-              <w:rPr>
-                <w:rStyle w:val="Hyperlink"/>
-                <w:noProof/>
-              </w:rPr>
-              <w:t>The Grammar in BNF</w:t>
-            </w:r>
-            <w:r>
-              <w:rPr>
-                <w:noProof/>
-                <w:webHidden/>
-                <w:rtl/>
-              </w:rPr>
-              <w:tab/>
-            </w:r>
-            <w:r>
-              <w:rPr>
-                <w:rStyle w:val="Hyperlink"/>
-                <w:noProof/>
-                <w:rtl/>
-              </w:rPr>
-              <w:fldChar w:fldCharType="begin"/>
-            </w:r>
-            <w:r>
-              <w:rPr>
-                <w:noProof/>
-                <w:webHidden/>
-                <w:rtl/>
-              </w:rPr>
-              <w:instrText xml:space="preserve"> </w:instrText>
-            </w:r>
-            <w:r>
-              <w:rPr>
-                <w:noProof/>
-                <w:webHidden/>
-              </w:rPr>
-              <w:instrText>PAGEREF</w:instrText>
-            </w:r>
-            <w:r>
-              <w:rPr>
-                <w:noProof/>
-                <w:webHidden/>
-                <w:rtl/>
-              </w:rPr>
-              <w:instrText xml:space="preserve"> _</w:instrText>
-            </w:r>
-            <w:r>
-              <w:rPr>
-                <w:noProof/>
-                <w:webHidden/>
-              </w:rPr>
-              <w:instrText>Toc268981948 \h</w:instrText>
+              <w:instrText>Toc269015786 \h</w:instrText>
             </w:r>
             <w:r>
               <w:rPr>
@@ -3275,12 +3067,435 @@
               <w:rtl/>
             </w:rPr>
           </w:pPr>
-          <w:hyperlink w:anchor="_Toc268981949" w:history="1">
+          <w:hyperlink w:anchor="_Toc269015787" w:history="1">
             <w:r>
               <w:rPr>
                 <w:rStyle w:val="Hyperlink"/>
                 <w:noProof/>
               </w:rPr>
+              <w:t>Appendix A - Supported grammar (in BNF format)</w:t>
+            </w:r>
+            <w:r>
+              <w:rPr>
+                <w:noProof/>
+                <w:webHidden/>
+                <w:rtl/>
+              </w:rPr>
+              <w:tab/>
+            </w:r>
+            <w:r>
+              <w:rPr>
+                <w:rStyle w:val="Hyperlink"/>
+                <w:noProof/>
+                <w:rtl/>
+              </w:rPr>
+              <w:fldChar w:fldCharType="begin"/>
+            </w:r>
+            <w:r>
+              <w:rPr>
+                <w:noProof/>
+                <w:webHidden/>
+                <w:rtl/>
+              </w:rPr>
+              <w:instrText xml:space="preserve"> </w:instrText>
+            </w:r>
+            <w:r>
+              <w:rPr>
+                <w:noProof/>
+                <w:webHidden/>
+              </w:rPr>
+              <w:instrText>PAGEREF</w:instrText>
+            </w:r>
+            <w:r>
+              <w:rPr>
+                <w:noProof/>
+                <w:webHidden/>
+                <w:rtl/>
+              </w:rPr>
+              <w:instrText xml:space="preserve"> _</w:instrText>
+            </w:r>
+            <w:r>
+              <w:rPr>
+                <w:noProof/>
+                <w:webHidden/>
+              </w:rPr>
+              <w:instrText>Toc269015787 \h</w:instrText>
+            </w:r>
+            <w:r>
+              <w:rPr>
+                <w:noProof/>
+                <w:webHidden/>
+                <w:rtl/>
+              </w:rPr>
+              <w:instrText xml:space="preserve"> </w:instrText>
+            </w:r>
+            <w:r>
+              <w:rPr>
+                <w:rStyle w:val="Hyperlink"/>
+                <w:noProof/>
+                <w:rtl/>
+              </w:rPr>
+            </w:r>
+            <w:r>
+              <w:rPr>
+                <w:rStyle w:val="Hyperlink"/>
+                <w:noProof/>
+                <w:rtl/>
+              </w:rPr>
+              <w:fldChar w:fldCharType="separate"/>
+            </w:r>
+            <w:r>
+              <w:rPr>
+                <w:noProof/>
+                <w:webHidden/>
+                <w:rtl/>
+              </w:rPr>
+              <w:t>17</w:t>
+            </w:r>
+            <w:r>
+              <w:rPr>
+                <w:rStyle w:val="Hyperlink"/>
+                <w:noProof/>
+                <w:rtl/>
+              </w:rPr>
+              <w:fldChar w:fldCharType="end"/>
+            </w:r>
+          </w:hyperlink>
+        </w:p>
+        <w:p>
+          <w:pPr>
+            <w:pStyle w:val="TOC2"/>
+            <w:bidi w:val="0"/>
+            <w:rPr>
+              <w:rFonts w:eastAsiaTheme="minorEastAsia"/>
+              <w:noProof/>
+              <w:rtl/>
+            </w:rPr>
+          </w:pPr>
+          <w:hyperlink w:anchor="_Toc269015788" w:history="1">
+            <w:r>
+              <w:rPr>
+                <w:rStyle w:val="Hyperlink"/>
+                <w:noProof/>
+              </w:rPr>
+              <w:t>Which syntactic structures are legal?</w:t>
+            </w:r>
+            <w:r>
+              <w:rPr>
+                <w:noProof/>
+                <w:webHidden/>
+                <w:rtl/>
+              </w:rPr>
+              <w:tab/>
+            </w:r>
+            <w:r>
+              <w:rPr>
+                <w:rStyle w:val="Hyperlink"/>
+                <w:noProof/>
+                <w:rtl/>
+              </w:rPr>
+              <w:fldChar w:fldCharType="begin"/>
+            </w:r>
+            <w:r>
+              <w:rPr>
+                <w:noProof/>
+                <w:webHidden/>
+                <w:rtl/>
+              </w:rPr>
+              <w:instrText xml:space="preserve"> </w:instrText>
+            </w:r>
+            <w:r>
+              <w:rPr>
+                <w:noProof/>
+                <w:webHidden/>
+              </w:rPr>
+              <w:instrText>PAGEREF</w:instrText>
+            </w:r>
+            <w:r>
+              <w:rPr>
+                <w:noProof/>
+                <w:webHidden/>
+                <w:rtl/>
+              </w:rPr>
+              <w:instrText xml:space="preserve"> _</w:instrText>
+            </w:r>
+            <w:r>
+              <w:rPr>
+                <w:noProof/>
+                <w:webHidden/>
+              </w:rPr>
+              <w:instrText>Toc269015788 \h</w:instrText>
+            </w:r>
+            <w:r>
+              <w:rPr>
+                <w:noProof/>
+                <w:webHidden/>
+                <w:rtl/>
+              </w:rPr>
+              <w:instrText xml:space="preserve"> </w:instrText>
+            </w:r>
+            <w:r>
+              <w:rPr>
+                <w:rStyle w:val="Hyperlink"/>
+                <w:noProof/>
+                <w:rtl/>
+              </w:rPr>
+            </w:r>
+            <w:r>
+              <w:rPr>
+                <w:rStyle w:val="Hyperlink"/>
+                <w:noProof/>
+                <w:rtl/>
+              </w:rPr>
+              <w:fldChar w:fldCharType="separate"/>
+            </w:r>
+            <w:r>
+              <w:rPr>
+                <w:noProof/>
+                <w:webHidden/>
+                <w:rtl/>
+              </w:rPr>
+              <w:t>17</w:t>
+            </w:r>
+            <w:r>
+              <w:rPr>
+                <w:rStyle w:val="Hyperlink"/>
+                <w:noProof/>
+                <w:rtl/>
+              </w:rPr>
+              <w:fldChar w:fldCharType="end"/>
+            </w:r>
+          </w:hyperlink>
+        </w:p>
+        <w:p>
+          <w:pPr>
+            <w:pStyle w:val="TOC2"/>
+            <w:bidi w:val="0"/>
+            <w:rPr>
+              <w:rFonts w:eastAsiaTheme="minorEastAsia"/>
+              <w:noProof/>
+              <w:rtl/>
+            </w:rPr>
+          </w:pPr>
+          <w:hyperlink w:anchor="_Toc269015789" w:history="1">
+            <w:r>
+              <w:rPr>
+                <w:rStyle w:val="Hyperlink"/>
+                <w:noProof/>
+              </w:rPr>
+              <w:t>Remarks on BNF Grammar</w:t>
+            </w:r>
+            <w:r>
+              <w:rPr>
+                <w:noProof/>
+                <w:webHidden/>
+                <w:rtl/>
+              </w:rPr>
+              <w:tab/>
+            </w:r>
+            <w:r>
+              <w:rPr>
+                <w:rStyle w:val="Hyperlink"/>
+                <w:noProof/>
+                <w:rtl/>
+              </w:rPr>
+              <w:fldChar w:fldCharType="begin"/>
+            </w:r>
+            <w:r>
+              <w:rPr>
+                <w:noProof/>
+                <w:webHidden/>
+                <w:rtl/>
+              </w:rPr>
+              <w:instrText xml:space="preserve"> </w:instrText>
+            </w:r>
+            <w:r>
+              <w:rPr>
+                <w:noProof/>
+                <w:webHidden/>
+              </w:rPr>
+              <w:instrText>PAGEREF</w:instrText>
+            </w:r>
+            <w:r>
+              <w:rPr>
+                <w:noProof/>
+                <w:webHidden/>
+                <w:rtl/>
+              </w:rPr>
+              <w:instrText xml:space="preserve"> _</w:instrText>
+            </w:r>
+            <w:r>
+              <w:rPr>
+                <w:noProof/>
+                <w:webHidden/>
+              </w:rPr>
+              <w:instrText>Toc269015789 \h</w:instrText>
+            </w:r>
+            <w:r>
+              <w:rPr>
+                <w:noProof/>
+                <w:webHidden/>
+                <w:rtl/>
+              </w:rPr>
+              <w:instrText xml:space="preserve"> </w:instrText>
+            </w:r>
+            <w:r>
+              <w:rPr>
+                <w:rStyle w:val="Hyperlink"/>
+                <w:noProof/>
+                <w:rtl/>
+              </w:rPr>
+            </w:r>
+            <w:r>
+              <w:rPr>
+                <w:rStyle w:val="Hyperlink"/>
+                <w:noProof/>
+                <w:rtl/>
+              </w:rPr>
+              <w:fldChar w:fldCharType="separate"/>
+            </w:r>
+            <w:r>
+              <w:rPr>
+                <w:noProof/>
+                <w:webHidden/>
+                <w:rtl/>
+              </w:rPr>
+              <w:t>17</w:t>
+            </w:r>
+            <w:r>
+              <w:rPr>
+                <w:rStyle w:val="Hyperlink"/>
+                <w:noProof/>
+                <w:rtl/>
+              </w:rPr>
+              <w:fldChar w:fldCharType="end"/>
+            </w:r>
+          </w:hyperlink>
+        </w:p>
+        <w:p>
+          <w:pPr>
+            <w:pStyle w:val="TOC2"/>
+            <w:bidi w:val="0"/>
+            <w:rPr>
+              <w:rFonts w:eastAsiaTheme="minorEastAsia"/>
+              <w:noProof/>
+              <w:rtl/>
+            </w:rPr>
+          </w:pPr>
+          <w:hyperlink w:anchor="_Toc269015790" w:history="1">
+            <w:r>
+              <w:rPr>
+                <w:rStyle w:val="Hyperlink"/>
+                <w:noProof/>
+              </w:rPr>
+              <w:t>The Grammar in BNF</w:t>
+            </w:r>
+            <w:r>
+              <w:rPr>
+                <w:noProof/>
+                <w:webHidden/>
+                <w:rtl/>
+              </w:rPr>
+              <w:tab/>
+            </w:r>
+            <w:r>
+              <w:rPr>
+                <w:rStyle w:val="Hyperlink"/>
+                <w:noProof/>
+                <w:rtl/>
+              </w:rPr>
+              <w:fldChar w:fldCharType="begin"/>
+            </w:r>
+            <w:r>
+              <w:rPr>
+                <w:noProof/>
+                <w:webHidden/>
+                <w:rtl/>
+              </w:rPr>
+              <w:instrText xml:space="preserve"> </w:instrText>
+            </w:r>
+            <w:r>
+              <w:rPr>
+                <w:noProof/>
+                <w:webHidden/>
+              </w:rPr>
+              <w:instrText>PAGEREF</w:instrText>
+            </w:r>
+            <w:r>
+              <w:rPr>
+                <w:noProof/>
+                <w:webHidden/>
+                <w:rtl/>
+              </w:rPr>
+              <w:instrText xml:space="preserve"> _</w:instrText>
+            </w:r>
+            <w:r>
+              <w:rPr>
+                <w:noProof/>
+                <w:webHidden/>
+              </w:rPr>
+              <w:instrText>Toc269015790 \h</w:instrText>
+            </w:r>
+            <w:r>
+              <w:rPr>
+                <w:noProof/>
+                <w:webHidden/>
+                <w:rtl/>
+              </w:rPr>
+              <w:instrText xml:space="preserve"> </w:instrText>
+            </w:r>
+            <w:r>
+              <w:rPr>
+                <w:rStyle w:val="Hyperlink"/>
+                <w:noProof/>
+                <w:rtl/>
+              </w:rPr>
+            </w:r>
+            <w:r>
+              <w:rPr>
+                <w:rStyle w:val="Hyperlink"/>
+                <w:noProof/>
+                <w:rtl/>
+              </w:rPr>
+              <w:fldChar w:fldCharType="separate"/>
+            </w:r>
+            <w:r>
+              <w:rPr>
+                <w:noProof/>
+                <w:webHidden/>
+                <w:rtl/>
+              </w:rPr>
+              <w:t>18</w:t>
+            </w:r>
+            <w:r>
+              <w:rPr>
+                <w:rStyle w:val="Hyperlink"/>
+                <w:noProof/>
+                <w:rtl/>
+              </w:rPr>
+              <w:fldChar w:fldCharType="end"/>
+            </w:r>
+          </w:hyperlink>
+        </w:p>
+        <w:p>
+          <w:pPr>
+            <w:pStyle w:val="TOC1"/>
+            <w:tabs>
+              <w:tab w:val="right" w:leader="dot" w:pos="8296"/>
+            </w:tabs>
+            <w:bidi w:val="0"/>
+            <w:rPr>
+              <w:rFonts w:eastAsiaTheme="minorEastAsia"/>
+              <w:noProof/>
+              <w:rtl/>
+            </w:rPr>
+          </w:pPr>
+          <w:hyperlink w:anchor="_Toc269015791" w:history="1">
+            <w:r>
+              <w:rPr>
+                <w:rStyle w:val="Hyperlink"/>
+                <w:noProof/>
+              </w:rPr>
               <w:t>Appendix B -  C. S. Lee MCS Format</w:t>
             </w:r>
             <w:r>
@@ -3327,7 +3542,7 @@
                 <w:noProof/>
                 <w:webHidden/>
               </w:rPr>
-              <w:instrText>Toc268981949 \h</w:instrText>
+              <w:instrText>Toc269015791 \h</w:instrText>
             </w:r>
             <w:r>
               <w:rPr>
@@ -3358,7 +3573,7 @@
                 <w:webHidden/>
                 <w:rtl/>
               </w:rPr>
-              <w:t>18</w:t>
+              <w:t>20</w:t>
             </w:r>
             <w:r>
               <w:rPr>
@@ -3380,7 +3595,6 @@
               <w:bCs/>
               <w:noProof/>
             </w:rPr>
-            <w:lastRenderedPageBreak/>
             <w:fldChar w:fldCharType="end"/>
           </w:r>
         </w:p>
@@ -3388,29 +3602,41 @@
     </w:sdt>
     <w:p>
       <w:pPr>
+        <w:bidi w:val="0"/>
+        <w:rPr>
+          <w:rStyle w:val="apple-style-span"/>
+          <w:rFonts w:asciiTheme="majorHAnsi" w:eastAsiaTheme="majorEastAsia" w:hAnsiTheme="majorHAnsi" w:cstheme="majorBidi"/>
+          <w:b/>
+          <w:bCs/>
+          <w:color w:val="365F91" w:themeColor="accent1" w:themeShade="BF"/>
+          <w:sz w:val="28"/>
+          <w:szCs w:val="28"/>
+        </w:rPr>
+      </w:pPr>
+      <w:r>
+        <w:rPr>
+          <w:rStyle w:val="apple-style-span"/>
+        </w:rPr>
+        <w:br w:type="page"/>
+      </w:r>
+    </w:p>
+    <w:p>
+      <w:pPr>
         <w:pStyle w:val="Heading1"/>
         <w:bidi w:val="0"/>
         <w:rPr>
           <w:rStyle w:val="apple-style-span"/>
         </w:rPr>
       </w:pPr>
-    </w:p>
-    <w:p>
-      <w:pPr>
-        <w:pStyle w:val="Heading1"/>
-        <w:bidi w:val="0"/>
+      <w:bookmarkStart w:id="1" w:name="_Toc269015761"/>
+      <w:r>
         <w:rPr>
           <w:rStyle w:val="apple-style-span"/>
         </w:rPr>
-      </w:pPr>
-      <w:bookmarkStart w:id="0" w:name="_Toc268981920"/>
-      <w:r>
-        <w:rPr>
-          <w:rStyle w:val="apple-style-span"/>
-        </w:rPr>
+        <w:lastRenderedPageBreak/>
         <w:t>Glossary</w:t>
       </w:r>
-      <w:bookmarkEnd w:id="0"/>
+      <w:bookmarkEnd w:id="1"/>
     </w:p>
     <w:p>
       <w:pPr>
@@ -3505,7 +3731,7 @@
           <w:szCs w:val="22"/>
         </w:rPr>
       </w:pPr>
-      <w:bookmarkStart w:id="1" w:name="_Toc268981921"/>
+      <w:bookmarkStart w:id="2" w:name="_Toc269015762"/>
       <w:r>
         <w:rPr>
           <w:rStyle w:val="apple-style-span"/>
@@ -3530,7 +3756,7 @@
         </w:rPr>
         <w:t>verview</w:t>
       </w:r>
-      <w:bookmarkEnd w:id="1"/>
+      <w:bookmarkEnd w:id="2"/>
       <w:r>
         <w:rPr>
           <w:rStyle w:val="apple-style-span"/>
@@ -3752,7 +3978,7 @@
                       <w:noProof/>
                     </w:rPr>
                   </w:pPr>
-                  <w:bookmarkStart w:id="2" w:name="_Ref267923024"/>
+                  <w:bookmarkStart w:id="3" w:name="_Ref267923024"/>
                   <w:r>
                     <w:t xml:space="preserve">Figure </w:t>
                   </w:r>
@@ -3786,7 +4012,7 @@
                     </w:rPr>
                     <w:fldChar w:fldCharType="end"/>
                   </w:r>
-                  <w:bookmarkEnd w:id="2"/>
+                  <w:bookmarkEnd w:id="3"/>
                   <w:r>
                     <w:rPr>
                       <w:noProof/>
@@ -4130,14 +4356,14 @@
           <w:rStyle w:val="apple-style-span"/>
         </w:rPr>
       </w:pPr>
-      <w:bookmarkStart w:id="3" w:name="_Toc268981922"/>
+      <w:bookmarkStart w:id="4" w:name="_Toc269015763"/>
       <w:r>
         <w:rPr>
           <w:rStyle w:val="apple-style-span"/>
         </w:rPr>
         <w:t>Syntax Parser</w:t>
       </w:r>
-      <w:bookmarkEnd w:id="3"/>
+      <w:bookmarkEnd w:id="4"/>
     </w:p>
     <w:p>
       <w:pPr>
@@ -4701,14 +4927,14 @@
           <w:rStyle w:val="apple-style-span"/>
         </w:rPr>
       </w:pPr>
-      <w:bookmarkStart w:id="4" w:name="_Toc268981923"/>
+      <w:bookmarkStart w:id="5" w:name="_Toc269015764"/>
       <w:r>
         <w:rPr>
           <w:rStyle w:val="apple-style-span"/>
         </w:rPr>
         <w:t>CFG Creation</w:t>
       </w:r>
-      <w:bookmarkEnd w:id="4"/>
+      <w:bookmarkEnd w:id="5"/>
     </w:p>
     <w:p>
       <w:pPr>
@@ -4910,147 +5136,150 @@
         <w:pStyle w:val="Heading2"/>
         <w:bidi w:val="0"/>
       </w:pPr>
-      <w:bookmarkStart w:id="5" w:name="_Toc268981924"/>
+      <w:bookmarkStart w:id="6" w:name="_Toc269015765"/>
+      <w:r>
+        <w:t>CFG Simplifier</w:t>
+      </w:r>
+      <w:bookmarkEnd w:id="6"/>
+    </w:p>
+    <w:p>
+      <w:pPr>
+        <w:bidi w:val="0"/>
+      </w:pPr>
+      <w:r>
+        <w:t xml:space="preserve">The </w:t>
+      </w:r>
+      <w:r>
+        <w:t>CFG</w:t>
+      </w:r>
+      <w:r>
+        <w:t xml:space="preserve"> simplifier is a small </w:t>
+      </w:r>
+      <w:r>
+        <w:t>stage,</w:t>
+      </w:r>
+      <w:r>
+        <w:t xml:space="preserve"> </w:t>
+      </w:r>
+      <w:r>
+        <w:t xml:space="preserve">implemented in the same DLL as the previous </w:t>
+      </w:r>
+      <w:r>
+        <w:t>stage</w:t>
+      </w:r>
+      <w:r>
+        <w:t xml:space="preserve"> </w:t>
+      </w:r>
+      <w:r>
+        <w:t>(</w:t>
+      </w:r>
+      <w:r>
+        <w:t>CFG</w:t>
+      </w:r>
+      <w:r>
+        <w:t xml:space="preserve"> Creation) and </w:t>
+      </w:r>
+      <w:r>
+        <w:t>is responsible to remov</w:t>
+      </w:r>
+      <w:r>
+        <w:t>al of</w:t>
+      </w:r>
+      <w:r>
+        <w:t xml:space="preserve"> redundant flow points from the </w:t>
+      </w:r>
+      <w:r>
+        <w:t>CFG</w:t>
+      </w:r>
+      <w:r>
+        <w:t xml:space="preserve">. One example for </w:t>
+      </w:r>
+      <w:r>
+        <w:t xml:space="preserve">such </w:t>
+      </w:r>
+      <w:r>
+        <w:t>redundan</w:t>
+      </w:r>
+      <w:r>
+        <w:t>cy</w:t>
+      </w:r>
+      <w:r>
+        <w:t xml:space="preserve"> is </w:t>
+      </w:r>
+      <w:r>
+        <w:t>appearance of</w:t>
+      </w:r>
+      <w:r>
+        <w:t xml:space="preserve"> </w:t>
+      </w:r>
+      <w:r>
+        <w:t>consecu</w:t>
+      </w:r>
+      <w:r>
+        <w:t>tive</w:t>
+      </w:r>
+      <w:r>
+        <w:t xml:space="preserve"> </w:t>
+      </w:r>
+      <w:r>
+        <w:t>e</w:t>
+      </w:r>
+      <w:r>
+        <w:t>xpression flow points</w:t>
+      </w:r>
+      <w:r>
+        <w:t xml:space="preserve"> (basic </w:t>
+      </w:r>
       <w:r>
         <w:lastRenderedPageBreak/>
-        <w:t>CFG Simplifier</w:t>
-      </w:r>
-      <w:bookmarkEnd w:id="5"/>
-    </w:p>
-    <w:p>
-      <w:pPr>
-        <w:bidi w:val="0"/>
-      </w:pPr>
-      <w:r>
-        <w:t xml:space="preserve">The </w:t>
-      </w:r>
-      <w:r>
-        <w:t>CFG</w:t>
-      </w:r>
-      <w:r>
-        <w:t xml:space="preserve"> simplifier is a small </w:t>
-      </w:r>
-      <w:r>
-        <w:t>stage,</w:t>
+        <w:t xml:space="preserve">block). </w:t>
+      </w:r>
+      <w:r>
+        <w:t xml:space="preserve">Those flow points </w:t>
+      </w:r>
+      <w:r>
+        <w:t>can be reduced into a single flow point since there are no branches</w:t>
+      </w:r>
+      <w:r>
+        <w:t xml:space="preserve"> within the block. T</w:t>
+      </w:r>
+      <w:r>
+        <w:t xml:space="preserve">he current </w:t>
+      </w:r>
+      <w:r>
+        <w:t>stage</w:t>
       </w:r>
       <w:r>
         <w:t xml:space="preserve"> </w:t>
       </w:r>
       <w:r>
-        <w:t xml:space="preserve">implemented in the same DLL as the previous </w:t>
-      </w:r>
-      <w:r>
-        <w:t>stage</w:t>
+        <w:t xml:space="preserve">aggregates </w:t>
+      </w:r>
+      <w:r>
+        <w:t xml:space="preserve">those flow points </w:t>
+      </w:r>
+      <w:r>
+        <w:t xml:space="preserve">into a single flow point that </w:t>
+      </w:r>
+      <w:r>
+        <w:t>which</w:t>
       </w:r>
       <w:r>
         <w:t xml:space="preserve"> </w:t>
       </w:r>
       <w:r>
-        <w:t>(</w:t>
-      </w:r>
-      <w:r>
-        <w:t>CFG</w:t>
-      </w:r>
-      <w:r>
-        <w:t xml:space="preserve"> Creation) and </w:t>
-      </w:r>
-      <w:r>
-        <w:t>is responsible to remov</w:t>
-      </w:r>
-      <w:r>
-        <w:t>al of</w:t>
-      </w:r>
-      <w:r>
-        <w:t xml:space="preserve"> redundant flow points from the </w:t>
-      </w:r>
-      <w:r>
-        <w:t>CFG</w:t>
-      </w:r>
-      <w:r>
-        <w:t xml:space="preserve">. One example for </w:t>
-      </w:r>
-      <w:r>
-        <w:t xml:space="preserve">such </w:t>
-      </w:r>
-      <w:r>
-        <w:t>redundan</w:t>
-      </w:r>
-      <w:r>
-        <w:t>cy</w:t>
-      </w:r>
-      <w:r>
-        <w:t xml:space="preserve"> is </w:t>
-      </w:r>
-      <w:r>
-        <w:t>appearance of</w:t>
+        <w:t>represents and holds the information of</w:t>
       </w:r>
       <w:r>
         <w:t xml:space="preserve"> </w:t>
       </w:r>
       <w:r>
-        <w:t>consecu</w:t>
-      </w:r>
-      <w:r>
-        <w:t>tive</w:t>
+        <w:t>all other expression flow</w:t>
       </w:r>
       <w:r>
         <w:t xml:space="preserve"> </w:t>
       </w:r>
       <w:r>
-        <w:t>e</w:t>
-      </w:r>
-      <w:r>
-        <w:t>xpression flow points</w:t>
-      </w:r>
-      <w:r>
-        <w:t xml:space="preserve"> (basic block). </w:t>
-      </w:r>
-      <w:r>
-        <w:t xml:space="preserve">Those flow points </w:t>
-      </w:r>
-      <w:r>
-        <w:t>can be reduced into a single flow point since there are no branches</w:t>
-      </w:r>
-      <w:r>
-        <w:t xml:space="preserve"> within the block. T</w:t>
-      </w:r>
-      <w:r>
-        <w:t xml:space="preserve">he current </w:t>
-      </w:r>
-      <w:r>
-        <w:t>stage</w:t>
-      </w:r>
-      <w:r>
-        <w:t xml:space="preserve"> </w:t>
-      </w:r>
-      <w:r>
-        <w:t xml:space="preserve">aggregates </w:t>
-      </w:r>
-      <w:r>
-        <w:t xml:space="preserve">those flow points </w:t>
-      </w:r>
-      <w:r>
-        <w:t xml:space="preserve">into a single flow point that </w:t>
-      </w:r>
-      <w:r>
-        <w:t>which</w:t>
-      </w:r>
-      <w:r>
-        <w:t xml:space="preserve"> </w:t>
-      </w:r>
-      <w:r>
-        <w:t>represents and holds the information of</w:t>
-      </w:r>
-      <w:r>
-        <w:t xml:space="preserve"> </w:t>
-      </w:r>
-      <w:r>
-        <w:t>all other expression flow</w:t>
-      </w:r>
-      <w:r>
-        <w:t xml:space="preserve"> </w:t>
-      </w:r>
-      <w:r>
         <w:t>points.</w:t>
       </w:r>
     </w:p>
@@ -5062,14 +5291,14 @@
           <w:rStyle w:val="apple-style-span"/>
         </w:rPr>
       </w:pPr>
-      <w:bookmarkStart w:id="6" w:name="_Toc268981925"/>
+      <w:bookmarkStart w:id="7" w:name="_Toc269015766"/>
       <w:r>
         <w:rPr>
           <w:rStyle w:val="apple-style-span"/>
         </w:rPr>
         <w:t>MC Creation</w:t>
       </w:r>
-      <w:bookmarkEnd w:id="6"/>
+      <w:bookmarkEnd w:id="7"/>
     </w:p>
     <w:p>
       <w:pPr>
@@ -5417,7 +5646,7 @@
           <w:rStyle w:val="apple-style-span"/>
         </w:rPr>
       </w:pPr>
-      <w:bookmarkStart w:id="7" w:name="_Toc268981926"/>
+      <w:bookmarkStart w:id="8" w:name="_Toc269015767"/>
       <w:r>
         <w:rPr>
           <w:rStyle w:val="apple-style-span"/>
@@ -5425,27 +5654,30 @@
         <w:lastRenderedPageBreak/>
         <w:t>User Manual</w:t>
       </w:r>
-      <w:bookmarkEnd w:id="7"/>
+      <w:bookmarkEnd w:id="8"/>
     </w:p>
     <w:p>
       <w:pPr>
         <w:pStyle w:val="Heading2"/>
         <w:bidi w:val="0"/>
       </w:pPr>
-      <w:bookmarkStart w:id="8" w:name="_Toc268981927"/>
+      <w:bookmarkStart w:id="9" w:name="_Toc269015768"/>
       <w:r>
         <w:t>Installation</w:t>
       </w:r>
-      <w:bookmarkEnd w:id="8"/>
-    </w:p>
-    <w:p>
-      <w:pPr>
-        <w:bidi w:val="0"/>
-      </w:pPr>
-      <w:r>
-        <w:t xml:space="preserve">The installation of the project is pretty simple all you need to do is to perform double click on </w:t>
-      </w:r>
-      <w:proofErr w:type="spellStart"/>
+      <w:bookmarkEnd w:id="9"/>
+    </w:p>
+    <w:p>
+      <w:pPr>
+        <w:bidi w:val="0"/>
+        <w:rPr>
+          <w:b/>
+          <w:bCs/>
+        </w:rPr>
+      </w:pPr>
+      <w:r>
+        <w:t xml:space="preserve">The installation of the project is pretty simple all you need to do is to double click on </w:t>
+      </w:r>
       <w:r>
         <w:rPr>
           <w:b/>
@@ -5453,34 +5685,41 @@
         </w:rPr>
         <w:t>MCFromCSetup</w:t>
       </w:r>
-      <w:proofErr w:type="spellEnd"/>
-      <w:r>
-        <w:t xml:space="preserve"> and proceed with the installation</w:t>
+      <w:r>
+        <w:rPr>
+          <w:b/>
+          <w:bCs/>
+        </w:rPr>
+        <w:t xml:space="preserve">.msi </w:t>
+      </w:r>
+      <w:r>
+        <w:t>and</w:t>
+      </w:r>
+      <w:r>
+        <w:t xml:space="preserve"> proceed with the installation</w:t>
       </w:r>
       <w:r>
         <w:t>.</w:t>
       </w:r>
       <w:r>
-        <w:t xml:space="preserve"> Note that you have to be administrator in order to perform installation.</w:t>
-      </w:r>
-    </w:p>
-    <w:p>
-      <w:pPr>
-        <w:pStyle w:val="Heading3"/>
-        <w:bidi w:val="0"/>
-      </w:pPr>
-      <w:bookmarkStart w:id="9" w:name="_Toc268981928"/>
-      <w:r>
-        <w:t>Inspecting the Install Directory</w:t>
-      </w:r>
-      <w:bookmarkEnd w:id="9"/>
-    </w:p>
-    <w:p>
-      <w:pPr>
-        <w:bidi w:val="0"/>
-      </w:pPr>
-      <w:r>
-        <w:t>Under the installation directory you will find the following items:</w:t>
+        <w:t xml:space="preserve"> </w:t>
+      </w:r>
+      <w:r>
+        <w:br/>
+      </w:r>
+      <w:r>
+        <w:rPr>
+          <w:b/>
+          <w:bCs/>
+        </w:rPr>
+        <w:t>Note</w:t>
+      </w:r>
+      <w:r>
+        <w:rPr>
+          <w:b/>
+          <w:bCs/>
+        </w:rPr>
+        <w:t>:</w:t>
       </w:r>
     </w:p>
     <w:p>
@@ -5493,19 +5732,10 @@
         <w:bidi w:val="0"/>
       </w:pPr>
       <w:r>
-        <w:t xml:space="preserve">Main project's binary outputs that includes the following: </w:t>
-      </w:r>
-      <w:r>
-        <w:t>SyntaxParserDLL.dll</w:t>
-      </w:r>
-      <w:r>
-        <w:t>,CFGGen.dll,</w:t>
-      </w:r>
-      <w:r>
-        <w:t xml:space="preserve"> ParserDotNetBridge.dll, </w:t>
-      </w:r>
-      <w:r>
-        <w:t>CFGViewer.exe</w:t>
+        <w:t>Y</w:t>
+      </w:r>
+      <w:r>
+        <w:t>ou have to be administrator in order to perform installation.</w:t>
       </w:r>
     </w:p>
     <w:p>
@@ -5518,6 +5748,63 @@
         <w:bidi w:val="0"/>
       </w:pPr>
       <w:r>
+        <w:t>During installation you might be asked to download and install .NET Framework 3.5</w:t>
+      </w:r>
+    </w:p>
+    <w:p>
+      <w:pPr>
+        <w:pStyle w:val="Heading3"/>
+        <w:bidi w:val="0"/>
+      </w:pPr>
+      <w:bookmarkStart w:id="10" w:name="_Toc269015769"/>
+      <w:r>
+        <w:t>Inspecting the Install Directory</w:t>
+      </w:r>
+      <w:bookmarkEnd w:id="10"/>
+    </w:p>
+    <w:p>
+      <w:pPr>
+        <w:bidi w:val="0"/>
+      </w:pPr>
+      <w:r>
+        <w:t>Under the installation directory you will find the following items:</w:t>
+      </w:r>
+    </w:p>
+    <w:p>
+      <w:pPr>
+        <w:pStyle w:val="ListParagraph"/>
+        <w:numPr>
+          <w:ilvl w:val="0"/>
+          <w:numId w:val="1"/>
+        </w:numPr>
+        <w:bidi w:val="0"/>
+      </w:pPr>
+      <w:r>
+        <w:t xml:space="preserve">Main project's binary outputs that includes the following: </w:t>
+      </w:r>
+      <w:r>
+        <w:t>SyntaxParserDLL.dll</w:t>
+      </w:r>
+      <w:r>
+        <w:t>,CFGGen.dll,</w:t>
+      </w:r>
+      <w:r>
+        <w:t xml:space="preserve"> ParserDotNetBridge.dll, </w:t>
+      </w:r>
+      <w:r>
+        <w:t>CFGViewer.exe</w:t>
+      </w:r>
+    </w:p>
+    <w:p>
+      <w:pPr>
+        <w:pStyle w:val="ListParagraph"/>
+        <w:numPr>
+          <w:ilvl w:val="0"/>
+          <w:numId w:val="1"/>
+        </w:numPr>
+        <w:bidi w:val="0"/>
+      </w:pPr>
+      <w:r>
         <w:t xml:space="preserve">A </w:t>
       </w:r>
       <w:r>
@@ -5535,11 +5822,11 @@
         <w:pStyle w:val="Heading2"/>
         <w:bidi w:val="0"/>
       </w:pPr>
-      <w:bookmarkStart w:id="10" w:name="_Toc268981929"/>
+      <w:bookmarkStart w:id="11" w:name="_Toc269015770"/>
       <w:r>
         <w:t>Usage</w:t>
       </w:r>
-      <w:bookmarkEnd w:id="10"/>
+      <w:bookmarkEnd w:id="11"/>
     </w:p>
     <w:p>
       <w:pPr>
@@ -5664,12 +5951,12 @@
         <w:pStyle w:val="Heading3"/>
         <w:bidi w:val="0"/>
       </w:pPr>
-      <w:bookmarkStart w:id="11" w:name="_Toc268981930"/>
+      <w:bookmarkStart w:id="12" w:name="_Toc269015771"/>
       <w:r>
         <w:lastRenderedPageBreak/>
         <w:t>Generating CFG from C code</w:t>
       </w:r>
-      <w:bookmarkEnd w:id="11"/>
+      <w:bookmarkEnd w:id="12"/>
     </w:p>
     <w:p>
       <w:pPr>
@@ -5806,11 +6093,11 @@
         <w:pStyle w:val="Heading3"/>
         <w:bidi w:val="0"/>
       </w:pPr>
-      <w:bookmarkStart w:id="12" w:name="_Toc268981931"/>
+      <w:bookmarkStart w:id="13" w:name="_Toc269015772"/>
       <w:r>
         <w:t>Inspecting Results</w:t>
       </w:r>
-      <w:bookmarkEnd w:id="12"/>
+      <w:bookmarkEnd w:id="13"/>
     </w:p>
     <w:p>
       <w:pPr>
@@ -6235,7 +6522,7 @@
           <w:rStyle w:val="apple-style-span"/>
         </w:rPr>
       </w:pPr>
-      <w:bookmarkStart w:id="13" w:name="_Toc268981932"/>
+      <w:bookmarkStart w:id="14" w:name="_Toc269015773"/>
       <w:r>
         <w:rPr>
           <w:rStyle w:val="apple-style-span"/>
@@ -6243,7 +6530,7 @@
         <w:lastRenderedPageBreak/>
         <w:t>Algorithms</w:t>
       </w:r>
-      <w:bookmarkEnd w:id="13"/>
+      <w:bookmarkEnd w:id="14"/>
     </w:p>
     <w:p>
       <w:pPr>
@@ -6253,7 +6540,7 @@
           <w:rStyle w:val="apple-style-span"/>
         </w:rPr>
       </w:pPr>
-      <w:bookmarkStart w:id="14" w:name="_Toc268981933"/>
+      <w:bookmarkStart w:id="15" w:name="_Toc269015774"/>
       <w:r>
         <w:rPr>
           <w:rStyle w:val="apple-style-span"/>
@@ -6266,7 +6553,7 @@
         </w:rPr>
         <w:t>onverting AST to CFG</w:t>
       </w:r>
-      <w:bookmarkEnd w:id="14"/>
+      <w:bookmarkEnd w:id="15"/>
     </w:p>
     <w:p>
       <w:pPr>
@@ -6331,13 +6618,13 @@
         <w:pStyle w:val="Heading3"/>
         <w:bidi w:val="0"/>
       </w:pPr>
-      <w:bookmarkStart w:id="15" w:name="Algorithm_Details"/>
-      <w:bookmarkStart w:id="16" w:name="_Toc268981934"/>
+      <w:bookmarkStart w:id="16" w:name="Algorithm_Details"/>
+      <w:bookmarkStart w:id="17" w:name="_Toc269015775"/>
       <w:r>
         <w:t>Algorithm Details</w:t>
       </w:r>
-      <w:bookmarkEnd w:id="15"/>
       <w:bookmarkEnd w:id="16"/>
+      <w:bookmarkEnd w:id="17"/>
     </w:p>
     <w:p>
       <w:pPr>
@@ -6685,13 +6972,13 @@
         <w:pStyle w:val="Heading3"/>
         <w:bidi w:val="0"/>
       </w:pPr>
-      <w:bookmarkStart w:id="17" w:name="Remarks"/>
-      <w:bookmarkStart w:id="18" w:name="_Toc268981935"/>
+      <w:bookmarkStart w:id="18" w:name="Remarks"/>
+      <w:bookmarkStart w:id="19" w:name="_Toc269015776"/>
       <w:r>
         <w:t>Remarks</w:t>
       </w:r>
-      <w:bookmarkEnd w:id="17"/>
       <w:bookmarkEnd w:id="18"/>
+      <w:bookmarkEnd w:id="19"/>
     </w:p>
     <w:p>
       <w:pPr>
@@ -7211,16 +7498,16 @@
           <w:rStyle w:val="apple-style-span"/>
         </w:rPr>
       </w:pPr>
-      <w:bookmarkStart w:id="19" w:name="_Ref268186164"/>
-      <w:bookmarkStart w:id="20" w:name="_Toc268981936"/>
+      <w:bookmarkStart w:id="20" w:name="_Ref268186164"/>
+      <w:bookmarkStart w:id="21" w:name="_Toc269015777"/>
       <w:r>
         <w:rPr>
           <w:rStyle w:val="apple-style-span"/>
         </w:rPr>
         <w:t>MC generation</w:t>
       </w:r>
-      <w:bookmarkEnd w:id="19"/>
       <w:bookmarkEnd w:id="20"/>
+      <w:bookmarkEnd w:id="21"/>
     </w:p>
     <w:p>
       <w:pPr>
@@ -7230,7 +7517,7 @@
           <w:rStyle w:val="apple-style-span"/>
         </w:rPr>
       </w:pPr>
-      <w:bookmarkStart w:id="21" w:name="_Toc268981937"/>
+      <w:bookmarkStart w:id="22" w:name="_Toc269015778"/>
       <w:r>
         <w:rPr>
           <w:rStyle w:val="apple-style-span"/>
@@ -7249,7 +7536,7 @@
         </w:rPr>
         <w:t>Evaluation</w:t>
       </w:r>
-      <w:bookmarkEnd w:id="21"/>
+      <w:bookmarkEnd w:id="22"/>
     </w:p>
     <w:p>
       <w:pPr>
@@ -7486,11 +7773,11 @@
         <w:pStyle w:val="Heading4"/>
         <w:bidi w:val="0"/>
       </w:pPr>
-      <w:bookmarkStart w:id="22" w:name="Assignment_Commands_Expressions"/>
+      <w:bookmarkStart w:id="23" w:name="Assignment_Commands_Expressions"/>
       <w:r>
         <w:t>Assignment Commands Expressions</w:t>
       </w:r>
-      <w:bookmarkEnd w:id="22"/>
+      <w:bookmarkEnd w:id="23"/>
     </w:p>
     <w:p>
       <w:pPr>
@@ -7522,13 +7809,8 @@
         <w:bidi w:val="0"/>
       </w:pPr>
       <w:r>
-        <w:rPr>
-          <w:noProof/>
-        </w:rPr>
-      </w:r>
-      <w:r>
         <w:pict>
-          <v:shape id="Text Box 2" o:spid="_x0000_s1053" type="#_x0000_t202" style="width:164pt;height:18.15pt;visibility:visible;mso-wrap-style:square;mso-width-percent:400;mso-height-percent:200;mso-left-percent:-10001;mso-top-percent:-10001;mso-wrap-distance-left:9pt;mso-wrap-distance-top:0;mso-wrap-distance-right:9pt;mso-wrap-distance-bottom:0;mso-position-horizontal:absolute;mso-position-horizontal-relative:char;mso-position-vertical:absolute;mso-position-vertical-relative:line;mso-width-percent:400;mso-height-percent:200;mso-left-percent:-10001;mso-top-percent:-10001;mso-width-relative:margin;mso-height-relative:margin;v-text-anchor:top" o:gfxdata="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">
+          <v:shape id="Text Box 2" o:spid="_x0000_s1054" type="#_x0000_t202" style="width:164pt;height:18.15pt;visibility:visible;mso-wrap-style:square;mso-width-percent:400;mso-height-percent:200;mso-left-percent:-10001;mso-top-percent:-10001;mso-wrap-distance-left:9pt;mso-wrap-distance-top:0;mso-wrap-distance-right:9pt;mso-wrap-distance-bottom:0;mso-position-horizontal:absolute;mso-position-horizontal-relative:char;mso-position-vertical:absolute;mso-position-vertical-relative:line;mso-width-percent:400;mso-height-percent:200;mso-left-percent:-10001;mso-top-percent:-10001;mso-width-relative:margin;mso-height-relative:margin;v-text-anchor:top" o:gfxdata="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">
             <v:textbox style="mso-fit-shape-to-text:t">
               <w:txbxContent>
                 <w:p>
@@ -7640,13 +7922,8 @@
         <w:bidi w:val="0"/>
       </w:pPr>
       <w:r>
-        <w:rPr>
-          <w:noProof/>
-        </w:rPr>
-      </w:r>
-      <w:r>
         <w:pict>
-          <v:shape id="_x0000_s1054" type="#_x0000_t202" style="width:164.75pt;height:249.6pt;visibility:visible;mso-wrap-style:square;mso-width-percent:400;mso-height-percent:200;mso-left-percent:-10001;mso-top-percent:-10001;mso-wrap-distance-left:9pt;mso-wrap-distance-top:0;mso-wrap-distance-right:9pt;mso-wrap-distance-bottom:0;mso-position-horizontal:absolute;mso-position-horizontal-relative:char;mso-position-vertical:absolute;mso-position-vertical-relative:line;mso-width-percent:400;mso-height-percent:200;mso-left-percent:-10001;mso-top-percent:-10001;mso-width-relative:margin;mso-height-relative:margin;v-text-anchor:top" o:gfxdata="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">
+          <v:shape id="_x0000_s1053" type="#_x0000_t202" style="width:164.75pt;height:249.6pt;visibility:visible;mso-wrap-style:square;mso-width-percent:400;mso-height-percent:200;mso-left-percent:-10001;mso-top-percent:-10001;mso-wrap-distance-left:9pt;mso-wrap-distance-top:0;mso-wrap-distance-right:9pt;mso-wrap-distance-bottom:0;mso-position-horizontal:absolute;mso-position-horizontal-relative:char;mso-position-vertical:absolute;mso-position-vertical-relative:line;mso-width-percent:400;mso-height-percent:200;mso-left-percent:-10001;mso-top-percent:-10001;mso-width-relative:margin;mso-height-relative:margin;v-text-anchor:top" o:gfxdata="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">
             <v:textbox style="mso-fit-shape-to-text:t">
               <w:txbxContent>
                 <w:p>
@@ -7889,11 +8166,6 @@
         <w:bidi w:val="0"/>
       </w:pPr>
       <w:r>
-        <w:rPr>
-          <w:noProof/>
-        </w:rPr>
-      </w:r>
-      <w:r>
         <w:pict>
           <v:shape id="_x0000_s1052" type="#_x0000_t202" style="width:164.8pt;height:34.8pt;visibility:visible;mso-wrap-style:square;mso-width-percent:400;mso-left-percent:-10001;mso-top-percent:-10001;mso-wrap-distance-left:9pt;mso-wrap-distance-top:0;mso-wrap-distance-right:9pt;mso-wrap-distance-bottom:0;mso-position-horizontal:absolute;mso-position-horizontal-relative:char;mso-position-vertical:absolute;mso-position-vertical-relative:line;mso-width-percent:400;mso-left-percent:-10001;mso-top-percent:-10001;mso-width-relative:margin;mso-height-relative:margin;v-text-anchor:top" o:gfxdata="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">
             <v:textbox>
@@ -8021,13 +8293,8 @@
         <w:ind w:left="720"/>
       </w:pPr>
       <w:r>
-        <w:rPr>
-          <w:noProof/>
-        </w:rPr>
-      </w:r>
-      <w:r>
         <w:pict>
-          <v:shape id="_x0000_s1055" type="#_x0000_t202" style="width:164.4pt;height:74.55pt;visibility:visible;mso-wrap-style:square;mso-width-percent:400;mso-left-percent:-10001;mso-top-percent:-10001;mso-wrap-distance-left:9pt;mso-wrap-distance-top:0;mso-wrap-distance-right:9pt;mso-wrap-distance-bottom:0;mso-position-horizontal:absolute;mso-position-horizontal-relative:char;mso-position-vertical:absolute;mso-position-vertical-relative:line;mso-width-percent:400;mso-left-percent:-10001;mso-top-percent:-10001;mso-width-relative:margin;mso-height-relative:margin;v-text-anchor:top" o:gfxdata="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">
+          <v:shape id="_x0000_s1051" type="#_x0000_t202" style="width:164.4pt;height:74.55pt;visibility:visible;mso-wrap-style:square;mso-width-percent:400;mso-left-percent:-10001;mso-top-percent:-10001;mso-wrap-distance-left:9pt;mso-wrap-distance-top:0;mso-wrap-distance-right:9pt;mso-wrap-distance-bottom:0;mso-position-horizontal:absolute;mso-position-horizontal-relative:char;mso-position-vertical:absolute;mso-position-vertical-relative:line;mso-width-percent:400;mso-left-percent:-10001;mso-top-percent:-10001;mso-width-relative:margin;mso-height-relative:margin;v-text-anchor:top" o:gfxdata="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">
             <v:textbox>
               <w:txbxContent>
                 <w:p>
@@ -8232,6 +8499,7 @@
     </w:p>
     <w:p>
       <w:pPr>
+        <w:pStyle w:val="NoSpacing"/>
         <w:bidi w:val="0"/>
         <w:rPr>
           <w:rStyle w:val="Heading3Char"/>
@@ -8240,7 +8508,7 @@
       <w:r>
         <w:br w:type="page"/>
       </w:r>
-      <w:bookmarkStart w:id="23" w:name="_Toc268981938"/>
+      <w:bookmarkStart w:id="24" w:name="_Toc269015779"/>
       <w:r>
         <w:rPr>
           <w:rStyle w:val="Heading3Char"/>
@@ -8248,95 +8516,23 @@
         <w:lastRenderedPageBreak/>
         <w:t>Abstract Evaluation of Expressions to MCs</w:t>
       </w:r>
-      <w:bookmarkEnd w:id="23"/>
-    </w:p>
-    <w:p>
-      <w:pPr>
-        <w:pStyle w:val="NoSpacing"/>
-        <w:bidi w:val="0"/>
+      <w:bookmarkEnd w:id="24"/>
+      <w:r>
         <w:rPr>
           <w:rStyle w:val="Heading3Char"/>
-          <w:rFonts w:asciiTheme="minorHAnsi" w:eastAsiaTheme="minorHAnsi" w:hAnsiTheme="minorHAnsi" w:cstheme="minorBidi"/>
-          <w:b w:val="0"/>
-          <w:bCs w:val="0"/>
-          <w:color w:val="auto"/>
-        </w:rPr>
-      </w:pPr>
-      <w:bookmarkStart w:id="24" w:name="_Toc268981939"/>
-      <w:r>
+        </w:rPr>
+        <w:br/>
+      </w:r>
+      <w:bookmarkStart w:id="25" w:name="_Toc269015781"/>
+    </w:p>
+    <w:p>
+      <w:pPr>
+        <w:pStyle w:val="Heading4"/>
+        <w:bidi w:val="0"/>
         <w:rPr>
           <w:rStyle w:val="Heading3Char"/>
-          <w:rFonts w:asciiTheme="minorHAnsi" w:eastAsiaTheme="minorHAnsi" w:hAnsiTheme="minorHAnsi" w:cstheme="minorBidi"/>
-          <w:b w:val="0"/>
-          <w:bCs w:val="0"/>
-          <w:color w:val="auto"/>
-        </w:rPr>
-        <w:t>This sectio</w:t>
-      </w:r>
-      <w:r>
-        <w:rPr>
-          <w:rStyle w:val="Heading3Char"/>
-          <w:rFonts w:asciiTheme="minorHAnsi" w:eastAsiaTheme="minorHAnsi" w:hAnsiTheme="minorHAnsi" w:cstheme="minorBidi"/>
-          <w:b w:val="0"/>
-          <w:bCs w:val="0"/>
-          <w:color w:val="auto"/>
-        </w:rPr>
-        <w:t>n describes how CF</w:t>
-      </w:r>
-      <w:r>
-        <w:rPr>
-          <w:rStyle w:val="Heading3Char"/>
-          <w:rFonts w:asciiTheme="minorHAnsi" w:eastAsiaTheme="minorHAnsi" w:hAnsiTheme="minorHAnsi" w:cstheme="minorBidi"/>
-          <w:b w:val="0"/>
-          <w:bCs w:val="0"/>
-          <w:color w:val="auto"/>
-        </w:rPr>
-        <w:t>G flow</w:t>
-      </w:r>
-      <w:r>
-        <w:rPr>
-          <w:rStyle w:val="Heading3Char"/>
-          <w:rFonts w:asciiTheme="minorHAnsi" w:eastAsiaTheme="minorHAnsi" w:hAnsiTheme="minorHAnsi" w:cstheme="minorBidi"/>
-          <w:b w:val="0"/>
-          <w:bCs w:val="0"/>
-          <w:color w:val="auto"/>
-        </w:rPr>
-        <w:t xml:space="preserve"> </w:t>
-      </w:r>
-      <w:r>
-        <w:rPr>
-          <w:rStyle w:val="Heading3Char"/>
-          <w:rFonts w:asciiTheme="minorHAnsi" w:eastAsiaTheme="minorHAnsi" w:hAnsiTheme="minorHAnsi" w:cstheme="minorBidi"/>
-          <w:b w:val="0"/>
-          <w:bCs w:val="0"/>
-          <w:color w:val="auto"/>
-        </w:rPr>
-        <w:t>points along with the Syntax Tree is converted to ACFG</w:t>
-      </w:r>
-      <w:bookmarkEnd w:id="24"/>
-    </w:p>
-    <w:p>
-      <w:pPr>
-        <w:pStyle w:val="NoSpacing"/>
-        <w:bidi w:val="0"/>
-        <w:rPr>
-          <w:rStyle w:val="Heading3Char"/>
-          <w:rFonts w:asciiTheme="minorHAnsi" w:eastAsiaTheme="minorHAnsi" w:hAnsiTheme="minorHAnsi" w:cstheme="minorBidi"/>
-          <w:b w:val="0"/>
-          <w:bCs w:val="0"/>
-          <w:color w:val="auto"/>
-        </w:rPr>
-      </w:pPr>
-    </w:p>
-    <w:p>
-      <w:pPr>
-        <w:pStyle w:val="Heading4"/>
-        <w:bidi w:val="0"/>
-        <w:rPr>
-          <w:rStyle w:val="Heading3Char"/>
-        </w:rPr>
-      </w:pPr>
-      <w:bookmarkStart w:id="25" w:name="_Toc268981940"/>
+        </w:rPr>
+      </w:pPr>
       <w:r>
         <w:rPr>
           <w:rStyle w:val="Heading3Char"/>
@@ -8433,7 +8629,7 @@
           <w:rStyle w:val="Heading2Char"/>
         </w:rPr>
       </w:pPr>
-      <w:bookmarkStart w:id="26" w:name="_Toc268981941"/>
+      <w:bookmarkStart w:id="26" w:name="_Toc269015782"/>
       <w:r>
         <w:rPr>
           <w:rStyle w:val="Heading3Char"/>
@@ -8854,6 +9050,349 @@
     </w:p>
     <w:p>
       <w:pPr>
+        <w:pStyle w:val="ListParagraph"/>
+        <w:numPr>
+          <w:ilvl w:val="0"/>
+          <w:numId w:val="1"/>
+        </w:numPr>
+        <w:bidi w:val="0"/>
+      </w:pPr>
+      <w:bookmarkStart w:id="27" w:name="_GoBack"/>
+      <w:r>
+        <w:rPr>
+          <w:b/>
+          <w:bCs/>
+        </w:rPr>
+        <w:t xml:space="preserve">MC Equality </w:t>
+      </w:r>
+      <w:r>
+        <w:t xml:space="preserve"> - Let </w:t>
+      </w:r>
+      <m:oMath>
+        <m:r>
+          <w:rPr>
+            <w:rFonts w:ascii="Cambria Math" w:hAnsi="Cambria Math"/>
+          </w:rPr>
+          <m:t>m</m:t>
+        </m:r>
+        <m:sSub>
+          <m:sSubPr>
+            <m:ctrlPr>
+              <w:rPr>
+                <w:rFonts w:ascii="Cambria Math" w:hAnsi="Cambria Math"/>
+                <w:i/>
+              </w:rPr>
+            </m:ctrlPr>
+          </m:sSubPr>
+          <m:e>
+            <m:r>
+              <w:rPr>
+                <w:rFonts w:ascii="Cambria Math" w:hAnsi="Cambria Math"/>
+              </w:rPr>
+              <m:t>c</m:t>
+            </m:r>
+          </m:e>
+          <m:sub>
+            <m:r>
+              <w:rPr>
+                <w:rFonts w:ascii="Cambria Math" w:hAnsi="Cambria Math"/>
+              </w:rPr>
+              <m:t>i</m:t>
+            </m:r>
+          </m:sub>
+        </m:sSub>
+        <m:r>
+          <w:rPr>
+            <w:rFonts w:ascii="Cambria Math" w:hAnsi="Cambria Math"/>
+          </w:rPr>
+          <m:t>,m</m:t>
+        </m:r>
+        <m:sSub>
+          <m:sSubPr>
+            <m:ctrlPr>
+              <w:rPr>
+                <w:rFonts w:ascii="Cambria Math" w:hAnsi="Cambria Math"/>
+                <w:i/>
+              </w:rPr>
+            </m:ctrlPr>
+          </m:sSubPr>
+          <m:e>
+            <m:r>
+              <w:rPr>
+                <w:rFonts w:ascii="Cambria Math" w:hAnsi="Cambria Math"/>
+              </w:rPr>
+              <m:t>c</m:t>
+            </m:r>
+          </m:e>
+          <m:sub>
+            <m:r>
+              <w:rPr>
+                <w:rFonts w:ascii="Cambria Math" w:hAnsi="Cambria Math"/>
+              </w:rPr>
+              <m:t>j</m:t>
+            </m:r>
+          </m:sub>
+        </m:sSub>
+      </m:oMath>
+      <w:r>
+        <w:t xml:space="preserve"> be 2 MCs we say that </w:t>
+      </w:r>
+      <m:oMath>
+        <m:r>
+          <w:rPr>
+            <w:rFonts w:ascii="Cambria Math" w:hAnsi="Cambria Math"/>
+          </w:rPr>
+          <m:t>m</m:t>
+        </m:r>
+        <m:sSub>
+          <m:sSubPr>
+            <m:ctrlPr>
+              <w:rPr>
+                <w:rFonts w:ascii="Cambria Math" w:hAnsi="Cambria Math"/>
+                <w:i/>
+              </w:rPr>
+            </m:ctrlPr>
+          </m:sSubPr>
+          <m:e>
+            <m:r>
+              <w:rPr>
+                <w:rFonts w:ascii="Cambria Math" w:hAnsi="Cambria Math"/>
+              </w:rPr>
+              <m:t>c</m:t>
+            </m:r>
+          </m:e>
+          <m:sub>
+            <m:r>
+              <w:rPr>
+                <w:rFonts w:ascii="Cambria Math" w:hAnsi="Cambria Math"/>
+              </w:rPr>
+              <m:t>i</m:t>
+            </m:r>
+          </m:sub>
+        </m:sSub>
+        <m:r>
+          <w:rPr>
+            <w:rFonts w:ascii="Cambria Math" w:hAnsi="Cambria Math"/>
+          </w:rPr>
+          <m:t>=m</m:t>
+        </m:r>
+        <m:sSub>
+          <m:sSubPr>
+            <m:ctrlPr>
+              <w:rPr>
+                <w:rFonts w:ascii="Cambria Math" w:hAnsi="Cambria Math"/>
+                <w:i/>
+              </w:rPr>
+            </m:ctrlPr>
+          </m:sSubPr>
+          <m:e>
+            <m:r>
+              <w:rPr>
+                <w:rFonts w:ascii="Cambria Math" w:hAnsi="Cambria Math"/>
+              </w:rPr>
+              <m:t>c</m:t>
+            </m:r>
+          </m:e>
+          <m:sub>
+            <m:r>
+              <w:rPr>
+                <w:rFonts w:ascii="Cambria Math" w:hAnsi="Cambria Math"/>
+              </w:rPr>
+              <m:t>j</m:t>
+            </m:r>
+          </m:sub>
+        </m:sSub>
+      </m:oMath>
+      <w:r>
+        <w:t xml:space="preserve"> if the following holds:</w:t>
+      </w:r>
+    </w:p>
+    <w:p>
+      <w:pPr>
+        <w:pStyle w:val="ListParagraph"/>
+        <w:numPr>
+          <w:ilvl w:val="1"/>
+          <w:numId w:val="1"/>
+        </w:numPr>
+        <w:bidi w:val="0"/>
+      </w:pPr>
+      <w:r>
+        <w:t xml:space="preserve">Both </w:t>
+      </w:r>
+      <m:oMath>
+        <m:r>
+          <w:rPr>
+            <w:rFonts w:ascii="Cambria Math" w:hAnsi="Cambria Math"/>
+          </w:rPr>
+          <m:t>m</m:t>
+        </m:r>
+        <m:sSub>
+          <m:sSubPr>
+            <m:ctrlPr>
+              <w:rPr>
+                <w:rFonts w:ascii="Cambria Math" w:hAnsi="Cambria Math"/>
+                <w:i/>
+              </w:rPr>
+            </m:ctrlPr>
+          </m:sSubPr>
+          <m:e>
+            <m:r>
+              <w:rPr>
+                <w:rFonts w:ascii="Cambria Math" w:hAnsi="Cambria Math"/>
+              </w:rPr>
+              <m:t>c</m:t>
+            </m:r>
+          </m:e>
+          <m:sub>
+            <m:r>
+              <w:rPr>
+                <w:rFonts w:ascii="Cambria Math" w:hAnsi="Cambria Math"/>
+              </w:rPr>
+              <m:t>i</m:t>
+            </m:r>
+          </m:sub>
+        </m:sSub>
+        <m:r>
+          <w:rPr>
+            <w:rFonts w:ascii="Cambria Math" w:hAnsi="Cambria Math"/>
+          </w:rPr>
+          <m:t>,m</m:t>
+        </m:r>
+        <m:sSub>
+          <m:sSubPr>
+            <m:ctrlPr>
+              <w:rPr>
+                <w:rFonts w:ascii="Cambria Math" w:hAnsi="Cambria Math"/>
+                <w:i/>
+              </w:rPr>
+            </m:ctrlPr>
+          </m:sSubPr>
+          <m:e>
+            <m:r>
+              <w:rPr>
+                <w:rFonts w:ascii="Cambria Math" w:hAnsi="Cambria Math"/>
+              </w:rPr>
+              <m:t>c</m:t>
+            </m:r>
+          </m:e>
+          <m:sub>
+            <m:r>
+              <w:rPr>
+                <w:rFonts w:ascii="Cambria Math" w:hAnsi="Cambria Math"/>
+              </w:rPr>
+              <m:t>j</m:t>
+            </m:r>
+          </m:sub>
+        </m:sSub>
+      </m:oMath>
+      <w:r>
+        <w:t xml:space="preserve"> handle the same transition </w:t>
+      </w:r>
+      <m:oMath>
+        <m:r>
+          <w:rPr>
+            <w:rFonts w:ascii="Cambria Math" w:hAnsi="Cambria Math"/>
+          </w:rPr>
+          <m:t>f→g</m:t>
+        </m:r>
+      </m:oMath>
+    </w:p>
+    <w:p>
+      <w:pPr>
+        <w:pStyle w:val="ListParagraph"/>
+        <w:numPr>
+          <w:ilvl w:val="1"/>
+          <w:numId w:val="1"/>
+        </w:numPr>
+        <w:bidi w:val="0"/>
+      </w:pPr>
+      <w:r>
+        <w:t xml:space="preserve">Edge Set of </w:t>
+      </w:r>
+      <m:oMath>
+        <m:r>
+          <w:rPr>
+            <w:rFonts w:ascii="Cambria Math" w:hAnsi="Cambria Math"/>
+          </w:rPr>
+          <m:t>m</m:t>
+        </m:r>
+        <m:sSub>
+          <m:sSubPr>
+            <m:ctrlPr>
+              <w:rPr>
+                <w:rFonts w:ascii="Cambria Math" w:hAnsi="Cambria Math"/>
+                <w:i/>
+              </w:rPr>
+            </m:ctrlPr>
+          </m:sSubPr>
+          <m:e>
+            <m:r>
+              <w:rPr>
+                <w:rFonts w:ascii="Cambria Math" w:hAnsi="Cambria Math"/>
+              </w:rPr>
+              <m:t>c</m:t>
+            </m:r>
+          </m:e>
+          <m:sub>
+            <m:r>
+              <w:rPr>
+                <w:rFonts w:ascii="Cambria Math" w:hAnsi="Cambria Math"/>
+              </w:rPr>
+              <m:t>i</m:t>
+            </m:r>
+          </m:sub>
+        </m:sSub>
+        <m:r>
+          <w:rPr>
+            <w:rFonts w:ascii="Cambria Math" w:eastAsiaTheme="minorEastAsia" w:hAnsi="Cambria Math"/>
+          </w:rPr>
+          <m:t>=</m:t>
+        </m:r>
+      </m:oMath>
+      <w:r>
+        <w:rPr>
+          <w:rFonts w:eastAsiaTheme="minorEastAsia"/>
+        </w:rPr>
+        <w:t xml:space="preserve"> Edge Set of </w:t>
+      </w:r>
+      <m:oMath>
+        <m:r>
+          <w:rPr>
+            <w:rFonts w:ascii="Cambria Math" w:eastAsiaTheme="minorEastAsia" w:hAnsi="Cambria Math"/>
+          </w:rPr>
+          <m:t>m</m:t>
+        </m:r>
+        <m:sSub>
+          <m:sSubPr>
+            <m:ctrlPr>
+              <w:rPr>
+                <w:rFonts w:ascii="Cambria Math" w:eastAsiaTheme="minorEastAsia" w:hAnsi="Cambria Math"/>
+                <w:i/>
+              </w:rPr>
+            </m:ctrlPr>
+          </m:sSubPr>
+          <m:e>
+            <m:r>
+              <w:rPr>
+                <w:rFonts w:ascii="Cambria Math" w:eastAsiaTheme="minorEastAsia" w:hAnsi="Cambria Math"/>
+              </w:rPr>
+              <m:t>c</m:t>
+            </m:r>
+          </m:e>
+          <m:sub>
+            <m:r>
+              <w:rPr>
+                <w:rFonts w:ascii="Cambria Math" w:eastAsiaTheme="minorEastAsia" w:hAnsi="Cambria Math"/>
+              </w:rPr>
+              <m:t>j</m:t>
+            </m:r>
+          </m:sub>
+        </m:sSub>
+      </m:oMath>
+    </w:p>
+    <w:bookmarkEnd w:id="27"/>
+    <w:p>
+      <w:pPr>
         <w:pStyle w:val="Heading4"/>
         <w:bidi w:val="0"/>
       </w:pPr>
@@ -8999,6 +9538,9 @@
       </w:r>
       <m:oMath>
         <m:r>
+          <m:rPr>
+            <m:sty m:val="p"/>
+          </m:rPr>
           <w:rPr>
             <w:rFonts w:ascii="Cambria Math" w:hAnsi="Cambria Math"/>
           </w:rPr>
@@ -9025,7 +9567,14 @@
             <w:rStyle w:val="Strong"/>
             <w:rFonts w:ascii="Cambria Math" w:hAnsi="Cambria Math"/>
           </w:rPr>
-          <m:t>←UNIQUE_UNDEFINED_VALUE</m:t>
+          <m:t>←UNIQUE_UNDEFINED_VALU</m:t>
+        </m:r>
+        <m:r>
+          <w:rPr>
+            <w:rStyle w:val="Strong"/>
+            <w:rFonts w:ascii="Cambria Math" w:hAnsi="Cambria Math"/>
+          </w:rPr>
+          <m:t>E</m:t>
         </m:r>
       </m:oMath>
     </w:p>
@@ -10363,6 +10912,7 @@
       <w:r>
         <w:t xml:space="preserve"> </w:t>
       </w:r>
+      <w:proofErr w:type="spellStart"/>
       <w:r>
         <w:rPr>
           <w:b/>
@@ -10370,6 +10920,7 @@
         </w:rPr>
         <w:t>xOut</w:t>
       </w:r>
+      <w:proofErr w:type="spellEnd"/>
       <w:r>
         <w:t xml:space="preserve"> to </w:t>
       </w:r>
@@ -10906,7 +11457,7 @@
         <w:pStyle w:val="Heading5"/>
         <w:bidi w:val="0"/>
       </w:pPr>
-      <w:bookmarkStart w:id="27" w:name="Algorithm"/>
+      <w:bookmarkStart w:id="28" w:name="Algorithm"/>
       <w:r>
         <w:lastRenderedPageBreak/>
         <w:t xml:space="preserve">Main </w:t>
@@ -10914,7 +11465,7 @@
       <w:r>
         <w:t>Algorithm</w:t>
       </w:r>
-      <w:bookmarkEnd w:id="27"/>
+      <w:bookmarkEnd w:id="28"/>
       <w:r>
         <w:t xml:space="preserve"> for Conversion of CFG to ACFG</w:t>
       </w:r>
@@ -12202,7 +12753,7 @@
           <w:rStyle w:val="apple-style-span"/>
         </w:rPr>
       </w:pPr>
-      <w:bookmarkStart w:id="28" w:name="_Ref268003611"/>
+      <w:bookmarkStart w:id="29" w:name="_Ref268003611"/>
       <w:r>
         <w:rPr>
           <w:rStyle w:val="apple-style-span"/>
@@ -12218,7 +12769,7 @@
           <w:rStyle w:val="apple-style-span"/>
         </w:rPr>
       </w:pPr>
-      <w:bookmarkStart w:id="29" w:name="_Toc268981942"/>
+      <w:bookmarkStart w:id="30" w:name="_Toc269015783"/>
       <w:r>
         <w:rPr>
           <w:rStyle w:val="apple-style-span"/>
@@ -12226,7 +12777,7 @@
         <w:lastRenderedPageBreak/>
         <w:t>Future Work</w:t>
       </w:r>
-      <w:bookmarkEnd w:id="29"/>
+      <w:bookmarkEnd w:id="30"/>
     </w:p>
     <w:p>
       <w:pPr>
@@ -12251,14 +12802,14 @@
           <w:rStyle w:val="apple-style-span"/>
         </w:rPr>
       </w:pPr>
-      <w:bookmarkStart w:id="30" w:name="_Toc268981943"/>
+      <w:bookmarkStart w:id="31" w:name="_Toc269015784"/>
       <w:r>
         <w:rPr>
           <w:rStyle w:val="apple-style-span"/>
         </w:rPr>
         <w:t>Syntax Parsing</w:t>
       </w:r>
-      <w:bookmarkEnd w:id="30"/>
+      <w:bookmarkEnd w:id="31"/>
     </w:p>
     <w:p>
       <w:pPr>
@@ -12392,7 +12943,7 @@
           <w:rStyle w:val="apple-style-span"/>
         </w:rPr>
       </w:pPr>
-      <w:bookmarkStart w:id="31" w:name="_Toc268981944"/>
+      <w:bookmarkStart w:id="32" w:name="_Toc269015785"/>
       <w:r>
         <w:rPr>
           <w:rStyle w:val="apple-style-span"/>
@@ -12405,7 +12956,7 @@
         </w:rPr>
         <w:t xml:space="preserve"> and Expression Evaluation</w:t>
       </w:r>
-      <w:bookmarkEnd w:id="31"/>
+      <w:bookmarkEnd w:id="32"/>
     </w:p>
     <w:p>
       <w:pPr>
@@ -12576,21 +13127,7 @@
             <w:rStyle w:val="apple-style-span"/>
             <w:rFonts w:ascii="Cambria Math" w:hAnsi="Cambria Math"/>
           </w:rPr>
-          <m:t xml:space="preserve">for </m:t>
-        </m:r>
-        <m:r>
-          <w:rPr>
-            <w:rStyle w:val="apple-style-span"/>
-            <w:rFonts w:ascii="Cambria Math" w:hAnsi="Cambria Math"/>
-          </w:rPr>
-          <m:t xml:space="preserve">each edge f→h </m:t>
-        </m:r>
-        <m:r>
-          <w:rPr>
-            <w:rStyle w:val="apple-style-span"/>
-            <w:rFonts w:ascii="Cambria Math" w:hAnsi="Cambria Math"/>
-          </w:rPr>
-          <m:t>do</m:t>
+          <m:t>for each edge f→h do</m:t>
         </m:r>
       </m:oMath>
     </w:p>
@@ -12786,7 +13323,7 @@
           <w:rStyle w:val="apple-style-span"/>
         </w:rPr>
       </w:pPr>
-      <w:bookmarkStart w:id="32" w:name="_Toc268981945"/>
+      <w:bookmarkStart w:id="33" w:name="_Toc269015786"/>
       <w:r>
         <w:rPr>
           <w:rStyle w:val="apple-style-span"/>
@@ -12794,6 +13331,7 @@
         <w:lastRenderedPageBreak/>
         <w:t>References</w:t>
       </w:r>
+      <w:bookmarkEnd w:id="33"/>
     </w:p>
     <w:p>
       <w:pPr>
@@ -12870,15 +13408,7 @@
           <w:rPr>
             <w:rStyle w:val="Hyperlink"/>
           </w:rPr>
-          <w:t>http://www.lysator.liu.se/c</w:t>
-        </w:r>
-        <w:bookmarkStart w:id="33" w:name="_GoBack"/>
-        <w:bookmarkEnd w:id="33"/>
-        <w:r>
-          <w:rPr>
-            <w:rStyle w:val="Hyperlink"/>
-          </w:rPr>
-          <w:t>/ANSI-C-grammar-y.html</w:t>
+          <w:t>http://www.lysator.liu.se/c/ANSI-C-grammar-y.html</w:t>
         </w:r>
       </w:hyperlink>
     </w:p>
@@ -12940,13 +13470,7 @@
         <w:t xml:space="preserve">. </w:t>
       </w:r>
       <w:r>
-        <w:t>Size-</w:t>
-      </w:r>
-      <w:r>
-        <w:t xml:space="preserve">Change Termination, Monotonicity </w:t>
-      </w:r>
-      <w:r>
-        <w:t>Constraints and Ranking Functions</w:t>
+        <w:t>Size-Change Termination, Monotonicity Constraints and Ranking Functions</w:t>
       </w:r>
       <w:r>
         <w:t xml:space="preserve">. </w:t>
@@ -12983,6 +13507,7 @@
           <w:rStyle w:val="apple-style-span"/>
         </w:rPr>
       </w:pPr>
+      <w:bookmarkStart w:id="34" w:name="_Toc269015787"/>
       <w:r>
         <w:rPr>
           <w:rStyle w:val="apple-style-span"/>
@@ -13008,8 +13533,8 @@
         </w:rPr>
         <w:t xml:space="preserve"> (in BNF format)</w:t>
       </w:r>
-      <w:bookmarkEnd w:id="28"/>
-      <w:bookmarkEnd w:id="32"/>
+      <w:bookmarkEnd w:id="29"/>
+      <w:bookmarkEnd w:id="34"/>
     </w:p>
     <w:p>
       <w:pPr>
@@ -13025,15 +13550,7 @@
         <w:t xml:space="preserve"> describes the subset of the C language grammar which is handled by the</w:t>
       </w:r>
       <w:r>
-        <w:t xml:space="preserve"> bison </w:t>
-      </w:r>
-      <w:proofErr w:type="gramStart"/>
-      <w:r>
-        <w:t>parser</w:t>
-      </w:r>
-      <w:proofErr w:type="gramEnd"/>
-      <w:r>
-        <w:t xml:space="preserve"> and the CFG generation</w:t>
+        <w:t xml:space="preserve"> bison parser and the CFG generation</w:t>
       </w:r>
       <w:r>
         <w:t xml:space="preserve"> algorithm. The grammar is described in Backus-Naur Form.</w:t>
@@ -13044,19 +13561,19 @@
         <w:pStyle w:val="Heading2"/>
         <w:bidi w:val="0"/>
       </w:pPr>
-      <w:bookmarkStart w:id="34" w:name="Which_syntactic_structures_are_handled_?"/>
-      <w:bookmarkStart w:id="35" w:name="_Toc268981946"/>
+      <w:bookmarkStart w:id="35" w:name="Which_syntactic_structures_are_handled_?"/>
+      <w:bookmarkStart w:id="36" w:name="_Toc269015788"/>
       <w:r>
         <w:t xml:space="preserve">Which syntactic structures are </w:t>
       </w:r>
-      <w:bookmarkEnd w:id="34"/>
+      <w:bookmarkEnd w:id="35"/>
       <w:r>
         <w:t>legal</w:t>
       </w:r>
       <w:r>
         <w:t>?</w:t>
       </w:r>
-      <w:bookmarkEnd w:id="35"/>
+      <w:bookmarkEnd w:id="36"/>
     </w:p>
     <w:p>
       <w:pPr>
@@ -13376,19 +13893,19 @@
           <w:bCs/>
         </w:rPr>
       </w:pPr>
-      <w:bookmarkStart w:id="36" w:name="Remarks_on_BNF_Grammar"/>
+      <w:bookmarkStart w:id="37" w:name="Remarks_on_BNF_Grammar"/>
     </w:p>
     <w:p>
       <w:pPr>
         <w:pStyle w:val="Heading2"/>
         <w:bidi w:val="0"/>
       </w:pPr>
-      <w:bookmarkStart w:id="37" w:name="_Toc268981947"/>
+      <w:bookmarkStart w:id="38" w:name="_Toc269015789"/>
       <w:r>
         <w:t>Remarks on BNF Grammar</w:t>
       </w:r>
-      <w:bookmarkEnd w:id="36"/>
       <w:bookmarkEnd w:id="37"/>
+      <w:bookmarkEnd w:id="38"/>
     </w:p>
     <w:p>
       <w:pPr>
@@ -13487,7 +14004,7 @@
           <w:bCs/>
         </w:rPr>
       </w:pPr>
-      <w:bookmarkStart w:id="38" w:name="The_Grammar_in_BNF"/>
+      <w:bookmarkStart w:id="39" w:name="The_Grammar_in_BNF"/>
     </w:p>
     <w:p>
       <w:pPr>
@@ -13510,13 +14027,13 @@
         <w:pStyle w:val="Heading2"/>
         <w:bidi w:val="0"/>
       </w:pPr>
-      <w:bookmarkStart w:id="39" w:name="_Toc268981948"/>
+      <w:bookmarkStart w:id="40" w:name="_Toc269015790"/>
       <w:r>
         <w:lastRenderedPageBreak/>
         <w:t>The Grammar in BNF</w:t>
       </w:r>
-      <w:bookmarkEnd w:id="38"/>
       <w:bookmarkEnd w:id="39"/>
+      <w:bookmarkEnd w:id="40"/>
     </w:p>
     <w:p>
       <w:pPr>
@@ -15595,8 +16112,8 @@
         <w:pStyle w:val="Heading1"/>
         <w:bidi w:val="0"/>
       </w:pPr>
-      <w:bookmarkStart w:id="40" w:name="_Ref268362518"/>
-      <w:bookmarkStart w:id="41" w:name="_Toc268981949"/>
+      <w:bookmarkStart w:id="41" w:name="_Ref268362518"/>
+      <w:bookmarkStart w:id="42" w:name="_Toc269015791"/>
       <w:r>
         <w:lastRenderedPageBreak/>
         <w:t xml:space="preserve">Appendix B </w:t>
@@ -15618,8 +16135,8 @@
       <w:r>
         <w:t xml:space="preserve"> MCS Format</w:t>
       </w:r>
-      <w:bookmarkEnd w:id="40"/>
       <w:bookmarkEnd w:id="41"/>
+      <w:bookmarkEnd w:id="42"/>
     </w:p>
     <w:p>
       <w:pPr>
@@ -19263,6 +19780,7 @@
   <w:style w:type="character" w:default="1" w:styleId="DefaultParagraphFont">
     <w:name w:val="Default Paragraph Font"/>
     <w:uiPriority w:val="1"/>
+    <w:semiHidden/>
     <w:unhideWhenUsed/>
   </w:style>
   <w:style w:type="table" w:default="1" w:styleId="TableNormal">
@@ -20141,6 +20659,7 @@
   </w:compat>
   <w:rsids>
     <w:rsidRoot w:val="00B51261"/>
+    <w:rsid w:val="00194DA2"/>
     <w:rsid w:val="00B51261"/>
   </w:rsids>
   <m:mathPr>
@@ -20358,7 +20877,7 @@
     <w:basedOn w:val="DefaultParagraphFont"/>
     <w:uiPriority w:val="99"/>
     <w:semiHidden/>
-    <w:rsid w:val="00B51261"/>
+    <w:rsid w:val="00194DA2"/>
     <w:rPr>
       <w:color w:val="808080"/>
     </w:rPr>
@@ -20561,7 +21080,7 @@
     <w:basedOn w:val="DefaultParagraphFont"/>
     <w:uiPriority w:val="99"/>
     <w:semiHidden/>
-    <w:rsid w:val="00B51261"/>
+    <w:rsid w:val="00194DA2"/>
     <w:rPr>
       <w:color w:val="808080"/>
     </w:rPr>
@@ -20866,7 +21385,7 @@
 </file>
 
 <file path=customXml/itemProps1.xml><?xml version="1.0" encoding="utf-8"?>
-<ds:datastoreItem xmlns:ds="http://schemas.openxmlformats.org/officeDocument/2006/customXml" ds:itemID="{3ADC7C7F-443E-4142-B303-727AB30A5B4E}">
+<ds:datastoreItem xmlns:ds="http://schemas.openxmlformats.org/officeDocument/2006/customXml" ds:itemID="{E511EF0E-72DE-43AA-8EE2-F327BCDE74BE}">
   <ds:schemaRefs>
     <ds:schemaRef ds:uri="http://schemas.openxmlformats.org/officeDocument/2006/bibliography"/>
   </ds:schemaRefs>

</xml_diff>